<commit_message>
graphs 1-4 descriptions added
</commit_message>
<xml_diff>
--- a/ECE 478 - Project 1 Paper.docx
+++ b/ECE 478 - Project 1 Paper.docx
@@ -1,6 +1,6 @@
 
 <file path=word/document.xml><?xml version="1.0" encoding="utf-8"?>
-<w:document xmlns:wpc="http://schemas.microsoft.com/office/word/2010/wordprocessingCanvas" xmlns:mo="http://schemas.microsoft.com/office/mac/office/2008/main" xmlns:mc="http://schemas.openxmlformats.org/markup-compatibility/2006" xmlns:mv="urn:schemas-microsoft-com:mac:vml" xmlns:o="urn:schemas-microsoft-com:office:office" xmlns:r="http://schemas.openxmlformats.org/officeDocument/2006/relationships" xmlns:m="http://schemas.openxmlformats.org/officeDocument/2006/math" xmlns:v="urn:schemas-microsoft-com:vml" xmlns:wp14="http://schemas.microsoft.com/office/word/2010/wordprocessingDrawing" xmlns:wp="http://schemas.openxmlformats.org/drawingml/2006/wordprocessingDrawing" xmlns:w10="urn:schemas-microsoft-com:office:word" xmlns:w="http://schemas.openxmlformats.org/wordprocessingml/2006/main" xmlns:w14="http://schemas.microsoft.com/office/word/2010/wordml" xmlns:w15="http://schemas.microsoft.com/office/word/2012/wordml" xmlns:wpg="http://schemas.microsoft.com/office/word/2010/wordprocessingGroup" xmlns:wpi="http://schemas.microsoft.com/office/word/2010/wordprocessingInk" xmlns:wne="http://schemas.microsoft.com/office/word/2006/wordml" xmlns:wps="http://schemas.microsoft.com/office/word/2010/wordprocessingShape" mc:Ignorable="w14 w15 wp14">
+<w:document xmlns:wpc="http://schemas.microsoft.com/office/word/2010/wordprocessingCanvas" xmlns:cx="http://schemas.microsoft.com/office/drawing/2014/chartex" xmlns:cx1="http://schemas.microsoft.com/office/drawing/2015/9/8/chartex" xmlns:cx2="http://schemas.microsoft.com/office/drawing/2015/10/21/chartex" xmlns:cx3="http://schemas.microsoft.com/office/drawing/2016/5/9/chartex" xmlns:cx4="http://schemas.microsoft.com/office/drawing/2016/5/10/chartex" xmlns:cx5="http://schemas.microsoft.com/office/drawing/2016/5/11/chartex" xmlns:cx6="http://schemas.microsoft.com/office/drawing/2016/5/12/chartex" xmlns:cx7="http://schemas.microsoft.com/office/drawing/2016/5/13/chartex" xmlns:cx8="http://schemas.microsoft.com/office/drawing/2016/5/14/chartex" xmlns:mc="http://schemas.openxmlformats.org/markup-compatibility/2006" xmlns:aink="http://schemas.microsoft.com/office/drawing/2016/ink" xmlns:am3d="http://schemas.microsoft.com/office/drawing/2017/model3d" xmlns:o="urn:schemas-microsoft-com:office:office" xmlns:r="http://schemas.openxmlformats.org/officeDocument/2006/relationships" xmlns:m="http://schemas.openxmlformats.org/officeDocument/2006/math" xmlns:v="urn:schemas-microsoft-com:vml" xmlns:wp14="http://schemas.microsoft.com/office/word/2010/wordprocessingDrawing" xmlns:wp="http://schemas.openxmlformats.org/drawingml/2006/wordprocessingDrawing" xmlns:w10="urn:schemas-microsoft-com:office:word" xmlns:w="http://schemas.openxmlformats.org/wordprocessingml/2006/main" xmlns:w14="http://schemas.microsoft.com/office/word/2010/wordml" xmlns:w15="http://schemas.microsoft.com/office/word/2012/wordml" xmlns:w16cid="http://schemas.microsoft.com/office/word/2016/wordml/cid" xmlns:w16se="http://schemas.microsoft.com/office/word/2015/wordml/symex" xmlns:wpg="http://schemas.microsoft.com/office/word/2010/wordprocessingGroup" xmlns:wpi="http://schemas.microsoft.com/office/word/2010/wordprocessingInk" xmlns:wne="http://schemas.microsoft.com/office/word/2006/wordml" xmlns:wps="http://schemas.microsoft.com/office/word/2010/wordprocessingShape" mc:Ignorable="w14 w15 w16se w16cid wp14">
   <w:body>
     <w:p>
       <w:pPr>
@@ -325,13 +325,13 @@
         </w:rPr>
         <w:lastRenderedPageBreak/>
         <w:drawing>
-          <wp:inline distT="0" distB="0" distL="0" distR="0" wp14:anchorId="0F2F1D16" wp14:editId="04ACB065">
+          <wp:inline distT="0" distB="0" distL="0" distR="0" wp14:anchorId="0F2F1D16" wp14:editId="31A69B09">
             <wp:extent cx="5943600" cy="3625215"/>
-            <wp:effectExtent l="0" t="0" r="0" b="6985"/>
+            <wp:effectExtent l="0" t="0" r="0" b="0"/>
             <wp:docPr id="1" name="Chart 1">
               <a:extLst xmlns:a="http://schemas.openxmlformats.org/drawingml/2006/main">
                 <a:ext uri="{FF2B5EF4-FFF2-40B4-BE49-F238E27FC236}">
-                  <a16:creationId xmlns="" xmlns:xdr="http://schemas.openxmlformats.org/drawingml/2006/spreadsheetDrawing" xmlns:a16="http://schemas.microsoft.com/office/drawing/2014/main" xmlns:lc="http://schemas.openxmlformats.org/drawingml/2006/lockedCanvas" id="{00000000-0008-0000-0000-000002000000}"/>
+                  <a16:creationId xmlns:a16="http://schemas.microsoft.com/office/drawing/2014/main" id="{00000000-0008-0000-0000-000002000000}"/>
                 </a:ext>
               </a:extLst>
             </wp:docPr>
@@ -351,6 +351,7 @@
         <w:jc w:val="center"/>
         <w:rPr>
           <w:rFonts w:ascii="Times New Roman" w:hAnsi="Times New Roman" w:cs="Times New Roman"/>
+          <w:bCs/>
         </w:rPr>
       </w:pPr>
       <w:r>
@@ -377,7 +378,7 @@
           <w:rFonts w:ascii="Times New Roman" w:hAnsi="Times New Roman" w:cs="Times New Roman"/>
           <w:bCs/>
         </w:rPr>
-        <w:t>erage Throughput of Node A -</w:t>
+        <w:t>erage Throughput of Node A</w:t>
       </w:r>
       <w:r>
         <w:rPr>
@@ -449,6 +450,231 @@
           <w:rFonts w:ascii="Times New Roman" w:hAnsi="Times New Roman" w:cs="Times New Roman"/>
         </w:rPr>
       </w:pPr>
+      <w:r>
+        <w:rPr>
+          <w:rFonts w:ascii="Times New Roman" w:hAnsi="Times New Roman" w:cs="Times New Roman"/>
+          <w:bCs/>
+        </w:rPr>
+        <w:tab/>
+      </w:r>
+      <w:r>
+        <w:rPr>
+          <w:rFonts w:ascii="Times New Roman" w:hAnsi="Times New Roman" w:cs="Times New Roman"/>
+          <w:bCs/>
+        </w:rPr>
+        <w:t xml:space="preserve"> </w:t>
+      </w:r>
+      <w:r>
+        <w:rPr>
+          <w:rFonts w:ascii="Times New Roman" w:hAnsi="Times New Roman" w:cs="Times New Roman"/>
+          <w:bCs/>
+        </w:rPr>
+        <w:t xml:space="preserve">Figure 1 shows average throughput of node A, while </w:t>
+      </w:r>
+      <w:proofErr w:type="spellStart"/>
+      <w:r>
+        <w:rPr>
+          <w:rFonts w:ascii="Times New Roman" w:hAnsi="Times New Roman" w:cs="Times New Roman"/>
+          <w:bCs/>
+        </w:rPr>
+        <w:t>λ</w:t>
+      </w:r>
+      <w:r>
+        <w:rPr>
+          <w:rFonts w:ascii="Times New Roman" w:hAnsi="Times New Roman" w:cs="Times New Roman"/>
+          <w:bCs/>
+          <w:vertAlign w:val="subscript"/>
+        </w:rPr>
+        <w:t>A</w:t>
+      </w:r>
+      <w:proofErr w:type="spellEnd"/>
+      <w:r>
+        <w:rPr>
+          <w:rFonts w:ascii="Times New Roman" w:hAnsi="Times New Roman" w:cs="Times New Roman"/>
+          <w:bCs/>
+        </w:rPr>
+        <w:t xml:space="preserve"> = </w:t>
+      </w:r>
+      <w:proofErr w:type="spellStart"/>
+      <w:r>
+        <w:rPr>
+          <w:rFonts w:ascii="Times New Roman" w:hAnsi="Times New Roman" w:cs="Times New Roman"/>
+          <w:bCs/>
+        </w:rPr>
+        <w:t>λ</w:t>
+      </w:r>
+      <w:r>
+        <w:rPr>
+          <w:rFonts w:ascii="Times New Roman" w:hAnsi="Times New Roman" w:cs="Times New Roman"/>
+          <w:bCs/>
+          <w:vertAlign w:val="subscript"/>
+        </w:rPr>
+        <w:t>C</w:t>
+      </w:r>
+      <w:proofErr w:type="spellEnd"/>
+      <w:r>
+        <w:rPr>
+          <w:rFonts w:ascii="Times New Roman" w:hAnsi="Times New Roman" w:cs="Times New Roman"/>
+          <w:bCs/>
+          <w:vertAlign w:val="subscript"/>
+        </w:rPr>
+        <w:t>,</w:t>
+      </w:r>
+      <w:r>
+        <w:rPr>
+          <w:rFonts w:ascii="Times New Roman" w:hAnsi="Times New Roman" w:cs="Times New Roman"/>
+          <w:bCs/>
+        </w:rPr>
+        <w:t xml:space="preserve"> throughout the 1000 simulation tests. What we found was that in Scenario A, all nodes in the same collision domain, the type of CSMA (VCS or non-VCS) did not substantially affect the throughput of Node A. This is shown in the solid gray and dashed </w:t>
+      </w:r>
+      <w:r>
+        <w:rPr>
+          <w:rFonts w:ascii="Times New Roman" w:hAnsi="Times New Roman" w:cs="Times New Roman"/>
+          <w:bCs/>
+        </w:rPr>
+        <w:t>yellow</w:t>
+      </w:r>
+      <w:r>
+        <w:rPr>
+          <w:rFonts w:ascii="Times New Roman" w:hAnsi="Times New Roman" w:cs="Times New Roman"/>
+          <w:bCs/>
+        </w:rPr>
+        <w:t xml:space="preserve"> line in Figure 1. In Scenario B, however, for only rates greater than 100 </w:t>
+      </w:r>
+      <w:proofErr w:type="spellStart"/>
+      <w:r>
+        <w:rPr>
+          <w:rFonts w:ascii="Times New Roman" w:hAnsi="Times New Roman" w:cs="Times New Roman"/>
+          <w:bCs/>
+        </w:rPr>
+        <w:t>Mbps</w:t>
+      </w:r>
+      <w:proofErr w:type="spellEnd"/>
+      <w:r>
+        <w:rPr>
+          <w:rFonts w:ascii="Times New Roman" w:hAnsi="Times New Roman" w:cs="Times New Roman"/>
+          <w:bCs/>
+        </w:rPr>
+        <w:t xml:space="preserve">, CMSA with VCS far outperformed CSMA without VCS. At a transmission rate of 200 </w:t>
+      </w:r>
+      <w:proofErr w:type="spellStart"/>
+      <w:r>
+        <w:rPr>
+          <w:rFonts w:ascii="Times New Roman" w:hAnsi="Times New Roman" w:cs="Times New Roman"/>
+          <w:bCs/>
+        </w:rPr>
+        <w:t>Mbps</w:t>
+      </w:r>
+      <w:proofErr w:type="spellEnd"/>
+      <w:r>
+        <w:rPr>
+          <w:rFonts w:ascii="Times New Roman" w:hAnsi="Times New Roman" w:cs="Times New Roman"/>
+          <w:bCs/>
+        </w:rPr>
+        <w:t xml:space="preserve">, CSMA-VCS outperforms CSMA by </w:t>
+      </w:r>
+      <w:r>
+        <w:rPr>
+          <w:rFonts w:ascii="Times New Roman" w:hAnsi="Times New Roman" w:cs="Times New Roman"/>
+          <w:bCs/>
+        </w:rPr>
+        <w:t>33.7</w:t>
+      </w:r>
+      <w:r>
+        <w:rPr>
+          <w:rFonts w:ascii="Times New Roman" w:hAnsi="Times New Roman" w:cs="Times New Roman"/>
+          <w:bCs/>
+        </w:rPr>
+        <w:t xml:space="preserve">%. At 300 </w:t>
+      </w:r>
+      <w:proofErr w:type="spellStart"/>
+      <w:r>
+        <w:rPr>
+          <w:rFonts w:ascii="Times New Roman" w:hAnsi="Times New Roman" w:cs="Times New Roman"/>
+          <w:bCs/>
+        </w:rPr>
+        <w:t>Mbps</w:t>
+      </w:r>
+      <w:proofErr w:type="spellEnd"/>
+      <w:r>
+        <w:rPr>
+          <w:rFonts w:ascii="Times New Roman" w:hAnsi="Times New Roman" w:cs="Times New Roman"/>
+          <w:bCs/>
+        </w:rPr>
+        <w:t xml:space="preserve">, that number is </w:t>
+      </w:r>
+      <w:r>
+        <w:rPr>
+          <w:rFonts w:ascii="Times New Roman" w:hAnsi="Times New Roman" w:cs="Times New Roman"/>
+          <w:bCs/>
+        </w:rPr>
+        <w:t>45.7</w:t>
+      </w:r>
+      <w:r>
+        <w:rPr>
+          <w:rFonts w:ascii="Times New Roman" w:hAnsi="Times New Roman" w:cs="Times New Roman"/>
+          <w:bCs/>
+        </w:rPr>
+        <w:t>%.</w:t>
+      </w:r>
+      <w:r>
+        <w:rPr>
+          <w:rFonts w:ascii="Times New Roman" w:hAnsi="Times New Roman" w:cs="Times New Roman"/>
+          <w:bCs/>
+        </w:rPr>
+        <w:t xml:space="preserve"> These can be seen in the solid blue</w:t>
+      </w:r>
+      <w:r>
+        <w:rPr>
+          <w:rFonts w:ascii="Times New Roman" w:hAnsi="Times New Roman" w:cs="Times New Roman"/>
+          <w:bCs/>
+        </w:rPr>
+        <w:t xml:space="preserve"> and dashed orange</w:t>
+      </w:r>
+      <w:r>
+        <w:rPr>
+          <w:rFonts w:ascii="Times New Roman" w:hAnsi="Times New Roman" w:cs="Times New Roman"/>
+          <w:bCs/>
+        </w:rPr>
+        <w:t xml:space="preserve"> line in Figure 1.</w:t>
+      </w:r>
+      <w:r>
+        <w:rPr>
+          <w:rFonts w:ascii="Times New Roman" w:hAnsi="Times New Roman" w:cs="Times New Roman"/>
+          <w:bCs/>
+        </w:rPr>
+        <w:t xml:space="preserve"> At transmission rates at or less than 100 </w:t>
+      </w:r>
+      <w:proofErr w:type="spellStart"/>
+      <w:r>
+        <w:rPr>
+          <w:rFonts w:ascii="Times New Roman" w:hAnsi="Times New Roman" w:cs="Times New Roman"/>
+          <w:bCs/>
+        </w:rPr>
+        <w:t>Mbps</w:t>
+      </w:r>
+      <w:proofErr w:type="spellEnd"/>
+      <w:r>
+        <w:rPr>
+          <w:rFonts w:ascii="Times New Roman" w:hAnsi="Times New Roman" w:cs="Times New Roman"/>
+          <w:bCs/>
+        </w:rPr>
+        <w:t xml:space="preserve">, there is no significant difference in throughput for any scenario with any type of CSMA. What this suggests to us is that at lower transmission rate, </w:t>
+      </w:r>
+      <w:r>
+        <w:rPr>
+          <w:rFonts w:ascii="Times New Roman" w:hAnsi="Times New Roman" w:cs="Times New Roman"/>
+          <w:bCs/>
+        </w:rPr>
+        <w:t>efficient throughp</w:t>
+      </w:r>
+      <w:r>
+        <w:rPr>
+          <w:rFonts w:ascii="Times New Roman" w:hAnsi="Times New Roman" w:cs="Times New Roman"/>
+          <w:bCs/>
+        </w:rPr>
+        <w:t>ut is much more easily achieved and requires less optimization.</w:t>
+      </w:r>
     </w:p>
     <w:p>
       <w:pPr>
@@ -461,14 +687,15 @@
         <w:rPr>
           <w:noProof/>
         </w:rPr>
+        <w:lastRenderedPageBreak/>
         <w:drawing>
-          <wp:inline distT="0" distB="0" distL="0" distR="0" wp14:anchorId="00E6A6B4" wp14:editId="2059AD59">
+          <wp:inline distT="0" distB="0" distL="0" distR="0" wp14:anchorId="00E6A6B4" wp14:editId="086CF2AE">
             <wp:extent cx="5943600" cy="3655060"/>
             <wp:effectExtent l="0" t="0" r="0" b="2540"/>
             <wp:docPr id="11" name="Chart 11">
               <a:extLst xmlns:a="http://schemas.openxmlformats.org/drawingml/2006/main">
                 <a:ext uri="{FF2B5EF4-FFF2-40B4-BE49-F238E27FC236}">
-                  <a16:creationId xmlns="" xmlns:xdr="http://schemas.openxmlformats.org/drawingml/2006/spreadsheetDrawing" xmlns:a16="http://schemas.microsoft.com/office/drawing/2014/main" xmlns:lc="http://schemas.openxmlformats.org/drawingml/2006/lockedCanvas" id="{00000000-0008-0000-0000-000009000000}"/>
+                  <a16:creationId xmlns:a16="http://schemas.microsoft.com/office/drawing/2014/main" id="{00000000-0008-0000-0000-000009000000}"/>
                 </a:ext>
               </a:extLst>
             </wp:docPr>
@@ -488,6 +715,7 @@
         <w:jc w:val="center"/>
         <w:rPr>
           <w:rFonts w:ascii="Times New Roman" w:hAnsi="Times New Roman" w:cs="Times New Roman"/>
+          <w:bCs/>
         </w:rPr>
       </w:pPr>
       <w:r>
@@ -514,7 +742,7 @@
           <w:rFonts w:ascii="Times New Roman" w:hAnsi="Times New Roman" w:cs="Times New Roman"/>
           <w:bCs/>
         </w:rPr>
-        <w:t>erage Throughput of Node A -</w:t>
+        <w:t>erage Throughput of Node A</w:t>
       </w:r>
       <w:r>
         <w:rPr>
@@ -528,8 +756,9 @@
           <w:rFonts w:ascii="Times New Roman" w:hAnsi="Times New Roman" w:cs="Times New Roman"/>
           <w:bCs/>
         </w:rPr>
-        <w:t>(2</w:t>
-      </w:r>
+        <w:t>(</w:t>
+      </w:r>
+      <w:proofErr w:type="spellStart"/>
       <w:r>
         <w:rPr>
           <w:rFonts w:ascii="Times New Roman" w:hAnsi="Times New Roman" w:cs="Times New Roman"/>
@@ -545,6 +774,7 @@
         </w:rPr>
         <w:t>A</w:t>
       </w:r>
+      <w:proofErr w:type="spellEnd"/>
       <w:r>
         <w:rPr>
           <w:rFonts w:ascii="Times New Roman" w:hAnsi="Times New Roman" w:cs="Times New Roman"/>
@@ -552,7 +782,13 @@
         </w:rPr>
         <w:t xml:space="preserve"> = </w:t>
       </w:r>
-      <w:proofErr w:type="spellStart"/>
+      <w:r>
+        <w:rPr>
+          <w:rFonts w:ascii="Times New Roman" w:hAnsi="Times New Roman" w:cs="Times New Roman"/>
+          <w:bCs/>
+        </w:rPr>
+        <w:t>2</w:t>
+      </w:r>
       <w:r>
         <w:rPr>
           <w:rFonts w:ascii="Times New Roman" w:hAnsi="Times New Roman" w:cs="Times New Roman"/>
@@ -568,7 +804,6 @@
         </w:rPr>
         <w:t>C</w:t>
       </w:r>
-      <w:proofErr w:type="spellEnd"/>
       <w:r>
         <w:rPr>
           <w:rFonts w:ascii="Times New Roman" w:hAnsi="Times New Roman" w:cs="Times New Roman"/>
@@ -582,6 +817,403 @@
         <w:spacing w:line="360" w:lineRule="auto"/>
         <w:rPr>
           <w:rFonts w:ascii="Times New Roman" w:hAnsi="Times New Roman" w:cs="Times New Roman"/>
+          <w:bCs/>
+        </w:rPr>
+      </w:pPr>
+      <w:r>
+        <w:rPr>
+          <w:rFonts w:ascii="Times New Roman" w:hAnsi="Times New Roman" w:cs="Times New Roman"/>
+          <w:bCs/>
+        </w:rPr>
+        <w:tab/>
+      </w:r>
+      <w:r>
+        <w:rPr>
+          <w:rFonts w:ascii="Times New Roman" w:hAnsi="Times New Roman" w:cs="Times New Roman"/>
+          <w:bCs/>
+        </w:rPr>
+        <w:t xml:space="preserve">Figure </w:t>
+      </w:r>
+      <w:r>
+        <w:rPr>
+          <w:rFonts w:ascii="Times New Roman" w:hAnsi="Times New Roman" w:cs="Times New Roman"/>
+          <w:bCs/>
+        </w:rPr>
+        <w:t>2</w:t>
+      </w:r>
+      <w:r>
+        <w:rPr>
+          <w:rFonts w:ascii="Times New Roman" w:hAnsi="Times New Roman" w:cs="Times New Roman"/>
+          <w:bCs/>
+        </w:rPr>
+        <w:t xml:space="preserve"> shows average throughput of node A, while </w:t>
+      </w:r>
+      <w:proofErr w:type="spellStart"/>
+      <w:r>
+        <w:rPr>
+          <w:rFonts w:ascii="Times New Roman" w:hAnsi="Times New Roman" w:cs="Times New Roman"/>
+          <w:bCs/>
+        </w:rPr>
+        <w:t>λ</w:t>
+      </w:r>
+      <w:r>
+        <w:rPr>
+          <w:rFonts w:ascii="Times New Roman" w:hAnsi="Times New Roman" w:cs="Times New Roman"/>
+          <w:bCs/>
+          <w:vertAlign w:val="subscript"/>
+        </w:rPr>
+        <w:t>A</w:t>
+      </w:r>
+      <w:proofErr w:type="spellEnd"/>
+      <w:r>
+        <w:rPr>
+          <w:rFonts w:ascii="Times New Roman" w:hAnsi="Times New Roman" w:cs="Times New Roman"/>
+          <w:bCs/>
+        </w:rPr>
+        <w:t xml:space="preserve"> = </w:t>
+      </w:r>
+      <w:r>
+        <w:rPr>
+          <w:rFonts w:ascii="Times New Roman" w:hAnsi="Times New Roman" w:cs="Times New Roman"/>
+          <w:bCs/>
+        </w:rPr>
+        <w:t>2</w:t>
+      </w:r>
+      <w:r>
+        <w:rPr>
+          <w:rFonts w:ascii="Times New Roman" w:hAnsi="Times New Roman" w:cs="Times New Roman"/>
+          <w:bCs/>
+        </w:rPr>
+        <w:t>λ</w:t>
+      </w:r>
+      <w:r>
+        <w:rPr>
+          <w:rFonts w:ascii="Times New Roman" w:hAnsi="Times New Roman" w:cs="Times New Roman"/>
+          <w:bCs/>
+          <w:vertAlign w:val="subscript"/>
+        </w:rPr>
+        <w:t>C</w:t>
+      </w:r>
+      <w:r>
+        <w:rPr>
+          <w:rFonts w:ascii="Times New Roman" w:hAnsi="Times New Roman" w:cs="Times New Roman"/>
+          <w:bCs/>
+          <w:vertAlign w:val="subscript"/>
+        </w:rPr>
+        <w:t>,</w:t>
+      </w:r>
+      <w:r>
+        <w:rPr>
+          <w:rFonts w:ascii="Times New Roman" w:hAnsi="Times New Roman" w:cs="Times New Roman"/>
+          <w:bCs/>
+        </w:rPr>
+        <w:t xml:space="preserve"> throughout the 1000 simulation tests. What we found was that in Scenario A, all nodes in the same collision domain, the type of CSMA (VCS or non-VCS) did not substantially affect the throughput of Node A</w:t>
+      </w:r>
+      <w:r>
+        <w:rPr>
+          <w:rFonts w:ascii="Times New Roman" w:hAnsi="Times New Roman" w:cs="Times New Roman"/>
+          <w:bCs/>
+        </w:rPr>
+        <w:t xml:space="preserve">, though the difference between the two did show more than in the </w:t>
+      </w:r>
+      <w:proofErr w:type="spellStart"/>
+      <w:r>
+        <w:rPr>
+          <w:rFonts w:ascii="Times New Roman" w:hAnsi="Times New Roman" w:cs="Times New Roman"/>
+          <w:bCs/>
+        </w:rPr>
+        <w:t>λ</w:t>
+      </w:r>
+      <w:r>
+        <w:rPr>
+          <w:rFonts w:ascii="Times New Roman" w:hAnsi="Times New Roman" w:cs="Times New Roman"/>
+          <w:bCs/>
+          <w:vertAlign w:val="subscript"/>
+        </w:rPr>
+        <w:t>A</w:t>
+      </w:r>
+      <w:proofErr w:type="spellEnd"/>
+      <w:r>
+        <w:rPr>
+          <w:rFonts w:ascii="Times New Roman" w:hAnsi="Times New Roman" w:cs="Times New Roman"/>
+          <w:bCs/>
+        </w:rPr>
+        <w:t xml:space="preserve"> = </w:t>
+      </w:r>
+      <w:proofErr w:type="spellStart"/>
+      <w:r>
+        <w:rPr>
+          <w:rFonts w:ascii="Times New Roman" w:hAnsi="Times New Roman" w:cs="Times New Roman"/>
+          <w:bCs/>
+        </w:rPr>
+        <w:t>λ</w:t>
+      </w:r>
+      <w:r>
+        <w:rPr>
+          <w:rFonts w:ascii="Times New Roman" w:hAnsi="Times New Roman" w:cs="Times New Roman"/>
+          <w:bCs/>
+          <w:vertAlign w:val="subscript"/>
+        </w:rPr>
+        <w:t>C</w:t>
+      </w:r>
+      <w:proofErr w:type="spellEnd"/>
+      <w:r>
+        <w:rPr>
+          <w:rFonts w:ascii="Times New Roman" w:hAnsi="Times New Roman" w:cs="Times New Roman"/>
+          <w:bCs/>
+        </w:rPr>
+        <w:t xml:space="preserve"> case</w:t>
+      </w:r>
+      <w:r>
+        <w:rPr>
+          <w:rFonts w:ascii="Times New Roman" w:hAnsi="Times New Roman" w:cs="Times New Roman"/>
+          <w:bCs/>
+        </w:rPr>
+        <w:t xml:space="preserve">. This is shown in the solid </w:t>
+      </w:r>
+      <w:r>
+        <w:rPr>
+          <w:rFonts w:ascii="Times New Roman" w:hAnsi="Times New Roman" w:cs="Times New Roman"/>
+          <w:bCs/>
+        </w:rPr>
+        <w:t>blue</w:t>
+      </w:r>
+      <w:r>
+        <w:rPr>
+          <w:rFonts w:ascii="Times New Roman" w:hAnsi="Times New Roman" w:cs="Times New Roman"/>
+          <w:bCs/>
+        </w:rPr>
+        <w:t xml:space="preserve"> an</w:t>
+      </w:r>
+      <w:r>
+        <w:rPr>
+          <w:rFonts w:ascii="Times New Roman" w:hAnsi="Times New Roman" w:cs="Times New Roman"/>
+          <w:bCs/>
+        </w:rPr>
+        <w:t>d dashed orange line in Figure 2</w:t>
+      </w:r>
+      <w:r>
+        <w:rPr>
+          <w:rFonts w:ascii="Times New Roman" w:hAnsi="Times New Roman" w:cs="Times New Roman"/>
+          <w:bCs/>
+        </w:rPr>
+        <w:t xml:space="preserve">. In Scenario B, however, for only rates greater than 100 </w:t>
+      </w:r>
+      <w:proofErr w:type="spellStart"/>
+      <w:r>
+        <w:rPr>
+          <w:rFonts w:ascii="Times New Roman" w:hAnsi="Times New Roman" w:cs="Times New Roman"/>
+          <w:bCs/>
+        </w:rPr>
+        <w:t>Mbps</w:t>
+      </w:r>
+      <w:proofErr w:type="spellEnd"/>
+      <w:r>
+        <w:rPr>
+          <w:rFonts w:ascii="Times New Roman" w:hAnsi="Times New Roman" w:cs="Times New Roman"/>
+          <w:bCs/>
+        </w:rPr>
+        <w:t xml:space="preserve">, CMSA with VCS far outperformed CSMA without VCS. At a transmission rate of 200 </w:t>
+      </w:r>
+      <w:proofErr w:type="spellStart"/>
+      <w:r>
+        <w:rPr>
+          <w:rFonts w:ascii="Times New Roman" w:hAnsi="Times New Roman" w:cs="Times New Roman"/>
+          <w:bCs/>
+        </w:rPr>
+        <w:t>Mbps</w:t>
+      </w:r>
+      <w:proofErr w:type="spellEnd"/>
+      <w:r>
+        <w:rPr>
+          <w:rFonts w:ascii="Times New Roman" w:hAnsi="Times New Roman" w:cs="Times New Roman"/>
+          <w:bCs/>
+        </w:rPr>
+        <w:t xml:space="preserve">, CSMA-VCS outperforms CSMA by </w:t>
+      </w:r>
+      <w:r>
+        <w:rPr>
+          <w:rFonts w:ascii="Times New Roman" w:hAnsi="Times New Roman" w:cs="Times New Roman"/>
+          <w:bCs/>
+        </w:rPr>
+        <w:t>51.7</w:t>
+      </w:r>
+      <w:r>
+        <w:rPr>
+          <w:rFonts w:ascii="Times New Roman" w:hAnsi="Times New Roman" w:cs="Times New Roman"/>
+          <w:bCs/>
+        </w:rPr>
+        <w:t xml:space="preserve">%. At 300 </w:t>
+      </w:r>
+      <w:proofErr w:type="spellStart"/>
+      <w:r>
+        <w:rPr>
+          <w:rFonts w:ascii="Times New Roman" w:hAnsi="Times New Roman" w:cs="Times New Roman"/>
+          <w:bCs/>
+        </w:rPr>
+        <w:t>Mbps</w:t>
+      </w:r>
+      <w:proofErr w:type="spellEnd"/>
+      <w:r>
+        <w:rPr>
+          <w:rFonts w:ascii="Times New Roman" w:hAnsi="Times New Roman" w:cs="Times New Roman"/>
+          <w:bCs/>
+        </w:rPr>
+        <w:t xml:space="preserve">, that number is </w:t>
+      </w:r>
+      <w:r>
+        <w:rPr>
+          <w:rFonts w:ascii="Times New Roman" w:hAnsi="Times New Roman" w:cs="Times New Roman"/>
+          <w:bCs/>
+        </w:rPr>
+        <w:t>87.1</w:t>
+      </w:r>
+      <w:r>
+        <w:rPr>
+          <w:rFonts w:ascii="Times New Roman" w:hAnsi="Times New Roman" w:cs="Times New Roman"/>
+          <w:bCs/>
+        </w:rPr>
+        <w:t>%.</w:t>
+      </w:r>
+      <w:r>
+        <w:rPr>
+          <w:rFonts w:ascii="Times New Roman" w:hAnsi="Times New Roman" w:cs="Times New Roman"/>
+          <w:bCs/>
+        </w:rPr>
+        <w:t xml:space="preserve"> </w:t>
+      </w:r>
+      <w:r>
+        <w:rPr>
+          <w:rFonts w:ascii="Times New Roman" w:hAnsi="Times New Roman" w:cs="Times New Roman"/>
+          <w:bCs/>
+        </w:rPr>
+        <w:t xml:space="preserve">These can be seen in the solid </w:t>
+      </w:r>
+      <w:r>
+        <w:rPr>
+          <w:rFonts w:ascii="Times New Roman" w:hAnsi="Times New Roman" w:cs="Times New Roman"/>
+          <w:bCs/>
+        </w:rPr>
+        <w:t>gray</w:t>
+      </w:r>
+      <w:r>
+        <w:rPr>
+          <w:rFonts w:ascii="Times New Roman" w:hAnsi="Times New Roman" w:cs="Times New Roman"/>
+          <w:bCs/>
+        </w:rPr>
+        <w:t xml:space="preserve"> and dashed yellow line</w:t>
+      </w:r>
+      <w:r>
+        <w:rPr>
+          <w:rFonts w:ascii="Times New Roman" w:hAnsi="Times New Roman" w:cs="Times New Roman"/>
+          <w:bCs/>
+        </w:rPr>
+        <w:t xml:space="preserve"> in Figure 2</w:t>
+      </w:r>
+      <w:r>
+        <w:rPr>
+          <w:rFonts w:ascii="Times New Roman" w:hAnsi="Times New Roman" w:cs="Times New Roman"/>
+          <w:bCs/>
+        </w:rPr>
+        <w:t>.</w:t>
+      </w:r>
+      <w:r>
+        <w:rPr>
+          <w:rFonts w:ascii="Times New Roman" w:hAnsi="Times New Roman" w:cs="Times New Roman"/>
+          <w:bCs/>
+        </w:rPr>
+        <w:t xml:space="preserve"> </w:t>
+      </w:r>
+      <w:r>
+        <w:rPr>
+          <w:rFonts w:ascii="Times New Roman" w:hAnsi="Times New Roman" w:cs="Times New Roman"/>
+          <w:bCs/>
+        </w:rPr>
+        <w:t>It is interesting to note that even though the transmission rate of node A was doubled, we do not see a divergence in throughput values until the after the 2</w:t>
+      </w:r>
+      <w:r>
+        <w:rPr>
+          <w:rFonts w:ascii="Times New Roman" w:hAnsi="Times New Roman" w:cs="Times New Roman"/>
+          <w:bCs/>
+          <w:vertAlign w:val="superscript"/>
+        </w:rPr>
+        <w:t>nd</w:t>
+      </w:r>
+      <w:r>
+        <w:rPr>
+          <w:rFonts w:ascii="Times New Roman" w:hAnsi="Times New Roman" w:cs="Times New Roman"/>
+          <w:bCs/>
+        </w:rPr>
+        <w:t xml:space="preserve"> data point, 200 </w:t>
+      </w:r>
+      <w:proofErr w:type="spellStart"/>
+      <w:r>
+        <w:rPr>
+          <w:rFonts w:ascii="Times New Roman" w:hAnsi="Times New Roman" w:cs="Times New Roman"/>
+          <w:bCs/>
+        </w:rPr>
+        <w:t>Mbps</w:t>
+      </w:r>
+      <w:proofErr w:type="spellEnd"/>
+      <w:r>
+        <w:rPr>
+          <w:rFonts w:ascii="Times New Roman" w:hAnsi="Times New Roman" w:cs="Times New Roman"/>
+          <w:bCs/>
+        </w:rPr>
+        <w:t>. In Figure 1, we also did not see the divergence until after the 2</w:t>
+      </w:r>
+      <w:r>
+        <w:rPr>
+          <w:rFonts w:ascii="Times New Roman" w:hAnsi="Times New Roman" w:cs="Times New Roman"/>
+          <w:bCs/>
+          <w:vertAlign w:val="superscript"/>
+        </w:rPr>
+        <w:t>nd</w:t>
+      </w:r>
+      <w:r>
+        <w:rPr>
+          <w:rFonts w:ascii="Times New Roman" w:hAnsi="Times New Roman" w:cs="Times New Roman"/>
+          <w:bCs/>
+        </w:rPr>
+        <w:t xml:space="preserve"> data point, however it was only 100 </w:t>
+      </w:r>
+      <w:proofErr w:type="spellStart"/>
+      <w:r>
+        <w:rPr>
+          <w:rFonts w:ascii="Times New Roman" w:hAnsi="Times New Roman" w:cs="Times New Roman"/>
+          <w:bCs/>
+        </w:rPr>
+        <w:t>Mbps</w:t>
+      </w:r>
+      <w:proofErr w:type="spellEnd"/>
+      <w:r>
+        <w:rPr>
+          <w:rFonts w:ascii="Times New Roman" w:hAnsi="Times New Roman" w:cs="Times New Roman"/>
+          <w:bCs/>
+        </w:rPr>
+        <w:t>. Further research may be required to discover why this is so.</w:t>
+      </w:r>
+      <w:r>
+        <w:rPr>
+          <w:rFonts w:ascii="Times New Roman" w:hAnsi="Times New Roman" w:cs="Times New Roman"/>
+          <w:bCs/>
+        </w:rPr>
+        <w:t xml:space="preserve"> Also note that in throughput in Scenario B with CSMA-VCS far outperformed every other situation. This will be discussed further after Figure 4, where throughput of node C is also analyzed.</w:t>
+      </w:r>
+    </w:p>
+    <w:p>
+      <w:pPr>
+        <w:spacing w:line="360" w:lineRule="auto"/>
+        <w:rPr>
+          <w:rFonts w:ascii="Times New Roman" w:hAnsi="Times New Roman" w:cs="Times New Roman"/>
+        </w:rPr>
+      </w:pPr>
+    </w:p>
+    <w:p>
+      <w:pPr>
+        <w:spacing w:line="360" w:lineRule="auto"/>
+        <w:rPr>
+          <w:rFonts w:ascii="Times New Roman" w:hAnsi="Times New Roman" w:cs="Times New Roman"/>
         </w:rPr>
       </w:pPr>
       <w:r>
@@ -590,13 +1222,13 @@
         </w:rPr>
         <w:lastRenderedPageBreak/>
         <w:drawing>
-          <wp:inline distT="0" distB="0" distL="0" distR="0" wp14:anchorId="020D3A8A" wp14:editId="46251F7D">
+          <wp:inline distT="0" distB="0" distL="0" distR="0" wp14:anchorId="020D3A8A" wp14:editId="5B79009D">
             <wp:extent cx="5943600" cy="3661410"/>
             <wp:effectExtent l="0" t="0" r="0" b="0"/>
             <wp:docPr id="12" name="Chart 12">
               <a:extLst xmlns:a="http://schemas.openxmlformats.org/drawingml/2006/main">
                 <a:ext uri="{FF2B5EF4-FFF2-40B4-BE49-F238E27FC236}">
-                  <a16:creationId xmlns="" xmlns:xdr="http://schemas.openxmlformats.org/drawingml/2006/spreadsheetDrawing" xmlns:a16="http://schemas.microsoft.com/office/drawing/2014/main" xmlns:lc="http://schemas.openxmlformats.org/drawingml/2006/lockedCanvas" id="{00000000-0008-0000-0000-000008000000}"/>
+                  <a16:creationId xmlns:a16="http://schemas.microsoft.com/office/drawing/2014/main" id="{00000000-0008-0000-0000-000008000000}"/>
                 </a:ext>
               </a:extLst>
             </wp:docPr>
@@ -616,6 +1248,7 @@
         <w:jc w:val="center"/>
         <w:rPr>
           <w:rFonts w:ascii="Times New Roman" w:hAnsi="Times New Roman" w:cs="Times New Roman"/>
+          <w:bCs/>
         </w:rPr>
       </w:pPr>
       <w:r>
@@ -642,7 +1275,7 @@
           <w:rFonts w:ascii="Times New Roman" w:hAnsi="Times New Roman" w:cs="Times New Roman"/>
           <w:bCs/>
         </w:rPr>
-        <w:t>erage Throughput of Node C -</w:t>
+        <w:t>erage Throughput of Node C</w:t>
       </w:r>
       <w:r>
         <w:rPr>
@@ -705,6 +1338,275 @@
           <w:bCs/>
         </w:rPr>
         <w:t>)</w:t>
+      </w:r>
+    </w:p>
+    <w:p>
+      <w:pPr>
+        <w:spacing w:line="360" w:lineRule="auto"/>
+        <w:rPr>
+          <w:rFonts w:ascii="Times New Roman" w:hAnsi="Times New Roman" w:cs="Times New Roman"/>
+        </w:rPr>
+      </w:pPr>
+      <w:r>
+        <w:rPr>
+          <w:rFonts w:ascii="Times New Roman" w:hAnsi="Times New Roman" w:cs="Times New Roman"/>
+          <w:bCs/>
+        </w:rPr>
+        <w:tab/>
+        <w:t>Figure 3</w:t>
+      </w:r>
+      <w:r>
+        <w:rPr>
+          <w:rFonts w:ascii="Times New Roman" w:hAnsi="Times New Roman" w:cs="Times New Roman"/>
+          <w:bCs/>
+        </w:rPr>
+        <w:t xml:space="preserve"> shows </w:t>
+      </w:r>
+      <w:r>
+        <w:rPr>
+          <w:rFonts w:ascii="Times New Roman" w:hAnsi="Times New Roman" w:cs="Times New Roman"/>
+          <w:bCs/>
+        </w:rPr>
+        <w:t>average throughput of node C</w:t>
+      </w:r>
+      <w:r>
+        <w:rPr>
+          <w:rFonts w:ascii="Times New Roman" w:hAnsi="Times New Roman" w:cs="Times New Roman"/>
+          <w:bCs/>
+        </w:rPr>
+        <w:t xml:space="preserve">, while </w:t>
+      </w:r>
+      <w:proofErr w:type="spellStart"/>
+      <w:r>
+        <w:rPr>
+          <w:rFonts w:ascii="Times New Roman" w:hAnsi="Times New Roman" w:cs="Times New Roman"/>
+          <w:bCs/>
+        </w:rPr>
+        <w:t>λ</w:t>
+      </w:r>
+      <w:r>
+        <w:rPr>
+          <w:rFonts w:ascii="Times New Roman" w:hAnsi="Times New Roman" w:cs="Times New Roman"/>
+          <w:bCs/>
+          <w:vertAlign w:val="subscript"/>
+        </w:rPr>
+        <w:t>A</w:t>
+      </w:r>
+      <w:proofErr w:type="spellEnd"/>
+      <w:r>
+        <w:rPr>
+          <w:rFonts w:ascii="Times New Roman" w:hAnsi="Times New Roman" w:cs="Times New Roman"/>
+          <w:bCs/>
+        </w:rPr>
+        <w:t xml:space="preserve"> = </w:t>
+      </w:r>
+      <w:proofErr w:type="spellStart"/>
+      <w:r>
+        <w:rPr>
+          <w:rFonts w:ascii="Times New Roman" w:hAnsi="Times New Roman" w:cs="Times New Roman"/>
+          <w:bCs/>
+        </w:rPr>
+        <w:t>λ</w:t>
+      </w:r>
+      <w:r>
+        <w:rPr>
+          <w:rFonts w:ascii="Times New Roman" w:hAnsi="Times New Roman" w:cs="Times New Roman"/>
+          <w:bCs/>
+          <w:vertAlign w:val="subscript"/>
+        </w:rPr>
+        <w:t>C</w:t>
+      </w:r>
+      <w:proofErr w:type="spellEnd"/>
+      <w:r>
+        <w:rPr>
+          <w:rFonts w:ascii="Times New Roman" w:hAnsi="Times New Roman" w:cs="Times New Roman"/>
+          <w:bCs/>
+          <w:vertAlign w:val="subscript"/>
+        </w:rPr>
+        <w:t>,</w:t>
+      </w:r>
+      <w:r>
+        <w:rPr>
+          <w:rFonts w:ascii="Times New Roman" w:hAnsi="Times New Roman" w:cs="Times New Roman"/>
+          <w:bCs/>
+        </w:rPr>
+        <w:t xml:space="preserve"> throughout the 1000 simulation tests. What we found was that in Scenario A, all nodes in the same collision domain, the type of CSMA (VCS or non-VCS) did not substantially a</w:t>
+      </w:r>
+      <w:r>
+        <w:rPr>
+          <w:rFonts w:ascii="Times New Roman" w:hAnsi="Times New Roman" w:cs="Times New Roman"/>
+          <w:bCs/>
+        </w:rPr>
+        <w:t>ffect the throughput of Node C</w:t>
+      </w:r>
+      <w:r>
+        <w:rPr>
+          <w:rFonts w:ascii="Times New Roman" w:hAnsi="Times New Roman" w:cs="Times New Roman"/>
+          <w:bCs/>
+        </w:rPr>
+        <w:t>.</w:t>
+      </w:r>
+      <w:r>
+        <w:rPr>
+          <w:rFonts w:ascii="Times New Roman" w:hAnsi="Times New Roman" w:cs="Times New Roman"/>
+          <w:bCs/>
+        </w:rPr>
+        <w:t xml:space="preserve"> That is, until we surpassed a transmission rate of 200 </w:t>
+      </w:r>
+      <w:proofErr w:type="spellStart"/>
+      <w:r>
+        <w:rPr>
+          <w:rFonts w:ascii="Times New Roman" w:hAnsi="Times New Roman" w:cs="Times New Roman"/>
+          <w:bCs/>
+        </w:rPr>
+        <w:t>Mbps</w:t>
+      </w:r>
+      <w:proofErr w:type="spellEnd"/>
+      <w:r>
+        <w:rPr>
+          <w:rFonts w:ascii="Times New Roman" w:hAnsi="Times New Roman" w:cs="Times New Roman"/>
+          <w:bCs/>
+        </w:rPr>
+        <w:t>. Then there is a slight divergence between CSMA and CSMA-VCS.</w:t>
+      </w:r>
+      <w:r>
+        <w:rPr>
+          <w:rFonts w:ascii="Times New Roman" w:hAnsi="Times New Roman" w:cs="Times New Roman"/>
+          <w:bCs/>
+        </w:rPr>
+        <w:t xml:space="preserve"> This is shown in the solid </w:t>
+      </w:r>
+      <w:r>
+        <w:rPr>
+          <w:rFonts w:ascii="Times New Roman" w:hAnsi="Times New Roman" w:cs="Times New Roman"/>
+          <w:bCs/>
+        </w:rPr>
+        <w:t>blue</w:t>
+      </w:r>
+      <w:r>
+        <w:rPr>
+          <w:rFonts w:ascii="Times New Roman" w:hAnsi="Times New Roman" w:cs="Times New Roman"/>
+          <w:bCs/>
+        </w:rPr>
+        <w:t xml:space="preserve"> and dashed orange line in Figure </w:t>
+      </w:r>
+      <w:r>
+        <w:rPr>
+          <w:rFonts w:ascii="Times New Roman" w:hAnsi="Times New Roman" w:cs="Times New Roman"/>
+          <w:bCs/>
+        </w:rPr>
+        <w:t>3</w:t>
+      </w:r>
+      <w:r>
+        <w:rPr>
+          <w:rFonts w:ascii="Times New Roman" w:hAnsi="Times New Roman" w:cs="Times New Roman"/>
+          <w:bCs/>
+        </w:rPr>
+        <w:t xml:space="preserve">. In Scenario B, however, for only rates greater than 100 </w:t>
+      </w:r>
+      <w:proofErr w:type="spellStart"/>
+      <w:r>
+        <w:rPr>
+          <w:rFonts w:ascii="Times New Roman" w:hAnsi="Times New Roman" w:cs="Times New Roman"/>
+          <w:bCs/>
+        </w:rPr>
+        <w:t>Mbps</w:t>
+      </w:r>
+      <w:proofErr w:type="spellEnd"/>
+      <w:r>
+        <w:rPr>
+          <w:rFonts w:ascii="Times New Roman" w:hAnsi="Times New Roman" w:cs="Times New Roman"/>
+          <w:bCs/>
+        </w:rPr>
+        <w:t xml:space="preserve">, CMSA with VCS far outperformed CSMA without VCS. At a transmission rate of 200 </w:t>
+      </w:r>
+      <w:proofErr w:type="spellStart"/>
+      <w:r>
+        <w:rPr>
+          <w:rFonts w:ascii="Times New Roman" w:hAnsi="Times New Roman" w:cs="Times New Roman"/>
+          <w:bCs/>
+        </w:rPr>
+        <w:t>Mbps</w:t>
+      </w:r>
+      <w:proofErr w:type="spellEnd"/>
+      <w:r>
+        <w:rPr>
+          <w:rFonts w:ascii="Times New Roman" w:hAnsi="Times New Roman" w:cs="Times New Roman"/>
+          <w:bCs/>
+        </w:rPr>
+        <w:t xml:space="preserve">, CSMA-VCS outperforms CSMA by </w:t>
+      </w:r>
+      <w:r>
+        <w:rPr>
+          <w:rFonts w:ascii="Times New Roman" w:hAnsi="Times New Roman" w:cs="Times New Roman"/>
+          <w:bCs/>
+        </w:rPr>
+        <w:t>30.9</w:t>
+      </w:r>
+      <w:r>
+        <w:rPr>
+          <w:rFonts w:ascii="Times New Roman" w:hAnsi="Times New Roman" w:cs="Times New Roman"/>
+          <w:bCs/>
+        </w:rPr>
+        <w:t xml:space="preserve">%. At 300 </w:t>
+      </w:r>
+      <w:proofErr w:type="spellStart"/>
+      <w:r>
+        <w:rPr>
+          <w:rFonts w:ascii="Times New Roman" w:hAnsi="Times New Roman" w:cs="Times New Roman"/>
+          <w:bCs/>
+        </w:rPr>
+        <w:t>Mbps</w:t>
+      </w:r>
+      <w:proofErr w:type="spellEnd"/>
+      <w:r>
+        <w:rPr>
+          <w:rFonts w:ascii="Times New Roman" w:hAnsi="Times New Roman" w:cs="Times New Roman"/>
+          <w:bCs/>
+        </w:rPr>
+        <w:t xml:space="preserve">, that number is </w:t>
+      </w:r>
+      <w:r>
+        <w:rPr>
+          <w:rFonts w:ascii="Times New Roman" w:hAnsi="Times New Roman" w:cs="Times New Roman"/>
+          <w:bCs/>
+        </w:rPr>
+        <w:t>41.3</w:t>
+      </w:r>
+      <w:r>
+        <w:rPr>
+          <w:rFonts w:ascii="Times New Roman" w:hAnsi="Times New Roman" w:cs="Times New Roman"/>
+          <w:bCs/>
+        </w:rPr>
+        <w:t xml:space="preserve">%. These can be seen in the solid </w:t>
+      </w:r>
+      <w:r>
+        <w:rPr>
+          <w:rFonts w:ascii="Times New Roman" w:hAnsi="Times New Roman" w:cs="Times New Roman"/>
+          <w:bCs/>
+        </w:rPr>
+        <w:t>gray</w:t>
+      </w:r>
+      <w:r>
+        <w:rPr>
+          <w:rFonts w:ascii="Times New Roman" w:hAnsi="Times New Roman" w:cs="Times New Roman"/>
+          <w:bCs/>
+        </w:rPr>
+        <w:t xml:space="preserve"> and dashed yellow line</w:t>
+      </w:r>
+      <w:r>
+        <w:rPr>
+          <w:rFonts w:ascii="Times New Roman" w:hAnsi="Times New Roman" w:cs="Times New Roman"/>
+          <w:bCs/>
+        </w:rPr>
+        <w:t xml:space="preserve"> in Figure 3</w:t>
+      </w:r>
+      <w:r>
+        <w:rPr>
+          <w:rFonts w:ascii="Times New Roman" w:hAnsi="Times New Roman" w:cs="Times New Roman"/>
+          <w:bCs/>
+        </w:rPr>
+        <w:t xml:space="preserve">. </w:t>
       </w:r>
     </w:p>
     <w:p>
@@ -726,14 +1628,15 @@
         <w:rPr>
           <w:noProof/>
         </w:rPr>
+        <w:lastRenderedPageBreak/>
         <w:drawing>
-          <wp:inline distT="0" distB="0" distL="0" distR="0" wp14:anchorId="0132574B" wp14:editId="3445252B">
+          <wp:inline distT="0" distB="0" distL="0" distR="0" wp14:anchorId="0132574B" wp14:editId="1D0B5A95">
             <wp:extent cx="5943600" cy="3661410"/>
             <wp:effectExtent l="0" t="0" r="0" b="0"/>
             <wp:docPr id="13" name="Chart 13">
               <a:extLst xmlns:a="http://schemas.openxmlformats.org/drawingml/2006/main">
                 <a:ext uri="{FF2B5EF4-FFF2-40B4-BE49-F238E27FC236}">
-                  <a16:creationId xmlns="" xmlns:xdr="http://schemas.openxmlformats.org/drawingml/2006/spreadsheetDrawing" xmlns:a16="http://schemas.microsoft.com/office/drawing/2014/main" xmlns:lc="http://schemas.openxmlformats.org/drawingml/2006/lockedCanvas" id="{00000000-0008-0000-0000-00000A000000}"/>
+                  <a16:creationId xmlns:a16="http://schemas.microsoft.com/office/drawing/2014/main" id="{00000000-0008-0000-0000-00000A000000}"/>
                 </a:ext>
               </a:extLst>
             </wp:docPr>
@@ -753,6 +1656,7 @@
         <w:jc w:val="center"/>
         <w:rPr>
           <w:rFonts w:ascii="Times New Roman" w:hAnsi="Times New Roman" w:cs="Times New Roman"/>
+          <w:bCs/>
         </w:rPr>
       </w:pPr>
       <w:r>
@@ -772,14 +1676,7 @@
           <w:rFonts w:ascii="Times New Roman" w:hAnsi="Times New Roman" w:cs="Times New Roman"/>
           <w:bCs/>
         </w:rPr>
-        <w:t xml:space="preserve">Average Throughput of Node C </w:t>
-      </w:r>
-      <w:r>
-        <w:rPr>
-          <w:rFonts w:ascii="Times New Roman" w:hAnsi="Times New Roman" w:cs="Times New Roman"/>
-          <w:bCs/>
-        </w:rPr>
-        <w:t>-</w:t>
+        <w:t>Average Throughput of Node C</w:t>
       </w:r>
       <w:r>
         <w:rPr>
@@ -793,8 +1690,9 @@
           <w:rFonts w:ascii="Times New Roman" w:hAnsi="Times New Roman" w:cs="Times New Roman"/>
           <w:bCs/>
         </w:rPr>
-        <w:t>(2</w:t>
-      </w:r>
+        <w:t>(</w:t>
+      </w:r>
+      <w:proofErr w:type="spellStart"/>
       <w:r>
         <w:rPr>
           <w:rFonts w:ascii="Times New Roman" w:hAnsi="Times New Roman" w:cs="Times New Roman"/>
@@ -810,6 +1708,7 @@
         </w:rPr>
         <w:t>A</w:t>
       </w:r>
+      <w:proofErr w:type="spellEnd"/>
       <w:r>
         <w:rPr>
           <w:rFonts w:ascii="Times New Roman" w:hAnsi="Times New Roman" w:cs="Times New Roman"/>
@@ -817,7 +1716,13 @@
         </w:rPr>
         <w:t xml:space="preserve"> = </w:t>
       </w:r>
-      <w:proofErr w:type="spellStart"/>
+      <w:r>
+        <w:rPr>
+          <w:rFonts w:ascii="Times New Roman" w:hAnsi="Times New Roman" w:cs="Times New Roman"/>
+          <w:bCs/>
+        </w:rPr>
+        <w:t>2</w:t>
+      </w:r>
       <w:r>
         <w:rPr>
           <w:rFonts w:ascii="Times New Roman" w:hAnsi="Times New Roman" w:cs="Times New Roman"/>
@@ -833,7 +1738,6 @@
         </w:rPr>
         <w:t>C</w:t>
       </w:r>
-      <w:proofErr w:type="spellEnd"/>
       <w:r>
         <w:rPr>
           <w:rFonts w:ascii="Times New Roman" w:hAnsi="Times New Roman" w:cs="Times New Roman"/>
@@ -847,6 +1751,270 @@
         <w:spacing w:line="360" w:lineRule="auto"/>
         <w:rPr>
           <w:rFonts w:ascii="Times New Roman" w:hAnsi="Times New Roman" w:cs="Times New Roman"/>
+          <w:bCs/>
+        </w:rPr>
+      </w:pPr>
+      <w:r>
+        <w:rPr>
+          <w:rFonts w:ascii="Times New Roman" w:hAnsi="Times New Roman" w:cs="Times New Roman"/>
+          <w:bCs/>
+        </w:rPr>
+        <w:tab/>
+      </w:r>
+      <w:r>
+        <w:rPr>
+          <w:rFonts w:ascii="Times New Roman" w:hAnsi="Times New Roman" w:cs="Times New Roman"/>
+          <w:bCs/>
+        </w:rPr>
+        <w:t xml:space="preserve">Figure </w:t>
+      </w:r>
+      <w:r>
+        <w:rPr>
+          <w:rFonts w:ascii="Times New Roman" w:hAnsi="Times New Roman" w:cs="Times New Roman"/>
+          <w:bCs/>
+        </w:rPr>
+        <w:t>4</w:t>
+      </w:r>
+      <w:r>
+        <w:rPr>
+          <w:rFonts w:ascii="Times New Roman" w:hAnsi="Times New Roman" w:cs="Times New Roman"/>
+          <w:bCs/>
+        </w:rPr>
+        <w:t xml:space="preserve"> shows </w:t>
+      </w:r>
+      <w:r>
+        <w:rPr>
+          <w:rFonts w:ascii="Times New Roman" w:hAnsi="Times New Roman" w:cs="Times New Roman"/>
+          <w:bCs/>
+        </w:rPr>
+        <w:t>average throughput of node c</w:t>
+      </w:r>
+      <w:r>
+        <w:rPr>
+          <w:rFonts w:ascii="Times New Roman" w:hAnsi="Times New Roman" w:cs="Times New Roman"/>
+          <w:bCs/>
+        </w:rPr>
+        <w:t xml:space="preserve">, while </w:t>
+      </w:r>
+      <w:proofErr w:type="spellStart"/>
+      <w:r>
+        <w:rPr>
+          <w:rFonts w:ascii="Times New Roman" w:hAnsi="Times New Roman" w:cs="Times New Roman"/>
+          <w:bCs/>
+        </w:rPr>
+        <w:t>λ</w:t>
+      </w:r>
+      <w:r>
+        <w:rPr>
+          <w:rFonts w:ascii="Times New Roman" w:hAnsi="Times New Roman" w:cs="Times New Roman"/>
+          <w:bCs/>
+          <w:vertAlign w:val="subscript"/>
+        </w:rPr>
+        <w:t>A</w:t>
+      </w:r>
+      <w:proofErr w:type="spellEnd"/>
+      <w:r>
+        <w:rPr>
+          <w:rFonts w:ascii="Times New Roman" w:hAnsi="Times New Roman" w:cs="Times New Roman"/>
+          <w:bCs/>
+        </w:rPr>
+        <w:t xml:space="preserve"> = </w:t>
+      </w:r>
+      <w:r>
+        <w:rPr>
+          <w:rFonts w:ascii="Times New Roman" w:hAnsi="Times New Roman" w:cs="Times New Roman"/>
+          <w:bCs/>
+        </w:rPr>
+        <w:t>2</w:t>
+      </w:r>
+      <w:r>
+        <w:rPr>
+          <w:rFonts w:ascii="Times New Roman" w:hAnsi="Times New Roman" w:cs="Times New Roman"/>
+          <w:bCs/>
+        </w:rPr>
+        <w:t>λ</w:t>
+      </w:r>
+      <w:r>
+        <w:rPr>
+          <w:rFonts w:ascii="Times New Roman" w:hAnsi="Times New Roman" w:cs="Times New Roman"/>
+          <w:bCs/>
+          <w:vertAlign w:val="subscript"/>
+        </w:rPr>
+        <w:t>C</w:t>
+      </w:r>
+      <w:r>
+        <w:rPr>
+          <w:rFonts w:ascii="Times New Roman" w:hAnsi="Times New Roman" w:cs="Times New Roman"/>
+          <w:bCs/>
+          <w:vertAlign w:val="subscript"/>
+        </w:rPr>
+        <w:t>,</w:t>
+      </w:r>
+      <w:r>
+        <w:rPr>
+          <w:rFonts w:ascii="Times New Roman" w:hAnsi="Times New Roman" w:cs="Times New Roman"/>
+          <w:bCs/>
+        </w:rPr>
+        <w:t xml:space="preserve"> throughout the 1000 simulation tests. What we found was that in Scenario A, all nodes in the same collision domain, the type of CSMA (VCS or non-VCS) did not substantially a</w:t>
+      </w:r>
+      <w:r>
+        <w:rPr>
+          <w:rFonts w:ascii="Times New Roman" w:hAnsi="Times New Roman" w:cs="Times New Roman"/>
+          <w:bCs/>
+        </w:rPr>
+        <w:t xml:space="preserve">ffect the throughput of Node C. </w:t>
+      </w:r>
+      <w:r>
+        <w:rPr>
+          <w:rFonts w:ascii="Times New Roman" w:hAnsi="Times New Roman" w:cs="Times New Roman"/>
+          <w:bCs/>
+        </w:rPr>
+        <w:t xml:space="preserve">This is shown in the solid blue and dashed orange line in Figure 2. In Scenario B, however, for only rates greater than 100 </w:t>
+      </w:r>
+      <w:proofErr w:type="spellStart"/>
+      <w:r>
+        <w:rPr>
+          <w:rFonts w:ascii="Times New Roman" w:hAnsi="Times New Roman" w:cs="Times New Roman"/>
+          <w:bCs/>
+        </w:rPr>
+        <w:t>Mbps</w:t>
+      </w:r>
+      <w:proofErr w:type="spellEnd"/>
+      <w:r>
+        <w:rPr>
+          <w:rFonts w:ascii="Times New Roman" w:hAnsi="Times New Roman" w:cs="Times New Roman"/>
+          <w:bCs/>
+        </w:rPr>
+        <w:t xml:space="preserve"> but also less than 250 </w:t>
+      </w:r>
+      <w:proofErr w:type="spellStart"/>
+      <w:r>
+        <w:rPr>
+          <w:rFonts w:ascii="Times New Roman" w:hAnsi="Times New Roman" w:cs="Times New Roman"/>
+          <w:bCs/>
+        </w:rPr>
+        <w:t>Mbps</w:t>
+      </w:r>
+      <w:proofErr w:type="spellEnd"/>
+      <w:r>
+        <w:rPr>
+          <w:rFonts w:ascii="Times New Roman" w:hAnsi="Times New Roman" w:cs="Times New Roman"/>
+          <w:bCs/>
+        </w:rPr>
+        <w:t>, CSMA with VCS outperforms</w:t>
+      </w:r>
+      <w:r>
+        <w:rPr>
+          <w:rFonts w:ascii="Times New Roman" w:hAnsi="Times New Roman" w:cs="Times New Roman"/>
+          <w:bCs/>
+        </w:rPr>
+        <w:t xml:space="preserve"> CSMA without VCS. </w:t>
+      </w:r>
+      <w:r>
+        <w:rPr>
+          <w:rFonts w:ascii="Times New Roman" w:hAnsi="Times New Roman" w:cs="Times New Roman"/>
+          <w:bCs/>
+        </w:rPr>
+        <w:t xml:space="preserve">At transmission rates greater than 250 </w:t>
+      </w:r>
+      <w:proofErr w:type="spellStart"/>
+      <w:r>
+        <w:rPr>
+          <w:rFonts w:ascii="Times New Roman" w:hAnsi="Times New Roman" w:cs="Times New Roman"/>
+          <w:bCs/>
+        </w:rPr>
+        <w:t>Mbps</w:t>
+      </w:r>
+      <w:proofErr w:type="spellEnd"/>
+      <w:r>
+        <w:rPr>
+          <w:rFonts w:ascii="Times New Roman" w:hAnsi="Times New Roman" w:cs="Times New Roman"/>
+          <w:bCs/>
+        </w:rPr>
+        <w:t>, throughput with CSMA-VCS drops below CSMA without VCS.</w:t>
+      </w:r>
+      <w:r>
+        <w:rPr>
+          <w:rFonts w:ascii="Times New Roman" w:hAnsi="Times New Roman" w:cs="Times New Roman"/>
+          <w:bCs/>
+        </w:rPr>
+        <w:t xml:space="preserve"> </w:t>
+      </w:r>
+      <w:r>
+        <w:rPr>
+          <w:rFonts w:ascii="Times New Roman" w:hAnsi="Times New Roman" w:cs="Times New Roman"/>
+          <w:bCs/>
+        </w:rPr>
+        <w:t>This</w:t>
+      </w:r>
+      <w:r>
+        <w:rPr>
+          <w:rFonts w:ascii="Times New Roman" w:hAnsi="Times New Roman" w:cs="Times New Roman"/>
+          <w:bCs/>
+        </w:rPr>
+        <w:t xml:space="preserve"> can be seen in the solid gray and dashed yellow line in Figure 2.</w:t>
+      </w:r>
+      <w:r>
+        <w:rPr>
+          <w:rFonts w:ascii="Times New Roman" w:hAnsi="Times New Roman" w:cs="Times New Roman"/>
+          <w:bCs/>
+        </w:rPr>
+        <w:t xml:space="preserve"> </w:t>
+      </w:r>
+      <w:r>
+        <w:rPr>
+          <w:rFonts w:ascii="Times New Roman" w:hAnsi="Times New Roman" w:cs="Times New Roman"/>
+          <w:bCs/>
+        </w:rPr>
+        <w:t xml:space="preserve">This drop in throughput in Node C is likely connected to the spike in node A’s throughput that we observed in Figure 2. What probably happened, is that at higher transmission values, node A “blocks out” node C. This occurs when there are so many collisions and each node’s </w:t>
+      </w:r>
+      <w:proofErr w:type="spellStart"/>
+      <w:r>
+        <w:rPr>
+          <w:rFonts w:ascii="Times New Roman" w:hAnsi="Times New Roman" w:cs="Times New Roman"/>
+          <w:bCs/>
+        </w:rPr>
+        <w:t>backoff</w:t>
+      </w:r>
+      <w:proofErr w:type="spellEnd"/>
+      <w:r>
+        <w:rPr>
+          <w:rFonts w:ascii="Times New Roman" w:hAnsi="Times New Roman" w:cs="Times New Roman"/>
+          <w:bCs/>
+        </w:rPr>
+        <w:t xml:space="preserve"> time grows so large, that as soon as one node transmits successfully and resets its </w:t>
+      </w:r>
+      <w:proofErr w:type="spellStart"/>
+      <w:r>
+        <w:rPr>
+          <w:rFonts w:ascii="Times New Roman" w:hAnsi="Times New Roman" w:cs="Times New Roman"/>
+          <w:bCs/>
+        </w:rPr>
+        <w:t>backoff</w:t>
+      </w:r>
+      <w:proofErr w:type="spellEnd"/>
+      <w:r>
+        <w:rPr>
+          <w:rFonts w:ascii="Times New Roman" w:hAnsi="Times New Roman" w:cs="Times New Roman"/>
+          <w:bCs/>
+        </w:rPr>
+        <w:t xml:space="preserve"> time, it can rapidly transmit packets while the other node is stuck backing off.</w:t>
+      </w:r>
+    </w:p>
+    <w:p>
+      <w:pPr>
+        <w:spacing w:line="360" w:lineRule="auto"/>
+        <w:jc w:val="center"/>
+        <w:rPr>
+          <w:rFonts w:ascii="Times New Roman" w:hAnsi="Times New Roman" w:cs="Times New Roman"/>
+        </w:rPr>
+      </w:pPr>
+    </w:p>
+    <w:p>
+      <w:pPr>
+        <w:spacing w:line="360" w:lineRule="auto"/>
+        <w:rPr>
+          <w:rFonts w:ascii="Times New Roman" w:hAnsi="Times New Roman" w:cs="Times New Roman"/>
         </w:rPr>
       </w:pPr>
       <w:r>
@@ -855,13 +2023,13 @@
         </w:rPr>
         <w:lastRenderedPageBreak/>
         <w:drawing>
-          <wp:inline distT="0" distB="0" distL="0" distR="0" wp14:anchorId="6F99E453" wp14:editId="3F6C2158">
+          <wp:inline distT="0" distB="0" distL="0" distR="0" wp14:anchorId="6F99E453" wp14:editId="51D595E3">
             <wp:extent cx="5943600" cy="3670935"/>
-            <wp:effectExtent l="0" t="0" r="0" b="12065"/>
+            <wp:effectExtent l="0" t="0" r="0" b="5715"/>
             <wp:docPr id="14" name="Chart 14">
               <a:extLst xmlns:a="http://schemas.openxmlformats.org/drawingml/2006/main">
                 <a:ext uri="{FF2B5EF4-FFF2-40B4-BE49-F238E27FC236}">
-                  <a16:creationId xmlns="" xmlns:xdr="http://schemas.openxmlformats.org/drawingml/2006/spreadsheetDrawing" xmlns:a16="http://schemas.microsoft.com/office/drawing/2014/main" xmlns:lc="http://schemas.openxmlformats.org/drawingml/2006/lockedCanvas" id="{00000000-0008-0000-0000-00000B000000}"/>
+                  <a16:creationId xmlns:a16="http://schemas.microsoft.com/office/drawing/2014/main" id="{00000000-0008-0000-0000-00000B000000}"/>
                 </a:ext>
               </a:extLst>
             </wp:docPr>
@@ -881,6 +2049,7 @@
         <w:jc w:val="center"/>
         <w:rPr>
           <w:rFonts w:ascii="Times New Roman" w:hAnsi="Times New Roman" w:cs="Times New Roman"/>
+          <w:bCs/>
         </w:rPr>
       </w:pPr>
       <w:r>
@@ -907,7 +2076,7 @@
           <w:rFonts w:ascii="Times New Roman" w:hAnsi="Times New Roman" w:cs="Times New Roman"/>
           <w:bCs/>
         </w:rPr>
-        <w:t>erage Collisions of Node A -</w:t>
+        <w:t>erage Collisions of Node A</w:t>
       </w:r>
       <w:r>
         <w:rPr>
@@ -981,16 +2150,31 @@
       </w:pPr>
       <w:r>
         <w:rPr>
+          <w:rFonts w:ascii="Times New Roman" w:hAnsi="Times New Roman" w:cs="Times New Roman"/>
+          <w:bCs/>
+        </w:rPr>
+        <w:tab/>
+      </w:r>
+    </w:p>
+    <w:p>
+      <w:pPr>
+        <w:spacing w:line="360" w:lineRule="auto"/>
+        <w:rPr>
+          <w:rFonts w:ascii="Times New Roman" w:hAnsi="Times New Roman" w:cs="Times New Roman"/>
+        </w:rPr>
+      </w:pPr>
+      <w:r>
+        <w:rPr>
           <w:noProof/>
         </w:rPr>
         <w:drawing>
-          <wp:inline distT="0" distB="0" distL="0" distR="0" wp14:anchorId="5B3E9B05" wp14:editId="6B57805E">
+          <wp:inline distT="0" distB="0" distL="0" distR="0" wp14:anchorId="5B3E9B05" wp14:editId="3F3E5056">
             <wp:extent cx="5943600" cy="3670935"/>
-            <wp:effectExtent l="0" t="0" r="0" b="12065"/>
+            <wp:effectExtent l="0" t="0" r="0" b="5715"/>
             <wp:docPr id="16" name="Chart 16">
               <a:extLst xmlns:a="http://schemas.openxmlformats.org/drawingml/2006/main">
                 <a:ext uri="{FF2B5EF4-FFF2-40B4-BE49-F238E27FC236}">
-                  <a16:creationId xmlns="" xmlns:xdr="http://schemas.openxmlformats.org/drawingml/2006/spreadsheetDrawing" xmlns:a16="http://schemas.microsoft.com/office/drawing/2014/main" xmlns:lc="http://schemas.openxmlformats.org/drawingml/2006/lockedCanvas" id="{00000000-0008-0000-0000-00000D000000}"/>
+                  <a16:creationId xmlns:a16="http://schemas.microsoft.com/office/drawing/2014/main" id="{00000000-0008-0000-0000-00000D000000}"/>
                 </a:ext>
               </a:extLst>
             </wp:docPr>
@@ -1016,6 +2200,7 @@
         <w:rPr>
           <w:rFonts w:ascii="Times New Roman" w:hAnsi="Times New Roman" w:cs="Times New Roman"/>
         </w:rPr>
+        <w:lastRenderedPageBreak/>
         <w:t>Figure 6:</w:t>
       </w:r>
       <w:r>
@@ -1029,22 +2214,16 @@
           <w:rFonts w:ascii="Times New Roman" w:hAnsi="Times New Roman" w:cs="Times New Roman"/>
           <w:bCs/>
         </w:rPr>
-        <w:t>Average Collisions of Node A -</w:t>
-      </w:r>
-      <w:r>
-        <w:rPr>
-          <w:rFonts w:ascii="Times New Roman" w:hAnsi="Times New Roman" w:cs="Times New Roman"/>
-          <w:bCs/>
-        </w:rPr>
-        <w:t xml:space="preserve"> </w:t>
-      </w:r>
-      <w:r>
-        <w:rPr>
-          <w:rFonts w:ascii="Times New Roman" w:hAnsi="Times New Roman" w:cs="Times New Roman"/>
-          <w:bCs/>
-        </w:rPr>
-        <w:t>(2</w:t>
-      </w:r>
+        <w:t xml:space="preserve">Average Collisions of Node A </w:t>
+      </w:r>
+      <w:r>
+        <w:rPr>
+          <w:rFonts w:ascii="Times New Roman" w:hAnsi="Times New Roman" w:cs="Times New Roman"/>
+          <w:bCs/>
+        </w:rPr>
+        <w:t>(</w:t>
+      </w:r>
+      <w:proofErr w:type="spellStart"/>
       <w:r>
         <w:rPr>
           <w:rFonts w:ascii="Times New Roman" w:hAnsi="Times New Roman" w:cs="Times New Roman"/>
@@ -1060,6 +2239,7 @@
         </w:rPr>
         <w:t>A</w:t>
       </w:r>
+      <w:proofErr w:type="spellEnd"/>
       <w:r>
         <w:rPr>
           <w:rFonts w:ascii="Times New Roman" w:hAnsi="Times New Roman" w:cs="Times New Roman"/>
@@ -1067,7 +2247,13 @@
         </w:rPr>
         <w:t xml:space="preserve"> = </w:t>
       </w:r>
-      <w:proofErr w:type="spellStart"/>
+      <w:r>
+        <w:rPr>
+          <w:rFonts w:ascii="Times New Roman" w:hAnsi="Times New Roman" w:cs="Times New Roman"/>
+          <w:bCs/>
+        </w:rPr>
+        <w:t>2</w:t>
+      </w:r>
       <w:r>
         <w:rPr>
           <w:rFonts w:ascii="Times New Roman" w:hAnsi="Times New Roman" w:cs="Times New Roman"/>
@@ -1083,7 +2269,6 @@
         </w:rPr>
         <w:t>C</w:t>
       </w:r>
-      <w:proofErr w:type="spellEnd"/>
       <w:r>
         <w:rPr>
           <w:rFonts w:ascii="Times New Roman" w:hAnsi="Times New Roman" w:cs="Times New Roman"/>
@@ -1103,7 +2288,6 @@
         <w:rPr>
           <w:noProof/>
         </w:rPr>
-        <w:lastRenderedPageBreak/>
         <w:drawing>
           <wp:inline distT="0" distB="0" distL="0" distR="0" wp14:anchorId="361F0F46" wp14:editId="4F63848D">
             <wp:extent cx="5943600" cy="3686810"/>
@@ -1111,7 +2295,7 @@
             <wp:docPr id="15" name="Chart 15">
               <a:extLst xmlns:a="http://schemas.openxmlformats.org/drawingml/2006/main">
                 <a:ext uri="{FF2B5EF4-FFF2-40B4-BE49-F238E27FC236}">
-                  <a16:creationId xmlns="" xmlns:xdr="http://schemas.openxmlformats.org/drawingml/2006/spreadsheetDrawing" xmlns:a16="http://schemas.microsoft.com/office/drawing/2014/main" xmlns:lc="http://schemas.openxmlformats.org/drawingml/2006/lockedCanvas" id="{00000000-0008-0000-0000-00000C000000}"/>
+                  <a16:creationId xmlns:a16="http://schemas.microsoft.com/office/drawing/2014/main" id="{00000000-0008-0000-0000-00000C000000}"/>
                 </a:ext>
               </a:extLst>
             </wp:docPr>
@@ -1151,7 +2335,14 @@
           <w:rFonts w:ascii="Times New Roman" w:hAnsi="Times New Roman" w:cs="Times New Roman"/>
           <w:bCs/>
         </w:rPr>
-        <w:t>rage Collisions of Node C - (</w:t>
+        <w:t xml:space="preserve">rage Collisions of Node C </w:t>
+      </w:r>
+      <w:r>
+        <w:rPr>
+          <w:rFonts w:ascii="Times New Roman" w:hAnsi="Times New Roman" w:cs="Times New Roman"/>
+          <w:bCs/>
+        </w:rPr>
+        <w:t>(</w:t>
       </w:r>
       <w:proofErr w:type="spellStart"/>
       <w:r>
@@ -1223,13 +2414,13 @@
           <w:noProof/>
         </w:rPr>
         <w:drawing>
-          <wp:inline distT="0" distB="0" distL="0" distR="0" wp14:anchorId="5BB6E422" wp14:editId="404ECB69">
+          <wp:inline distT="0" distB="0" distL="0" distR="0" wp14:anchorId="5BB6E422" wp14:editId="1E196257">
             <wp:extent cx="5880735" cy="3583940"/>
-            <wp:effectExtent l="0" t="0" r="12065" b="0"/>
+            <wp:effectExtent l="0" t="0" r="5715" b="0"/>
             <wp:docPr id="17" name="Chart 17">
               <a:extLst xmlns:a="http://schemas.openxmlformats.org/drawingml/2006/main">
                 <a:ext uri="{FF2B5EF4-FFF2-40B4-BE49-F238E27FC236}">
-                  <a16:creationId xmlns="" xmlns:xdr="http://schemas.openxmlformats.org/drawingml/2006/spreadsheetDrawing" xmlns:a16="http://schemas.microsoft.com/office/drawing/2014/main" xmlns:lc="http://schemas.openxmlformats.org/drawingml/2006/lockedCanvas" id="{00000000-0008-0000-0000-00000E000000}"/>
+                  <a16:creationId xmlns:a16="http://schemas.microsoft.com/office/drawing/2014/main" id="{00000000-0008-0000-0000-00000E000000}"/>
                 </a:ext>
               </a:extLst>
             </wp:docPr>
@@ -1255,6 +2446,7 @@
         <w:rPr>
           <w:rFonts w:ascii="Times New Roman" w:hAnsi="Times New Roman" w:cs="Times New Roman"/>
         </w:rPr>
+        <w:lastRenderedPageBreak/>
         <w:t>Figure 8:</w:t>
       </w:r>
       <w:r>
@@ -1282,8 +2474,9 @@
           <w:rFonts w:ascii="Times New Roman" w:hAnsi="Times New Roman" w:cs="Times New Roman"/>
           <w:bCs/>
         </w:rPr>
-        <w:t xml:space="preserve"> - (2</w:t>
-      </w:r>
+        <w:t xml:space="preserve"> (</w:t>
+      </w:r>
+      <w:proofErr w:type="spellStart"/>
       <w:r>
         <w:rPr>
           <w:rFonts w:ascii="Times New Roman" w:hAnsi="Times New Roman" w:cs="Times New Roman"/>
@@ -1299,6 +2492,7 @@
         </w:rPr>
         <w:t>A</w:t>
       </w:r>
+      <w:proofErr w:type="spellEnd"/>
       <w:r>
         <w:rPr>
           <w:rFonts w:ascii="Times New Roman" w:hAnsi="Times New Roman" w:cs="Times New Roman"/>
@@ -1306,7 +2500,13 @@
         </w:rPr>
         <w:t xml:space="preserve"> = </w:t>
       </w:r>
-      <w:proofErr w:type="spellStart"/>
+      <w:r>
+        <w:rPr>
+          <w:rFonts w:ascii="Times New Roman" w:hAnsi="Times New Roman" w:cs="Times New Roman"/>
+          <w:bCs/>
+        </w:rPr>
+        <w:t>2</w:t>
+      </w:r>
       <w:r>
         <w:rPr>
           <w:rFonts w:ascii="Times New Roman" w:hAnsi="Times New Roman" w:cs="Times New Roman"/>
@@ -1322,7 +2522,6 @@
         </w:rPr>
         <w:t>C</w:t>
       </w:r>
-      <w:proofErr w:type="spellEnd"/>
       <w:r>
         <w:rPr>
           <w:rFonts w:ascii="Times New Roman" w:hAnsi="Times New Roman" w:cs="Times New Roman"/>
@@ -1344,7 +2543,6 @@
         <w:rPr>
           <w:noProof/>
         </w:rPr>
-        <w:lastRenderedPageBreak/>
         <w:drawing>
           <wp:inline distT="0" distB="0" distL="0" distR="0" wp14:anchorId="7616C760" wp14:editId="2F24AD16">
             <wp:extent cx="5943600" cy="3576955"/>
@@ -1352,7 +2550,7 @@
             <wp:docPr id="18" name="Chart 18">
               <a:extLst xmlns:a="http://schemas.openxmlformats.org/drawingml/2006/main">
                 <a:ext uri="{FF2B5EF4-FFF2-40B4-BE49-F238E27FC236}">
-                  <a16:creationId xmlns="" xmlns:xdr="http://schemas.openxmlformats.org/drawingml/2006/spreadsheetDrawing" xmlns:a16="http://schemas.microsoft.com/office/drawing/2014/main" xmlns:lc="http://schemas.openxmlformats.org/drawingml/2006/lockedCanvas" id="{00000000-0008-0000-0000-00000F000000}"/>
+                  <a16:creationId xmlns:a16="http://schemas.microsoft.com/office/drawing/2014/main" id="{00000000-0008-0000-0000-00000F000000}"/>
                 </a:ext>
               </a:extLst>
             </wp:docPr>
@@ -1405,20 +2603,6 @@
           <w:rFonts w:ascii="Times New Roman" w:hAnsi="Times New Roman" w:cs="Times New Roman"/>
           <w:bCs/>
         </w:rPr>
-        <w:t>-</w:t>
-      </w:r>
-      <w:r>
-        <w:rPr>
-          <w:rFonts w:ascii="Times New Roman" w:hAnsi="Times New Roman" w:cs="Times New Roman"/>
-          <w:bCs/>
-        </w:rPr>
-        <w:t xml:space="preserve"> </w:t>
-      </w:r>
-      <w:r>
-        <w:rPr>
-          <w:rFonts w:ascii="Times New Roman" w:hAnsi="Times New Roman" w:cs="Times New Roman"/>
-          <w:bCs/>
-        </w:rPr>
         <w:t>(</w:t>
       </w:r>
       <w:proofErr w:type="spellStart"/>
@@ -1490,13 +2674,13 @@
           <w:noProof/>
         </w:rPr>
         <w:drawing>
-          <wp:inline distT="0" distB="0" distL="0" distR="0" wp14:anchorId="686A3BC3" wp14:editId="0E3240B3">
+          <wp:inline distT="0" distB="0" distL="0" distR="0" wp14:anchorId="686A3BC3" wp14:editId="5D35B6CC">
             <wp:extent cx="5943600" cy="3576955"/>
             <wp:effectExtent l="0" t="0" r="0" b="4445"/>
             <wp:docPr id="19" name="Chart 19">
               <a:extLst xmlns:a="http://schemas.openxmlformats.org/drawingml/2006/main">
                 <a:ext uri="{FF2B5EF4-FFF2-40B4-BE49-F238E27FC236}">
-                  <a16:creationId xmlns="" xmlns:xdr="http://schemas.openxmlformats.org/drawingml/2006/spreadsheetDrawing" xmlns:a16="http://schemas.microsoft.com/office/drawing/2014/main" xmlns:lc="http://schemas.openxmlformats.org/drawingml/2006/lockedCanvas" id="{00000000-0008-0000-0000-000010000000}"/>
+                  <a16:creationId xmlns:a16="http://schemas.microsoft.com/office/drawing/2014/main" id="{00000000-0008-0000-0000-000010000000}"/>
                 </a:ext>
               </a:extLst>
             </wp:docPr>
@@ -1522,6 +2706,7 @@
         <w:rPr>
           <w:rFonts w:ascii="Times New Roman" w:hAnsi="Times New Roman" w:cs="Times New Roman"/>
         </w:rPr>
+        <w:lastRenderedPageBreak/>
         <w:t>Figure 10:</w:t>
       </w:r>
       <w:r>
@@ -1542,22 +2727,9 @@
           <w:rFonts w:ascii="Times New Roman" w:hAnsi="Times New Roman" w:cs="Times New Roman"/>
           <w:bCs/>
         </w:rPr>
-        <w:t>-</w:t>
-      </w:r>
-      <w:r>
-        <w:rPr>
-          <w:rFonts w:ascii="Times New Roman" w:hAnsi="Times New Roman" w:cs="Times New Roman"/>
-          <w:bCs/>
-        </w:rPr>
-        <w:t xml:space="preserve"> </w:t>
-      </w:r>
-      <w:r>
-        <w:rPr>
-          <w:rFonts w:ascii="Times New Roman" w:hAnsi="Times New Roman" w:cs="Times New Roman"/>
-          <w:bCs/>
-        </w:rPr>
-        <w:t>(2</w:t>
-      </w:r>
+        <w:t>(</w:t>
+      </w:r>
+      <w:proofErr w:type="spellStart"/>
       <w:r>
         <w:rPr>
           <w:rFonts w:ascii="Times New Roman" w:hAnsi="Times New Roman" w:cs="Times New Roman"/>
@@ -1573,6 +2745,7 @@
         </w:rPr>
         <w:t>A</w:t>
       </w:r>
+      <w:proofErr w:type="spellEnd"/>
       <w:r>
         <w:rPr>
           <w:rFonts w:ascii="Times New Roman" w:hAnsi="Times New Roman" w:cs="Times New Roman"/>
@@ -1580,7 +2753,13 @@
         </w:rPr>
         <w:t xml:space="preserve"> = </w:t>
       </w:r>
-      <w:proofErr w:type="spellStart"/>
+      <w:r>
+        <w:rPr>
+          <w:rFonts w:ascii="Times New Roman" w:hAnsi="Times New Roman" w:cs="Times New Roman"/>
+          <w:bCs/>
+        </w:rPr>
+        <w:t>2</w:t>
+      </w:r>
       <w:r>
         <w:rPr>
           <w:rFonts w:ascii="Times New Roman" w:hAnsi="Times New Roman" w:cs="Times New Roman"/>
@@ -1596,7 +2775,6 @@
         </w:rPr>
         <w:t>C</w:t>
       </w:r>
-      <w:proofErr w:type="spellEnd"/>
       <w:r>
         <w:rPr>
           <w:rFonts w:ascii="Times New Roman" w:hAnsi="Times New Roman" w:cs="Times New Roman"/>
@@ -1616,7 +2794,7 @@
 </file>
 
 <file path=word/styles.xml><?xml version="1.0" encoding="utf-8"?>
-<w:styles xmlns:mc="http://schemas.openxmlformats.org/markup-compatibility/2006" xmlns:r="http://schemas.openxmlformats.org/officeDocument/2006/relationships" xmlns:w="http://schemas.openxmlformats.org/wordprocessingml/2006/main" xmlns:w14="http://schemas.microsoft.com/office/word/2010/wordml" xmlns:w15="http://schemas.microsoft.com/office/word/2012/wordml" mc:Ignorable="w14 w15">
+<w:styles xmlns:mc="http://schemas.openxmlformats.org/markup-compatibility/2006" xmlns:r="http://schemas.openxmlformats.org/officeDocument/2006/relationships" xmlns:w="http://schemas.openxmlformats.org/wordprocessingml/2006/main" xmlns:w14="http://schemas.microsoft.com/office/word/2010/wordml" xmlns:w15="http://schemas.microsoft.com/office/word/2012/wordml" xmlns:w16cid="http://schemas.microsoft.com/office/word/2016/wordml/cid" xmlns:w16se="http://schemas.microsoft.com/office/word/2015/wordml/symex" mc:Ignorable="w14 w15 w16se w16cid">
   <w:docDefaults>
     <w:rPrDefault>
       <w:rPr>
@@ -1628,7 +2806,7 @@
     </w:rPrDefault>
     <w:pPrDefault/>
   </w:docDefaults>
-  <w:latentStyles w:defLockedState="0" w:defUIPriority="99" w:defSemiHidden="0" w:defUnhideWhenUsed="0" w:defQFormat="0" w:count="382">
+  <w:latentStyles w:defLockedState="0" w:defUIPriority="99" w:defSemiHidden="0" w:defUnhideWhenUsed="0" w:defQFormat="0" w:count="375">
     <w:lsdException w:name="Normal" w:uiPriority="0" w:qFormat="1"/>
     <w:lsdException w:name="heading 1" w:uiPriority="9" w:qFormat="1"/>
     <w:lsdException w:name="heading 2" w:semiHidden="1" w:uiPriority="9" w:unhideWhenUsed="1" w:qFormat="1"/>
@@ -2052,7 +3230,7 @@
 </file>
 
 <file path=word/charts/chart1.xml><?xml version="1.0" encoding="utf-8"?>
-<c:chartSpace xmlns:c="http://schemas.openxmlformats.org/drawingml/2006/chart" xmlns:a="http://schemas.openxmlformats.org/drawingml/2006/main" xmlns:r="http://schemas.openxmlformats.org/officeDocument/2006/relationships">
+<c:chartSpace xmlns:c="http://schemas.openxmlformats.org/drawingml/2006/chart" xmlns:a="http://schemas.openxmlformats.org/drawingml/2006/main" xmlns:r="http://schemas.openxmlformats.org/officeDocument/2006/relationships" xmlns:c16r2="http://schemas.microsoft.com/office/drawing/2015/06/chart">
   <c:date1904 val="0"/>
   <c:lang val="en-US"/>
   <c:roundedCorners val="0"/>
@@ -2196,8 +3374,8 @@
           <c:yMode val="edge"/>
           <c:x val="0.105126209752866"/>
           <c:y val="0.127680878552972"/>
-          <c:w val="0.659156446127022"/>
-          <c:h val="0.73958635035151"/>
+          <c:w val="0.65915644612702196"/>
+          <c:h val="0.73958635035150999"/>
         </c:manualLayout>
       </c:layout>
       <c:scatterChart>
@@ -2340,16 +3518,16 @@
                 <c:formatCode>General</c:formatCode>
                 <c:ptCount val="4"/>
                 <c:pt idx="0">
-                  <c:v>50.0</c:v>
+                  <c:v>50</c:v>
                 </c:pt>
                 <c:pt idx="1">
-                  <c:v>100.0</c:v>
+                  <c:v>100</c:v>
                 </c:pt>
                 <c:pt idx="2">
-                  <c:v>200.0</c:v>
+                  <c:v>200</c:v>
                 </c:pt>
                 <c:pt idx="3">
-                  <c:v>300.0</c:v>
+                  <c:v>300</c:v>
                 </c:pt>
               </c:numCache>
             </c:numRef>
@@ -2364,18 +3542,23 @@
                   <c:v>0.5988</c:v>
                 </c:pt>
                 <c:pt idx="1">
-                  <c:v>1.1964</c:v>
+                  <c:v>1.1963999999999999</c:v>
                 </c:pt>
                 <c:pt idx="2">
                   <c:v>2.372399999999999</c:v>
                 </c:pt>
                 <c:pt idx="3">
-                  <c:v>2.49</c:v>
+                  <c:v>2.4900000000000002</c:v>
                 </c:pt>
               </c:numCache>
             </c:numRef>
           </c:yVal>
           <c:smooth val="1"/>
+          <c:extLst>
+            <c:ext xmlns:c16="http://schemas.microsoft.com/office/drawing/2014/chart" uri="{C3380CC4-5D6E-409C-BE32-E72D297353CC}">
+              <c16:uniqueId val="{00000000-E321-4DFB-8FFD-10BF181E997B}"/>
+            </c:ext>
+          </c:extLst>
         </c:ser>
         <c:ser>
           <c:idx val="3"/>
@@ -2453,6 +3636,28 @@
             </c:spPr>
           </c:marker>
           <c:dLbls>
+            <c:dLbl>
+              <c:idx val="3"/>
+              <c:layout>
+                <c:manualLayout>
+                  <c:x val="1.6549061175045426E-2"/>
+                  <c:y val="-5.952888311451876E-2"/>
+                </c:manualLayout>
+              </c:layout>
+              <c:dLblPos val="r"/>
+              <c:showLegendKey val="0"/>
+              <c:showVal val="1"/>
+              <c:showCatName val="0"/>
+              <c:showSerName val="0"/>
+              <c:showPercent val="0"/>
+              <c:showBubbleSize val="0"/>
+              <c:extLst>
+                <c:ext xmlns:c15="http://schemas.microsoft.com/office/drawing/2012/chart" uri="{CE6537A1-D6FC-4f65-9D91-7224C49458BB}"/>
+                <c:ext xmlns:c16="http://schemas.microsoft.com/office/drawing/2014/chart" uri="{C3380CC4-5D6E-409C-BE32-E72D297353CC}">
+                  <c16:uniqueId val="{00000009-E321-4DFB-8FFD-10BF181E997B}"/>
+                </c:ext>
+              </c:extLst>
+            </c:dLbl>
             <c:spPr>
               <a:noFill/>
               <a:ln>
@@ -2515,16 +3720,16 @@
                 <c:formatCode>General</c:formatCode>
                 <c:ptCount val="4"/>
                 <c:pt idx="0">
-                  <c:v>50.0</c:v>
+                  <c:v>50</c:v>
                 </c:pt>
                 <c:pt idx="1">
-                  <c:v>100.0</c:v>
+                  <c:v>100</c:v>
                 </c:pt>
                 <c:pt idx="2">
-                  <c:v>200.0</c:v>
+                  <c:v>200</c:v>
                 </c:pt>
                 <c:pt idx="3">
-                  <c:v>300.0</c:v>
+                  <c:v>300</c:v>
                 </c:pt>
               </c:numCache>
             </c:numRef>
@@ -2539,18 +3744,23 @@
                   <c:v>0.5988</c:v>
                 </c:pt>
                 <c:pt idx="1">
-                  <c:v>1.1964</c:v>
+                  <c:v>1.1963999999999999</c:v>
                 </c:pt>
                 <c:pt idx="2">
-                  <c:v>2.3844</c:v>
+                  <c:v>2.3843999999999999</c:v>
                 </c:pt>
                 <c:pt idx="3">
-                  <c:v>2.4504</c:v>
+                  <c:v>2.4504000000000001</c:v>
                 </c:pt>
               </c:numCache>
             </c:numRef>
           </c:yVal>
           <c:smooth val="1"/>
+          <c:extLst>
+            <c:ext xmlns:c16="http://schemas.microsoft.com/office/drawing/2014/chart" uri="{C3380CC4-5D6E-409C-BE32-E72D297353CC}">
+              <c16:uniqueId val="{00000001-E321-4DFB-8FFD-10BF181E997B}"/>
+            </c:ext>
+          </c:extLst>
         </c:ser>
         <c:ser>
           <c:idx val="0"/>
@@ -2689,16 +3899,16 @@
                 <c:formatCode>General</c:formatCode>
                 <c:ptCount val="4"/>
                 <c:pt idx="0">
-                  <c:v>50.0</c:v>
+                  <c:v>50</c:v>
                 </c:pt>
                 <c:pt idx="1">
-                  <c:v>100.0</c:v>
+                  <c:v>100</c:v>
                 </c:pt>
                 <c:pt idx="2">
-                  <c:v>200.0</c:v>
+                  <c:v>200</c:v>
                 </c:pt>
                 <c:pt idx="3">
-                  <c:v>300.0</c:v>
+                  <c:v>300</c:v>
                 </c:pt>
               </c:numCache>
             </c:numRef>
@@ -2710,13 +3920,13 @@
                 <c:formatCode>0.000</c:formatCode>
                 <c:ptCount val="4"/>
                 <c:pt idx="0">
-                  <c:v>0.5976</c:v>
+                  <c:v>0.59760000000000002</c:v>
                 </c:pt>
                 <c:pt idx="1">
-                  <c:v>1.1904</c:v>
+                  <c:v>1.1903999999999999</c:v>
                 </c:pt>
                 <c:pt idx="2">
-                  <c:v>1.7796</c:v>
+                  <c:v>1.7796000000000001</c:v>
                 </c:pt>
                 <c:pt idx="3">
                   <c:v>1.806</c:v>
@@ -2725,6 +3935,11 @@
             </c:numRef>
           </c:yVal>
           <c:smooth val="1"/>
+          <c:extLst>
+            <c:ext xmlns:c16="http://schemas.microsoft.com/office/drawing/2014/chart" uri="{C3380CC4-5D6E-409C-BE32-E72D297353CC}">
+              <c16:uniqueId val="{00000002-E321-4DFB-8FFD-10BF181E997B}"/>
+            </c:ext>
+          </c:extLst>
         </c:ser>
         <c:ser>
           <c:idx val="1"/>
@@ -2864,8 +4079,79 @@
                 </a:outerShdw>
               </a:effectLst>
             </c:spPr>
+            <c:extLst>
+              <c:ext xmlns:c16="http://schemas.microsoft.com/office/drawing/2014/chart" uri="{C3380CC4-5D6E-409C-BE32-E72D297353CC}">
+                <c16:uniqueId val="{00000004-E321-4DFB-8FFD-10BF181E997B}"/>
+              </c:ext>
+            </c:extLst>
           </c:dPt>
           <c:dLbls>
+            <c:dLbl>
+              <c:idx val="0"/>
+              <c:layout>
+                <c:manualLayout>
+                  <c:x val="-5.2425297799313569E-2"/>
+                  <c:y val="-0.10507100958150069"/>
+                </c:manualLayout>
+              </c:layout>
+              <c:dLblPos val="r"/>
+              <c:showLegendKey val="0"/>
+              <c:showVal val="1"/>
+              <c:showCatName val="0"/>
+              <c:showSerName val="0"/>
+              <c:showPercent val="0"/>
+              <c:showBubbleSize val="0"/>
+              <c:extLst>
+                <c:ext xmlns:c15="http://schemas.microsoft.com/office/drawing/2012/chart" uri="{CE6537A1-D6FC-4f65-9D91-7224C49458BB}"/>
+                <c:ext xmlns:c16="http://schemas.microsoft.com/office/drawing/2014/chart" uri="{C3380CC4-5D6E-409C-BE32-E72D297353CC}">
+                  <c16:uniqueId val="{00000006-E321-4DFB-8FFD-10BF181E997B}"/>
+                </c:ext>
+              </c:extLst>
+            </c:dLbl>
+            <c:dLbl>
+              <c:idx val="1"/>
+              <c:layout>
+                <c:manualLayout>
+                  <c:x val="-3.5331280705296453E-2"/>
+                  <c:y val="-9.4561288089120232E-2"/>
+                </c:manualLayout>
+              </c:layout>
+              <c:dLblPos val="r"/>
+              <c:showLegendKey val="0"/>
+              <c:showVal val="1"/>
+              <c:showCatName val="0"/>
+              <c:showSerName val="0"/>
+              <c:showPercent val="0"/>
+              <c:showBubbleSize val="0"/>
+              <c:extLst>
+                <c:ext xmlns:c15="http://schemas.microsoft.com/office/drawing/2012/chart" uri="{CE6537A1-D6FC-4f65-9D91-7224C49458BB}"/>
+                <c:ext xmlns:c16="http://schemas.microsoft.com/office/drawing/2014/chart" uri="{C3380CC4-5D6E-409C-BE32-E72D297353CC}">
+                  <c16:uniqueId val="{00000007-E321-4DFB-8FFD-10BF181E997B}"/>
+                </c:ext>
+              </c:extLst>
+            </c:dLbl>
+            <c:dLbl>
+              <c:idx val="2"/>
+              <c:layout>
+                <c:manualLayout>
+                  <c:x val="-1.3963759337775087E-2"/>
+                  <c:y val="-8.7554807094199966E-2"/>
+                </c:manualLayout>
+              </c:layout>
+              <c:dLblPos val="r"/>
+              <c:showLegendKey val="0"/>
+              <c:showVal val="1"/>
+              <c:showCatName val="0"/>
+              <c:showSerName val="0"/>
+              <c:showPercent val="0"/>
+              <c:showBubbleSize val="0"/>
+              <c:extLst>
+                <c:ext xmlns:c15="http://schemas.microsoft.com/office/drawing/2012/chart" uri="{CE6537A1-D6FC-4f65-9D91-7224C49458BB}"/>
+                <c:ext xmlns:c16="http://schemas.microsoft.com/office/drawing/2014/chart" uri="{C3380CC4-5D6E-409C-BE32-E72D297353CC}">
+                  <c16:uniqueId val="{00000008-E321-4DFB-8FFD-10BF181E997B}"/>
+                </c:ext>
+              </c:extLst>
+            </c:dLbl>
             <c:spPr>
               <a:noFill/>
               <a:ln>
@@ -2928,16 +4214,16 @@
                 <c:formatCode>General</c:formatCode>
                 <c:ptCount val="4"/>
                 <c:pt idx="0">
-                  <c:v>50.0</c:v>
+                  <c:v>50</c:v>
                 </c:pt>
                 <c:pt idx="1">
-                  <c:v>100.0</c:v>
+                  <c:v>100</c:v>
                 </c:pt>
                 <c:pt idx="2">
-                  <c:v>200.0</c:v>
+                  <c:v>200</c:v>
                 </c:pt>
                 <c:pt idx="3">
-                  <c:v>300.0</c:v>
+                  <c:v>300</c:v>
                 </c:pt>
               </c:numCache>
             </c:numRef>
@@ -2952,18 +4238,23 @@
                   <c:v>0.5988</c:v>
                 </c:pt>
                 <c:pt idx="1">
-                  <c:v>1.1964</c:v>
+                  <c:v>1.1963999999999999</c:v>
                 </c:pt>
                 <c:pt idx="2">
                   <c:v>2.379599999999999</c:v>
                 </c:pt>
                 <c:pt idx="3">
-                  <c:v>2.6316</c:v>
+                  <c:v>2.6316000000000002</c:v>
                 </c:pt>
               </c:numCache>
             </c:numRef>
           </c:yVal>
           <c:smooth val="1"/>
+          <c:extLst>
+            <c:ext xmlns:c16="http://schemas.microsoft.com/office/drawing/2014/chart" uri="{C3380CC4-5D6E-409C-BE32-E72D297353CC}">
+              <c16:uniqueId val="{00000005-E321-4DFB-8FFD-10BF181E997B}"/>
+            </c:ext>
+          </c:extLst>
         </c:ser>
         <c:dLbls>
           <c:dLblPos val="t"/>
@@ -3306,7 +4597,7 @@
 </file>
 
 <file path=word/charts/chart10.xml><?xml version="1.0" encoding="utf-8"?>
-<c:chartSpace xmlns:c="http://schemas.openxmlformats.org/drawingml/2006/chart" xmlns:a="http://schemas.openxmlformats.org/drawingml/2006/main" xmlns:r="http://schemas.openxmlformats.org/officeDocument/2006/relationships">
+<c:chartSpace xmlns:c="http://schemas.openxmlformats.org/drawingml/2006/chart" xmlns:a="http://schemas.openxmlformats.org/drawingml/2006/main" xmlns:r="http://schemas.openxmlformats.org/officeDocument/2006/relationships" xmlns:c16r2="http://schemas.microsoft.com/office/drawing/2015/06/chart">
   <c:date1904 val="0"/>
   <c:lang val="en-US"/>
   <c:roundedCorners val="0"/>
@@ -3356,7 +4647,7 @@
               <a:rPr lang="en-US" sz="1600" b="1" i="0" u="none" strike="noStrike" baseline="0">
                 <a:effectLst/>
               </a:rPr>
-              <a:t>: 2λ</a:t>
+              <a:t>: λ</a:t>
             </a:r>
             <a:r>
               <a:rPr lang="en-US" sz="1600" b="1" i="0" u="none" strike="noStrike" baseline="-25000">
@@ -3368,7 +4659,7 @@
               <a:rPr lang="en-US" sz="1600" b="1" i="0" u="none" strike="noStrike" baseline="0">
                 <a:effectLst/>
               </a:rPr>
-              <a:t> = λ</a:t>
+              <a:t> = 2λ</a:t>
             </a:r>
             <a:r>
               <a:rPr lang="en-US" sz="1600" b="1" i="0" u="none" strike="noStrike" baseline="-25000">
@@ -3558,16 +4849,16 @@
                 <c:formatCode>General</c:formatCode>
                 <c:ptCount val="4"/>
                 <c:pt idx="0">
-                  <c:v>50.0</c:v>
+                  <c:v>50</c:v>
                 </c:pt>
                 <c:pt idx="1">
-                  <c:v>100.0</c:v>
+                  <c:v>100</c:v>
                 </c:pt>
                 <c:pt idx="2">
-                  <c:v>200.0</c:v>
+                  <c:v>200</c:v>
                 </c:pt>
                 <c:pt idx="3">
-                  <c:v>300.0</c:v>
+                  <c:v>300</c:v>
                 </c:pt>
               </c:numCache>
             </c:numRef>
@@ -3579,21 +4870,26 @@
                 <c:formatCode>0.000</c:formatCode>
                 <c:ptCount val="4"/>
                 <c:pt idx="0">
-                  <c:v>2.003464</c:v>
+                  <c:v>2.0034640000000001</c:v>
                 </c:pt>
                 <c:pt idx="1">
                   <c:v>1.993781</c:v>
                 </c:pt>
                 <c:pt idx="2">
-                  <c:v>1.673099</c:v>
+                  <c:v>1.6730989999999999</c:v>
                 </c:pt>
                 <c:pt idx="3">
-                  <c:v>1.414503</c:v>
+                  <c:v>1.4145030000000001</c:v>
                 </c:pt>
               </c:numCache>
             </c:numRef>
           </c:yVal>
           <c:smooth val="1"/>
+          <c:extLst>
+            <c:ext xmlns:c16="http://schemas.microsoft.com/office/drawing/2014/chart" uri="{C3380CC4-5D6E-409C-BE32-E72D297353CC}">
+              <c16:uniqueId val="{00000000-E60C-4CD9-B80C-89E5B3118EF8}"/>
+            </c:ext>
+          </c:extLst>
         </c:ser>
         <c:ser>
           <c:idx val="1"/>
@@ -3733,16 +5029,16 @@
                 <c:formatCode>General</c:formatCode>
                 <c:ptCount val="4"/>
                 <c:pt idx="0">
-                  <c:v>50.0</c:v>
+                  <c:v>50</c:v>
                 </c:pt>
                 <c:pt idx="1">
-                  <c:v>100.0</c:v>
+                  <c:v>100</c:v>
                 </c:pt>
                 <c:pt idx="2">
-                  <c:v>200.0</c:v>
+                  <c:v>200</c:v>
                 </c:pt>
                 <c:pt idx="3">
-                  <c:v>300.0</c:v>
+                  <c:v>300</c:v>
                 </c:pt>
               </c:numCache>
             </c:numRef>
@@ -3754,21 +5050,26 @@
                 <c:formatCode>0.000</c:formatCode>
                 <c:ptCount val="4"/>
                 <c:pt idx="0">
-                  <c:v>2.003438</c:v>
+                  <c:v>2.0034380000000001</c:v>
                 </c:pt>
                 <c:pt idx="1">
-                  <c:v>1.993821</c:v>
+                  <c:v>1.9938210000000001</c:v>
                 </c:pt>
                 <c:pt idx="2">
                   <c:v>1.847426</c:v>
                 </c:pt>
                 <c:pt idx="3">
-                  <c:v>1.436281</c:v>
+                  <c:v>1.4362809999999999</c:v>
                 </c:pt>
               </c:numCache>
             </c:numRef>
           </c:yVal>
           <c:smooth val="1"/>
+          <c:extLst>
+            <c:ext xmlns:c16="http://schemas.microsoft.com/office/drawing/2014/chart" uri="{C3380CC4-5D6E-409C-BE32-E72D297353CC}">
+              <c16:uniqueId val="{00000001-E60C-4CD9-B80C-89E5B3118EF8}"/>
+            </c:ext>
+          </c:extLst>
         </c:ser>
         <c:ser>
           <c:idx val="2"/>
@@ -3907,16 +5208,16 @@
                 <c:formatCode>General</c:formatCode>
                 <c:ptCount val="4"/>
                 <c:pt idx="0">
-                  <c:v>50.0</c:v>
+                  <c:v>50</c:v>
                 </c:pt>
                 <c:pt idx="1">
-                  <c:v>100.0</c:v>
+                  <c:v>100</c:v>
                 </c:pt>
                 <c:pt idx="2">
-                  <c:v>200.0</c:v>
+                  <c:v>200</c:v>
                 </c:pt>
                 <c:pt idx="3">
-                  <c:v>300.0</c:v>
+                  <c:v>300</c:v>
                 </c:pt>
               </c:numCache>
             </c:numRef>
@@ -3928,21 +5229,26 @@
                 <c:formatCode>0.000</c:formatCode>
                 <c:ptCount val="4"/>
                 <c:pt idx="0">
-                  <c:v>2.00513</c:v>
+                  <c:v>2.0051299999999999</c:v>
                 </c:pt>
                 <c:pt idx="1">
-                  <c:v>2.065057</c:v>
+                  <c:v>2.0650569999999999</c:v>
                 </c:pt>
                 <c:pt idx="2">
                   <c:v>2.279903</c:v>
                 </c:pt>
                 <c:pt idx="3">
-                  <c:v>1.565648</c:v>
+                  <c:v>1.5656479999999999</c:v>
                 </c:pt>
               </c:numCache>
             </c:numRef>
           </c:yVal>
           <c:smooth val="1"/>
+          <c:extLst>
+            <c:ext xmlns:c16="http://schemas.microsoft.com/office/drawing/2014/chart" uri="{C3380CC4-5D6E-409C-BE32-E72D297353CC}">
+              <c16:uniqueId val="{00000002-E60C-4CD9-B80C-89E5B3118EF8}"/>
+            </c:ext>
+          </c:extLst>
         </c:ser>
         <c:ser>
           <c:idx val="3"/>
@@ -4082,16 +5388,16 @@
                 <c:formatCode>General</c:formatCode>
                 <c:ptCount val="4"/>
                 <c:pt idx="0">
-                  <c:v>50.0</c:v>
+                  <c:v>50</c:v>
                 </c:pt>
                 <c:pt idx="1">
-                  <c:v>100.0</c:v>
+                  <c:v>100</c:v>
                 </c:pt>
                 <c:pt idx="2">
-                  <c:v>200.0</c:v>
+                  <c:v>200</c:v>
                 </c:pt>
                 <c:pt idx="3">
-                  <c:v>300.0</c:v>
+                  <c:v>300</c:v>
                 </c:pt>
               </c:numCache>
             </c:numRef>
@@ -4103,21 +5409,26 @@
                 <c:formatCode>0.000</c:formatCode>
                 <c:ptCount val="4"/>
                 <c:pt idx="0">
-                  <c:v>2.003488</c:v>
+                  <c:v>2.0034879999999999</c:v>
                 </c:pt>
                 <c:pt idx="1">
                   <c:v>1.994013</c:v>
                 </c:pt>
                 <c:pt idx="2">
-                  <c:v>2.740239</c:v>
+                  <c:v>2.7402389999999999</c:v>
                 </c:pt>
                 <c:pt idx="3">
-                  <c:v>3.763107</c:v>
+                  <c:v>3.7631070000000002</c:v>
                 </c:pt>
               </c:numCache>
             </c:numRef>
           </c:yVal>
           <c:smooth val="1"/>
+          <c:extLst>
+            <c:ext xmlns:c16="http://schemas.microsoft.com/office/drawing/2014/chart" uri="{C3380CC4-5D6E-409C-BE32-E72D297353CC}">
+              <c16:uniqueId val="{00000003-E60C-4CD9-B80C-89E5B3118EF8}"/>
+            </c:ext>
+          </c:extLst>
         </c:ser>
         <c:dLbls>
           <c:dLblPos val="t"/>
@@ -4440,7 +5751,7 @@
 </file>
 
 <file path=word/charts/chart2.xml><?xml version="1.0" encoding="utf-8"?>
-<c:chartSpace xmlns:c="http://schemas.openxmlformats.org/drawingml/2006/chart" xmlns:a="http://schemas.openxmlformats.org/drawingml/2006/main" xmlns:r="http://schemas.openxmlformats.org/officeDocument/2006/relationships">
+<c:chartSpace xmlns:c="http://schemas.openxmlformats.org/drawingml/2006/chart" xmlns:a="http://schemas.openxmlformats.org/drawingml/2006/main" xmlns:r="http://schemas.openxmlformats.org/officeDocument/2006/relationships" xmlns:c16r2="http://schemas.microsoft.com/office/drawing/2015/06/chart">
   <c:date1904 val="0"/>
   <c:lang val="en-US"/>
   <c:roundedCorners val="0"/>
@@ -4486,7 +5797,7 @@
               <a:rPr lang="en-US" sz="1600" b="1" i="0" u="none" strike="noStrike" baseline="0">
                 <a:effectLst/>
               </a:rPr>
-              <a:t> 2λ</a:t>
+              <a:t> λ</a:t>
             </a:r>
             <a:r>
               <a:rPr lang="en-US" sz="1600" b="1" i="0" u="none" strike="noStrike" baseline="-25000">
@@ -4498,7 +5809,7 @@
               <a:rPr lang="en-US" sz="1600" b="1" i="0" u="none" strike="noStrike" baseline="0">
                 <a:effectLst/>
               </a:rPr>
-              <a:t> = λ</a:t>
+              <a:t> =2 λ</a:t>
             </a:r>
             <a:r>
               <a:rPr lang="en-US" sz="1600" b="1" i="0" u="none" strike="noStrike" baseline="-25000">
@@ -4626,6 +5937,50 @@
             </c:spPr>
           </c:marker>
           <c:dLbls>
+            <c:dLbl>
+              <c:idx val="2"/>
+              <c:layout>
+                <c:manualLayout>
+                  <c:x val="-4.1143246517262262E-2"/>
+                  <c:y val="3.477234299847335E-2"/>
+                </c:manualLayout>
+              </c:layout>
+              <c:dLblPos val="r"/>
+              <c:showLegendKey val="0"/>
+              <c:showVal val="1"/>
+              <c:showCatName val="0"/>
+              <c:showSerName val="0"/>
+              <c:showPercent val="0"/>
+              <c:showBubbleSize val="0"/>
+              <c:extLst>
+                <c:ext xmlns:c15="http://schemas.microsoft.com/office/drawing/2012/chart" uri="{CE6537A1-D6FC-4f65-9D91-7224C49458BB}"/>
+                <c:ext xmlns:c16="http://schemas.microsoft.com/office/drawing/2014/chart" uri="{C3380CC4-5D6E-409C-BE32-E72D297353CC}">
+                  <c16:uniqueId val="{00000007-FA24-4CCD-8650-F39198021407}"/>
+                </c:ext>
+              </c:extLst>
+            </c:dLbl>
+            <c:dLbl>
+              <c:idx val="3"/>
+              <c:layout>
+                <c:manualLayout>
+                  <c:x val="-6.4647520021535773E-2"/>
+                  <c:y val="1.7399167181934086E-2"/>
+                </c:manualLayout>
+              </c:layout>
+              <c:dLblPos val="r"/>
+              <c:showLegendKey val="0"/>
+              <c:showVal val="1"/>
+              <c:showCatName val="0"/>
+              <c:showSerName val="0"/>
+              <c:showPercent val="0"/>
+              <c:showBubbleSize val="0"/>
+              <c:extLst>
+                <c:ext xmlns:c15="http://schemas.microsoft.com/office/drawing/2012/chart" uri="{CE6537A1-D6FC-4f65-9D91-7224C49458BB}"/>
+                <c:ext xmlns:c16="http://schemas.microsoft.com/office/drawing/2014/chart" uri="{C3380CC4-5D6E-409C-BE32-E72D297353CC}">
+                  <c16:uniqueId val="{00000008-FA24-4CCD-8650-F39198021407}"/>
+                </c:ext>
+              </c:extLst>
+            </c:dLbl>
             <c:spPr>
               <a:noFill/>
               <a:ln>
@@ -4688,16 +6043,16 @@
                 <c:formatCode>General</c:formatCode>
                 <c:ptCount val="4"/>
                 <c:pt idx="0">
-                  <c:v>100.0</c:v>
+                  <c:v>100</c:v>
                 </c:pt>
                 <c:pt idx="1">
-                  <c:v>200.0</c:v>
+                  <c:v>200</c:v>
                 </c:pt>
                 <c:pt idx="2">
-                  <c:v>400.0</c:v>
+                  <c:v>400</c:v>
                 </c:pt>
                 <c:pt idx="3">
-                  <c:v>600.0</c:v>
+                  <c:v>600</c:v>
                 </c:pt>
               </c:numCache>
             </c:numRef>
@@ -4709,21 +6064,26 @@
                 <c:formatCode>0.000</c:formatCode>
                 <c:ptCount val="4"/>
                 <c:pt idx="0">
-                  <c:v>1.1988</c:v>
+                  <c:v>1.1988000000000001</c:v>
                 </c:pt>
                 <c:pt idx="1">
-                  <c:v>2.3892</c:v>
+                  <c:v>2.3892000000000002</c:v>
                 </c:pt>
                 <c:pt idx="2">
-                  <c:v>3.2076</c:v>
+                  <c:v>3.2075999999999998</c:v>
                 </c:pt>
                 <c:pt idx="3">
-                  <c:v>3.018</c:v>
+                  <c:v>3.0179999999999998</c:v>
                 </c:pt>
               </c:numCache>
             </c:numRef>
           </c:yVal>
           <c:smooth val="1"/>
+          <c:extLst>
+            <c:ext xmlns:c16="http://schemas.microsoft.com/office/drawing/2014/chart" uri="{C3380CC4-5D6E-409C-BE32-E72D297353CC}">
+              <c16:uniqueId val="{00000000-FA24-4CCD-8650-F39198021407}"/>
+            </c:ext>
+          </c:extLst>
         </c:ser>
         <c:ser>
           <c:idx val="1"/>
@@ -4864,8 +6224,79 @@
                 </a:outerShdw>
               </a:effectLst>
             </c:spPr>
+            <c:extLst>
+              <c:ext xmlns:c16="http://schemas.microsoft.com/office/drawing/2014/chart" uri="{C3380CC4-5D6E-409C-BE32-E72D297353CC}">
+                <c16:uniqueId val="{00000002-FA24-4CCD-8650-F39198021407}"/>
+              </c:ext>
+            </c:extLst>
           </c:dPt>
           <c:dLbls>
+            <c:dLbl>
+              <c:idx val="1"/>
+              <c:layout>
+                <c:manualLayout>
+                  <c:x val="-5.82372636112794E-2"/>
+                  <c:y val="-1.7347184451144439E-2"/>
+                </c:manualLayout>
+              </c:layout>
+              <c:dLblPos val="r"/>
+              <c:showLegendKey val="0"/>
+              <c:showVal val="1"/>
+              <c:showCatName val="0"/>
+              <c:showSerName val="0"/>
+              <c:showPercent val="0"/>
+              <c:showBubbleSize val="0"/>
+              <c:extLst>
+                <c:ext xmlns:c15="http://schemas.microsoft.com/office/drawing/2012/chart" uri="{CE6537A1-D6FC-4f65-9D91-7224C49458BB}"/>
+                <c:ext xmlns:c16="http://schemas.microsoft.com/office/drawing/2014/chart" uri="{C3380CC4-5D6E-409C-BE32-E72D297353CC}">
+                  <c16:uniqueId val="{0000000C-FA24-4CCD-8650-F39198021407}"/>
+                </c:ext>
+              </c:extLst>
+            </c:dLbl>
+            <c:dLbl>
+              <c:idx val="2"/>
+              <c:layout>
+                <c:manualLayout>
+                  <c:x val="-3.4732990107005854E-2"/>
+                  <c:y val="-2.7771089941068031E-2"/>
+                </c:manualLayout>
+              </c:layout>
+              <c:dLblPos val="r"/>
+              <c:showLegendKey val="0"/>
+              <c:showVal val="1"/>
+              <c:showCatName val="0"/>
+              <c:showSerName val="0"/>
+              <c:showPercent val="0"/>
+              <c:showBubbleSize val="0"/>
+              <c:extLst>
+                <c:ext xmlns:c15="http://schemas.microsoft.com/office/drawing/2012/chart" uri="{CE6537A1-D6FC-4f65-9D91-7224C49458BB}"/>
+                <c:ext xmlns:c16="http://schemas.microsoft.com/office/drawing/2014/chart" uri="{C3380CC4-5D6E-409C-BE32-E72D297353CC}">
+                  <c16:uniqueId val="{00000009-FA24-4CCD-8650-F39198021407}"/>
+                </c:ext>
+              </c:extLst>
+            </c:dLbl>
+            <c:dLbl>
+              <c:idx val="3"/>
+              <c:layout>
+                <c:manualLayout>
+                  <c:x val="-2.6185981559997309E-2"/>
+                  <c:y val="-3.4720360267683707E-2"/>
+                </c:manualLayout>
+              </c:layout>
+              <c:dLblPos val="r"/>
+              <c:showLegendKey val="0"/>
+              <c:showVal val="1"/>
+              <c:showCatName val="0"/>
+              <c:showSerName val="0"/>
+              <c:showPercent val="0"/>
+              <c:showBubbleSize val="0"/>
+              <c:extLst>
+                <c:ext xmlns:c15="http://schemas.microsoft.com/office/drawing/2012/chart" uri="{CE6537A1-D6FC-4f65-9D91-7224C49458BB}"/>
+                <c:ext xmlns:c16="http://schemas.microsoft.com/office/drawing/2014/chart" uri="{C3380CC4-5D6E-409C-BE32-E72D297353CC}">
+                  <c16:uniqueId val="{00000002-FA24-4CCD-8650-F39198021407}"/>
+                </c:ext>
+              </c:extLst>
+            </c:dLbl>
             <c:spPr>
               <a:noFill/>
               <a:ln>
@@ -4928,16 +6359,16 @@
                 <c:formatCode>General</c:formatCode>
                 <c:ptCount val="4"/>
                 <c:pt idx="0">
-                  <c:v>100.0</c:v>
+                  <c:v>100</c:v>
                 </c:pt>
                 <c:pt idx="1">
-                  <c:v>200.0</c:v>
+                  <c:v>200</c:v>
                 </c:pt>
                 <c:pt idx="2">
-                  <c:v>400.0</c:v>
+                  <c:v>400</c:v>
                 </c:pt>
                 <c:pt idx="3">
-                  <c:v>600.0</c:v>
+                  <c:v>600</c:v>
                 </c:pt>
               </c:numCache>
             </c:numRef>
@@ -4949,13 +6380,13 @@
                 <c:formatCode>0.000</c:formatCode>
                 <c:ptCount val="4"/>
                 <c:pt idx="0">
-                  <c:v>1.1988</c:v>
+                  <c:v>1.1988000000000001</c:v>
                 </c:pt>
                 <c:pt idx="1">
-                  <c:v>2.3904</c:v>
+                  <c:v>2.3904000000000001</c:v>
                 </c:pt>
                 <c:pt idx="2">
-                  <c:v>3.431999999999999</c:v>
+                  <c:v>3.4319999999999991</c:v>
                 </c:pt>
                 <c:pt idx="3">
                   <c:v>3.1212</c:v>
@@ -4964,6 +6395,11 @@
             </c:numRef>
           </c:yVal>
           <c:smooth val="1"/>
+          <c:extLst>
+            <c:ext xmlns:c16="http://schemas.microsoft.com/office/drawing/2014/chart" uri="{C3380CC4-5D6E-409C-BE32-E72D297353CC}">
+              <c16:uniqueId val="{00000003-FA24-4CCD-8650-F39198021407}"/>
+            </c:ext>
+          </c:extLst>
         </c:ser>
         <c:ser>
           <c:idx val="2"/>
@@ -5040,6 +6476,50 @@
             </c:spPr>
           </c:marker>
           <c:dLbls>
+            <c:dLbl>
+              <c:idx val="1"/>
+              <c:layout>
+                <c:manualLayout>
+                  <c:x val="-2.6817080557238037E-3"/>
+                  <c:y val="6.9752616920105912E-3"/>
+                </c:manualLayout>
+              </c:layout>
+              <c:dLblPos val="r"/>
+              <c:showLegendKey val="0"/>
+              <c:showVal val="1"/>
+              <c:showCatName val="0"/>
+              <c:showSerName val="0"/>
+              <c:showPercent val="0"/>
+              <c:showBubbleSize val="0"/>
+              <c:extLst>
+                <c:ext xmlns:c15="http://schemas.microsoft.com/office/drawing/2012/chart" uri="{CE6537A1-D6FC-4f65-9D91-7224C49458BB}"/>
+                <c:ext xmlns:c16="http://schemas.microsoft.com/office/drawing/2014/chart" uri="{C3380CC4-5D6E-409C-BE32-E72D297353CC}">
+                  <c16:uniqueId val="{0000000B-FA24-4CCD-8650-F39198021407}"/>
+                </c:ext>
+              </c:extLst>
+            </c:dLbl>
+            <c:dLbl>
+              <c:idx val="2"/>
+              <c:layout>
+                <c:manualLayout>
+                  <c:x val="-4.5416750790766541E-2"/>
+                  <c:y val="3.4772342998473288E-2"/>
+                </c:manualLayout>
+              </c:layout>
+              <c:dLblPos val="r"/>
+              <c:showLegendKey val="0"/>
+              <c:showVal val="1"/>
+              <c:showCatName val="0"/>
+              <c:showSerName val="0"/>
+              <c:showPercent val="0"/>
+              <c:showBubbleSize val="0"/>
+              <c:extLst>
+                <c:ext xmlns:c15="http://schemas.microsoft.com/office/drawing/2012/chart" uri="{CE6537A1-D6FC-4f65-9D91-7224C49458BB}"/>
+                <c:ext xmlns:c16="http://schemas.microsoft.com/office/drawing/2014/chart" uri="{C3380CC4-5D6E-409C-BE32-E72D297353CC}">
+                  <c16:uniqueId val="{00000006-FA24-4CCD-8650-F39198021407}"/>
+                </c:ext>
+              </c:extLst>
+            </c:dLbl>
             <c:spPr>
               <a:noFill/>
               <a:ln>
@@ -5102,16 +6582,16 @@
                 <c:formatCode>General</c:formatCode>
                 <c:ptCount val="4"/>
                 <c:pt idx="0">
-                  <c:v>100.0</c:v>
+                  <c:v>100</c:v>
                 </c:pt>
                 <c:pt idx="1">
-                  <c:v>200.0</c:v>
+                  <c:v>200</c:v>
                 </c:pt>
                 <c:pt idx="2">
-                  <c:v>400.0</c:v>
+                  <c:v>400</c:v>
                 </c:pt>
                 <c:pt idx="3">
-                  <c:v>600.0</c:v>
+                  <c:v>600</c:v>
                 </c:pt>
               </c:numCache>
             </c:numRef>
@@ -5123,13 +6603,13 @@
                 <c:formatCode>0.000</c:formatCode>
                 <c:ptCount val="4"/>
                 <c:pt idx="0">
-                  <c:v>1.1964</c:v>
+                  <c:v>1.1963999999999999</c:v>
                 </c:pt>
                 <c:pt idx="1">
-                  <c:v>2.302799999999999</c:v>
+                  <c:v>2.3027999999999991</c:v>
                 </c:pt>
                 <c:pt idx="2">
-                  <c:v>2.5572</c:v>
+                  <c:v>2.5571999999999999</c:v>
                 </c:pt>
                 <c:pt idx="3">
                   <c:v>2.2464</c:v>
@@ -5138,6 +6618,11 @@
             </c:numRef>
           </c:yVal>
           <c:smooth val="1"/>
+          <c:extLst>
+            <c:ext xmlns:c16="http://schemas.microsoft.com/office/drawing/2014/chart" uri="{C3380CC4-5D6E-409C-BE32-E72D297353CC}">
+              <c16:uniqueId val="{00000004-FA24-4CCD-8650-F39198021407}"/>
+            </c:ext>
+          </c:extLst>
         </c:ser>
         <c:ser>
           <c:idx val="3"/>
@@ -5215,6 +6700,28 @@
             </c:spPr>
           </c:marker>
           <c:dLbls>
+            <c:dLbl>
+              <c:idx val="1"/>
+              <c:layout>
+                <c:manualLayout>
+                  <c:x val="-4.3279998654014405E-2"/>
+                  <c:y val="-7.2941347064070086E-2"/>
+                </c:manualLayout>
+              </c:layout>
+              <c:dLblPos val="r"/>
+              <c:showLegendKey val="0"/>
+              <c:showVal val="1"/>
+              <c:showCatName val="0"/>
+              <c:showSerName val="0"/>
+              <c:showPercent val="0"/>
+              <c:showBubbleSize val="0"/>
+              <c:extLst>
+                <c:ext xmlns:c15="http://schemas.microsoft.com/office/drawing/2012/chart" uri="{CE6537A1-D6FC-4f65-9D91-7224C49458BB}"/>
+                <c:ext xmlns:c16="http://schemas.microsoft.com/office/drawing/2014/chart" uri="{C3380CC4-5D6E-409C-BE32-E72D297353CC}">
+                  <c16:uniqueId val="{0000000A-FA24-4CCD-8650-F39198021407}"/>
+                </c:ext>
+              </c:extLst>
+            </c:dLbl>
             <c:spPr>
               <a:noFill/>
               <a:ln>
@@ -5277,16 +6784,16 @@
                 <c:formatCode>General</c:formatCode>
                 <c:ptCount val="4"/>
                 <c:pt idx="0">
-                  <c:v>100.0</c:v>
+                  <c:v>100</c:v>
                 </c:pt>
                 <c:pt idx="1">
-                  <c:v>200.0</c:v>
+                  <c:v>200</c:v>
                 </c:pt>
                 <c:pt idx="2">
-                  <c:v>400.0</c:v>
+                  <c:v>400</c:v>
                 </c:pt>
                 <c:pt idx="3">
-                  <c:v>600.0</c:v>
+                  <c:v>600</c:v>
                 </c:pt>
               </c:numCache>
             </c:numRef>
@@ -5298,21 +6805,26 @@
                 <c:formatCode>0.000</c:formatCode>
                 <c:ptCount val="4"/>
                 <c:pt idx="0">
-                  <c:v>1.1988</c:v>
+                  <c:v>1.1988000000000001</c:v>
                 </c:pt>
                 <c:pt idx="1">
-                  <c:v>2.3904</c:v>
+                  <c:v>2.3904000000000001</c:v>
                 </c:pt>
                 <c:pt idx="2">
                   <c:v>3.879599999999999</c:v>
                 </c:pt>
                 <c:pt idx="3">
-                  <c:v>4.2024</c:v>
+                  <c:v>4.2023999999999999</c:v>
                 </c:pt>
               </c:numCache>
             </c:numRef>
           </c:yVal>
           <c:smooth val="1"/>
+          <c:extLst>
+            <c:ext xmlns:c16="http://schemas.microsoft.com/office/drawing/2014/chart" uri="{C3380CC4-5D6E-409C-BE32-E72D297353CC}">
+              <c16:uniqueId val="{00000005-FA24-4CCD-8650-F39198021407}"/>
+            </c:ext>
+          </c:extLst>
         </c:ser>
         <c:dLbls>
           <c:dLblPos val="t"/>
@@ -5645,7 +7157,7 @@
 </file>
 
 <file path=word/charts/chart3.xml><?xml version="1.0" encoding="utf-8"?>
-<c:chartSpace xmlns:c="http://schemas.openxmlformats.org/drawingml/2006/chart" xmlns:a="http://schemas.openxmlformats.org/drawingml/2006/main" xmlns:r="http://schemas.openxmlformats.org/officeDocument/2006/relationships">
+<c:chartSpace xmlns:c="http://schemas.openxmlformats.org/drawingml/2006/chart" xmlns:a="http://schemas.openxmlformats.org/drawingml/2006/main" xmlns:r="http://schemas.openxmlformats.org/officeDocument/2006/relationships" xmlns:c16r2="http://schemas.microsoft.com/office/drawing/2015/06/chart">
   <c:date1904 val="0"/>
   <c:lang val="en-US"/>
   <c:roundedCorners val="0"/>
@@ -5897,16 +7409,16 @@
                 <c:formatCode>General</c:formatCode>
                 <c:ptCount val="4"/>
                 <c:pt idx="0">
-                  <c:v>50.0</c:v>
+                  <c:v>50</c:v>
                 </c:pt>
                 <c:pt idx="1">
-                  <c:v>100.0</c:v>
+                  <c:v>100</c:v>
                 </c:pt>
                 <c:pt idx="2">
-                  <c:v>200.0</c:v>
+                  <c:v>200</c:v>
                 </c:pt>
                 <c:pt idx="3">
-                  <c:v>300.0</c:v>
+                  <c:v>300</c:v>
                 </c:pt>
               </c:numCache>
             </c:numRef>
@@ -5924,15 +7436,20 @@
                   <c:v>1.194</c:v>
                 </c:pt>
                 <c:pt idx="2">
-                  <c:v>2.3808</c:v>
+                  <c:v>2.3807999999999998</c:v>
                 </c:pt>
                 <c:pt idx="3">
-                  <c:v>2.6424</c:v>
+                  <c:v>2.6423999999999999</c:v>
                 </c:pt>
               </c:numCache>
             </c:numRef>
           </c:yVal>
           <c:smooth val="1"/>
+          <c:extLst>
+            <c:ext xmlns:c16="http://schemas.microsoft.com/office/drawing/2014/chart" uri="{C3380CC4-5D6E-409C-BE32-E72D297353CC}">
+              <c16:uniqueId val="{00000000-234D-4B3C-B548-FC856BA5211C}"/>
+            </c:ext>
+          </c:extLst>
         </c:ser>
         <c:ser>
           <c:idx val="1"/>
@@ -6010,6 +7527,28 @@
             </c:spPr>
           </c:marker>
           <c:dLbls>
+            <c:dLbl>
+              <c:idx val="2"/>
+              <c:layout>
+                <c:manualLayout>
+                  <c:x val="-0.10097230634632209"/>
+                  <c:y val="-6.2409017291152863E-2"/>
+                </c:manualLayout>
+              </c:layout>
+              <c:dLblPos val="r"/>
+              <c:showLegendKey val="0"/>
+              <c:showVal val="1"/>
+              <c:showCatName val="0"/>
+              <c:showSerName val="0"/>
+              <c:showPercent val="0"/>
+              <c:showBubbleSize val="0"/>
+              <c:extLst>
+                <c:ext xmlns:c15="http://schemas.microsoft.com/office/drawing/2012/chart" uri="{CE6537A1-D6FC-4f65-9D91-7224C49458BB}"/>
+                <c:ext xmlns:c16="http://schemas.microsoft.com/office/drawing/2014/chart" uri="{C3380CC4-5D6E-409C-BE32-E72D297353CC}">
+                  <c16:uniqueId val="{00000007-234D-4B3C-B548-FC856BA5211C}"/>
+                </c:ext>
+              </c:extLst>
+            </c:dLbl>
             <c:spPr>
               <a:noFill/>
               <a:ln>
@@ -6072,16 +7611,16 @@
                 <c:formatCode>General</c:formatCode>
                 <c:ptCount val="4"/>
                 <c:pt idx="0">
-                  <c:v>50.0</c:v>
+                  <c:v>50</c:v>
                 </c:pt>
                 <c:pt idx="1">
-                  <c:v>100.0</c:v>
+                  <c:v>100</c:v>
                 </c:pt>
                 <c:pt idx="2">
-                  <c:v>200.0</c:v>
+                  <c:v>200</c:v>
                 </c:pt>
                 <c:pt idx="3">
-                  <c:v>300.0</c:v>
+                  <c:v>300</c:v>
                 </c:pt>
               </c:numCache>
             </c:numRef>
@@ -6099,7 +7638,7 @@
                   <c:v>1.194</c:v>
                 </c:pt>
                 <c:pt idx="2">
-                  <c:v>2.391599999999999</c:v>
+                  <c:v>2.3915999999999991</c:v>
                 </c:pt>
                 <c:pt idx="3">
                   <c:v>2.831999999999999</c:v>
@@ -6108,6 +7647,11 @@
             </c:numRef>
           </c:yVal>
           <c:smooth val="1"/>
+          <c:extLst>
+            <c:ext xmlns:c16="http://schemas.microsoft.com/office/drawing/2014/chart" uri="{C3380CC4-5D6E-409C-BE32-E72D297353CC}">
+              <c16:uniqueId val="{00000001-234D-4B3C-B548-FC856BA5211C}"/>
+            </c:ext>
+          </c:extLst>
         </c:ser>
         <c:ser>
           <c:idx val="2"/>
@@ -6184,6 +7728,28 @@
             </c:spPr>
           </c:marker>
           <c:dLbls>
+            <c:dLbl>
+              <c:idx val="1"/>
+              <c:layout>
+                <c:manualLayout>
+                  <c:x val="-7.7468032842048631E-2"/>
+                  <c:y val="-7.2814844554420291E-2"/>
+                </c:manualLayout>
+              </c:layout>
+              <c:dLblPos val="r"/>
+              <c:showLegendKey val="0"/>
+              <c:showVal val="1"/>
+              <c:showCatName val="0"/>
+              <c:showSerName val="0"/>
+              <c:showPercent val="0"/>
+              <c:showBubbleSize val="0"/>
+              <c:extLst>
+                <c:ext xmlns:c15="http://schemas.microsoft.com/office/drawing/2012/chart" uri="{CE6537A1-D6FC-4f65-9D91-7224C49458BB}"/>
+                <c:ext xmlns:c16="http://schemas.microsoft.com/office/drawing/2014/chart" uri="{C3380CC4-5D6E-409C-BE32-E72D297353CC}">
+                  <c16:uniqueId val="{00000005-234D-4B3C-B548-FC856BA5211C}"/>
+                </c:ext>
+              </c:extLst>
+            </c:dLbl>
             <c:spPr>
               <a:noFill/>
               <a:ln>
@@ -6246,16 +7812,16 @@
                 <c:formatCode>General</c:formatCode>
                 <c:ptCount val="4"/>
                 <c:pt idx="0">
-                  <c:v>50.0</c:v>
+                  <c:v>50</c:v>
                 </c:pt>
                 <c:pt idx="1">
-                  <c:v>100.0</c:v>
+                  <c:v>100</c:v>
                 </c:pt>
                 <c:pt idx="2">
-                  <c:v>200.0</c:v>
+                  <c:v>200</c:v>
                 </c:pt>
                 <c:pt idx="3">
-                  <c:v>300.0</c:v>
+                  <c:v>300</c:v>
                 </c:pt>
               </c:numCache>
             </c:numRef>
@@ -6270,18 +7836,23 @@
                   <c:v>0.5988</c:v>
                 </c:pt>
                 <c:pt idx="1">
-                  <c:v>1.188</c:v>
+                  <c:v>1.1879999999999999</c:v>
                 </c:pt>
                 <c:pt idx="2">
-                  <c:v>1.824</c:v>
+                  <c:v>1.8240000000000001</c:v>
                 </c:pt>
                 <c:pt idx="3">
-                  <c:v>1.8804</c:v>
+                  <c:v>1.8804000000000001</c:v>
                 </c:pt>
               </c:numCache>
             </c:numRef>
           </c:yVal>
           <c:smooth val="1"/>
+          <c:extLst>
+            <c:ext xmlns:c16="http://schemas.microsoft.com/office/drawing/2014/chart" uri="{C3380CC4-5D6E-409C-BE32-E72D297353CC}">
+              <c16:uniqueId val="{00000002-234D-4B3C-B548-FC856BA5211C}"/>
+            </c:ext>
+          </c:extLst>
         </c:ser>
         <c:ser>
           <c:idx val="3"/>
@@ -6359,6 +7930,72 @@
             </c:spPr>
           </c:marker>
           <c:dLbls>
+            <c:dLbl>
+              <c:idx val="1"/>
+              <c:layout>
+                <c:manualLayout>
+                  <c:x val="-7.3194528568544318E-2"/>
+                  <c:y val="-3.4426627993041567E-3"/>
+                </c:manualLayout>
+              </c:layout>
+              <c:dLblPos val="r"/>
+              <c:showLegendKey val="0"/>
+              <c:showVal val="1"/>
+              <c:showCatName val="0"/>
+              <c:showSerName val="0"/>
+              <c:showPercent val="0"/>
+              <c:showBubbleSize val="0"/>
+              <c:extLst>
+                <c:ext xmlns:c15="http://schemas.microsoft.com/office/drawing/2012/chart" uri="{CE6537A1-D6FC-4f65-9D91-7224C49458BB}"/>
+                <c:ext xmlns:c16="http://schemas.microsoft.com/office/drawing/2014/chart" uri="{C3380CC4-5D6E-409C-BE32-E72D297353CC}">
+                  <c16:uniqueId val="{00000004-234D-4B3C-B548-FC856BA5211C}"/>
+                </c:ext>
+              </c:extLst>
+            </c:dLbl>
+            <c:dLbl>
+              <c:idx val="2"/>
+              <c:layout>
+                <c:manualLayout>
+                  <c:x val="-8.6015041389057134E-2"/>
+                  <c:y val="3.4945553762074631E-3"/>
+                </c:manualLayout>
+              </c:layout>
+              <c:dLblPos val="r"/>
+              <c:showLegendKey val="0"/>
+              <c:showVal val="1"/>
+              <c:showCatName val="0"/>
+              <c:showSerName val="0"/>
+              <c:showPercent val="0"/>
+              <c:showBubbleSize val="0"/>
+              <c:extLst>
+                <c:ext xmlns:c15="http://schemas.microsoft.com/office/drawing/2012/chart" uri="{CE6537A1-D6FC-4f65-9D91-7224C49458BB}"/>
+                <c:ext xmlns:c16="http://schemas.microsoft.com/office/drawing/2014/chart" uri="{C3380CC4-5D6E-409C-BE32-E72D297353CC}">
+                  <c16:uniqueId val="{00000006-234D-4B3C-B548-FC856BA5211C}"/>
+                </c:ext>
+              </c:extLst>
+            </c:dLbl>
+            <c:dLbl>
+              <c:idx val="3"/>
+              <c:layout>
+                <c:manualLayout>
+                  <c:x val="1.2275556901541154E-2"/>
+                  <c:y val="-6.911271887059903E-3"/>
+                </c:manualLayout>
+              </c:layout>
+              <c:dLblPos val="r"/>
+              <c:showLegendKey val="0"/>
+              <c:showVal val="1"/>
+              <c:showCatName val="0"/>
+              <c:showSerName val="0"/>
+              <c:showPercent val="0"/>
+              <c:showBubbleSize val="0"/>
+              <c:extLst>
+                <c:ext xmlns:c15="http://schemas.microsoft.com/office/drawing/2012/chart" uri="{CE6537A1-D6FC-4f65-9D91-7224C49458BB}"/>
+                <c:ext xmlns:c16="http://schemas.microsoft.com/office/drawing/2014/chart" uri="{C3380CC4-5D6E-409C-BE32-E72D297353CC}">
+                  <c16:uniqueId val="{00000008-234D-4B3C-B548-FC856BA5211C}"/>
+                </c:ext>
+              </c:extLst>
+            </c:dLbl>
             <c:spPr>
               <a:noFill/>
               <a:ln>
@@ -6421,16 +8058,16 @@
                 <c:formatCode>General</c:formatCode>
                 <c:ptCount val="4"/>
                 <c:pt idx="0">
-                  <c:v>50.0</c:v>
+                  <c:v>50</c:v>
                 </c:pt>
                 <c:pt idx="1">
-                  <c:v>100.0</c:v>
+                  <c:v>100</c:v>
                 </c:pt>
                 <c:pt idx="2">
-                  <c:v>200.0</c:v>
+                  <c:v>200</c:v>
                 </c:pt>
                 <c:pt idx="3">
-                  <c:v>300.0</c:v>
+                  <c:v>300</c:v>
                 </c:pt>
               </c:numCache>
             </c:numRef>
@@ -6448,15 +8085,20 @@
                   <c:v>1.194</c:v>
                 </c:pt>
                 <c:pt idx="2">
-                  <c:v>2.388</c:v>
+                  <c:v>2.3879999999999999</c:v>
                 </c:pt>
                 <c:pt idx="3">
-                  <c:v>2.6556</c:v>
+                  <c:v>2.6556000000000002</c:v>
                 </c:pt>
               </c:numCache>
             </c:numRef>
           </c:yVal>
           <c:smooth val="1"/>
+          <c:extLst>
+            <c:ext xmlns:c16="http://schemas.microsoft.com/office/drawing/2014/chart" uri="{C3380CC4-5D6E-409C-BE32-E72D297353CC}">
+              <c16:uniqueId val="{00000003-234D-4B3C-B548-FC856BA5211C}"/>
+            </c:ext>
+          </c:extLst>
         </c:ser>
         <c:dLbls>
           <c:showLegendKey val="0"/>
@@ -6794,7 +8436,7 @@
 </file>
 
 <file path=word/charts/chart4.xml><?xml version="1.0" encoding="utf-8"?>
-<c:chartSpace xmlns:c="http://schemas.openxmlformats.org/drawingml/2006/chart" xmlns:a="http://schemas.openxmlformats.org/drawingml/2006/main" xmlns:r="http://schemas.openxmlformats.org/officeDocument/2006/relationships">
+<c:chartSpace xmlns:c="http://schemas.openxmlformats.org/drawingml/2006/chart" xmlns:a="http://schemas.openxmlformats.org/drawingml/2006/main" xmlns:r="http://schemas.openxmlformats.org/officeDocument/2006/relationships" xmlns:c16r2="http://schemas.microsoft.com/office/drawing/2015/06/chart">
   <c:date1904 val="0"/>
   <c:lang val="en-US"/>
   <c:roundedCorners val="0"/>
@@ -6844,7 +8486,7 @@
               <a:rPr lang="en-US" sz="1600" b="1" i="0" u="none" strike="noStrike" baseline="0">
                 <a:effectLst/>
               </a:rPr>
-              <a:t>2λ</a:t>
+              <a:t>λ</a:t>
             </a:r>
             <a:r>
               <a:rPr lang="en-US" sz="1600" b="1" i="0" u="none" strike="noStrike" baseline="-25000">
@@ -6856,7 +8498,7 @@
               <a:rPr lang="en-US" sz="1600" b="1" i="0" u="none" strike="noStrike" baseline="0">
                 <a:effectLst/>
               </a:rPr>
-              <a:t> = λ</a:t>
+              <a:t> = 2λ</a:t>
             </a:r>
             <a:r>
               <a:rPr lang="en-US" sz="1600" b="1" i="0" u="none" strike="noStrike" baseline="-25000">
@@ -7046,16 +8688,16 @@
                 <c:formatCode>General</c:formatCode>
                 <c:ptCount val="4"/>
                 <c:pt idx="0">
-                  <c:v>50.0</c:v>
+                  <c:v>50</c:v>
                 </c:pt>
                 <c:pt idx="1">
-                  <c:v>100.0</c:v>
+                  <c:v>100</c:v>
                 </c:pt>
                 <c:pt idx="2">
-                  <c:v>200.0</c:v>
+                  <c:v>200</c:v>
                 </c:pt>
                 <c:pt idx="3">
-                  <c:v>300.0</c:v>
+                  <c:v>300</c:v>
                 </c:pt>
               </c:numCache>
             </c:numRef>
@@ -7067,21 +8709,26 @@
                 <c:formatCode>0.000</c:formatCode>
                 <c:ptCount val="4"/>
                 <c:pt idx="0">
-                  <c:v>0.5976</c:v>
+                  <c:v>0.59760000000000002</c:v>
                 </c:pt>
                 <c:pt idx="1">
-                  <c:v>1.1988</c:v>
+                  <c:v>1.1988000000000001</c:v>
                 </c:pt>
                 <c:pt idx="2">
-                  <c:v>1.9164</c:v>
+                  <c:v>1.9164000000000001</c:v>
                 </c:pt>
                 <c:pt idx="3">
-                  <c:v>2.1336</c:v>
+                  <c:v>2.1335999999999999</c:v>
                 </c:pt>
               </c:numCache>
             </c:numRef>
           </c:yVal>
           <c:smooth val="1"/>
+          <c:extLst>
+            <c:ext xmlns:c16="http://schemas.microsoft.com/office/drawing/2014/chart" uri="{C3380CC4-5D6E-409C-BE32-E72D297353CC}">
+              <c16:uniqueId val="{00000000-A87C-459C-AFD8-BFF06DEECE86}"/>
+            </c:ext>
+          </c:extLst>
         </c:ser>
         <c:ser>
           <c:idx val="1"/>
@@ -7221,16 +8868,16 @@
                 <c:formatCode>General</c:formatCode>
                 <c:ptCount val="4"/>
                 <c:pt idx="0">
-                  <c:v>50.0</c:v>
+                  <c:v>50</c:v>
                 </c:pt>
                 <c:pt idx="1">
-                  <c:v>100.0</c:v>
+                  <c:v>100</c:v>
                 </c:pt>
                 <c:pt idx="2">
-                  <c:v>200.0</c:v>
+                  <c:v>200</c:v>
                 </c:pt>
                 <c:pt idx="3">
-                  <c:v>300.0</c:v>
+                  <c:v>300</c:v>
                 </c:pt>
               </c:numCache>
             </c:numRef>
@@ -7242,13 +8889,13 @@
                 <c:formatCode>0.000</c:formatCode>
                 <c:ptCount val="4"/>
                 <c:pt idx="0">
-                  <c:v>0.5976</c:v>
+                  <c:v>0.59760000000000002</c:v>
                 </c:pt>
                 <c:pt idx="1">
-                  <c:v>1.1988</c:v>
+                  <c:v>1.1988000000000001</c:v>
                 </c:pt>
                 <c:pt idx="2">
-                  <c:v>1.8576</c:v>
+                  <c:v>1.8575999999999999</c:v>
                 </c:pt>
                 <c:pt idx="3">
                   <c:v>2.1732</c:v>
@@ -7257,6 +8904,11 @@
             </c:numRef>
           </c:yVal>
           <c:smooth val="1"/>
+          <c:extLst>
+            <c:ext xmlns:c16="http://schemas.microsoft.com/office/drawing/2014/chart" uri="{C3380CC4-5D6E-409C-BE32-E72D297353CC}">
+              <c16:uniqueId val="{00000001-A87C-459C-AFD8-BFF06DEECE86}"/>
+            </c:ext>
+          </c:extLst>
         </c:ser>
         <c:ser>
           <c:idx val="2"/>
@@ -7395,16 +9047,16 @@
                 <c:formatCode>General</c:formatCode>
                 <c:ptCount val="4"/>
                 <c:pt idx="0">
-                  <c:v>50.0</c:v>
+                  <c:v>50</c:v>
                 </c:pt>
                 <c:pt idx="1">
-                  <c:v>100.0</c:v>
+                  <c:v>100</c:v>
                 </c:pt>
                 <c:pt idx="2">
-                  <c:v>200.0</c:v>
+                  <c:v>200</c:v>
                 </c:pt>
                 <c:pt idx="3">
-                  <c:v>300.0</c:v>
+                  <c:v>300</c:v>
                 </c:pt>
               </c:numCache>
             </c:numRef>
@@ -7416,7 +9068,7 @@
                 <c:formatCode>0.000</c:formatCode>
                 <c:ptCount val="4"/>
                 <c:pt idx="0">
-                  <c:v>0.5964</c:v>
+                  <c:v>0.59640000000000004</c:v>
                 </c:pt>
                 <c:pt idx="1">
                   <c:v>1.1148</c:v>
@@ -7425,12 +9077,17 @@
                   <c:v>1.1208</c:v>
                 </c:pt>
                 <c:pt idx="3">
-                  <c:v>1.434</c:v>
+                  <c:v>1.4339999999999999</c:v>
                 </c:pt>
               </c:numCache>
             </c:numRef>
           </c:yVal>
           <c:smooth val="1"/>
+          <c:extLst>
+            <c:ext xmlns:c16="http://schemas.microsoft.com/office/drawing/2014/chart" uri="{C3380CC4-5D6E-409C-BE32-E72D297353CC}">
+              <c16:uniqueId val="{00000002-A87C-459C-AFD8-BFF06DEECE86}"/>
+            </c:ext>
+          </c:extLst>
         </c:ser>
         <c:ser>
           <c:idx val="3"/>
@@ -7570,16 +9227,16 @@
                 <c:formatCode>General</c:formatCode>
                 <c:ptCount val="4"/>
                 <c:pt idx="0">
-                  <c:v>50.0</c:v>
+                  <c:v>50</c:v>
                 </c:pt>
                 <c:pt idx="1">
-                  <c:v>100.0</c:v>
+                  <c:v>100</c:v>
                 </c:pt>
                 <c:pt idx="2">
-                  <c:v>200.0</c:v>
+                  <c:v>200</c:v>
                 </c:pt>
                 <c:pt idx="3">
-                  <c:v>300.0</c:v>
+                  <c:v>300</c:v>
                 </c:pt>
               </c:numCache>
             </c:numRef>
@@ -7591,21 +9248,26 @@
                 <c:formatCode>0.000</c:formatCode>
                 <c:ptCount val="4"/>
                 <c:pt idx="0">
-                  <c:v>0.5976</c:v>
+                  <c:v>0.59760000000000002</c:v>
                 </c:pt>
                 <c:pt idx="1">
-                  <c:v>1.1988</c:v>
+                  <c:v>1.1988000000000001</c:v>
                 </c:pt>
                 <c:pt idx="2">
-                  <c:v>1.4148</c:v>
+                  <c:v>1.4148000000000001</c:v>
                 </c:pt>
                 <c:pt idx="3">
-                  <c:v>1.116</c:v>
+                  <c:v>1.1160000000000001</c:v>
                 </c:pt>
               </c:numCache>
             </c:numRef>
           </c:yVal>
           <c:smooth val="1"/>
+          <c:extLst>
+            <c:ext xmlns:c16="http://schemas.microsoft.com/office/drawing/2014/chart" uri="{C3380CC4-5D6E-409C-BE32-E72D297353CC}">
+              <c16:uniqueId val="{00000003-A87C-459C-AFD8-BFF06DEECE86}"/>
+            </c:ext>
+          </c:extLst>
         </c:ser>
         <c:dLbls>
           <c:dLblPos val="t"/>
@@ -7944,7 +9606,7 @@
 </file>
 
 <file path=word/charts/chart5.xml><?xml version="1.0" encoding="utf-8"?>
-<c:chartSpace xmlns:c="http://schemas.openxmlformats.org/drawingml/2006/chart" xmlns:a="http://schemas.openxmlformats.org/drawingml/2006/main" xmlns:r="http://schemas.openxmlformats.org/officeDocument/2006/relationships">
+<c:chartSpace xmlns:c="http://schemas.openxmlformats.org/drawingml/2006/chart" xmlns:a="http://schemas.openxmlformats.org/drawingml/2006/main" xmlns:r="http://schemas.openxmlformats.org/officeDocument/2006/relationships" xmlns:c16r2="http://schemas.microsoft.com/office/drawing/2015/06/chart">
   <c:date1904 val="0"/>
   <c:lang val="en-US"/>
   <c:roundedCorners val="0"/>
@@ -8130,6 +9792,28 @@
             </c:spPr>
           </c:marker>
           <c:dLbls>
+            <c:dLbl>
+              <c:idx val="3"/>
+              <c:layout>
+                <c:manualLayout>
+                  <c:x val="-1.2478632478632557E-2"/>
+                  <c:y val="1.7323924286319424E-2"/>
+                </c:manualLayout>
+              </c:layout>
+              <c:dLblPos val="r"/>
+              <c:showLegendKey val="0"/>
+              <c:showVal val="1"/>
+              <c:showCatName val="0"/>
+              <c:showSerName val="0"/>
+              <c:showPercent val="0"/>
+              <c:showBubbleSize val="0"/>
+              <c:extLst>
+                <c:ext xmlns:c15="http://schemas.microsoft.com/office/drawing/2012/chart" uri="{CE6537A1-D6FC-4f65-9D91-7224C49458BB}"/>
+                <c:ext xmlns:c16="http://schemas.microsoft.com/office/drawing/2014/chart" uri="{C3380CC4-5D6E-409C-BE32-E72D297353CC}">
+                  <c16:uniqueId val="{00000005-B0BD-46C7-9D05-61F2D7A868DE}"/>
+                </c:ext>
+              </c:extLst>
+            </c:dLbl>
             <c:spPr>
               <a:noFill/>
               <a:ln>
@@ -8192,16 +9876,16 @@
                 <c:formatCode>General</c:formatCode>
                 <c:ptCount val="4"/>
                 <c:pt idx="0">
-                  <c:v>50.0</c:v>
+                  <c:v>50</c:v>
                 </c:pt>
                 <c:pt idx="1">
-                  <c:v>100.0</c:v>
+                  <c:v>100</c:v>
                 </c:pt>
                 <c:pt idx="2">
-                  <c:v>200.0</c:v>
+                  <c:v>200</c:v>
                 </c:pt>
                 <c:pt idx="3">
-                  <c:v>300.0</c:v>
+                  <c:v>300</c:v>
                 </c:pt>
               </c:numCache>
             </c:numRef>
@@ -8213,21 +9897,26 @@
                 <c:formatCode>General</c:formatCode>
                 <c:ptCount val="4"/>
                 <c:pt idx="0">
-                  <c:v>4.0</c:v>
+                  <c:v>4</c:v>
                 </c:pt>
                 <c:pt idx="1">
-                  <c:v>39.0</c:v>
+                  <c:v>39</c:v>
                 </c:pt>
                 <c:pt idx="2">
-                  <c:v>571.0</c:v>
+                  <c:v>571</c:v>
                 </c:pt>
                 <c:pt idx="3">
-                  <c:v>405.0</c:v>
+                  <c:v>405</c:v>
                 </c:pt>
               </c:numCache>
             </c:numRef>
           </c:yVal>
           <c:smooth val="1"/>
+          <c:extLst>
+            <c:ext xmlns:c16="http://schemas.microsoft.com/office/drawing/2014/chart" uri="{C3380CC4-5D6E-409C-BE32-E72D297353CC}">
+              <c16:uniqueId val="{00000000-B0BD-46C7-9D05-61F2D7A868DE}"/>
+            </c:ext>
+          </c:extLst>
         </c:ser>
         <c:ser>
           <c:idx val="1"/>
@@ -8305,6 +9994,72 @@
             </c:spPr>
           </c:marker>
           <c:dLbls>
+            <c:dLbl>
+              <c:idx val="1"/>
+              <c:layout>
+                <c:manualLayout>
+                  <c:x val="-1.188034188034188E-2"/>
+                  <c:y val="6.9450970937921814E-3"/>
+                </c:manualLayout>
+              </c:layout>
+              <c:dLblPos val="r"/>
+              <c:showLegendKey val="0"/>
+              <c:showVal val="1"/>
+              <c:showCatName val="0"/>
+              <c:showSerName val="0"/>
+              <c:showPercent val="0"/>
+              <c:showBubbleSize val="0"/>
+              <c:extLst>
+                <c:ext xmlns:c15="http://schemas.microsoft.com/office/drawing/2012/chart" uri="{CE6537A1-D6FC-4f65-9D91-7224C49458BB}"/>
+                <c:ext xmlns:c16="http://schemas.microsoft.com/office/drawing/2014/chart" uri="{C3380CC4-5D6E-409C-BE32-E72D297353CC}">
+                  <c16:uniqueId val="{00000007-B0BD-46C7-9D05-61F2D7A868DE}"/>
+                </c:ext>
+              </c:extLst>
+            </c:dLbl>
+            <c:dLbl>
+              <c:idx val="2"/>
+              <c:layout>
+                <c:manualLayout>
+                  <c:x val="-3.3846153846153845E-2"/>
+                  <c:y val="2.4243142414670796E-2"/>
+                </c:manualLayout>
+              </c:layout>
+              <c:dLblPos val="r"/>
+              <c:showLegendKey val="0"/>
+              <c:showVal val="1"/>
+              <c:showCatName val="0"/>
+              <c:showSerName val="0"/>
+              <c:showPercent val="0"/>
+              <c:showBubbleSize val="0"/>
+              <c:extLst>
+                <c:ext xmlns:c15="http://schemas.microsoft.com/office/drawing/2012/chart" uri="{CE6537A1-D6FC-4f65-9D91-7224C49458BB}"/>
+                <c:ext xmlns:c16="http://schemas.microsoft.com/office/drawing/2014/chart" uri="{C3380CC4-5D6E-409C-BE32-E72D297353CC}">
+                  <c16:uniqueId val="{00000006-B0BD-46C7-9D05-61F2D7A868DE}"/>
+                </c:ext>
+              </c:extLst>
+            </c:dLbl>
+            <c:dLbl>
+              <c:idx val="3"/>
+              <c:layout>
+                <c:manualLayout>
+                  <c:x val="-1.2478632478632557E-2"/>
+                  <c:y val="-1.035294822708656E-2"/>
+                </c:manualLayout>
+              </c:layout>
+              <c:dLblPos val="r"/>
+              <c:showLegendKey val="0"/>
+              <c:showVal val="1"/>
+              <c:showCatName val="0"/>
+              <c:showSerName val="0"/>
+              <c:showPercent val="0"/>
+              <c:showBubbleSize val="0"/>
+              <c:extLst>
+                <c:ext xmlns:c15="http://schemas.microsoft.com/office/drawing/2012/chart" uri="{CE6537A1-D6FC-4f65-9D91-7224C49458BB}"/>
+                <c:ext xmlns:c16="http://schemas.microsoft.com/office/drawing/2014/chart" uri="{C3380CC4-5D6E-409C-BE32-E72D297353CC}">
+                  <c16:uniqueId val="{00000004-B0BD-46C7-9D05-61F2D7A868DE}"/>
+                </c:ext>
+              </c:extLst>
+            </c:dLbl>
             <c:spPr>
               <a:noFill/>
               <a:ln>
@@ -8367,16 +10122,16 @@
                 <c:formatCode>General</c:formatCode>
                 <c:ptCount val="4"/>
                 <c:pt idx="0">
-                  <c:v>50.0</c:v>
+                  <c:v>50</c:v>
                 </c:pt>
                 <c:pt idx="1">
-                  <c:v>100.0</c:v>
+                  <c:v>100</c:v>
                 </c:pt>
                 <c:pt idx="2">
-                  <c:v>200.0</c:v>
+                  <c:v>200</c:v>
                 </c:pt>
                 <c:pt idx="3">
-                  <c:v>300.0</c:v>
+                  <c:v>300</c:v>
                 </c:pt>
               </c:numCache>
             </c:numRef>
@@ -8388,21 +10143,26 @@
                 <c:formatCode>General</c:formatCode>
                 <c:ptCount val="4"/>
                 <c:pt idx="0">
-                  <c:v>4.0</c:v>
+                  <c:v>4</c:v>
                 </c:pt>
                 <c:pt idx="1">
-                  <c:v>41.0</c:v>
+                  <c:v>41</c:v>
                 </c:pt>
                 <c:pt idx="2">
-                  <c:v>495.0</c:v>
+                  <c:v>495</c:v>
                 </c:pt>
                 <c:pt idx="3">
-                  <c:v>421.0</c:v>
+                  <c:v>421</c:v>
                 </c:pt>
               </c:numCache>
             </c:numRef>
           </c:yVal>
           <c:smooth val="1"/>
+          <c:extLst>
+            <c:ext xmlns:c16="http://schemas.microsoft.com/office/drawing/2014/chart" uri="{C3380CC4-5D6E-409C-BE32-E72D297353CC}">
+              <c16:uniqueId val="{00000001-B0BD-46C7-9D05-61F2D7A868DE}"/>
+            </c:ext>
+          </c:extLst>
         </c:ser>
         <c:ser>
           <c:idx val="2"/>
@@ -8541,16 +10301,16 @@
                 <c:formatCode>General</c:formatCode>
                 <c:ptCount val="4"/>
                 <c:pt idx="0">
-                  <c:v>50.0</c:v>
+                  <c:v>50</c:v>
                 </c:pt>
                 <c:pt idx="1">
-                  <c:v>100.0</c:v>
+                  <c:v>100</c:v>
                 </c:pt>
                 <c:pt idx="2">
-                  <c:v>200.0</c:v>
+                  <c:v>200</c:v>
                 </c:pt>
                 <c:pt idx="3">
-                  <c:v>300.0</c:v>
+                  <c:v>300</c:v>
                 </c:pt>
               </c:numCache>
             </c:numRef>
@@ -8562,21 +10322,26 @@
                 <c:formatCode>General</c:formatCode>
                 <c:ptCount val="4"/>
                 <c:pt idx="0">
-                  <c:v>654.0</c:v>
+                  <c:v>654</c:v>
                 </c:pt>
                 <c:pt idx="1">
-                  <c:v>1615.0</c:v>
+                  <c:v>1615</c:v>
                 </c:pt>
                 <c:pt idx="2">
-                  <c:v>1549.0</c:v>
+                  <c:v>1549</c:v>
                 </c:pt>
                 <c:pt idx="3">
-                  <c:v>1534.0</c:v>
+                  <c:v>1534</c:v>
                 </c:pt>
               </c:numCache>
             </c:numRef>
           </c:yVal>
           <c:smooth val="1"/>
+          <c:extLst>
+            <c:ext xmlns:c16="http://schemas.microsoft.com/office/drawing/2014/chart" uri="{C3380CC4-5D6E-409C-BE32-E72D297353CC}">
+              <c16:uniqueId val="{00000002-B0BD-46C7-9D05-61F2D7A868DE}"/>
+            </c:ext>
+          </c:extLst>
         </c:ser>
         <c:ser>
           <c:idx val="3"/>
@@ -8716,16 +10481,16 @@
                 <c:formatCode>General</c:formatCode>
                 <c:ptCount val="4"/>
                 <c:pt idx="0">
-                  <c:v>50.0</c:v>
+                  <c:v>50</c:v>
                 </c:pt>
                 <c:pt idx="1">
-                  <c:v>100.0</c:v>
+                  <c:v>100</c:v>
                 </c:pt>
                 <c:pt idx="2">
-                  <c:v>200.0</c:v>
+                  <c:v>200</c:v>
                 </c:pt>
                 <c:pt idx="3">
-                  <c:v>300.0</c:v>
+                  <c:v>300</c:v>
                 </c:pt>
               </c:numCache>
             </c:numRef>
@@ -8737,21 +10502,26 @@
                 <c:formatCode>General</c:formatCode>
                 <c:ptCount val="4"/>
                 <c:pt idx="0">
-                  <c:v>41.0</c:v>
+                  <c:v>41</c:v>
                 </c:pt>
                 <c:pt idx="1">
-                  <c:v>298.0</c:v>
+                  <c:v>298</c:v>
                 </c:pt>
                 <c:pt idx="2">
-                  <c:v>1447.0</c:v>
+                  <c:v>1447</c:v>
                 </c:pt>
                 <c:pt idx="3">
-                  <c:v>177.0</c:v>
+                  <c:v>177</c:v>
                 </c:pt>
               </c:numCache>
             </c:numRef>
           </c:yVal>
           <c:smooth val="1"/>
+          <c:extLst>
+            <c:ext xmlns:c16="http://schemas.microsoft.com/office/drawing/2014/chart" uri="{C3380CC4-5D6E-409C-BE32-E72D297353CC}">
+              <c16:uniqueId val="{00000003-B0BD-46C7-9D05-61F2D7A868DE}"/>
+            </c:ext>
+          </c:extLst>
         </c:ser>
         <c:dLbls>
           <c:dLblPos val="t"/>
@@ -9087,7 +10857,7 @@
 </file>
 
 <file path=word/charts/chart6.xml><?xml version="1.0" encoding="utf-8"?>
-<c:chartSpace xmlns:c="http://schemas.openxmlformats.org/drawingml/2006/chart" xmlns:a="http://schemas.openxmlformats.org/drawingml/2006/main" xmlns:r="http://schemas.openxmlformats.org/officeDocument/2006/relationships">
+<c:chartSpace xmlns:c="http://schemas.openxmlformats.org/drawingml/2006/chart" xmlns:a="http://schemas.openxmlformats.org/drawingml/2006/main" xmlns:r="http://schemas.openxmlformats.org/officeDocument/2006/relationships" xmlns:c16r2="http://schemas.microsoft.com/office/drawing/2015/06/chart">
   <c:date1904 val="0"/>
   <c:lang val="en-US"/>
   <c:roundedCorners val="0"/>
@@ -9137,7 +10907,7 @@
               <a:rPr lang="en-US" sz="1600" b="1" i="0" u="none" strike="noStrike" baseline="0">
                 <a:effectLst/>
               </a:rPr>
-              <a:t>2λ</a:t>
+              <a:t>λ</a:t>
             </a:r>
             <a:r>
               <a:rPr lang="en-US" sz="1600" b="1" i="0" u="none" strike="noStrike" baseline="-25000">
@@ -9149,7 +10919,7 @@
               <a:rPr lang="en-US" sz="1600" b="1" i="0" u="none" strike="noStrike" baseline="0">
                 <a:effectLst/>
               </a:rPr>
-              <a:t> = λ</a:t>
+              <a:t> = 2λ</a:t>
             </a:r>
             <a:r>
               <a:rPr lang="en-US" sz="1600" b="1" i="0" u="none" strike="noStrike" baseline="-25000">
@@ -9277,6 +11047,94 @@
             </c:spPr>
           </c:marker>
           <c:dLbls>
+            <c:dLbl>
+              <c:idx val="0"/>
+              <c:layout>
+                <c:manualLayout>
+                  <c:x val="7.350427350427311E-3"/>
+                  <c:y val="-6.8933391629108116E-3"/>
+                </c:manualLayout>
+              </c:layout>
+              <c:dLblPos val="r"/>
+              <c:showLegendKey val="0"/>
+              <c:showVal val="1"/>
+              <c:showCatName val="0"/>
+              <c:showSerName val="0"/>
+              <c:showPercent val="0"/>
+              <c:showBubbleSize val="0"/>
+              <c:extLst>
+                <c:ext xmlns:c15="http://schemas.microsoft.com/office/drawing/2012/chart" uri="{CE6537A1-D6FC-4f65-9D91-7224C49458BB}"/>
+                <c:ext xmlns:c16="http://schemas.microsoft.com/office/drawing/2014/chart" uri="{C3380CC4-5D6E-409C-BE32-E72D297353CC}">
+                  <c16:uniqueId val="{0000000B-3F71-49B9-93D5-BCDB552925E8}"/>
+                </c:ext>
+              </c:extLst>
+            </c:dLbl>
+            <c:dLbl>
+              <c:idx val="1"/>
+              <c:layout>
+                <c:manualLayout>
+                  <c:x val="-1.6752136752136753E-2"/>
+                  <c:y val="1.7323924286319424E-2"/>
+                </c:manualLayout>
+              </c:layout>
+              <c:dLblPos val="r"/>
+              <c:showLegendKey val="0"/>
+              <c:showVal val="1"/>
+              <c:showCatName val="0"/>
+              <c:showSerName val="0"/>
+              <c:showPercent val="0"/>
+              <c:showBubbleSize val="0"/>
+              <c:extLst>
+                <c:ext xmlns:c15="http://schemas.microsoft.com/office/drawing/2012/chart" uri="{CE6537A1-D6FC-4f65-9D91-7224C49458BB}"/>
+                <c:ext xmlns:c16="http://schemas.microsoft.com/office/drawing/2014/chart" uri="{C3380CC4-5D6E-409C-BE32-E72D297353CC}">
+                  <c16:uniqueId val="{0000000A-3F71-49B9-93D5-BCDB552925E8}"/>
+                </c:ext>
+              </c:extLst>
+            </c:dLbl>
+            <c:dLbl>
+              <c:idx val="2"/>
+              <c:layout>
+                <c:manualLayout>
+                  <c:x val="-8.2051282051282832E-3"/>
+                  <c:y val="1.7323924286319299E-2"/>
+                </c:manualLayout>
+              </c:layout>
+              <c:dLblPos val="r"/>
+              <c:showLegendKey val="0"/>
+              <c:showVal val="1"/>
+              <c:showCatName val="0"/>
+              <c:showSerName val="0"/>
+              <c:showPercent val="0"/>
+              <c:showBubbleSize val="0"/>
+              <c:extLst>
+                <c:ext xmlns:c15="http://schemas.microsoft.com/office/drawing/2012/chart" uri="{CE6537A1-D6FC-4f65-9D91-7224C49458BB}"/>
+                <c:ext xmlns:c16="http://schemas.microsoft.com/office/drawing/2014/chart" uri="{C3380CC4-5D6E-409C-BE32-E72D297353CC}">
+                  <c16:uniqueId val="{00000007-3F71-49B9-93D5-BCDB552925E8}"/>
+                </c:ext>
+              </c:extLst>
+            </c:dLbl>
+            <c:dLbl>
+              <c:idx val="3"/>
+              <c:layout>
+                <c:manualLayout>
+                  <c:x val="-4.6666666666666669E-2"/>
+                  <c:y val="2.4243142414670796E-2"/>
+                </c:manualLayout>
+              </c:layout>
+              <c:dLblPos val="r"/>
+              <c:showLegendKey val="0"/>
+              <c:showVal val="1"/>
+              <c:showCatName val="0"/>
+              <c:showSerName val="0"/>
+              <c:showPercent val="0"/>
+              <c:showBubbleSize val="0"/>
+              <c:extLst>
+                <c:ext xmlns:c15="http://schemas.microsoft.com/office/drawing/2012/chart" uri="{CE6537A1-D6FC-4f65-9D91-7224C49458BB}"/>
+                <c:ext xmlns:c16="http://schemas.microsoft.com/office/drawing/2014/chart" uri="{C3380CC4-5D6E-409C-BE32-E72D297353CC}">
+                  <c16:uniqueId val="{00000006-3F71-49B9-93D5-BCDB552925E8}"/>
+                </c:ext>
+              </c:extLst>
+            </c:dLbl>
             <c:spPr>
               <a:noFill/>
               <a:ln>
@@ -9339,16 +11197,16 @@
                 <c:formatCode>General</c:formatCode>
                 <c:ptCount val="4"/>
                 <c:pt idx="0">
-                  <c:v>100.0</c:v>
+                  <c:v>100</c:v>
                 </c:pt>
                 <c:pt idx="1">
-                  <c:v>200.0</c:v>
+                  <c:v>200</c:v>
                 </c:pt>
                 <c:pt idx="2">
-                  <c:v>400.0</c:v>
+                  <c:v>400</c:v>
                 </c:pt>
                 <c:pt idx="3">
-                  <c:v>600.0</c:v>
+                  <c:v>600</c:v>
                 </c:pt>
               </c:numCache>
             </c:numRef>
@@ -9360,21 +11218,26 @@
                 <c:formatCode>General</c:formatCode>
                 <c:ptCount val="4"/>
                 <c:pt idx="0">
-                  <c:v>14.0</c:v>
+                  <c:v>14</c:v>
                 </c:pt>
                 <c:pt idx="1">
-                  <c:v>149.0</c:v>
+                  <c:v>149</c:v>
                 </c:pt>
                 <c:pt idx="2">
-                  <c:v>418.0</c:v>
+                  <c:v>418</c:v>
                 </c:pt>
                 <c:pt idx="3">
-                  <c:v>400.0</c:v>
+                  <c:v>400</c:v>
                 </c:pt>
               </c:numCache>
             </c:numRef>
           </c:yVal>
           <c:smooth val="1"/>
+          <c:extLst>
+            <c:ext xmlns:c16="http://schemas.microsoft.com/office/drawing/2014/chart" uri="{C3380CC4-5D6E-409C-BE32-E72D297353CC}">
+              <c16:uniqueId val="{00000000-3F71-49B9-93D5-BCDB552925E8}"/>
+            </c:ext>
+          </c:extLst>
         </c:ser>
         <c:ser>
           <c:idx val="1"/>
@@ -9452,6 +11315,94 @@
             </c:spPr>
           </c:marker>
           <c:dLbls>
+            <c:dLbl>
+              <c:idx val="0"/>
+              <c:layout>
+                <c:manualLayout>
+                  <c:x val="-4.8205128205128248E-2"/>
+                  <c:y val="-2.76509935479653E-2"/>
+                </c:manualLayout>
+              </c:layout>
+              <c:dLblPos val="r"/>
+              <c:showLegendKey val="0"/>
+              <c:showVal val="1"/>
+              <c:showCatName val="0"/>
+              <c:showSerName val="0"/>
+              <c:showPercent val="0"/>
+              <c:showBubbleSize val="0"/>
+              <c:extLst>
+                <c:ext xmlns:c15="http://schemas.microsoft.com/office/drawing/2012/chart" uri="{CE6537A1-D6FC-4f65-9D91-7224C49458BB}"/>
+                <c:ext xmlns:c16="http://schemas.microsoft.com/office/drawing/2014/chart" uri="{C3380CC4-5D6E-409C-BE32-E72D297353CC}">
+                  <c16:uniqueId val="{00000008-3F71-49B9-93D5-BCDB552925E8}"/>
+                </c:ext>
+              </c:extLst>
+            </c:dLbl>
+            <c:dLbl>
+              <c:idx val="1"/>
+              <c:layout>
+                <c:manualLayout>
+                  <c:x val="-2.7435897435897437E-2"/>
+                  <c:y val="-2.7650993547965429E-2"/>
+                </c:manualLayout>
+              </c:layout>
+              <c:dLblPos val="r"/>
+              <c:showLegendKey val="0"/>
+              <c:showVal val="1"/>
+              <c:showCatName val="0"/>
+              <c:showSerName val="0"/>
+              <c:showPercent val="0"/>
+              <c:showBubbleSize val="0"/>
+              <c:extLst>
+                <c:ext xmlns:c15="http://schemas.microsoft.com/office/drawing/2012/chart" uri="{CE6537A1-D6FC-4f65-9D91-7224C49458BB}"/>
+                <c:ext xmlns:c16="http://schemas.microsoft.com/office/drawing/2014/chart" uri="{C3380CC4-5D6E-409C-BE32-E72D297353CC}">
+                  <c16:uniqueId val="{00000009-3F71-49B9-93D5-BCDB552925E8}"/>
+                </c:ext>
+              </c:extLst>
+            </c:dLbl>
+            <c:dLbl>
+              <c:idx val="2"/>
+              <c:layout>
+                <c:manualLayout>
+                  <c:x val="-2.3162393162393161E-2"/>
+                  <c:y val="-3.1110602612141047E-2"/>
+                </c:manualLayout>
+              </c:layout>
+              <c:dLblPos val="r"/>
+              <c:showLegendKey val="0"/>
+              <c:showVal val="1"/>
+              <c:showCatName val="0"/>
+              <c:showSerName val="0"/>
+              <c:showPercent val="0"/>
+              <c:showBubbleSize val="0"/>
+              <c:extLst>
+                <c:ext xmlns:c15="http://schemas.microsoft.com/office/drawing/2012/chart" uri="{CE6537A1-D6FC-4f65-9D91-7224C49458BB}"/>
+                <c:ext xmlns:c16="http://schemas.microsoft.com/office/drawing/2014/chart" uri="{C3380CC4-5D6E-409C-BE32-E72D297353CC}">
+                  <c16:uniqueId val="{00000004-3F71-49B9-93D5-BCDB552925E8}"/>
+                </c:ext>
+              </c:extLst>
+            </c:dLbl>
+            <c:dLbl>
+              <c:idx val="3"/>
+              <c:layout>
+                <c:manualLayout>
+                  <c:x val="-3.1709401709401785E-2"/>
+                  <c:y val="-3.1110602612141047E-2"/>
+                </c:manualLayout>
+              </c:layout>
+              <c:dLblPos val="r"/>
+              <c:showLegendKey val="0"/>
+              <c:showVal val="1"/>
+              <c:showCatName val="0"/>
+              <c:showSerName val="0"/>
+              <c:showPercent val="0"/>
+              <c:showBubbleSize val="0"/>
+              <c:extLst>
+                <c:ext xmlns:c15="http://schemas.microsoft.com/office/drawing/2012/chart" uri="{CE6537A1-D6FC-4f65-9D91-7224C49458BB}"/>
+                <c:ext xmlns:c16="http://schemas.microsoft.com/office/drawing/2014/chart" uri="{C3380CC4-5D6E-409C-BE32-E72D297353CC}">
+                  <c16:uniqueId val="{00000005-3F71-49B9-93D5-BCDB552925E8}"/>
+                </c:ext>
+              </c:extLst>
+            </c:dLbl>
             <c:spPr>
               <a:noFill/>
               <a:ln>
@@ -9514,16 +11465,16 @@
                 <c:formatCode>General</c:formatCode>
                 <c:ptCount val="4"/>
                 <c:pt idx="0">
-                  <c:v>100.0</c:v>
+                  <c:v>100</c:v>
                 </c:pt>
                 <c:pt idx="1">
-                  <c:v>200.0</c:v>
+                  <c:v>200</c:v>
                 </c:pt>
                 <c:pt idx="2">
-                  <c:v>400.0</c:v>
+                  <c:v>400</c:v>
                 </c:pt>
                 <c:pt idx="3">
-                  <c:v>600.0</c:v>
+                  <c:v>600</c:v>
                 </c:pt>
               </c:numCache>
             </c:numRef>
@@ -9535,21 +11486,26 @@
                 <c:formatCode>General</c:formatCode>
                 <c:ptCount val="4"/>
                 <c:pt idx="0">
-                  <c:v>15.0</c:v>
+                  <c:v>15</c:v>
                 </c:pt>
                 <c:pt idx="1">
-                  <c:v>148.0</c:v>
+                  <c:v>148</c:v>
                 </c:pt>
                 <c:pt idx="2">
-                  <c:v>426.0</c:v>
+                  <c:v>426</c:v>
                 </c:pt>
                 <c:pt idx="3">
-                  <c:v>414.0</c:v>
+                  <c:v>414</c:v>
                 </c:pt>
               </c:numCache>
             </c:numRef>
           </c:yVal>
           <c:smooth val="1"/>
+          <c:extLst>
+            <c:ext xmlns:c16="http://schemas.microsoft.com/office/drawing/2014/chart" uri="{C3380CC4-5D6E-409C-BE32-E72D297353CC}">
+              <c16:uniqueId val="{00000001-3F71-49B9-93D5-BCDB552925E8}"/>
+            </c:ext>
+          </c:extLst>
         </c:ser>
         <c:ser>
           <c:idx val="2"/>
@@ -9688,16 +11644,16 @@
                 <c:formatCode>General</c:formatCode>
                 <c:ptCount val="4"/>
                 <c:pt idx="0">
-                  <c:v>100.0</c:v>
+                  <c:v>100</c:v>
                 </c:pt>
                 <c:pt idx="1">
-                  <c:v>200.0</c:v>
+                  <c:v>200</c:v>
                 </c:pt>
                 <c:pt idx="2">
-                  <c:v>400.0</c:v>
+                  <c:v>400</c:v>
                 </c:pt>
                 <c:pt idx="3">
-                  <c:v>600.0</c:v>
+                  <c:v>600</c:v>
                 </c:pt>
               </c:numCache>
             </c:numRef>
@@ -9709,21 +11665,26 @@
                 <c:formatCode>General</c:formatCode>
                 <c:ptCount val="4"/>
                 <c:pt idx="0">
-                  <c:v>1145.0</c:v>
+                  <c:v>1145</c:v>
                 </c:pt>
                 <c:pt idx="1">
-                  <c:v>1584.0</c:v>
+                  <c:v>1584</c:v>
                 </c:pt>
                 <c:pt idx="2">
-                  <c:v>1537.0</c:v>
+                  <c:v>1537</c:v>
                 </c:pt>
                 <c:pt idx="3">
-                  <c:v>1538.0</c:v>
+                  <c:v>1538</c:v>
                 </c:pt>
               </c:numCache>
             </c:numRef>
           </c:yVal>
           <c:smooth val="1"/>
+          <c:extLst>
+            <c:ext xmlns:c16="http://schemas.microsoft.com/office/drawing/2014/chart" uri="{C3380CC4-5D6E-409C-BE32-E72D297353CC}">
+              <c16:uniqueId val="{00000002-3F71-49B9-93D5-BCDB552925E8}"/>
+            </c:ext>
+          </c:extLst>
         </c:ser>
         <c:ser>
           <c:idx val="3"/>
@@ -9863,16 +11824,16 @@
                 <c:formatCode>General</c:formatCode>
                 <c:ptCount val="4"/>
                 <c:pt idx="0">
-                  <c:v>100.0</c:v>
+                  <c:v>100</c:v>
                 </c:pt>
                 <c:pt idx="1">
-                  <c:v>200.0</c:v>
+                  <c:v>200</c:v>
                 </c:pt>
                 <c:pt idx="2">
-                  <c:v>400.0</c:v>
+                  <c:v>400</c:v>
                 </c:pt>
                 <c:pt idx="3">
-                  <c:v>600.0</c:v>
+                  <c:v>600</c:v>
                 </c:pt>
               </c:numCache>
             </c:numRef>
@@ -9884,21 +11845,26 @@
                 <c:formatCode>General</c:formatCode>
                 <c:ptCount val="4"/>
                 <c:pt idx="0">
-                  <c:v>115.0</c:v>
+                  <c:v>115</c:v>
                 </c:pt>
                 <c:pt idx="1">
-                  <c:v>882.0</c:v>
+                  <c:v>882</c:v>
                 </c:pt>
                 <c:pt idx="2">
-                  <c:v>159.0</c:v>
+                  <c:v>159</c:v>
                 </c:pt>
                 <c:pt idx="3">
-                  <c:v>106.0</c:v>
+                  <c:v>106</c:v>
                 </c:pt>
               </c:numCache>
             </c:numRef>
           </c:yVal>
           <c:smooth val="1"/>
+          <c:extLst>
+            <c:ext xmlns:c16="http://schemas.microsoft.com/office/drawing/2014/chart" uri="{C3380CC4-5D6E-409C-BE32-E72D297353CC}">
+              <c16:uniqueId val="{00000003-3F71-49B9-93D5-BCDB552925E8}"/>
+            </c:ext>
+          </c:extLst>
         </c:ser>
         <c:dLbls>
           <c:dLblPos val="t"/>
@@ -10231,7 +12197,7 @@
 </file>
 
 <file path=word/charts/chart7.xml><?xml version="1.0" encoding="utf-8"?>
-<c:chartSpace xmlns:c="http://schemas.openxmlformats.org/drawingml/2006/chart" xmlns:a="http://schemas.openxmlformats.org/drawingml/2006/main" xmlns:r="http://schemas.openxmlformats.org/officeDocument/2006/relationships">
+<c:chartSpace xmlns:c="http://schemas.openxmlformats.org/drawingml/2006/chart" xmlns:a="http://schemas.openxmlformats.org/drawingml/2006/main" xmlns:r="http://schemas.openxmlformats.org/officeDocument/2006/relationships" xmlns:c16r2="http://schemas.microsoft.com/office/drawing/2015/06/chart">
   <c:date1904 val="0"/>
   <c:lang val="en-US"/>
   <c:roundedCorners val="0"/>
@@ -10479,16 +12445,16 @@
                 <c:formatCode>General</c:formatCode>
                 <c:ptCount val="4"/>
                 <c:pt idx="0">
-                  <c:v>50.0</c:v>
+                  <c:v>50</c:v>
                 </c:pt>
                 <c:pt idx="1">
-                  <c:v>100.0</c:v>
+                  <c:v>100</c:v>
                 </c:pt>
                 <c:pt idx="2">
-                  <c:v>200.0</c:v>
+                  <c:v>200</c:v>
                 </c:pt>
                 <c:pt idx="3">
-                  <c:v>300.0</c:v>
+                  <c:v>300</c:v>
                 </c:pt>
               </c:numCache>
             </c:numRef>
@@ -10500,21 +12466,26 @@
                 <c:formatCode>General</c:formatCode>
                 <c:ptCount val="4"/>
                 <c:pt idx="0">
-                  <c:v>4.0</c:v>
+                  <c:v>4</c:v>
                 </c:pt>
                 <c:pt idx="1">
-                  <c:v>39.0</c:v>
+                  <c:v>39</c:v>
                 </c:pt>
                 <c:pt idx="2">
-                  <c:v>571.0</c:v>
+                  <c:v>571</c:v>
                 </c:pt>
                 <c:pt idx="3">
-                  <c:v>405.0</c:v>
+                  <c:v>405</c:v>
                 </c:pt>
               </c:numCache>
             </c:numRef>
           </c:yVal>
           <c:smooth val="1"/>
+          <c:extLst>
+            <c:ext xmlns:c16="http://schemas.microsoft.com/office/drawing/2014/chart" uri="{C3380CC4-5D6E-409C-BE32-E72D297353CC}">
+              <c16:uniqueId val="{00000000-EAC2-4D5A-8EC8-0B0093A54093}"/>
+            </c:ext>
+          </c:extLst>
         </c:ser>
         <c:ser>
           <c:idx val="1"/>
@@ -10654,16 +12625,16 @@
                 <c:formatCode>General</c:formatCode>
                 <c:ptCount val="4"/>
                 <c:pt idx="0">
-                  <c:v>50.0</c:v>
+                  <c:v>50</c:v>
                 </c:pt>
                 <c:pt idx="1">
-                  <c:v>100.0</c:v>
+                  <c:v>100</c:v>
                 </c:pt>
                 <c:pt idx="2">
-                  <c:v>200.0</c:v>
+                  <c:v>200</c:v>
                 </c:pt>
                 <c:pt idx="3">
-                  <c:v>300.0</c:v>
+                  <c:v>300</c:v>
                 </c:pt>
               </c:numCache>
             </c:numRef>
@@ -10675,21 +12646,26 @@
                 <c:formatCode>General</c:formatCode>
                 <c:ptCount val="4"/>
                 <c:pt idx="0">
-                  <c:v>4.0</c:v>
+                  <c:v>4</c:v>
                 </c:pt>
                 <c:pt idx="1">
-                  <c:v>41.0</c:v>
+                  <c:v>41</c:v>
                 </c:pt>
                 <c:pt idx="2">
-                  <c:v>495.0</c:v>
+                  <c:v>495</c:v>
                 </c:pt>
                 <c:pt idx="3">
-                  <c:v>421.0</c:v>
+                  <c:v>421</c:v>
                 </c:pt>
               </c:numCache>
             </c:numRef>
           </c:yVal>
           <c:smooth val="1"/>
+          <c:extLst>
+            <c:ext xmlns:c16="http://schemas.microsoft.com/office/drawing/2014/chart" uri="{C3380CC4-5D6E-409C-BE32-E72D297353CC}">
+              <c16:uniqueId val="{00000001-EAC2-4D5A-8EC8-0B0093A54093}"/>
+            </c:ext>
+          </c:extLst>
         </c:ser>
         <c:ser>
           <c:idx val="2"/>
@@ -10828,16 +12804,16 @@
                 <c:formatCode>General</c:formatCode>
                 <c:ptCount val="4"/>
                 <c:pt idx="0">
-                  <c:v>50.0</c:v>
+                  <c:v>50</c:v>
                 </c:pt>
                 <c:pt idx="1">
-                  <c:v>100.0</c:v>
+                  <c:v>100</c:v>
                 </c:pt>
                 <c:pt idx="2">
-                  <c:v>200.0</c:v>
+                  <c:v>200</c:v>
                 </c:pt>
                 <c:pt idx="3">
-                  <c:v>300.0</c:v>
+                  <c:v>300</c:v>
                 </c:pt>
               </c:numCache>
             </c:numRef>
@@ -10849,21 +12825,26 @@
                 <c:formatCode>General</c:formatCode>
                 <c:ptCount val="4"/>
                 <c:pt idx="0">
-                  <c:v>654.0</c:v>
+                  <c:v>654</c:v>
                 </c:pt>
                 <c:pt idx="1">
-                  <c:v>1615.0</c:v>
+                  <c:v>1615</c:v>
                 </c:pt>
                 <c:pt idx="2">
-                  <c:v>1549.0</c:v>
+                  <c:v>1549</c:v>
                 </c:pt>
                 <c:pt idx="3">
-                  <c:v>1534.0</c:v>
+                  <c:v>1534</c:v>
                 </c:pt>
               </c:numCache>
             </c:numRef>
           </c:yVal>
           <c:smooth val="1"/>
+          <c:extLst>
+            <c:ext xmlns:c16="http://schemas.microsoft.com/office/drawing/2014/chart" uri="{C3380CC4-5D6E-409C-BE32-E72D297353CC}">
+              <c16:uniqueId val="{00000002-EAC2-4D5A-8EC8-0B0093A54093}"/>
+            </c:ext>
+          </c:extLst>
         </c:ser>
         <c:ser>
           <c:idx val="3"/>
@@ -11003,16 +12984,16 @@
                 <c:formatCode>General</c:formatCode>
                 <c:ptCount val="4"/>
                 <c:pt idx="0">
-                  <c:v>50.0</c:v>
+                  <c:v>50</c:v>
                 </c:pt>
                 <c:pt idx="1">
-                  <c:v>100.0</c:v>
+                  <c:v>100</c:v>
                 </c:pt>
                 <c:pt idx="2">
-                  <c:v>200.0</c:v>
+                  <c:v>200</c:v>
                 </c:pt>
                 <c:pt idx="3">
-                  <c:v>300.0</c:v>
+                  <c:v>300</c:v>
                 </c:pt>
               </c:numCache>
             </c:numRef>
@@ -11024,21 +13005,26 @@
                 <c:formatCode>General</c:formatCode>
                 <c:ptCount val="4"/>
                 <c:pt idx="0">
-                  <c:v>41.0</c:v>
+                  <c:v>41</c:v>
                 </c:pt>
                 <c:pt idx="1">
-                  <c:v>298.0</c:v>
+                  <c:v>298</c:v>
                 </c:pt>
                 <c:pt idx="2">
-                  <c:v>1447.0</c:v>
+                  <c:v>1447</c:v>
                 </c:pt>
                 <c:pt idx="3">
-                  <c:v>177.0</c:v>
+                  <c:v>177</c:v>
                 </c:pt>
               </c:numCache>
             </c:numRef>
           </c:yVal>
           <c:smooth val="1"/>
+          <c:extLst>
+            <c:ext xmlns:c16="http://schemas.microsoft.com/office/drawing/2014/chart" uri="{C3380CC4-5D6E-409C-BE32-E72D297353CC}">
+              <c16:uniqueId val="{00000003-EAC2-4D5A-8EC8-0B0093A54093}"/>
+            </c:ext>
+          </c:extLst>
         </c:ser>
         <c:dLbls>
           <c:dLblPos val="t"/>
@@ -11373,7 +13359,7 @@
 </file>
 
 <file path=word/charts/chart8.xml><?xml version="1.0" encoding="utf-8"?>
-<c:chartSpace xmlns:c="http://schemas.openxmlformats.org/drawingml/2006/chart" xmlns:a="http://schemas.openxmlformats.org/drawingml/2006/main" xmlns:r="http://schemas.openxmlformats.org/officeDocument/2006/relationships">
+<c:chartSpace xmlns:c="http://schemas.openxmlformats.org/drawingml/2006/chart" xmlns:a="http://schemas.openxmlformats.org/drawingml/2006/main" xmlns:r="http://schemas.openxmlformats.org/officeDocument/2006/relationships" xmlns:c16r2="http://schemas.microsoft.com/office/drawing/2015/06/chart">
   <c:date1904 val="0"/>
   <c:lang val="en-US"/>
   <c:roundedCorners val="0"/>
@@ -11419,7 +13405,7 @@
               <a:rPr lang="en-US" sz="1600" b="1" i="0" u="none" strike="noStrike" baseline="0">
                 <a:effectLst/>
               </a:rPr>
-              <a:t> 2λ</a:t>
+              <a:t> λ</a:t>
             </a:r>
             <a:r>
               <a:rPr lang="en-US" sz="1600" b="1" i="0" u="none" strike="noStrike" baseline="-25000">
@@ -11431,7 +13417,7 @@
               <a:rPr lang="en-US" sz="1600" b="1" i="0" u="none" strike="noStrike" baseline="0">
                 <a:effectLst/>
               </a:rPr>
-              <a:t> = λ</a:t>
+              <a:t> = 2λ</a:t>
             </a:r>
             <a:r>
               <a:rPr lang="en-US" sz="1600" b="1" i="0" u="none" strike="noStrike" baseline="-25000">
@@ -11621,16 +13607,16 @@
                 <c:formatCode>General</c:formatCode>
                 <c:ptCount val="4"/>
                 <c:pt idx="0">
-                  <c:v>50.0</c:v>
+                  <c:v>50</c:v>
                 </c:pt>
                 <c:pt idx="1">
-                  <c:v>100.0</c:v>
+                  <c:v>100</c:v>
                 </c:pt>
                 <c:pt idx="2">
-                  <c:v>200.0</c:v>
+                  <c:v>200</c:v>
                 </c:pt>
                 <c:pt idx="3">
-                  <c:v>300.0</c:v>
+                  <c:v>300</c:v>
                 </c:pt>
               </c:numCache>
             </c:numRef>
@@ -11642,21 +13628,26 @@
                 <c:formatCode>General</c:formatCode>
                 <c:ptCount val="4"/>
                 <c:pt idx="0">
-                  <c:v>14.0</c:v>
+                  <c:v>14</c:v>
                 </c:pt>
                 <c:pt idx="1">
-                  <c:v>149.0</c:v>
+                  <c:v>149</c:v>
                 </c:pt>
                 <c:pt idx="2">
-                  <c:v>418.0</c:v>
+                  <c:v>418</c:v>
                 </c:pt>
                 <c:pt idx="3">
-                  <c:v>400.0</c:v>
+                  <c:v>400</c:v>
                 </c:pt>
               </c:numCache>
             </c:numRef>
           </c:yVal>
           <c:smooth val="1"/>
+          <c:extLst>
+            <c:ext xmlns:c16="http://schemas.microsoft.com/office/drawing/2014/chart" uri="{C3380CC4-5D6E-409C-BE32-E72D297353CC}">
+              <c16:uniqueId val="{00000000-9324-4CD6-B66A-E5F89FC3FC88}"/>
+            </c:ext>
+          </c:extLst>
         </c:ser>
         <c:ser>
           <c:idx val="1"/>
@@ -11796,16 +13787,16 @@
                 <c:formatCode>General</c:formatCode>
                 <c:ptCount val="4"/>
                 <c:pt idx="0">
-                  <c:v>50.0</c:v>
+                  <c:v>50</c:v>
                 </c:pt>
                 <c:pt idx="1">
-                  <c:v>100.0</c:v>
+                  <c:v>100</c:v>
                 </c:pt>
                 <c:pt idx="2">
-                  <c:v>200.0</c:v>
+                  <c:v>200</c:v>
                 </c:pt>
                 <c:pt idx="3">
-                  <c:v>300.0</c:v>
+                  <c:v>300</c:v>
                 </c:pt>
               </c:numCache>
             </c:numRef>
@@ -11817,21 +13808,26 @@
                 <c:formatCode>General</c:formatCode>
                 <c:ptCount val="4"/>
                 <c:pt idx="0">
-                  <c:v>15.0</c:v>
+                  <c:v>15</c:v>
                 </c:pt>
                 <c:pt idx="1">
-                  <c:v>148.0</c:v>
+                  <c:v>148</c:v>
                 </c:pt>
                 <c:pt idx="2">
-                  <c:v>426.0</c:v>
+                  <c:v>426</c:v>
                 </c:pt>
                 <c:pt idx="3">
-                  <c:v>414.0</c:v>
+                  <c:v>414</c:v>
                 </c:pt>
               </c:numCache>
             </c:numRef>
           </c:yVal>
           <c:smooth val="1"/>
+          <c:extLst>
+            <c:ext xmlns:c16="http://schemas.microsoft.com/office/drawing/2014/chart" uri="{C3380CC4-5D6E-409C-BE32-E72D297353CC}">
+              <c16:uniqueId val="{00000001-9324-4CD6-B66A-E5F89FC3FC88}"/>
+            </c:ext>
+          </c:extLst>
         </c:ser>
         <c:ser>
           <c:idx val="2"/>
@@ -11970,16 +13966,16 @@
                 <c:formatCode>General</c:formatCode>
                 <c:ptCount val="4"/>
                 <c:pt idx="0">
-                  <c:v>50.0</c:v>
+                  <c:v>50</c:v>
                 </c:pt>
                 <c:pt idx="1">
-                  <c:v>100.0</c:v>
+                  <c:v>100</c:v>
                 </c:pt>
                 <c:pt idx="2">
-                  <c:v>200.0</c:v>
+                  <c:v>200</c:v>
                 </c:pt>
                 <c:pt idx="3">
-                  <c:v>300.0</c:v>
+                  <c:v>300</c:v>
                 </c:pt>
               </c:numCache>
             </c:numRef>
@@ -11991,21 +13987,26 @@
                 <c:formatCode>General</c:formatCode>
                 <c:ptCount val="4"/>
                 <c:pt idx="0">
-                  <c:v>1145.0</c:v>
+                  <c:v>1145</c:v>
                 </c:pt>
                 <c:pt idx="1">
-                  <c:v>1584.0</c:v>
+                  <c:v>1584</c:v>
                 </c:pt>
                 <c:pt idx="2">
-                  <c:v>1537.0</c:v>
+                  <c:v>1537</c:v>
                 </c:pt>
                 <c:pt idx="3">
-                  <c:v>1538.0</c:v>
+                  <c:v>1538</c:v>
                 </c:pt>
               </c:numCache>
             </c:numRef>
           </c:yVal>
           <c:smooth val="1"/>
+          <c:extLst>
+            <c:ext xmlns:c16="http://schemas.microsoft.com/office/drawing/2014/chart" uri="{C3380CC4-5D6E-409C-BE32-E72D297353CC}">
+              <c16:uniqueId val="{00000002-9324-4CD6-B66A-E5F89FC3FC88}"/>
+            </c:ext>
+          </c:extLst>
         </c:ser>
         <c:ser>
           <c:idx val="3"/>
@@ -12145,16 +14146,16 @@
                 <c:formatCode>General</c:formatCode>
                 <c:ptCount val="4"/>
                 <c:pt idx="0">
-                  <c:v>50.0</c:v>
+                  <c:v>50</c:v>
                 </c:pt>
                 <c:pt idx="1">
-                  <c:v>100.0</c:v>
+                  <c:v>100</c:v>
                 </c:pt>
                 <c:pt idx="2">
-                  <c:v>200.0</c:v>
+                  <c:v>200</c:v>
                 </c:pt>
                 <c:pt idx="3">
-                  <c:v>300.0</c:v>
+                  <c:v>300</c:v>
                 </c:pt>
               </c:numCache>
             </c:numRef>
@@ -12166,21 +14167,26 @@
                 <c:formatCode>General</c:formatCode>
                 <c:ptCount val="4"/>
                 <c:pt idx="0">
-                  <c:v>115.0</c:v>
+                  <c:v>115</c:v>
                 </c:pt>
                 <c:pt idx="1">
-                  <c:v>882.0</c:v>
+                  <c:v>882</c:v>
                 </c:pt>
                 <c:pt idx="2">
-                  <c:v>159.0</c:v>
+                  <c:v>159</c:v>
                 </c:pt>
                 <c:pt idx="3">
-                  <c:v>106.0</c:v>
+                  <c:v>106</c:v>
                 </c:pt>
               </c:numCache>
             </c:numRef>
           </c:yVal>
           <c:smooth val="1"/>
+          <c:extLst>
+            <c:ext xmlns:c16="http://schemas.microsoft.com/office/drawing/2014/chart" uri="{C3380CC4-5D6E-409C-BE32-E72D297353CC}">
+              <c16:uniqueId val="{00000003-9324-4CD6-B66A-E5F89FC3FC88}"/>
+            </c:ext>
+          </c:extLst>
         </c:ser>
         <c:dLbls>
           <c:dLblPos val="t"/>
@@ -12517,7 +14523,7 @@
 </file>
 
 <file path=word/charts/chart9.xml><?xml version="1.0" encoding="utf-8"?>
-<c:chartSpace xmlns:c="http://schemas.openxmlformats.org/drawingml/2006/chart" xmlns:a="http://schemas.openxmlformats.org/drawingml/2006/main" xmlns:r="http://schemas.openxmlformats.org/officeDocument/2006/relationships">
+<c:chartSpace xmlns:c="http://schemas.openxmlformats.org/drawingml/2006/chart" xmlns:a="http://schemas.openxmlformats.org/drawingml/2006/main" xmlns:r="http://schemas.openxmlformats.org/officeDocument/2006/relationships" xmlns:c16r2="http://schemas.microsoft.com/office/drawing/2015/06/chart">
   <c:date1904 val="0"/>
   <c:lang val="en-US"/>
   <c:roundedCorners val="0"/>
@@ -12769,16 +14775,16 @@
                 <c:formatCode>General</c:formatCode>
                 <c:ptCount val="4"/>
                 <c:pt idx="0">
-                  <c:v>50.0</c:v>
+                  <c:v>50</c:v>
                 </c:pt>
                 <c:pt idx="1">
-                  <c:v>100.0</c:v>
+                  <c:v>100</c:v>
                 </c:pt>
                 <c:pt idx="2">
-                  <c:v>200.0</c:v>
+                  <c:v>200</c:v>
                 </c:pt>
                 <c:pt idx="3">
-                  <c:v>300.0</c:v>
+                  <c:v>300</c:v>
                 </c:pt>
               </c:numCache>
             </c:numRef>
@@ -12796,15 +14802,20 @@
                   <c:v>1.002497</c:v>
                 </c:pt>
                 <c:pt idx="2">
-                  <c:v>0.996546</c:v>
+                  <c:v>0.99654600000000004</c:v>
                 </c:pt>
                 <c:pt idx="3">
-                  <c:v>0.942564</c:v>
+                  <c:v>0.94256399999999996</c:v>
                 </c:pt>
               </c:numCache>
             </c:numRef>
           </c:yVal>
           <c:smooth val="1"/>
+          <c:extLst>
+            <c:ext xmlns:c16="http://schemas.microsoft.com/office/drawing/2014/chart" uri="{C3380CC4-5D6E-409C-BE32-E72D297353CC}">
+              <c16:uniqueId val="{00000000-C7B7-4501-A752-B673801ADC2D}"/>
+            </c:ext>
+          </c:extLst>
         </c:ser>
         <c:ser>
           <c:idx val="1"/>
@@ -12944,16 +14955,16 @@
                 <c:formatCode>General</c:formatCode>
                 <c:ptCount val="4"/>
                 <c:pt idx="0">
-                  <c:v>50.0</c:v>
+                  <c:v>50</c:v>
                 </c:pt>
                 <c:pt idx="1">
-                  <c:v>100.0</c:v>
+                  <c:v>100</c:v>
                 </c:pt>
                 <c:pt idx="2">
-                  <c:v>200.0</c:v>
+                  <c:v>200</c:v>
                 </c:pt>
                 <c:pt idx="3">
-                  <c:v>300.0</c:v>
+                  <c:v>300</c:v>
                 </c:pt>
               </c:numCache>
             </c:numRef>
@@ -12965,21 +14976,26 @@
                 <c:formatCode>0.000</c:formatCode>
                 <c:ptCount val="4"/>
                 <c:pt idx="0">
-                  <c:v>0.99877</c:v>
+                  <c:v>0.99877000000000005</c:v>
                 </c:pt>
                 <c:pt idx="1">
                   <c:v>1.002488</c:v>
                 </c:pt>
                 <c:pt idx="2">
-                  <c:v>0.996678</c:v>
+                  <c:v>0.99667799999999995</c:v>
                 </c:pt>
                 <c:pt idx="3">
-                  <c:v>0.865028</c:v>
+                  <c:v>0.86502800000000002</c:v>
                 </c:pt>
               </c:numCache>
             </c:numRef>
           </c:yVal>
           <c:smooth val="1"/>
+          <c:extLst>
+            <c:ext xmlns:c16="http://schemas.microsoft.com/office/drawing/2014/chart" uri="{C3380CC4-5D6E-409C-BE32-E72D297353CC}">
+              <c16:uniqueId val="{00000001-C7B7-4501-A752-B673801ADC2D}"/>
+            </c:ext>
+          </c:extLst>
         </c:ser>
         <c:ser>
           <c:idx val="2"/>
@@ -13118,16 +15134,16 @@
                 <c:formatCode>General</c:formatCode>
                 <c:ptCount val="4"/>
                 <c:pt idx="0">
-                  <c:v>50.0</c:v>
+                  <c:v>50</c:v>
                 </c:pt>
                 <c:pt idx="1">
-                  <c:v>100.0</c:v>
+                  <c:v>100</c:v>
                 </c:pt>
                 <c:pt idx="2">
-                  <c:v>200.0</c:v>
+                  <c:v>200</c:v>
                 </c:pt>
                 <c:pt idx="3">
-                  <c:v>300.0</c:v>
+                  <c:v>300</c:v>
                 </c:pt>
               </c:numCache>
             </c:numRef>
@@ -13139,21 +15155,26 @@
                 <c:formatCode>0.000</c:formatCode>
                 <c:ptCount val="4"/>
                 <c:pt idx="0">
-                  <c:v>0.998717</c:v>
+                  <c:v>0.99871699999999997</c:v>
                 </c:pt>
                 <c:pt idx="1">
                   <c:v>1.00248</c:v>
                 </c:pt>
                 <c:pt idx="2">
-                  <c:v>0.975299</c:v>
+                  <c:v>0.97529900000000003</c:v>
                 </c:pt>
                 <c:pt idx="3">
-                  <c:v>0.960735</c:v>
+                  <c:v>0.96073500000000001</c:v>
                 </c:pt>
               </c:numCache>
             </c:numRef>
           </c:yVal>
           <c:smooth val="1"/>
+          <c:extLst>
+            <c:ext xmlns:c16="http://schemas.microsoft.com/office/drawing/2014/chart" uri="{C3380CC4-5D6E-409C-BE32-E72D297353CC}">
+              <c16:uniqueId val="{00000002-C7B7-4501-A752-B673801ADC2D}"/>
+            </c:ext>
+          </c:extLst>
         </c:ser>
         <c:ser>
           <c:idx val="3"/>
@@ -13293,16 +15314,16 @@
                 <c:formatCode>General</c:formatCode>
                 <c:ptCount val="4"/>
                 <c:pt idx="0">
-                  <c:v>50.0</c:v>
+                  <c:v>50</c:v>
                 </c:pt>
                 <c:pt idx="1">
-                  <c:v>100.0</c:v>
+                  <c:v>100</c:v>
                 </c:pt>
                 <c:pt idx="2">
-                  <c:v>200.0</c:v>
+                  <c:v>200</c:v>
                 </c:pt>
                 <c:pt idx="3">
-                  <c:v>300.0</c:v>
+                  <c:v>300</c:v>
                 </c:pt>
               </c:numCache>
             </c:numRef>
@@ -13314,21 +15335,26 @@
                 <c:formatCode>0.000</c:formatCode>
                 <c:ptCount val="4"/>
                 <c:pt idx="0">
-                  <c:v>0.998769</c:v>
+                  <c:v>0.99876900000000002</c:v>
                 </c:pt>
                 <c:pt idx="1">
-                  <c:v>1.002492</c:v>
+                  <c:v>1.0024919999999999</c:v>
                 </c:pt>
                 <c:pt idx="2">
-                  <c:v>0.996541</c:v>
+                  <c:v>0.99654100000000001</c:v>
                 </c:pt>
                 <c:pt idx="3">
-                  <c:v>0.991319</c:v>
+                  <c:v>0.99131899999999995</c:v>
                 </c:pt>
               </c:numCache>
             </c:numRef>
           </c:yVal>
           <c:smooth val="1"/>
+          <c:extLst>
+            <c:ext xmlns:c16="http://schemas.microsoft.com/office/drawing/2014/chart" uri="{C3380CC4-5D6E-409C-BE32-E72D297353CC}">
+              <c16:uniqueId val="{00000003-C7B7-4501-A752-B673801ADC2D}"/>
+            </c:ext>
+          </c:extLst>
         </c:ser>
         <c:dLbls>
           <c:dLblPos val="t"/>

</xml_diff>

<commit_message>
graphs 1-8 all have descriptions. Still need ones for fairness index graphs
</commit_message>
<xml_diff>
--- a/ECE 478 - Project 1 Paper.docx
+++ b/ECE 478 - Project 1 Paper.docx
@@ -142,7 +142,13 @@
         <w:rPr>
           <w:rFonts w:ascii="Times New Roman" w:hAnsi="Times New Roman" w:cs="Times New Roman"/>
         </w:rPr>
-        <w:t>. We worked together to list out the many possible edge cases, then design a simulation which would deal with each case appropriately. After working out much of the needed logic, Andrew began to code the simulations for the first few scenarios. Derek and Andrew peer programmed many of the more logically intense edge cases. Derek code reviewed the rest of the code periodically as it was written.</w:t>
+        <w:t>. We worked together to list out the many possible edge cases, then design a simulation which would deal with each case appropriately. After working out much of the needed logic, Andrew began to code the simulations for the first few scenarios. Derek and Andrew peer programmed many of the more logically intense edge cases. Derek code reviewed the rest of the code</w:t>
+      </w:r>
+      <w:r>
+        <w:rPr>
+          <w:rFonts w:ascii="Times New Roman" w:hAnsi="Times New Roman" w:cs="Times New Roman"/>
+        </w:rPr>
+        <w:t xml:space="preserve"> periodically as it was written and wrote a majority of the report. The figures in the report were created by Andrew, and styled by Derek.</w:t>
       </w:r>
     </w:p>
     <w:p>
@@ -157,7 +163,20 @@
           <w:rFonts w:ascii="Times New Roman" w:hAnsi="Times New Roman" w:cs="Times New Roman"/>
         </w:rPr>
         <w:tab/>
-        <w:t xml:space="preserve">In order to test all of the different scenarios in the project our team decided that we would develop this simulation is C/C++. The simulation consisted of using a single main.cpp file </w:t>
+      </w:r>
+      <w:proofErr w:type="gramStart"/>
+      <w:r>
+        <w:rPr>
+          <w:rFonts w:ascii="Times New Roman" w:hAnsi="Times New Roman" w:cs="Times New Roman"/>
+        </w:rPr>
+        <w:t>In order to</w:t>
+      </w:r>
+      <w:proofErr w:type="gramEnd"/>
+      <w:r>
+        <w:rPr>
+          <w:rFonts w:ascii="Times New Roman" w:hAnsi="Times New Roman" w:cs="Times New Roman"/>
+        </w:rPr>
+        <w:t xml:space="preserve"> test all of the different scenarios in the project our team decided that we would develop this simulation is C/C++. The simulation consisted of using a single main.cpp file </w:t>
       </w:r>
       <w:r>
         <w:rPr>
@@ -323,7 +342,6 @@
         <w:rPr>
           <w:noProof/>
         </w:rPr>
-        <w:lastRenderedPageBreak/>
         <w:drawing>
           <wp:inline distT="0" distB="0" distL="0" distR="0" wp14:anchorId="0F2F1D16" wp14:editId="31A69B09">
             <wp:extent cx="5943600" cy="3625215"/>
@@ -826,13 +844,31 @@
           <w:bCs/>
         </w:rPr>
         <w:tab/>
-      </w:r>
-      <w:r>
-        <w:rPr>
-          <w:rFonts w:ascii="Times New Roman" w:hAnsi="Times New Roman" w:cs="Times New Roman"/>
-          <w:bCs/>
-        </w:rPr>
-        <w:t xml:space="preserve">Figure </w:t>
+        <w:t xml:space="preserve">Figure 2 shows average throughput of node A, while </w:t>
+      </w:r>
+      <w:proofErr w:type="spellStart"/>
+      <w:r>
+        <w:rPr>
+          <w:rFonts w:ascii="Times New Roman" w:hAnsi="Times New Roman" w:cs="Times New Roman"/>
+          <w:bCs/>
+        </w:rPr>
+        <w:t>λ</w:t>
+      </w:r>
+      <w:r>
+        <w:rPr>
+          <w:rFonts w:ascii="Times New Roman" w:hAnsi="Times New Roman" w:cs="Times New Roman"/>
+          <w:bCs/>
+          <w:vertAlign w:val="subscript"/>
+        </w:rPr>
+        <w:t>A</w:t>
+      </w:r>
+      <w:proofErr w:type="spellEnd"/>
+      <w:r>
+        <w:rPr>
+          <w:rFonts w:ascii="Times New Roman" w:hAnsi="Times New Roman" w:cs="Times New Roman"/>
+          <w:bCs/>
+        </w:rPr>
+        <w:t xml:space="preserve"> = </w:t>
       </w:r>
       <w:r>
         <w:rPr>
@@ -846,7 +882,30 @@
           <w:rFonts w:ascii="Times New Roman" w:hAnsi="Times New Roman" w:cs="Times New Roman"/>
           <w:bCs/>
         </w:rPr>
-        <w:t xml:space="preserve"> shows average throughput of node A, while </w:t>
+        <w:t>λ</w:t>
+      </w:r>
+      <w:r>
+        <w:rPr>
+          <w:rFonts w:ascii="Times New Roman" w:hAnsi="Times New Roman" w:cs="Times New Roman"/>
+          <w:bCs/>
+          <w:vertAlign w:val="subscript"/>
+        </w:rPr>
+        <w:t>C</w:t>
+      </w:r>
+      <w:r>
+        <w:rPr>
+          <w:rFonts w:ascii="Times New Roman" w:hAnsi="Times New Roman" w:cs="Times New Roman"/>
+          <w:bCs/>
+          <w:vertAlign w:val="subscript"/>
+        </w:rPr>
+        <w:t>,</w:t>
+      </w:r>
+      <w:r>
+        <w:rPr>
+          <w:rFonts w:ascii="Times New Roman" w:hAnsi="Times New Roman" w:cs="Times New Roman"/>
+          <w:bCs/>
+        </w:rPr>
+        <w:t xml:space="preserve"> throughout the 1000 simulation tests. What we found was that in Scenario A, all nodes in the same collision domain, the type of CSMA (VCS or non-VCS) did not substantially affect the throughput of Node A, though the difference between the two did show more than in the </w:t>
       </w:r>
       <w:proofErr w:type="spellStart"/>
       <w:r>
@@ -872,13 +931,7 @@
         </w:rPr>
         <w:t xml:space="preserve"> = </w:t>
       </w:r>
-      <w:r>
-        <w:rPr>
-          <w:rFonts w:ascii="Times New Roman" w:hAnsi="Times New Roman" w:cs="Times New Roman"/>
-          <w:bCs/>
-        </w:rPr>
-        <w:t>2</w:t>
-      </w:r>
+      <w:proofErr w:type="spellStart"/>
       <w:r>
         <w:rPr>
           <w:rFonts w:ascii="Times New Roman" w:hAnsi="Times New Roman" w:cs="Times New Roman"/>
@@ -894,27 +947,27 @@
         </w:rPr>
         <w:t>C</w:t>
       </w:r>
-      <w:r>
-        <w:rPr>
-          <w:rFonts w:ascii="Times New Roman" w:hAnsi="Times New Roman" w:cs="Times New Roman"/>
-          <w:bCs/>
-          <w:vertAlign w:val="subscript"/>
-        </w:rPr>
-        <w:t>,</w:t>
-      </w:r>
-      <w:r>
-        <w:rPr>
-          <w:rFonts w:ascii="Times New Roman" w:hAnsi="Times New Roman" w:cs="Times New Roman"/>
-          <w:bCs/>
-        </w:rPr>
-        <w:t xml:space="preserve"> throughout the 1000 simulation tests. What we found was that in Scenario A, all nodes in the same collision domain, the type of CSMA (VCS or non-VCS) did not substantially affect the throughput of Node A</w:t>
-      </w:r>
-      <w:r>
-        <w:rPr>
-          <w:rFonts w:ascii="Times New Roman" w:hAnsi="Times New Roman" w:cs="Times New Roman"/>
-          <w:bCs/>
-        </w:rPr>
-        <w:t xml:space="preserve">, though the difference between the two did show more than in the </w:t>
+      <w:proofErr w:type="spellEnd"/>
+      <w:r>
+        <w:rPr>
+          <w:rFonts w:ascii="Times New Roman" w:hAnsi="Times New Roman" w:cs="Times New Roman"/>
+          <w:bCs/>
+        </w:rPr>
+        <w:t xml:space="preserve"> case. This is shown in the solid </w:t>
+      </w:r>
+      <w:r>
+        <w:rPr>
+          <w:rFonts w:ascii="Times New Roman" w:hAnsi="Times New Roman" w:cs="Times New Roman"/>
+          <w:bCs/>
+        </w:rPr>
+        <w:t>blue</w:t>
+      </w:r>
+      <w:r>
+        <w:rPr>
+          <w:rFonts w:ascii="Times New Roman" w:hAnsi="Times New Roman" w:cs="Times New Roman"/>
+          <w:bCs/>
+        </w:rPr>
+        <w:t xml:space="preserve"> and dashed orange line in Figure 2. In Scenario B, however, for only rates greater than 100 </w:t>
       </w:r>
       <w:proofErr w:type="spellStart"/>
       <w:r>
@@ -922,15 +975,7 @@
           <w:rFonts w:ascii="Times New Roman" w:hAnsi="Times New Roman" w:cs="Times New Roman"/>
           <w:bCs/>
         </w:rPr>
-        <w:t>λ</w:t>
-      </w:r>
-      <w:r>
-        <w:rPr>
-          <w:rFonts w:ascii="Times New Roman" w:hAnsi="Times New Roman" w:cs="Times New Roman"/>
-          <w:bCs/>
-          <w:vertAlign w:val="subscript"/>
-        </w:rPr>
-        <w:t>A</w:t>
+        <w:t>Mbps</w:t>
       </w:r>
       <w:proofErr w:type="spellEnd"/>
       <w:r>
@@ -938,7 +983,7 @@
           <w:rFonts w:ascii="Times New Roman" w:hAnsi="Times New Roman" w:cs="Times New Roman"/>
           <w:bCs/>
         </w:rPr>
-        <w:t xml:space="preserve"> = </w:t>
+        <w:t xml:space="preserve">, CMSA with VCS far outperformed CSMA without VCS. At a transmission rate of 200 </w:t>
       </w:r>
       <w:proofErr w:type="spellStart"/>
       <w:r>
@@ -946,15 +991,7 @@
           <w:rFonts w:ascii="Times New Roman" w:hAnsi="Times New Roman" w:cs="Times New Roman"/>
           <w:bCs/>
         </w:rPr>
-        <w:t>λ</w:t>
-      </w:r>
-      <w:r>
-        <w:rPr>
-          <w:rFonts w:ascii="Times New Roman" w:hAnsi="Times New Roman" w:cs="Times New Roman"/>
-          <w:bCs/>
-          <w:vertAlign w:val="subscript"/>
-        </w:rPr>
-        <w:t>C</w:t>
+        <w:t>Mbps</w:t>
       </w:r>
       <w:proofErr w:type="spellEnd"/>
       <w:r>
@@ -962,42 +999,21 @@
           <w:rFonts w:ascii="Times New Roman" w:hAnsi="Times New Roman" w:cs="Times New Roman"/>
           <w:bCs/>
         </w:rPr>
-        <w:t xml:space="preserve"> case</w:t>
-      </w:r>
-      <w:r>
-        <w:rPr>
-          <w:rFonts w:ascii="Times New Roman" w:hAnsi="Times New Roman" w:cs="Times New Roman"/>
-          <w:bCs/>
-        </w:rPr>
-        <w:t xml:space="preserve">. This is shown in the solid </w:t>
-      </w:r>
-      <w:r>
-        <w:rPr>
-          <w:rFonts w:ascii="Times New Roman" w:hAnsi="Times New Roman" w:cs="Times New Roman"/>
-          <w:bCs/>
-        </w:rPr>
-        <w:t>blue</w:t>
-      </w:r>
-      <w:r>
-        <w:rPr>
-          <w:rFonts w:ascii="Times New Roman" w:hAnsi="Times New Roman" w:cs="Times New Roman"/>
-          <w:bCs/>
-        </w:rPr>
-        <w:t xml:space="preserve"> an</w:t>
-      </w:r>
-      <w:r>
-        <w:rPr>
-          <w:rFonts w:ascii="Times New Roman" w:hAnsi="Times New Roman" w:cs="Times New Roman"/>
-          <w:bCs/>
-        </w:rPr>
-        <w:t>d dashed orange line in Figure 2</w:t>
-      </w:r>
-      <w:r>
-        <w:rPr>
-          <w:rFonts w:ascii="Times New Roman" w:hAnsi="Times New Roman" w:cs="Times New Roman"/>
-          <w:bCs/>
-        </w:rPr>
-        <w:t xml:space="preserve">. In Scenario B, however, for only rates greater than 100 </w:t>
+        <w:t xml:space="preserve">, CSMA-VCS outperforms CSMA by </w:t>
+      </w:r>
+      <w:r>
+        <w:rPr>
+          <w:rFonts w:ascii="Times New Roman" w:hAnsi="Times New Roman" w:cs="Times New Roman"/>
+          <w:bCs/>
+        </w:rPr>
+        <w:t>51.7</w:t>
+      </w:r>
+      <w:r>
+        <w:rPr>
+          <w:rFonts w:ascii="Times New Roman" w:hAnsi="Times New Roman" w:cs="Times New Roman"/>
+          <w:bCs/>
+        </w:rPr>
+        <w:t xml:space="preserve">%. At 300 </w:t>
       </w:r>
       <w:proofErr w:type="spellStart"/>
       <w:r>
@@ -1013,52 +1029,6 @@
           <w:rFonts w:ascii="Times New Roman" w:hAnsi="Times New Roman" w:cs="Times New Roman"/>
           <w:bCs/>
         </w:rPr>
-        <w:t xml:space="preserve">, CMSA with VCS far outperformed CSMA without VCS. At a transmission rate of 200 </w:t>
-      </w:r>
-      <w:proofErr w:type="spellStart"/>
-      <w:r>
-        <w:rPr>
-          <w:rFonts w:ascii="Times New Roman" w:hAnsi="Times New Roman" w:cs="Times New Roman"/>
-          <w:bCs/>
-        </w:rPr>
-        <w:t>Mbps</w:t>
-      </w:r>
-      <w:proofErr w:type="spellEnd"/>
-      <w:r>
-        <w:rPr>
-          <w:rFonts w:ascii="Times New Roman" w:hAnsi="Times New Roman" w:cs="Times New Roman"/>
-          <w:bCs/>
-        </w:rPr>
-        <w:t xml:space="preserve">, CSMA-VCS outperforms CSMA by </w:t>
-      </w:r>
-      <w:r>
-        <w:rPr>
-          <w:rFonts w:ascii="Times New Roman" w:hAnsi="Times New Roman" w:cs="Times New Roman"/>
-          <w:bCs/>
-        </w:rPr>
-        <w:t>51.7</w:t>
-      </w:r>
-      <w:r>
-        <w:rPr>
-          <w:rFonts w:ascii="Times New Roman" w:hAnsi="Times New Roman" w:cs="Times New Roman"/>
-          <w:bCs/>
-        </w:rPr>
-        <w:t xml:space="preserve">%. At 300 </w:t>
-      </w:r>
-      <w:proofErr w:type="spellStart"/>
-      <w:r>
-        <w:rPr>
-          <w:rFonts w:ascii="Times New Roman" w:hAnsi="Times New Roman" w:cs="Times New Roman"/>
-          <w:bCs/>
-        </w:rPr>
-        <w:t>Mbps</w:t>
-      </w:r>
-      <w:proofErr w:type="spellEnd"/>
-      <w:r>
-        <w:rPr>
-          <w:rFonts w:ascii="Times New Roman" w:hAnsi="Times New Roman" w:cs="Times New Roman"/>
-          <w:bCs/>
-        </w:rPr>
         <w:t xml:space="preserve">, that number is </w:t>
       </w:r>
       <w:r>
@@ -1073,21 +1043,7 @@
           <w:rFonts w:ascii="Times New Roman" w:hAnsi="Times New Roman" w:cs="Times New Roman"/>
           <w:bCs/>
         </w:rPr>
-        <w:t>%.</w:t>
-      </w:r>
-      <w:r>
-        <w:rPr>
-          <w:rFonts w:ascii="Times New Roman" w:hAnsi="Times New Roman" w:cs="Times New Roman"/>
-          <w:bCs/>
-        </w:rPr>
-        <w:t xml:space="preserve"> </w:t>
-      </w:r>
-      <w:r>
-        <w:rPr>
-          <w:rFonts w:ascii="Times New Roman" w:hAnsi="Times New Roman" w:cs="Times New Roman"/>
-          <w:bCs/>
-        </w:rPr>
-        <w:t xml:space="preserve">These can be seen in the solid </w:t>
+        <w:t xml:space="preserve">%. These can be seen in the solid </w:t>
       </w:r>
       <w:r>
         <w:rPr>
@@ -1353,28 +1309,7 @@
           <w:bCs/>
         </w:rPr>
         <w:tab/>
-        <w:t>Figure 3</w:t>
-      </w:r>
-      <w:r>
-        <w:rPr>
-          <w:rFonts w:ascii="Times New Roman" w:hAnsi="Times New Roman" w:cs="Times New Roman"/>
-          <w:bCs/>
-        </w:rPr>
-        <w:t xml:space="preserve"> shows </w:t>
-      </w:r>
-      <w:r>
-        <w:rPr>
-          <w:rFonts w:ascii="Times New Roman" w:hAnsi="Times New Roman" w:cs="Times New Roman"/>
-          <w:bCs/>
-        </w:rPr>
-        <w:t>average throughput of node C</w:t>
-      </w:r>
-      <w:r>
-        <w:rPr>
-          <w:rFonts w:ascii="Times New Roman" w:hAnsi="Times New Roman" w:cs="Times New Roman"/>
-          <w:bCs/>
-        </w:rPr>
-        <w:t xml:space="preserve">, while </w:t>
+        <w:t xml:space="preserve">Figure 3 shows average throughput of node C, while </w:t>
       </w:r>
       <w:proofErr w:type="spellStart"/>
       <w:r>
@@ -1760,41 +1695,7 @@
           <w:bCs/>
         </w:rPr>
         <w:tab/>
-      </w:r>
-      <w:r>
-        <w:rPr>
-          <w:rFonts w:ascii="Times New Roman" w:hAnsi="Times New Roman" w:cs="Times New Roman"/>
-          <w:bCs/>
-        </w:rPr>
-        <w:t xml:space="preserve">Figure </w:t>
-      </w:r>
-      <w:r>
-        <w:rPr>
-          <w:rFonts w:ascii="Times New Roman" w:hAnsi="Times New Roman" w:cs="Times New Roman"/>
-          <w:bCs/>
-        </w:rPr>
-        <w:t>4</w:t>
-      </w:r>
-      <w:r>
-        <w:rPr>
-          <w:rFonts w:ascii="Times New Roman" w:hAnsi="Times New Roman" w:cs="Times New Roman"/>
-          <w:bCs/>
-        </w:rPr>
-        <w:t xml:space="preserve"> shows </w:t>
-      </w:r>
-      <w:r>
-        <w:rPr>
-          <w:rFonts w:ascii="Times New Roman" w:hAnsi="Times New Roman" w:cs="Times New Roman"/>
-          <w:bCs/>
-        </w:rPr>
-        <w:t>average throughput of node c</w:t>
-      </w:r>
-      <w:r>
-        <w:rPr>
-          <w:rFonts w:ascii="Times New Roman" w:hAnsi="Times New Roman" w:cs="Times New Roman"/>
-          <w:bCs/>
-        </w:rPr>
-        <w:t xml:space="preserve">, while </w:t>
+        <w:t xml:space="preserve">Figure 4 shows average throughput of node c, while </w:t>
       </w:r>
       <w:proofErr w:type="spellStart"/>
       <w:r>
@@ -1855,21 +1756,7 @@
           <w:rFonts w:ascii="Times New Roman" w:hAnsi="Times New Roman" w:cs="Times New Roman"/>
           <w:bCs/>
         </w:rPr>
-        <w:t xml:space="preserve"> throughout the 1000 simulation tests. What we found was that in Scenario A, all nodes in the same collision domain, the type of CSMA (VCS or non-VCS) did not substantially a</w:t>
-      </w:r>
-      <w:r>
-        <w:rPr>
-          <w:rFonts w:ascii="Times New Roman" w:hAnsi="Times New Roman" w:cs="Times New Roman"/>
-          <w:bCs/>
-        </w:rPr>
-        <w:t xml:space="preserve">ffect the throughput of Node C. </w:t>
-      </w:r>
-      <w:r>
-        <w:rPr>
-          <w:rFonts w:ascii="Times New Roman" w:hAnsi="Times New Roman" w:cs="Times New Roman"/>
-          <w:bCs/>
-        </w:rPr>
-        <w:t xml:space="preserve">This is shown in the solid blue and dashed orange line in Figure 2. In Scenario B, however, for only rates greater than 100 </w:t>
+        <w:t xml:space="preserve"> throughout the 1000 simulation tests. What we found was that in Scenario A, all nodes in the same collision domain, the type of CSMA (VCS or non-VCS) did not substantially affect the throughput of Node C. This is shown in the solid blue and dashed orange line in Figure 2. In Scenario B, however, for only rates greater than 100 </w:t>
       </w:r>
       <w:proofErr w:type="spellStart"/>
       <w:r>
@@ -2023,7 +1910,7 @@
         </w:rPr>
         <w:lastRenderedPageBreak/>
         <w:drawing>
-          <wp:inline distT="0" distB="0" distL="0" distR="0" wp14:anchorId="6F99E453" wp14:editId="51D595E3">
+          <wp:inline distT="0" distB="0" distL="0" distR="0" wp14:anchorId="6F99E453" wp14:editId="2ABE4F5F">
             <wp:extent cx="5943600" cy="3670935"/>
             <wp:effectExtent l="0" t="0" r="0" b="5715"/>
             <wp:docPr id="14" name="Chart 14">
@@ -2155,6 +2042,136 @@
         </w:rPr>
         <w:tab/>
       </w:r>
+      <w:r>
+        <w:rPr>
+          <w:rFonts w:ascii="Times New Roman" w:hAnsi="Times New Roman" w:cs="Times New Roman"/>
+          <w:bCs/>
+        </w:rPr>
+        <w:t>Figure 5 shows the average number of collision frames for node A</w:t>
+      </w:r>
+      <w:r>
+        <w:rPr>
+          <w:rFonts w:ascii="Times New Roman" w:hAnsi="Times New Roman" w:cs="Times New Roman"/>
+          <w:bCs/>
+        </w:rPr>
+        <w:t xml:space="preserve">, </w:t>
+      </w:r>
+      <w:r>
+        <w:rPr>
+          <w:rFonts w:ascii="Times New Roman" w:hAnsi="Times New Roman" w:cs="Times New Roman"/>
+          <w:bCs/>
+        </w:rPr>
+        <w:t xml:space="preserve">while </w:t>
+      </w:r>
+      <w:proofErr w:type="spellStart"/>
+      <w:r>
+        <w:rPr>
+          <w:rFonts w:ascii="Times New Roman" w:hAnsi="Times New Roman" w:cs="Times New Roman"/>
+          <w:bCs/>
+        </w:rPr>
+        <w:t>λ</w:t>
+      </w:r>
+      <w:r>
+        <w:rPr>
+          <w:rFonts w:ascii="Times New Roman" w:hAnsi="Times New Roman" w:cs="Times New Roman"/>
+          <w:bCs/>
+          <w:vertAlign w:val="subscript"/>
+        </w:rPr>
+        <w:t>A</w:t>
+      </w:r>
+      <w:proofErr w:type="spellEnd"/>
+      <w:r>
+        <w:rPr>
+          <w:rFonts w:ascii="Times New Roman" w:hAnsi="Times New Roman" w:cs="Times New Roman"/>
+          <w:bCs/>
+        </w:rPr>
+        <w:t xml:space="preserve"> = </w:t>
+      </w:r>
+      <w:proofErr w:type="spellStart"/>
+      <w:r>
+        <w:rPr>
+          <w:rFonts w:ascii="Times New Roman" w:hAnsi="Times New Roman" w:cs="Times New Roman"/>
+          <w:bCs/>
+        </w:rPr>
+        <w:t>λ</w:t>
+      </w:r>
+      <w:r>
+        <w:rPr>
+          <w:rFonts w:ascii="Times New Roman" w:hAnsi="Times New Roman" w:cs="Times New Roman"/>
+          <w:bCs/>
+          <w:vertAlign w:val="subscript"/>
+        </w:rPr>
+        <w:t>C</w:t>
+      </w:r>
+      <w:proofErr w:type="spellEnd"/>
+      <w:r>
+        <w:rPr>
+          <w:rFonts w:ascii="Times New Roman" w:hAnsi="Times New Roman" w:cs="Times New Roman"/>
+          <w:bCs/>
+          <w:vertAlign w:val="subscript"/>
+        </w:rPr>
+        <w:t>,</w:t>
+      </w:r>
+      <w:r>
+        <w:rPr>
+          <w:rFonts w:ascii="Times New Roman" w:hAnsi="Times New Roman" w:cs="Times New Roman"/>
+          <w:bCs/>
+        </w:rPr>
+        <w:t xml:space="preserve"> over the 1000 simulation tests. In Scenario A, we find that the average number of collisions does not vary more than 20%, between CSMA and CSMA-VCS. </w:t>
+      </w:r>
+      <w:r>
+        <w:rPr>
+          <w:rFonts w:ascii="Times New Roman" w:hAnsi="Times New Roman" w:cs="Times New Roman"/>
+          <w:bCs/>
+        </w:rPr>
+        <w:t xml:space="preserve">You can see this through the solid blue and dashed orange line in Figure 5. </w:t>
+      </w:r>
+      <w:r>
+        <w:rPr>
+          <w:rFonts w:ascii="Times New Roman" w:hAnsi="Times New Roman" w:cs="Times New Roman"/>
+          <w:bCs/>
+        </w:rPr>
+        <w:t xml:space="preserve">This is likely </w:t>
+      </w:r>
+      <w:proofErr w:type="gramStart"/>
+      <w:r>
+        <w:rPr>
+          <w:rFonts w:ascii="Times New Roman" w:hAnsi="Times New Roman" w:cs="Times New Roman"/>
+          <w:bCs/>
+        </w:rPr>
+        <w:t>due to the fact that</w:t>
+      </w:r>
+      <w:proofErr w:type="gramEnd"/>
+      <w:r>
+        <w:rPr>
+          <w:rFonts w:ascii="Times New Roman" w:hAnsi="Times New Roman" w:cs="Times New Roman"/>
+          <w:bCs/>
+        </w:rPr>
+        <w:t xml:space="preserve"> both nodes are always within the same collision domain, able to sense when the other is sending, which results in far less collisions than in Scenario B. Scenario B shows a vast increase in the number of collisions at node A. CSMA also consistently has a higher number of collisions, no matter what the transmission rate, than any other situation. This is likely due to the slow response time that CSMA deploys after a collision. It cannot detect the failed transmission until after fully transmitting its entire data packet. It takes time to resend the entire packet, which simply opens it up to more collision potential. CSMA-VCS shortens the time needed for error recognition but checking for a CTS in the first SIFS period. Because of this, CSMA-VCS had a lower average number of collisions. Note that at 200 </w:t>
+      </w:r>
+      <w:proofErr w:type="spellStart"/>
+      <w:r>
+        <w:rPr>
+          <w:rFonts w:ascii="Times New Roman" w:hAnsi="Times New Roman" w:cs="Times New Roman"/>
+          <w:bCs/>
+        </w:rPr>
+        <w:t>Mbps</w:t>
+      </w:r>
+      <w:proofErr w:type="spellEnd"/>
+      <w:r>
+        <w:rPr>
+          <w:rFonts w:ascii="Times New Roman" w:hAnsi="Times New Roman" w:cs="Times New Roman"/>
+          <w:bCs/>
+        </w:rPr>
+        <w:t xml:space="preserve"> both CSMA techniques in Scenario B have very similar numbers of collisions, differing by ~7%. The reason for this is currently unknown, but can be explored through peer consultation and further experimentation. </w:t>
+      </w:r>
+      <w:r>
+        <w:rPr>
+          <w:rFonts w:ascii="Times New Roman" w:hAnsi="Times New Roman" w:cs="Times New Roman"/>
+          <w:bCs/>
+        </w:rPr>
+        <w:t>You can see these lines as the solid gray and dashed yellow lines in Figure 5.</w:t>
+      </w:r>
     </w:p>
     <w:p>
       <w:pPr>
@@ -2167,6 +2184,7 @@
         <w:rPr>
           <w:noProof/>
         </w:rPr>
+        <w:lastRenderedPageBreak/>
         <w:drawing>
           <wp:inline distT="0" distB="0" distL="0" distR="0" wp14:anchorId="5B3E9B05" wp14:editId="3F3E5056">
             <wp:extent cx="5943600" cy="3670935"/>
@@ -2194,13 +2212,13 @@
         <w:jc w:val="center"/>
         <w:rPr>
           <w:rFonts w:ascii="Times New Roman" w:hAnsi="Times New Roman" w:cs="Times New Roman"/>
+          <w:bCs/>
         </w:rPr>
       </w:pPr>
       <w:r>
         <w:rPr>
           <w:rFonts w:ascii="Times New Roman" w:hAnsi="Times New Roman" w:cs="Times New Roman"/>
         </w:rPr>
-        <w:lastRenderedPageBreak/>
         <w:t>Figure 6:</w:t>
       </w:r>
       <w:r>
@@ -2282,12 +2300,192 @@
         <w:spacing w:line="360" w:lineRule="auto"/>
         <w:rPr>
           <w:rFonts w:ascii="Times New Roman" w:hAnsi="Times New Roman" w:cs="Times New Roman"/>
+          <w:bCs/>
         </w:rPr>
       </w:pPr>
       <w:r>
         <w:rPr>
+          <w:rFonts w:ascii="Times New Roman" w:hAnsi="Times New Roman" w:cs="Times New Roman"/>
+          <w:bCs/>
+        </w:rPr>
+        <w:tab/>
+        <w:t xml:space="preserve">Figure 6 </w:t>
+      </w:r>
+      <w:r>
+        <w:rPr>
+          <w:rFonts w:ascii="Times New Roman" w:hAnsi="Times New Roman" w:cs="Times New Roman"/>
+          <w:bCs/>
+        </w:rPr>
+        <w:t>shows the average number of collision frames for node A</w:t>
+      </w:r>
+      <w:r>
+        <w:rPr>
+          <w:rFonts w:ascii="Times New Roman" w:hAnsi="Times New Roman" w:cs="Times New Roman"/>
+          <w:bCs/>
+        </w:rPr>
+        <w:t xml:space="preserve">, </w:t>
+      </w:r>
+      <w:r>
+        <w:rPr>
+          <w:rFonts w:ascii="Times New Roman" w:hAnsi="Times New Roman" w:cs="Times New Roman"/>
+          <w:bCs/>
+        </w:rPr>
+        <w:t xml:space="preserve">while </w:t>
+      </w:r>
+      <w:proofErr w:type="spellStart"/>
+      <w:r>
+        <w:rPr>
+          <w:rFonts w:ascii="Times New Roman" w:hAnsi="Times New Roman" w:cs="Times New Roman"/>
+          <w:bCs/>
+        </w:rPr>
+        <w:t>λ</w:t>
+      </w:r>
+      <w:r>
+        <w:rPr>
+          <w:rFonts w:ascii="Times New Roman" w:hAnsi="Times New Roman" w:cs="Times New Roman"/>
+          <w:bCs/>
+          <w:vertAlign w:val="subscript"/>
+        </w:rPr>
+        <w:t>A</w:t>
+      </w:r>
+      <w:proofErr w:type="spellEnd"/>
+      <w:r>
+        <w:rPr>
+          <w:rFonts w:ascii="Times New Roman" w:hAnsi="Times New Roman" w:cs="Times New Roman"/>
+          <w:bCs/>
+        </w:rPr>
+        <w:t xml:space="preserve"> = </w:t>
+      </w:r>
+      <w:r>
+        <w:rPr>
+          <w:rFonts w:ascii="Times New Roman" w:hAnsi="Times New Roman" w:cs="Times New Roman"/>
+          <w:bCs/>
+        </w:rPr>
+        <w:t>2</w:t>
+      </w:r>
+      <w:r>
+        <w:rPr>
+          <w:rFonts w:ascii="Times New Roman" w:hAnsi="Times New Roman" w:cs="Times New Roman"/>
+          <w:bCs/>
+        </w:rPr>
+        <w:t>λ</w:t>
+      </w:r>
+      <w:r>
+        <w:rPr>
+          <w:rFonts w:ascii="Times New Roman" w:hAnsi="Times New Roman" w:cs="Times New Roman"/>
+          <w:bCs/>
+          <w:vertAlign w:val="subscript"/>
+        </w:rPr>
+        <w:t>C</w:t>
+      </w:r>
+      <w:r>
+        <w:rPr>
+          <w:rFonts w:ascii="Times New Roman" w:hAnsi="Times New Roman" w:cs="Times New Roman"/>
+          <w:bCs/>
+          <w:vertAlign w:val="subscript"/>
+        </w:rPr>
+        <w:t>,</w:t>
+      </w:r>
+      <w:r>
+        <w:rPr>
+          <w:rFonts w:ascii="Times New Roman" w:hAnsi="Times New Roman" w:cs="Times New Roman"/>
+          <w:bCs/>
+        </w:rPr>
+        <w:t xml:space="preserve"> over the 1000 simulation tests.</w:t>
+      </w:r>
+      <w:r>
+        <w:rPr>
+          <w:rFonts w:ascii="Times New Roman" w:hAnsi="Times New Roman" w:cs="Times New Roman"/>
+          <w:bCs/>
+        </w:rPr>
+        <w:t xml:space="preserve"> In Scenario A we find, once again, that both CSMA techniques have very similar numbers of collisions to each other. You can see these lines as the solid blue and dashed orange lines in Figure 5. Scenario B gets interesting though, as the doubled transmission rate seems to have very little effect on the CSMA trials, </w:t>
+      </w:r>
+      <w:proofErr w:type="gramStart"/>
+      <w:r>
+        <w:rPr>
+          <w:rFonts w:ascii="Times New Roman" w:hAnsi="Times New Roman" w:cs="Times New Roman"/>
+          <w:bCs/>
+        </w:rPr>
+        <w:t>with the exception of</w:t>
+      </w:r>
+      <w:proofErr w:type="gramEnd"/>
+      <w:r>
+        <w:rPr>
+          <w:rFonts w:ascii="Times New Roman" w:hAnsi="Times New Roman" w:cs="Times New Roman"/>
+          <w:bCs/>
+        </w:rPr>
+        <w:t xml:space="preserve"> the 100 </w:t>
+      </w:r>
+      <w:proofErr w:type="spellStart"/>
+      <w:r>
+        <w:rPr>
+          <w:rFonts w:ascii="Times New Roman" w:hAnsi="Times New Roman" w:cs="Times New Roman"/>
+          <w:bCs/>
+        </w:rPr>
+        <w:t>Mbps</w:t>
+      </w:r>
+      <w:proofErr w:type="spellEnd"/>
+      <w:r>
+        <w:rPr>
+          <w:rFonts w:ascii="Times New Roman" w:hAnsi="Times New Roman" w:cs="Times New Roman"/>
+          <w:bCs/>
+        </w:rPr>
+        <w:t xml:space="preserve"> rate, where collisions are reduced by over 40%. The doubled transmission rate also had the effect of almost halving the number of collisions of CSMA-VCS at its peak of 200 </w:t>
+      </w:r>
+      <w:proofErr w:type="spellStart"/>
+      <w:r>
+        <w:rPr>
+          <w:rFonts w:ascii="Times New Roman" w:hAnsi="Times New Roman" w:cs="Times New Roman"/>
+          <w:bCs/>
+        </w:rPr>
+        <w:t>Mbps</w:t>
+      </w:r>
+      <w:proofErr w:type="spellEnd"/>
+      <w:r>
+        <w:rPr>
+          <w:rFonts w:ascii="Times New Roman" w:hAnsi="Times New Roman" w:cs="Times New Roman"/>
+          <w:bCs/>
+        </w:rPr>
+        <w:t xml:space="preserve">. The reason for this is likely due to the “blocking out” of node C that we observed in Figures 2 and 4. The less node C can send, the less chance there is of collision. You can see </w:t>
+      </w:r>
+      <w:proofErr w:type="gramStart"/>
+      <w:r>
+        <w:rPr>
+          <w:rFonts w:ascii="Times New Roman" w:hAnsi="Times New Roman" w:cs="Times New Roman"/>
+          <w:bCs/>
+        </w:rPr>
+        <w:t>both of these</w:t>
+      </w:r>
+      <w:proofErr w:type="gramEnd"/>
+      <w:r>
+        <w:rPr>
+          <w:rFonts w:ascii="Times New Roman" w:hAnsi="Times New Roman" w:cs="Times New Roman"/>
+          <w:bCs/>
+        </w:rPr>
+        <w:t xml:space="preserve"> lines as the solid gray and dashed yellow lines in Figure 5.</w:t>
+      </w:r>
+    </w:p>
+    <w:p>
+      <w:pPr>
+        <w:spacing w:line="360" w:lineRule="auto"/>
+        <w:jc w:val="center"/>
+        <w:rPr>
+          <w:rFonts w:ascii="Times New Roman" w:hAnsi="Times New Roman" w:cs="Times New Roman"/>
+        </w:rPr>
+      </w:pPr>
+    </w:p>
+    <w:p>
+      <w:pPr>
+        <w:spacing w:line="360" w:lineRule="auto"/>
+        <w:rPr>
+          <w:rFonts w:ascii="Times New Roman" w:hAnsi="Times New Roman" w:cs="Times New Roman"/>
+        </w:rPr>
+      </w:pPr>
+      <w:r>
+        <w:rPr>
           <w:noProof/>
         </w:rPr>
+        <w:lastRenderedPageBreak/>
         <w:drawing>
           <wp:inline distT="0" distB="0" distL="0" distR="0" wp14:anchorId="361F0F46" wp14:editId="4F63848D">
             <wp:extent cx="5943600" cy="3686810"/>
@@ -2315,6 +2513,7 @@
         <w:jc w:val="center"/>
         <w:rPr>
           <w:rFonts w:ascii="Times New Roman" w:hAnsi="Times New Roman" w:cs="Times New Roman"/>
+          <w:bCs/>
         </w:rPr>
       </w:pPr>
       <w:r>
@@ -2391,6 +2590,114 @@
           <w:bCs/>
         </w:rPr>
         <w:t>)</w:t>
+      </w:r>
+    </w:p>
+    <w:p>
+      <w:pPr>
+        <w:spacing w:line="360" w:lineRule="auto"/>
+        <w:rPr>
+          <w:rFonts w:ascii="Times New Roman" w:hAnsi="Times New Roman" w:cs="Times New Roman"/>
+        </w:rPr>
+      </w:pPr>
+      <w:r>
+        <w:rPr>
+          <w:rFonts w:ascii="Times New Roman" w:hAnsi="Times New Roman" w:cs="Times New Roman"/>
+          <w:bCs/>
+        </w:rPr>
+        <w:tab/>
+      </w:r>
+      <w:r>
+        <w:rPr>
+          <w:rFonts w:ascii="Times New Roman" w:hAnsi="Times New Roman" w:cs="Times New Roman"/>
+          <w:bCs/>
+        </w:rPr>
+        <w:t>Figure 7</w:t>
+      </w:r>
+      <w:r>
+        <w:rPr>
+          <w:rFonts w:ascii="Times New Roman" w:hAnsi="Times New Roman" w:cs="Times New Roman"/>
+          <w:bCs/>
+        </w:rPr>
+        <w:t xml:space="preserve"> shows the average number of collision frames for node A, while </w:t>
+      </w:r>
+      <w:proofErr w:type="spellStart"/>
+      <w:r>
+        <w:rPr>
+          <w:rFonts w:ascii="Times New Roman" w:hAnsi="Times New Roman" w:cs="Times New Roman"/>
+          <w:bCs/>
+        </w:rPr>
+        <w:t>λ</w:t>
+      </w:r>
+      <w:r>
+        <w:rPr>
+          <w:rFonts w:ascii="Times New Roman" w:hAnsi="Times New Roman" w:cs="Times New Roman"/>
+          <w:bCs/>
+          <w:vertAlign w:val="subscript"/>
+        </w:rPr>
+        <w:t>A</w:t>
+      </w:r>
+      <w:proofErr w:type="spellEnd"/>
+      <w:r>
+        <w:rPr>
+          <w:rFonts w:ascii="Times New Roman" w:hAnsi="Times New Roman" w:cs="Times New Roman"/>
+          <w:bCs/>
+        </w:rPr>
+        <w:t xml:space="preserve"> = </w:t>
+      </w:r>
+      <w:proofErr w:type="spellStart"/>
+      <w:r>
+        <w:rPr>
+          <w:rFonts w:ascii="Times New Roman" w:hAnsi="Times New Roman" w:cs="Times New Roman"/>
+          <w:bCs/>
+        </w:rPr>
+        <w:t>λ</w:t>
+      </w:r>
+      <w:r>
+        <w:rPr>
+          <w:rFonts w:ascii="Times New Roman" w:hAnsi="Times New Roman" w:cs="Times New Roman"/>
+          <w:bCs/>
+          <w:vertAlign w:val="subscript"/>
+        </w:rPr>
+        <w:t>C</w:t>
+      </w:r>
+      <w:proofErr w:type="spellEnd"/>
+      <w:r>
+        <w:rPr>
+          <w:rFonts w:ascii="Times New Roman" w:hAnsi="Times New Roman" w:cs="Times New Roman"/>
+          <w:bCs/>
+          <w:vertAlign w:val="subscript"/>
+        </w:rPr>
+        <w:t>,</w:t>
+      </w:r>
+      <w:r>
+        <w:rPr>
+          <w:rFonts w:ascii="Times New Roman" w:hAnsi="Times New Roman" w:cs="Times New Roman"/>
+          <w:bCs/>
+        </w:rPr>
+        <w:t xml:space="preserve"> over the 1000 simulation tests.</w:t>
+      </w:r>
+      <w:r>
+        <w:rPr>
+          <w:rFonts w:ascii="Times New Roman" w:hAnsi="Times New Roman" w:cs="Times New Roman"/>
+          <w:bCs/>
+        </w:rPr>
+        <w:t xml:space="preserve"> What we can immediately observe is that this figure is identical to Figure 5. What this, and common sense, tells us is that anytime there is a collision involving node A, it also colliding with and involving node C. One node cannot have a collision without the other node involved. </w:t>
+      </w:r>
+      <w:proofErr w:type="gramStart"/>
+      <w:r>
+        <w:rPr>
+          <w:rFonts w:ascii="Times New Roman" w:hAnsi="Times New Roman" w:cs="Times New Roman"/>
+          <w:bCs/>
+        </w:rPr>
+        <w:t>Therefore</w:t>
+      </w:r>
+      <w:proofErr w:type="gramEnd"/>
+      <w:r>
+        <w:rPr>
+          <w:rFonts w:ascii="Times New Roman" w:hAnsi="Times New Roman" w:cs="Times New Roman"/>
+          <w:bCs/>
+        </w:rPr>
+        <w:t xml:space="preserve"> each node’s count of collisions is identical.</w:t>
       </w:r>
     </w:p>
     <w:p>
@@ -2413,6 +2720,7 @@
         <w:rPr>
           <w:noProof/>
         </w:rPr>
+        <w:lastRenderedPageBreak/>
         <w:drawing>
           <wp:inline distT="0" distB="0" distL="0" distR="0" wp14:anchorId="5BB6E422" wp14:editId="1E196257">
             <wp:extent cx="5880735" cy="3583940"/>
@@ -2440,13 +2748,13 @@
         <w:jc w:val="center"/>
         <w:rPr>
           <w:rFonts w:ascii="Times New Roman" w:hAnsi="Times New Roman" w:cs="Times New Roman"/>
+          <w:bCs/>
         </w:rPr>
       </w:pPr>
       <w:r>
         <w:rPr>
           <w:rFonts w:ascii="Times New Roman" w:hAnsi="Times New Roman" w:cs="Times New Roman"/>
         </w:rPr>
-        <w:lastRenderedPageBreak/>
         <w:t>Figure 8:</w:t>
       </w:r>
       <w:r>
@@ -2528,6 +2836,98 @@
           <w:bCs/>
         </w:rPr>
         <w:t>)</w:t>
+      </w:r>
+    </w:p>
+    <w:p>
+      <w:pPr>
+        <w:spacing w:line="360" w:lineRule="auto"/>
+        <w:rPr>
+          <w:rFonts w:ascii="Times New Roman" w:hAnsi="Times New Roman" w:cs="Times New Roman"/>
+          <w:bCs/>
+        </w:rPr>
+      </w:pPr>
+      <w:r>
+        <w:rPr>
+          <w:rFonts w:ascii="Times New Roman" w:hAnsi="Times New Roman" w:cs="Times New Roman"/>
+          <w:bCs/>
+        </w:rPr>
+        <w:tab/>
+        <w:t>Figure 8</w:t>
+      </w:r>
+      <w:r>
+        <w:rPr>
+          <w:rFonts w:ascii="Times New Roman" w:hAnsi="Times New Roman" w:cs="Times New Roman"/>
+          <w:bCs/>
+        </w:rPr>
+        <w:t xml:space="preserve"> shows the average number of collision frames for node A, while </w:t>
+      </w:r>
+      <w:proofErr w:type="spellStart"/>
+      <w:r>
+        <w:rPr>
+          <w:rFonts w:ascii="Times New Roman" w:hAnsi="Times New Roman" w:cs="Times New Roman"/>
+          <w:bCs/>
+        </w:rPr>
+        <w:t>λ</w:t>
+      </w:r>
+      <w:r>
+        <w:rPr>
+          <w:rFonts w:ascii="Times New Roman" w:hAnsi="Times New Roman" w:cs="Times New Roman"/>
+          <w:bCs/>
+          <w:vertAlign w:val="subscript"/>
+        </w:rPr>
+        <w:t>A</w:t>
+      </w:r>
+      <w:proofErr w:type="spellEnd"/>
+      <w:r>
+        <w:rPr>
+          <w:rFonts w:ascii="Times New Roman" w:hAnsi="Times New Roman" w:cs="Times New Roman"/>
+          <w:bCs/>
+        </w:rPr>
+        <w:t xml:space="preserve"> = </w:t>
+      </w:r>
+      <w:r>
+        <w:rPr>
+          <w:rFonts w:ascii="Times New Roman" w:hAnsi="Times New Roman" w:cs="Times New Roman"/>
+          <w:bCs/>
+        </w:rPr>
+        <w:t>2</w:t>
+      </w:r>
+      <w:r>
+        <w:rPr>
+          <w:rFonts w:ascii="Times New Roman" w:hAnsi="Times New Roman" w:cs="Times New Roman"/>
+          <w:bCs/>
+        </w:rPr>
+        <w:t>λ</w:t>
+      </w:r>
+      <w:r>
+        <w:rPr>
+          <w:rFonts w:ascii="Times New Roman" w:hAnsi="Times New Roman" w:cs="Times New Roman"/>
+          <w:bCs/>
+          <w:vertAlign w:val="subscript"/>
+        </w:rPr>
+        <w:t>C</w:t>
+      </w:r>
+      <w:r>
+        <w:rPr>
+          <w:rFonts w:ascii="Times New Roman" w:hAnsi="Times New Roman" w:cs="Times New Roman"/>
+          <w:bCs/>
+          <w:vertAlign w:val="subscript"/>
+        </w:rPr>
+        <w:t>,</w:t>
+      </w:r>
+      <w:r>
+        <w:rPr>
+          <w:rFonts w:ascii="Times New Roman" w:hAnsi="Times New Roman" w:cs="Times New Roman"/>
+          <w:bCs/>
+        </w:rPr>
+        <w:t xml:space="preserve"> over the 1000 simulation tests.</w:t>
+      </w:r>
+      <w:r>
+        <w:rPr>
+          <w:rFonts w:ascii="Times New Roman" w:hAnsi="Times New Roman" w:cs="Times New Roman"/>
+          <w:bCs/>
+        </w:rPr>
+        <w:t xml:space="preserve"> We can immediately notice that this figure is identical to Figure 6. The reasoning as to why that is can be found in the description of Figure 7.</w:t>
       </w:r>
       <w:bookmarkStart w:id="0" w:name="_GoBack"/>
       <w:bookmarkEnd w:id="0"/>
@@ -2539,10 +2939,19 @@
           <w:rFonts w:ascii="Times New Roman" w:hAnsi="Times New Roman" w:cs="Times New Roman"/>
         </w:rPr>
       </w:pPr>
+    </w:p>
+    <w:p>
+      <w:pPr>
+        <w:spacing w:line="360" w:lineRule="auto"/>
+        <w:rPr>
+          <w:rFonts w:ascii="Times New Roman" w:hAnsi="Times New Roman" w:cs="Times New Roman"/>
+        </w:rPr>
+      </w:pPr>
       <w:r>
         <w:rPr>
           <w:noProof/>
         </w:rPr>
+        <w:lastRenderedPageBreak/>
         <w:drawing>
           <wp:inline distT="0" distB="0" distL="0" distR="0" wp14:anchorId="7616C760" wp14:editId="2F24AD16">
             <wp:extent cx="5943600" cy="3576955"/>
@@ -2706,7 +3115,6 @@
         <w:rPr>
           <w:rFonts w:ascii="Times New Roman" w:hAnsi="Times New Roman" w:cs="Times New Roman"/>
         </w:rPr>
-        <w:lastRenderedPageBreak/>
         <w:t>Figure 10:</w:t>
       </w:r>
       <w:r>
@@ -10419,6 +10827,28 @@
             </c:spPr>
           </c:marker>
           <c:dLbls>
+            <c:dLbl>
+              <c:idx val="2"/>
+              <c:layout>
+                <c:manualLayout>
+                  <c:x val="-4.0854700854700852E-2"/>
+                  <c:y val="4.5000796799725414E-2"/>
+                </c:manualLayout>
+              </c:layout>
+              <c:dLblPos val="r"/>
+              <c:showLegendKey val="0"/>
+              <c:showVal val="1"/>
+              <c:showCatName val="0"/>
+              <c:showSerName val="0"/>
+              <c:showPercent val="0"/>
+              <c:showBubbleSize val="0"/>
+              <c:extLst>
+                <c:ext xmlns:c15="http://schemas.microsoft.com/office/drawing/2012/chart" uri="{CE6537A1-D6FC-4f65-9D91-7224C49458BB}"/>
+                <c:ext xmlns:c16="http://schemas.microsoft.com/office/drawing/2014/chart" uri="{C3380CC4-5D6E-409C-BE32-E72D297353CC}">
+                  <c16:uniqueId val="{00000000-6762-4529-8874-5E294200B7C6}"/>
+                </c:ext>
+              </c:extLst>
+            </c:dLbl>
             <c:spPr>
               <a:noFill/>
               <a:ln>

</xml_diff>

<commit_message>
Edited data and graphs
</commit_message>
<xml_diff>
--- a/ECE 478 - Project 1 Paper.docx
+++ b/ECE 478 - Project 1 Paper.docx
@@ -61,28 +61,12 @@
           <w:rFonts w:ascii="Times New Roman" w:hAnsi="Times New Roman" w:cs="Times New Roman"/>
         </w:rPr>
       </w:pPr>
-      <w:proofErr w:type="spellStart"/>
-      <w:r>
-        <w:rPr>
-          <w:rFonts w:ascii="Times New Roman" w:hAnsi="Times New Roman" w:cs="Times New Roman"/>
-        </w:rPr>
-        <w:t>Loukas</w:t>
-      </w:r>
-      <w:proofErr w:type="spellEnd"/>
-      <w:r>
-        <w:rPr>
-          <w:rFonts w:ascii="Times New Roman" w:hAnsi="Times New Roman" w:cs="Times New Roman"/>
-        </w:rPr>
-        <w:t xml:space="preserve"> </w:t>
-      </w:r>
-      <w:proofErr w:type="spellStart"/>
-      <w:r>
-        <w:rPr>
-          <w:rFonts w:ascii="Times New Roman" w:hAnsi="Times New Roman" w:cs="Times New Roman"/>
-        </w:rPr>
-        <w:t>Lazos</w:t>
-      </w:r>
-      <w:proofErr w:type="spellEnd"/>
+      <w:r>
+        <w:rPr>
+          <w:rFonts w:ascii="Times New Roman" w:hAnsi="Times New Roman" w:cs="Times New Roman"/>
+        </w:rPr>
+        <w:t>Loukas Lazos</w:t>
+      </w:r>
     </w:p>
     <w:p>
       <w:pPr>
@@ -234,25 +218,7 @@
         <w:rPr>
           <w:rFonts w:ascii="Times New Roman" w:hAnsi="Times New Roman" w:cs="Times New Roman"/>
         </w:rPr>
-        <w:t xml:space="preserve">Derek </w:t>
-      </w:r>
-      <w:r>
-        <w:rPr>
-          <w:rFonts w:ascii="Times New Roman" w:hAnsi="Times New Roman" w:cs="Times New Roman"/>
-        </w:rPr>
-        <w:t>spend most of the time debugging while Andrew was coding the main simulations</w:t>
-      </w:r>
-      <w:r>
-        <w:rPr>
-          <w:rFonts w:ascii="Times New Roman" w:hAnsi="Times New Roman" w:cs="Times New Roman"/>
-        </w:rPr>
-        <w:t xml:space="preserve">. </w:t>
-      </w:r>
-      <w:r>
-        <w:rPr>
-          <w:rFonts w:ascii="Times New Roman" w:hAnsi="Times New Roman" w:cs="Times New Roman"/>
-        </w:rPr>
-        <w:t>Once all simulation code was complete and tested, Andrew produced the needed data and created t</w:t>
+        <w:t>Derek spend most of the time debugging while Andrew was coding the main simulations. Once all simulation code was complete and tested, Andrew produced the needed data and created t</w:t>
       </w:r>
       <w:r>
         <w:rPr>
@@ -513,21 +479,7 @@
         <w:rPr>
           <w:rFonts w:ascii="Times New Roman" w:hAnsi="Times New Roman" w:cs="Times New Roman"/>
         </w:rPr>
-        <w:t xml:space="preserve">individual distributions for each node, all four simulation scenarios were </w:t>
-      </w:r>
-      <w:proofErr w:type="gramStart"/>
-      <w:r>
-        <w:rPr>
-          <w:rFonts w:ascii="Times New Roman" w:hAnsi="Times New Roman" w:cs="Times New Roman"/>
-        </w:rPr>
-        <w:t>ran</w:t>
-      </w:r>
-      <w:proofErr w:type="gramEnd"/>
-      <w:r>
-        <w:rPr>
-          <w:rFonts w:ascii="Times New Roman" w:hAnsi="Times New Roman" w:cs="Times New Roman"/>
-        </w:rPr>
-        <w:t xml:space="preserve"> with the same distributions. This ensured that all </w:t>
+        <w:t xml:space="preserve">individual distributions for each node, all four simulation scenarios were ran with the same distributions. This ensured that all </w:t>
       </w:r>
       <w:r>
         <w:rPr>
@@ -546,21 +498,7 @@
         <w:rPr>
           <w:rFonts w:ascii="Times New Roman" w:hAnsi="Times New Roman" w:cs="Times New Roman"/>
         </w:rPr>
-        <w:t xml:space="preserve">After </w:t>
-      </w:r>
-      <w:proofErr w:type="gramStart"/>
-      <w:r>
-        <w:rPr>
-          <w:rFonts w:ascii="Times New Roman" w:hAnsi="Times New Roman" w:cs="Times New Roman"/>
-        </w:rPr>
-        <w:t>all</w:t>
-      </w:r>
-      <w:proofErr w:type="gramEnd"/>
-      <w:r>
-        <w:rPr>
-          <w:rFonts w:ascii="Times New Roman" w:hAnsi="Times New Roman" w:cs="Times New Roman"/>
-        </w:rPr>
-        <w:t xml:space="preserve"> four scenarios ran, the performance metrics were stored in a running average, and the next iteration</w:t>
+        <w:t>After all four scenarios ran, the performance metrics were stored in a running average, and the next iteration</w:t>
       </w:r>
       <w:r>
         <w:rPr>
@@ -750,20 +688,19 @@
           <w:rFonts w:ascii="Times New Roman" w:hAnsi="Times New Roman" w:cs="Times New Roman"/>
         </w:rPr>
       </w:pPr>
-      <w:bookmarkStart w:id="0" w:name="_GoBack"/>
       <w:r>
         <w:rPr>
           <w:noProof/>
         </w:rPr>
         <w:lastRenderedPageBreak/>
         <w:drawing>
-          <wp:inline distT="0" distB="0" distL="0" distR="0" wp14:anchorId="0F2F1D16" wp14:editId="62A25048">
-            <wp:extent cx="5943600" cy="3625215"/>
+          <wp:inline distT="0" distB="0" distL="0" distR="0" wp14:anchorId="4ED9B60B" wp14:editId="5DF7B613">
+            <wp:extent cx="5943600" cy="3641090"/>
             <wp:effectExtent l="0" t="0" r="0" b="0"/>
             <wp:docPr id="1" name="Chart 1">
               <a:extLst xmlns:a="http://schemas.openxmlformats.org/drawingml/2006/main">
                 <a:ext uri="{FF2B5EF4-FFF2-40B4-BE49-F238E27FC236}">
-                  <a16:creationId xmlns:a16="http://schemas.microsoft.com/office/drawing/2014/main" xmlns:w16se="http://schemas.microsoft.com/office/word/2015/wordml/symex" xmlns:w16cid="http://schemas.microsoft.com/office/word/2016/wordml/cid" xmlns:w="http://schemas.openxmlformats.org/wordprocessingml/2006/main" xmlns:w10="urn:schemas-microsoft-com:office:word" xmlns:v="urn:schemas-microsoft-com:vml" xmlns:o="urn:schemas-microsoft-com:office:office" xmlns:am3d="http://schemas.microsoft.com/office/drawing/2017/model3d" xmlns:aink="http://schemas.microsoft.com/office/drawing/2016/ink" xmlns:cx8="http://schemas.microsoft.com/office/drawing/2016/5/14/chartex" xmlns:cx7="http://schemas.microsoft.com/office/drawing/2016/5/13/chartex" xmlns:cx6="http://schemas.microsoft.com/office/drawing/2016/5/12/chartex" xmlns:cx5="http://schemas.microsoft.com/office/drawing/2016/5/11/chartex" xmlns:cx4="http://schemas.microsoft.com/office/drawing/2016/5/10/chartex" xmlns:cx3="http://schemas.microsoft.com/office/drawing/2016/5/9/chartex" xmlns:cx2="http://schemas.microsoft.com/office/drawing/2015/10/21/chartex" xmlns:cx1="http://schemas.microsoft.com/office/drawing/2015/9/8/chartex" xmlns:cx="http://schemas.microsoft.com/office/drawing/2014/chartex" xmlns="" id="{00000000-0008-0000-0000-000002000000}"/>
+                  <a16:creationId xmlns:xdr="http://schemas.openxmlformats.org/drawingml/2006/spreadsheetDrawing" xmlns:a16="http://schemas.microsoft.com/office/drawing/2014/main" xmlns="" xmlns:lc="http://schemas.openxmlformats.org/drawingml/2006/lockedCanvas" id="{00000000-0008-0000-0000-000002000000}"/>
                 </a:ext>
               </a:extLst>
             </wp:docPr>
@@ -776,7 +713,6 @@
           </wp:inline>
         </w:drawing>
       </w:r>
-      <w:bookmarkEnd w:id="0"/>
     </w:p>
     <w:p>
       <w:pPr>
@@ -829,7 +765,6 @@
         </w:rPr>
         <w:t>(</w:t>
       </w:r>
-      <w:proofErr w:type="spellStart"/>
       <w:r>
         <w:rPr>
           <w:rFonts w:ascii="Times New Roman" w:hAnsi="Times New Roman" w:cs="Times New Roman"/>
@@ -845,21 +780,12 @@
         </w:rPr>
         <w:t>A</w:t>
       </w:r>
-      <w:proofErr w:type="spellEnd"/>
-      <w:r>
-        <w:rPr>
-          <w:rFonts w:ascii="Times New Roman" w:hAnsi="Times New Roman" w:cs="Times New Roman"/>
-          <w:bCs/>
-        </w:rPr>
-        <w:t xml:space="preserve"> = </w:t>
-      </w:r>
-      <w:proofErr w:type="spellStart"/>
-      <w:r>
-        <w:rPr>
-          <w:rFonts w:ascii="Times New Roman" w:hAnsi="Times New Roman" w:cs="Times New Roman"/>
-          <w:bCs/>
-        </w:rPr>
-        <w:t>λ</w:t>
+      <w:r>
+        <w:rPr>
+          <w:rFonts w:ascii="Times New Roman" w:hAnsi="Times New Roman" w:cs="Times New Roman"/>
+          <w:bCs/>
+        </w:rPr>
+        <w:t xml:space="preserve"> = λ</w:t>
       </w:r>
       <w:r>
         <w:rPr>
@@ -869,7 +795,6 @@
         </w:rPr>
         <w:t>C</w:t>
       </w:r>
-      <w:proofErr w:type="spellEnd"/>
       <w:r>
         <w:rPr>
           <w:rFonts w:ascii="Times New Roman" w:hAnsi="Times New Roman" w:cs="Times New Roman"/>
@@ -906,7 +831,6 @@
         </w:rPr>
         <w:t xml:space="preserve">Figure 1 shows average throughput of node A, while </w:t>
       </w:r>
-      <w:proofErr w:type="spellStart"/>
       <w:r>
         <w:rPr>
           <w:rFonts w:ascii="Times New Roman" w:hAnsi="Times New Roman" w:cs="Times New Roman"/>
@@ -922,21 +846,12 @@
         </w:rPr>
         <w:t>A</w:t>
       </w:r>
-      <w:proofErr w:type="spellEnd"/>
-      <w:r>
-        <w:rPr>
-          <w:rFonts w:ascii="Times New Roman" w:hAnsi="Times New Roman" w:cs="Times New Roman"/>
-          <w:bCs/>
-        </w:rPr>
-        <w:t xml:space="preserve"> = </w:t>
-      </w:r>
-      <w:proofErr w:type="spellStart"/>
-      <w:r>
-        <w:rPr>
-          <w:rFonts w:ascii="Times New Roman" w:hAnsi="Times New Roman" w:cs="Times New Roman"/>
-          <w:bCs/>
-        </w:rPr>
-        <w:t>λ</w:t>
+      <w:r>
+        <w:rPr>
+          <w:rFonts w:ascii="Times New Roman" w:hAnsi="Times New Roman" w:cs="Times New Roman"/>
+          <w:bCs/>
+        </w:rPr>
+        <w:t xml:space="preserve"> = λ</w:t>
       </w:r>
       <w:r>
         <w:rPr>
@@ -946,7 +861,6 @@
         </w:rPr>
         <w:t>C</w:t>
       </w:r>
-      <w:proofErr w:type="spellEnd"/>
       <w:r>
         <w:rPr>
           <w:rFonts w:ascii="Times New Roman" w:hAnsi="Times New Roman" w:cs="Times New Roman"/>
@@ -1130,13 +1044,13 @@
         </w:rPr>
         <w:lastRenderedPageBreak/>
         <w:drawing>
-          <wp:inline distT="0" distB="0" distL="0" distR="0" wp14:anchorId="00E6A6B4" wp14:editId="43BEDAC6">
-            <wp:extent cx="5943600" cy="3655060"/>
-            <wp:effectExtent l="0" t="0" r="0" b="2540"/>
-            <wp:docPr id="11" name="Chart 11">
+          <wp:inline distT="0" distB="0" distL="0" distR="0" wp14:anchorId="2C8CBA42" wp14:editId="000E7A03">
+            <wp:extent cx="5943600" cy="3672205"/>
+            <wp:effectExtent l="0" t="0" r="0" b="10795"/>
+            <wp:docPr id="2" name="Chart 2">
               <a:extLst xmlns:a="http://schemas.openxmlformats.org/drawingml/2006/main">
                 <a:ext uri="{FF2B5EF4-FFF2-40B4-BE49-F238E27FC236}">
-                  <a16:creationId xmlns:a16="http://schemas.microsoft.com/office/drawing/2014/main" xmlns:w16se="http://schemas.microsoft.com/office/word/2015/wordml/symex" xmlns:w16cid="http://schemas.microsoft.com/office/word/2016/wordml/cid" xmlns:w="http://schemas.openxmlformats.org/wordprocessingml/2006/main" xmlns:w10="urn:schemas-microsoft-com:office:word" xmlns:v="urn:schemas-microsoft-com:vml" xmlns:o="urn:schemas-microsoft-com:office:office" xmlns:am3d="http://schemas.microsoft.com/office/drawing/2017/model3d" xmlns:aink="http://schemas.microsoft.com/office/drawing/2016/ink" xmlns:cx8="http://schemas.microsoft.com/office/drawing/2016/5/14/chartex" xmlns:cx7="http://schemas.microsoft.com/office/drawing/2016/5/13/chartex" xmlns:cx6="http://schemas.microsoft.com/office/drawing/2016/5/12/chartex" xmlns:cx5="http://schemas.microsoft.com/office/drawing/2016/5/11/chartex" xmlns:cx4="http://schemas.microsoft.com/office/drawing/2016/5/10/chartex" xmlns:cx3="http://schemas.microsoft.com/office/drawing/2016/5/9/chartex" xmlns:cx2="http://schemas.microsoft.com/office/drawing/2015/10/21/chartex" xmlns:cx1="http://schemas.microsoft.com/office/drawing/2015/9/8/chartex" xmlns:cx="http://schemas.microsoft.com/office/drawing/2014/chartex" xmlns="" id="{00000000-0008-0000-0000-000009000000}"/>
+                  <a16:creationId xmlns:xdr="http://schemas.openxmlformats.org/drawingml/2006/spreadsheetDrawing" xmlns:a16="http://schemas.microsoft.com/office/drawing/2014/main" xmlns="" xmlns:lc="http://schemas.openxmlformats.org/drawingml/2006/lockedCanvas" id="{00000000-0008-0000-0000-000009000000}"/>
                 </a:ext>
               </a:extLst>
             </wp:docPr>
@@ -1230,7 +1144,6 @@
         </w:rPr>
         <w:t xml:space="preserve"> = </w:t>
       </w:r>
-      <w:proofErr w:type="spellStart"/>
       <w:r>
         <w:rPr>
           <w:rFonts w:ascii="Times New Roman" w:hAnsi="Times New Roman" w:cs="Times New Roman"/>
@@ -1246,7 +1159,6 @@
         </w:rPr>
         <w:t>C</w:t>
       </w:r>
-      <w:proofErr w:type="spellEnd"/>
       <w:r>
         <w:rPr>
           <w:rFonts w:ascii="Times New Roman" w:hAnsi="Times New Roman" w:cs="Times New Roman"/>
@@ -1298,9 +1210,38 @@
           <w:rFonts w:ascii="Times New Roman" w:hAnsi="Times New Roman" w:cs="Times New Roman"/>
           <w:bCs/>
         </w:rPr>
-        <w:t xml:space="preserve"> = </w:t>
-      </w:r>
-      <w:proofErr w:type="spellStart"/>
+        <w:t xml:space="preserve"> = λ</w:t>
+      </w:r>
+      <w:r>
+        <w:rPr>
+          <w:rFonts w:ascii="Times New Roman" w:hAnsi="Times New Roman" w:cs="Times New Roman"/>
+          <w:bCs/>
+          <w:vertAlign w:val="subscript"/>
+        </w:rPr>
+        <w:t>C</w:t>
+      </w:r>
+      <w:r>
+        <w:rPr>
+          <w:rFonts w:ascii="Times New Roman" w:hAnsi="Times New Roman" w:cs="Times New Roman"/>
+          <w:bCs/>
+          <w:vertAlign w:val="subscript"/>
+        </w:rPr>
+        <w:t>,</w:t>
+      </w:r>
+      <w:r>
+        <w:rPr>
+          <w:rFonts w:ascii="Times New Roman" w:hAnsi="Times New Roman" w:cs="Times New Roman"/>
+          <w:bCs/>
+        </w:rPr>
+        <w:t xml:space="preserve"> throughout the 500</w:t>
+      </w:r>
+      <w:r>
+        <w:rPr>
+          <w:rFonts w:ascii="Times New Roman" w:hAnsi="Times New Roman" w:cs="Times New Roman"/>
+          <w:bCs/>
+        </w:rPr>
+        <w:t xml:space="preserve"> simulation tests. What we found was that in Scenario A, all nodes in the same collision domain, the type of CSMA (VCS or non-VCS) did not substantially affect the throughput of Node A, though the difference between the two did show more than in the </w:t>
+      </w:r>
       <w:r>
         <w:rPr>
           <w:rFonts w:ascii="Times New Roman" w:hAnsi="Times New Roman" w:cs="Times New Roman"/>
@@ -1314,72 +1255,23 @@
           <w:bCs/>
           <w:vertAlign w:val="subscript"/>
         </w:rPr>
+        <w:t>A</w:t>
+      </w:r>
+      <w:r>
+        <w:rPr>
+          <w:rFonts w:ascii="Times New Roman" w:hAnsi="Times New Roman" w:cs="Times New Roman"/>
+          <w:bCs/>
+        </w:rPr>
+        <w:t xml:space="preserve"> = λ</w:t>
+      </w:r>
+      <w:r>
+        <w:rPr>
+          <w:rFonts w:ascii="Times New Roman" w:hAnsi="Times New Roman" w:cs="Times New Roman"/>
+          <w:bCs/>
+          <w:vertAlign w:val="subscript"/>
+        </w:rPr>
         <w:t>C</w:t>
       </w:r>
-      <w:proofErr w:type="spellEnd"/>
-      <w:r>
-        <w:rPr>
-          <w:rFonts w:ascii="Times New Roman" w:hAnsi="Times New Roman" w:cs="Times New Roman"/>
-          <w:bCs/>
-          <w:vertAlign w:val="subscript"/>
-        </w:rPr>
-        <w:t>,</w:t>
-      </w:r>
-      <w:r>
-        <w:rPr>
-          <w:rFonts w:ascii="Times New Roman" w:hAnsi="Times New Roman" w:cs="Times New Roman"/>
-          <w:bCs/>
-        </w:rPr>
-        <w:t xml:space="preserve"> throughout the 500</w:t>
-      </w:r>
-      <w:r>
-        <w:rPr>
-          <w:rFonts w:ascii="Times New Roman" w:hAnsi="Times New Roman" w:cs="Times New Roman"/>
-          <w:bCs/>
-        </w:rPr>
-        <w:t xml:space="preserve"> simulation tests. What we found was that in Scenario A, all nodes in the same collision domain, the type of CSMA (VCS or non-VCS) did not substantially affect the throughput of Node A, though the difference between the two did show more than in the </w:t>
-      </w:r>
-      <w:proofErr w:type="spellStart"/>
-      <w:r>
-        <w:rPr>
-          <w:rFonts w:ascii="Times New Roman" w:hAnsi="Times New Roman" w:cs="Times New Roman"/>
-          <w:bCs/>
-        </w:rPr>
-        <w:t>λ</w:t>
-      </w:r>
-      <w:r>
-        <w:rPr>
-          <w:rFonts w:ascii="Times New Roman" w:hAnsi="Times New Roman" w:cs="Times New Roman"/>
-          <w:bCs/>
-          <w:vertAlign w:val="subscript"/>
-        </w:rPr>
-        <w:t>A</w:t>
-      </w:r>
-      <w:proofErr w:type="spellEnd"/>
-      <w:r>
-        <w:rPr>
-          <w:rFonts w:ascii="Times New Roman" w:hAnsi="Times New Roman" w:cs="Times New Roman"/>
-          <w:bCs/>
-        </w:rPr>
-        <w:t xml:space="preserve"> = </w:t>
-      </w:r>
-      <w:proofErr w:type="spellStart"/>
-      <w:r>
-        <w:rPr>
-          <w:rFonts w:ascii="Times New Roman" w:hAnsi="Times New Roman" w:cs="Times New Roman"/>
-          <w:bCs/>
-        </w:rPr>
-        <w:t>λ</w:t>
-      </w:r>
-      <w:r>
-        <w:rPr>
-          <w:rFonts w:ascii="Times New Roman" w:hAnsi="Times New Roman" w:cs="Times New Roman"/>
-          <w:bCs/>
-          <w:vertAlign w:val="subscript"/>
-        </w:rPr>
-        <w:t>C</w:t>
-      </w:r>
-      <w:proofErr w:type="spellEnd"/>
       <w:r>
         <w:rPr>
           <w:rFonts w:ascii="Times New Roman" w:hAnsi="Times New Roman" w:cs="Times New Roman"/>
@@ -1600,13 +1492,13 @@
         </w:rPr>
         <w:lastRenderedPageBreak/>
         <w:drawing>
-          <wp:inline distT="0" distB="0" distL="0" distR="0" wp14:anchorId="020D3A8A" wp14:editId="5B79009D">
-            <wp:extent cx="5943600" cy="3661410"/>
-            <wp:effectExtent l="0" t="0" r="0" b="0"/>
-            <wp:docPr id="12" name="Chart 12">
+          <wp:inline distT="0" distB="0" distL="0" distR="0" wp14:anchorId="301B49FB" wp14:editId="7B0AA8B9">
+            <wp:extent cx="5943600" cy="3677920"/>
+            <wp:effectExtent l="0" t="0" r="0" b="5080"/>
+            <wp:docPr id="3" name="Chart 3">
               <a:extLst xmlns:a="http://schemas.openxmlformats.org/drawingml/2006/main">
                 <a:ext uri="{FF2B5EF4-FFF2-40B4-BE49-F238E27FC236}">
-                  <a16:creationId xmlns:a16="http://schemas.microsoft.com/office/drawing/2014/main" xmlns:w16se="http://schemas.microsoft.com/office/word/2015/wordml/symex" xmlns:w16cid="http://schemas.microsoft.com/office/word/2016/wordml/cid" xmlns:w="http://schemas.openxmlformats.org/wordprocessingml/2006/main" xmlns:w10="urn:schemas-microsoft-com:office:word" xmlns:v="urn:schemas-microsoft-com:vml" xmlns:o="urn:schemas-microsoft-com:office:office" xmlns:am3d="http://schemas.microsoft.com/office/drawing/2017/model3d" xmlns:aink="http://schemas.microsoft.com/office/drawing/2016/ink" xmlns:cx8="http://schemas.microsoft.com/office/drawing/2016/5/14/chartex" xmlns:cx7="http://schemas.microsoft.com/office/drawing/2016/5/13/chartex" xmlns:cx6="http://schemas.microsoft.com/office/drawing/2016/5/12/chartex" xmlns:cx5="http://schemas.microsoft.com/office/drawing/2016/5/11/chartex" xmlns:cx4="http://schemas.microsoft.com/office/drawing/2016/5/10/chartex" xmlns:cx3="http://schemas.microsoft.com/office/drawing/2016/5/9/chartex" xmlns:cx2="http://schemas.microsoft.com/office/drawing/2015/10/21/chartex" xmlns:cx1="http://schemas.microsoft.com/office/drawing/2015/9/8/chartex" xmlns:cx="http://schemas.microsoft.com/office/drawing/2014/chartex" xmlns="" id="{00000000-0008-0000-0000-000008000000}"/>
+                  <a16:creationId xmlns:xdr="http://schemas.openxmlformats.org/drawingml/2006/spreadsheetDrawing" xmlns:a16="http://schemas.microsoft.com/office/drawing/2014/main" xmlns="" xmlns:lc="http://schemas.openxmlformats.org/drawingml/2006/lockedCanvas" id="{00000000-0008-0000-0000-000008000000}"/>
                 </a:ext>
               </a:extLst>
             </wp:docPr>
@@ -1671,7 +1563,6 @@
         </w:rPr>
         <w:t>(</w:t>
       </w:r>
-      <w:proofErr w:type="spellStart"/>
       <w:r>
         <w:rPr>
           <w:rFonts w:ascii="Times New Roman" w:hAnsi="Times New Roman" w:cs="Times New Roman"/>
@@ -1687,21 +1578,12 @@
         </w:rPr>
         <w:t>A</w:t>
       </w:r>
-      <w:proofErr w:type="spellEnd"/>
-      <w:r>
-        <w:rPr>
-          <w:rFonts w:ascii="Times New Roman" w:hAnsi="Times New Roman" w:cs="Times New Roman"/>
-          <w:bCs/>
-        </w:rPr>
-        <w:t xml:space="preserve"> = </w:t>
-      </w:r>
-      <w:proofErr w:type="spellStart"/>
-      <w:r>
-        <w:rPr>
-          <w:rFonts w:ascii="Times New Roman" w:hAnsi="Times New Roman" w:cs="Times New Roman"/>
-          <w:bCs/>
-        </w:rPr>
-        <w:t>λ</w:t>
+      <w:r>
+        <w:rPr>
+          <w:rFonts w:ascii="Times New Roman" w:hAnsi="Times New Roman" w:cs="Times New Roman"/>
+          <w:bCs/>
+        </w:rPr>
+        <w:t xml:space="preserve"> = λ</w:t>
       </w:r>
       <w:r>
         <w:rPr>
@@ -1711,7 +1593,6 @@
         </w:rPr>
         <w:t>C</w:t>
       </w:r>
-      <w:proofErr w:type="spellEnd"/>
       <w:r>
         <w:rPr>
           <w:rFonts w:ascii="Times New Roman" w:hAnsi="Times New Roman" w:cs="Times New Roman"/>
@@ -1735,7 +1616,6 @@
         <w:tab/>
         <w:t xml:space="preserve">Figure 3 shows average throughput of node C, while </w:t>
       </w:r>
-      <w:proofErr w:type="spellStart"/>
       <w:r>
         <w:rPr>
           <w:rFonts w:ascii="Times New Roman" w:hAnsi="Times New Roman" w:cs="Times New Roman"/>
@@ -1751,21 +1631,12 @@
         </w:rPr>
         <w:t>A</w:t>
       </w:r>
-      <w:proofErr w:type="spellEnd"/>
-      <w:r>
-        <w:rPr>
-          <w:rFonts w:ascii="Times New Roman" w:hAnsi="Times New Roman" w:cs="Times New Roman"/>
-          <w:bCs/>
-        </w:rPr>
-        <w:t xml:space="preserve"> = </w:t>
-      </w:r>
-      <w:proofErr w:type="spellStart"/>
-      <w:r>
-        <w:rPr>
-          <w:rFonts w:ascii="Times New Roman" w:hAnsi="Times New Roman" w:cs="Times New Roman"/>
-          <w:bCs/>
-        </w:rPr>
-        <w:t>λ</w:t>
+      <w:r>
+        <w:rPr>
+          <w:rFonts w:ascii="Times New Roman" w:hAnsi="Times New Roman" w:cs="Times New Roman"/>
+          <w:bCs/>
+        </w:rPr>
+        <w:t xml:space="preserve"> = λ</w:t>
       </w:r>
       <w:r>
         <w:rPr>
@@ -1775,7 +1646,6 @@
         </w:rPr>
         <w:t>C</w:t>
       </w:r>
-      <w:proofErr w:type="spellEnd"/>
       <w:r>
         <w:rPr>
           <w:rFonts w:ascii="Times New Roman" w:hAnsi="Times New Roman" w:cs="Times New Roman"/>
@@ -1988,13 +1858,13 @@
         </w:rPr>
         <w:lastRenderedPageBreak/>
         <w:drawing>
-          <wp:inline distT="0" distB="0" distL="0" distR="0" wp14:anchorId="0132574B" wp14:editId="4B781CA2">
-            <wp:extent cx="5943600" cy="3661410"/>
-            <wp:effectExtent l="0" t="0" r="0" b="0"/>
-            <wp:docPr id="13" name="Chart 13">
+          <wp:inline distT="0" distB="0" distL="0" distR="0" wp14:anchorId="4EE3D296" wp14:editId="64532B88">
+            <wp:extent cx="5943600" cy="3677920"/>
+            <wp:effectExtent l="0" t="0" r="0" b="5080"/>
+            <wp:docPr id="4" name="Chart 4">
               <a:extLst xmlns:a="http://schemas.openxmlformats.org/drawingml/2006/main">
                 <a:ext uri="{FF2B5EF4-FFF2-40B4-BE49-F238E27FC236}">
-                  <a16:creationId xmlns:a16="http://schemas.microsoft.com/office/drawing/2014/main" xmlns:w16se="http://schemas.microsoft.com/office/word/2015/wordml/symex" xmlns:w16cid="http://schemas.microsoft.com/office/word/2016/wordml/cid" xmlns:w="http://schemas.openxmlformats.org/wordprocessingml/2006/main" xmlns:w10="urn:schemas-microsoft-com:office:word" xmlns:v="urn:schemas-microsoft-com:vml" xmlns:o="urn:schemas-microsoft-com:office:office" xmlns:am3d="http://schemas.microsoft.com/office/drawing/2017/model3d" xmlns:aink="http://schemas.microsoft.com/office/drawing/2016/ink" xmlns:cx8="http://schemas.microsoft.com/office/drawing/2016/5/14/chartex" xmlns:cx7="http://schemas.microsoft.com/office/drawing/2016/5/13/chartex" xmlns:cx6="http://schemas.microsoft.com/office/drawing/2016/5/12/chartex" xmlns:cx5="http://schemas.microsoft.com/office/drawing/2016/5/11/chartex" xmlns:cx4="http://schemas.microsoft.com/office/drawing/2016/5/10/chartex" xmlns:cx3="http://schemas.microsoft.com/office/drawing/2016/5/9/chartex" xmlns:cx2="http://schemas.microsoft.com/office/drawing/2015/10/21/chartex" xmlns:cx1="http://schemas.microsoft.com/office/drawing/2015/9/8/chartex" xmlns:cx="http://schemas.microsoft.com/office/drawing/2014/chartex" xmlns="" id="{00000000-0008-0000-0000-00000A000000}"/>
+                  <a16:creationId xmlns:xdr="http://schemas.openxmlformats.org/drawingml/2006/spreadsheetDrawing" xmlns:a16="http://schemas.microsoft.com/office/drawing/2014/main" xmlns="" xmlns:lc="http://schemas.openxmlformats.org/drawingml/2006/lockedCanvas" id="{00000000-0008-0000-0000-00000A000000}"/>
                 </a:ext>
               </a:extLst>
             </wp:docPr>
@@ -2081,7 +1951,6 @@
         </w:rPr>
         <w:t xml:space="preserve"> = </w:t>
       </w:r>
-      <w:proofErr w:type="spellStart"/>
       <w:r>
         <w:rPr>
           <w:rFonts w:ascii="Times New Roman" w:hAnsi="Times New Roman" w:cs="Times New Roman"/>
@@ -2097,7 +1966,6 @@
         </w:rPr>
         <w:t>C</w:t>
       </w:r>
-      <w:proofErr w:type="spellEnd"/>
       <w:r>
         <w:rPr>
           <w:rFonts w:ascii="Times New Roman" w:hAnsi="Times New Roman" w:cs="Times New Roman"/>
@@ -2149,15 +2017,7 @@
           <w:rFonts w:ascii="Times New Roman" w:hAnsi="Times New Roman" w:cs="Times New Roman"/>
           <w:bCs/>
         </w:rPr>
-        <w:t xml:space="preserve"> = </w:t>
-      </w:r>
-      <w:proofErr w:type="spellStart"/>
-      <w:r>
-        <w:rPr>
-          <w:rFonts w:ascii="Times New Roman" w:hAnsi="Times New Roman" w:cs="Times New Roman"/>
-          <w:bCs/>
-        </w:rPr>
-        <w:t>λ</w:t>
+        <w:t xml:space="preserve"> = λ</w:t>
       </w:r>
       <w:r>
         <w:rPr>
@@ -2167,7 +2027,6 @@
         </w:rPr>
         <w:t>C</w:t>
       </w:r>
-      <w:proofErr w:type="spellEnd"/>
       <w:r>
         <w:rPr>
           <w:rFonts w:ascii="Times New Roman" w:hAnsi="Times New Roman" w:cs="Times New Roman"/>
@@ -2279,39 +2138,7 @@
           <w:rFonts w:ascii="Times New Roman" w:hAnsi="Times New Roman" w:cs="Times New Roman"/>
           <w:bCs/>
         </w:rPr>
-        <w:t xml:space="preserve">This drop in throughput in Node C is likely connected to the spike in node A’s throughput that we observed in Figure 2. What probably happened, is that at higher transmission values, node A “blocks out” node C. This occurs when there are so many collisions and each node’s </w:t>
-      </w:r>
-      <w:proofErr w:type="spellStart"/>
-      <w:r>
-        <w:rPr>
-          <w:rFonts w:ascii="Times New Roman" w:hAnsi="Times New Roman" w:cs="Times New Roman"/>
-          <w:bCs/>
-        </w:rPr>
-        <w:t>backoff</w:t>
-      </w:r>
-      <w:proofErr w:type="spellEnd"/>
-      <w:r>
-        <w:rPr>
-          <w:rFonts w:ascii="Times New Roman" w:hAnsi="Times New Roman" w:cs="Times New Roman"/>
-          <w:bCs/>
-        </w:rPr>
-        <w:t xml:space="preserve"> time grows so large, that as soon as one node transmits successfully and resets its </w:t>
-      </w:r>
-      <w:proofErr w:type="spellStart"/>
-      <w:r>
-        <w:rPr>
-          <w:rFonts w:ascii="Times New Roman" w:hAnsi="Times New Roman" w:cs="Times New Roman"/>
-          <w:bCs/>
-        </w:rPr>
-        <w:t>backoff</w:t>
-      </w:r>
-      <w:proofErr w:type="spellEnd"/>
-      <w:r>
-        <w:rPr>
-          <w:rFonts w:ascii="Times New Roman" w:hAnsi="Times New Roman" w:cs="Times New Roman"/>
-          <w:bCs/>
-        </w:rPr>
-        <w:t xml:space="preserve"> time, it can rapidly transmit packets while the other node is stuck backing off.</w:t>
+        <w:t>This drop in throughput in Node C is likely connected to the spike in node A’s throughput that we observed in Figure 2. What probably happened, is that at higher transmission values, node A “blocks out” node C. This occurs when there are so many collisions and each node’s backoff time grows so large, that as soon as one node transmits successfully and resets its backoff time, it can rapidly transmit packets while the other node is stuck backing off.</w:t>
       </w:r>
     </w:p>
     <w:p>
@@ -2336,13 +2163,13 @@
         </w:rPr>
         <w:lastRenderedPageBreak/>
         <w:drawing>
-          <wp:inline distT="0" distB="0" distL="0" distR="0" wp14:anchorId="6F99E453" wp14:editId="2ABE4F5F">
-            <wp:extent cx="5943600" cy="3670935"/>
-            <wp:effectExtent l="0" t="0" r="0" b="5715"/>
-            <wp:docPr id="14" name="Chart 14">
+          <wp:inline distT="0" distB="0" distL="0" distR="0" wp14:anchorId="5E2ABD30" wp14:editId="6C779021">
+            <wp:extent cx="5943600" cy="3697605"/>
+            <wp:effectExtent l="0" t="0" r="0" b="10795"/>
+            <wp:docPr id="5" name="Chart 5">
               <a:extLst xmlns:a="http://schemas.openxmlformats.org/drawingml/2006/main">
                 <a:ext uri="{FF2B5EF4-FFF2-40B4-BE49-F238E27FC236}">
-                  <a16:creationId xmlns:a16="http://schemas.microsoft.com/office/drawing/2014/main" xmlns:w16se="http://schemas.microsoft.com/office/word/2015/wordml/symex" xmlns:w16cid="http://schemas.microsoft.com/office/word/2016/wordml/cid" xmlns:w="http://schemas.openxmlformats.org/wordprocessingml/2006/main" xmlns:w10="urn:schemas-microsoft-com:office:word" xmlns:v="urn:schemas-microsoft-com:vml" xmlns:o="urn:schemas-microsoft-com:office:office" xmlns:am3d="http://schemas.microsoft.com/office/drawing/2017/model3d" xmlns:aink="http://schemas.microsoft.com/office/drawing/2016/ink" xmlns:cx8="http://schemas.microsoft.com/office/drawing/2016/5/14/chartex" xmlns:cx7="http://schemas.microsoft.com/office/drawing/2016/5/13/chartex" xmlns:cx6="http://schemas.microsoft.com/office/drawing/2016/5/12/chartex" xmlns:cx5="http://schemas.microsoft.com/office/drawing/2016/5/11/chartex" xmlns:cx4="http://schemas.microsoft.com/office/drawing/2016/5/10/chartex" xmlns:cx3="http://schemas.microsoft.com/office/drawing/2016/5/9/chartex" xmlns:cx2="http://schemas.microsoft.com/office/drawing/2015/10/21/chartex" xmlns:cx1="http://schemas.microsoft.com/office/drawing/2015/9/8/chartex" xmlns:cx="http://schemas.microsoft.com/office/drawing/2014/chartex" xmlns="" id="{00000000-0008-0000-0000-00000B000000}"/>
+                  <a16:creationId xmlns:xdr="http://schemas.openxmlformats.org/drawingml/2006/spreadsheetDrawing" xmlns:a16="http://schemas.microsoft.com/office/drawing/2014/main" xmlns="" xmlns:lc="http://schemas.openxmlformats.org/drawingml/2006/lockedCanvas" id="{00000000-0008-0000-0000-00000B000000}"/>
                 </a:ext>
               </a:extLst>
             </wp:docPr>
@@ -2407,7 +2234,6 @@
         </w:rPr>
         <w:t>(</w:t>
       </w:r>
-      <w:proofErr w:type="spellStart"/>
       <w:r>
         <w:rPr>
           <w:rFonts w:ascii="Times New Roman" w:hAnsi="Times New Roman" w:cs="Times New Roman"/>
@@ -2423,21 +2249,12 @@
         </w:rPr>
         <w:t>A</w:t>
       </w:r>
-      <w:proofErr w:type="spellEnd"/>
-      <w:r>
-        <w:rPr>
-          <w:rFonts w:ascii="Times New Roman" w:hAnsi="Times New Roman" w:cs="Times New Roman"/>
-          <w:bCs/>
-        </w:rPr>
-        <w:t xml:space="preserve"> = </w:t>
-      </w:r>
-      <w:proofErr w:type="spellStart"/>
-      <w:r>
-        <w:rPr>
-          <w:rFonts w:ascii="Times New Roman" w:hAnsi="Times New Roman" w:cs="Times New Roman"/>
-          <w:bCs/>
-        </w:rPr>
-        <w:t>λ</w:t>
+      <w:r>
+        <w:rPr>
+          <w:rFonts w:ascii="Times New Roman" w:hAnsi="Times New Roman" w:cs="Times New Roman"/>
+          <w:bCs/>
+        </w:rPr>
+        <w:t xml:space="preserve"> = λ</w:t>
       </w:r>
       <w:r>
         <w:rPr>
@@ -2447,7 +2264,6 @@
         </w:rPr>
         <w:t>C</w:t>
       </w:r>
-      <w:proofErr w:type="spellEnd"/>
       <w:r>
         <w:rPr>
           <w:rFonts w:ascii="Times New Roman" w:hAnsi="Times New Roman" w:cs="Times New Roman"/>
@@ -2484,7 +2300,6 @@
         </w:rPr>
         <w:t xml:space="preserve">, while </w:t>
       </w:r>
-      <w:proofErr w:type="spellStart"/>
       <w:r>
         <w:rPr>
           <w:rFonts w:ascii="Times New Roman" w:hAnsi="Times New Roman" w:cs="Times New Roman"/>
@@ -2500,21 +2315,12 @@
         </w:rPr>
         <w:t>A</w:t>
       </w:r>
-      <w:proofErr w:type="spellEnd"/>
-      <w:r>
-        <w:rPr>
-          <w:rFonts w:ascii="Times New Roman" w:hAnsi="Times New Roman" w:cs="Times New Roman"/>
-          <w:bCs/>
-        </w:rPr>
-        <w:t xml:space="preserve"> = </w:t>
-      </w:r>
-      <w:proofErr w:type="spellStart"/>
-      <w:r>
-        <w:rPr>
-          <w:rFonts w:ascii="Times New Roman" w:hAnsi="Times New Roman" w:cs="Times New Roman"/>
-          <w:bCs/>
-        </w:rPr>
-        <w:t>λ</w:t>
+      <w:r>
+        <w:rPr>
+          <w:rFonts w:ascii="Times New Roman" w:hAnsi="Times New Roman" w:cs="Times New Roman"/>
+          <w:bCs/>
+        </w:rPr>
+        <w:t xml:space="preserve"> = λ</w:t>
       </w:r>
       <w:r>
         <w:rPr>
@@ -2524,7 +2330,6 @@
         </w:rPr>
         <w:t>C</w:t>
       </w:r>
-      <w:proofErr w:type="spellEnd"/>
       <w:r>
         <w:rPr>
           <w:rFonts w:ascii="Times New Roman" w:hAnsi="Times New Roman" w:cs="Times New Roman"/>
@@ -2596,13 +2401,13 @@
         </w:rPr>
         <w:lastRenderedPageBreak/>
         <w:drawing>
-          <wp:inline distT="0" distB="0" distL="0" distR="0" wp14:anchorId="5B3E9B05" wp14:editId="7EFFB00D">
-            <wp:extent cx="5943600" cy="3670935"/>
-            <wp:effectExtent l="0" t="0" r="0" b="5715"/>
-            <wp:docPr id="16" name="Chart 16">
+          <wp:inline distT="0" distB="0" distL="0" distR="0" wp14:anchorId="4E875ACE" wp14:editId="671EED3C">
+            <wp:extent cx="5943600" cy="3697605"/>
+            <wp:effectExtent l="0" t="0" r="0" b="10795"/>
+            <wp:docPr id="6" name="Chart 6">
               <a:extLst xmlns:a="http://schemas.openxmlformats.org/drawingml/2006/main">
                 <a:ext uri="{FF2B5EF4-FFF2-40B4-BE49-F238E27FC236}">
-                  <a16:creationId xmlns:a16="http://schemas.microsoft.com/office/drawing/2014/main" xmlns:w16se="http://schemas.microsoft.com/office/word/2015/wordml/symex" xmlns:w16cid="http://schemas.microsoft.com/office/word/2016/wordml/cid" xmlns:w="http://schemas.openxmlformats.org/wordprocessingml/2006/main" xmlns:w10="urn:schemas-microsoft-com:office:word" xmlns:v="urn:schemas-microsoft-com:vml" xmlns:o="urn:schemas-microsoft-com:office:office" xmlns:am3d="http://schemas.microsoft.com/office/drawing/2017/model3d" xmlns:aink="http://schemas.microsoft.com/office/drawing/2016/ink" xmlns:cx8="http://schemas.microsoft.com/office/drawing/2016/5/14/chartex" xmlns:cx7="http://schemas.microsoft.com/office/drawing/2016/5/13/chartex" xmlns:cx6="http://schemas.microsoft.com/office/drawing/2016/5/12/chartex" xmlns:cx5="http://schemas.microsoft.com/office/drawing/2016/5/11/chartex" xmlns:cx4="http://schemas.microsoft.com/office/drawing/2016/5/10/chartex" xmlns:cx3="http://schemas.microsoft.com/office/drawing/2016/5/9/chartex" xmlns:cx2="http://schemas.microsoft.com/office/drawing/2015/10/21/chartex" xmlns:cx1="http://schemas.microsoft.com/office/drawing/2015/9/8/chartex" xmlns:cx="http://schemas.microsoft.com/office/drawing/2014/chartex" xmlns="" id="{00000000-0008-0000-0000-00000D000000}"/>
+                  <a16:creationId xmlns:xdr="http://schemas.openxmlformats.org/drawingml/2006/spreadsheetDrawing" xmlns:a16="http://schemas.microsoft.com/office/drawing/2014/main" xmlns="" xmlns:lc="http://schemas.openxmlformats.org/drawingml/2006/lockedCanvas" id="{00000000-0008-0000-0000-00000D000000}"/>
                 </a:ext>
               </a:extLst>
             </wp:docPr>
@@ -2653,7 +2458,13 @@
         </w:rPr>
         <w:t>(</w:t>
       </w:r>
-      <w:proofErr w:type="spellStart"/>
+      <w:r>
+        <w:rPr>
+          <w:rFonts w:ascii="Times New Roman" w:hAnsi="Times New Roman" w:cs="Times New Roman"/>
+          <w:bCs/>
+        </w:rPr>
+        <w:t>2</w:t>
+      </w:r>
       <w:r>
         <w:rPr>
           <w:rFonts w:ascii="Times New Roman" w:hAnsi="Times New Roman" w:cs="Times New Roman"/>
@@ -2669,20 +2480,12 @@
         </w:rPr>
         <w:t>A</w:t>
       </w:r>
-      <w:proofErr w:type="spellEnd"/>
       <w:r>
         <w:rPr>
           <w:rFonts w:ascii="Times New Roman" w:hAnsi="Times New Roman" w:cs="Times New Roman"/>
           <w:bCs/>
         </w:rPr>
         <w:t xml:space="preserve"> = </w:t>
-      </w:r>
-      <w:r>
-        <w:rPr>
-          <w:rFonts w:ascii="Times New Roman" w:hAnsi="Times New Roman" w:cs="Times New Roman"/>
-          <w:bCs/>
-        </w:rPr>
-        <w:t>2</w:t>
       </w:r>
       <w:r>
         <w:rPr>
@@ -2723,7 +2526,6 @@
         <w:tab/>
         <w:t xml:space="preserve">Figure 6 shows the average number of collision frames for node A, while </w:t>
       </w:r>
-      <w:proofErr w:type="spellStart"/>
       <w:r>
         <w:rPr>
           <w:rFonts w:ascii="Times New Roman" w:hAnsi="Times New Roman" w:cs="Times New Roman"/>
@@ -2739,7 +2541,6 @@
         </w:rPr>
         <w:t>A</w:t>
       </w:r>
-      <w:proofErr w:type="spellEnd"/>
       <w:r>
         <w:rPr>
           <w:rFonts w:ascii="Times New Roman" w:hAnsi="Times New Roman" w:cs="Times New Roman"/>
@@ -2835,13 +2636,13 @@
         </w:rPr>
         <w:lastRenderedPageBreak/>
         <w:drawing>
-          <wp:inline distT="0" distB="0" distL="0" distR="0" wp14:anchorId="361F0F46" wp14:editId="4F63848D">
-            <wp:extent cx="5943600" cy="3686810"/>
+          <wp:inline distT="0" distB="0" distL="0" distR="0" wp14:anchorId="526BCB93" wp14:editId="1CD64C66">
+            <wp:extent cx="5943600" cy="3715385"/>
             <wp:effectExtent l="0" t="0" r="0" b="0"/>
-            <wp:docPr id="15" name="Chart 15">
+            <wp:docPr id="7" name="Chart 7">
               <a:extLst xmlns:a="http://schemas.openxmlformats.org/drawingml/2006/main">
                 <a:ext uri="{FF2B5EF4-FFF2-40B4-BE49-F238E27FC236}">
-                  <a16:creationId xmlns:a16="http://schemas.microsoft.com/office/drawing/2014/main" xmlns:w16se="http://schemas.microsoft.com/office/word/2015/wordml/symex" xmlns:w16cid="http://schemas.microsoft.com/office/word/2016/wordml/cid" xmlns:w="http://schemas.openxmlformats.org/wordprocessingml/2006/main" xmlns:w10="urn:schemas-microsoft-com:office:word" xmlns:v="urn:schemas-microsoft-com:vml" xmlns:o="urn:schemas-microsoft-com:office:office" xmlns:am3d="http://schemas.microsoft.com/office/drawing/2017/model3d" xmlns:aink="http://schemas.microsoft.com/office/drawing/2016/ink" xmlns:cx8="http://schemas.microsoft.com/office/drawing/2016/5/14/chartex" xmlns:cx7="http://schemas.microsoft.com/office/drawing/2016/5/13/chartex" xmlns:cx6="http://schemas.microsoft.com/office/drawing/2016/5/12/chartex" xmlns:cx5="http://schemas.microsoft.com/office/drawing/2016/5/11/chartex" xmlns:cx4="http://schemas.microsoft.com/office/drawing/2016/5/10/chartex" xmlns:cx3="http://schemas.microsoft.com/office/drawing/2016/5/9/chartex" xmlns:cx2="http://schemas.microsoft.com/office/drawing/2015/10/21/chartex" xmlns:cx1="http://schemas.microsoft.com/office/drawing/2015/9/8/chartex" xmlns:cx="http://schemas.microsoft.com/office/drawing/2014/chartex" xmlns="" id="{00000000-0008-0000-0000-00000C000000}"/>
+                  <a16:creationId xmlns:xdr="http://schemas.openxmlformats.org/drawingml/2006/spreadsheetDrawing" xmlns:a16="http://schemas.microsoft.com/office/drawing/2014/main" xmlns="" xmlns:lc="http://schemas.openxmlformats.org/drawingml/2006/lockedCanvas" id="{00000000-0008-0000-0000-00000C000000}"/>
                 </a:ext>
               </a:extLst>
             </wp:docPr>
@@ -2899,7 +2700,6 @@
         </w:rPr>
         <w:t>(</w:t>
       </w:r>
-      <w:proofErr w:type="spellStart"/>
       <w:r>
         <w:rPr>
           <w:rFonts w:ascii="Times New Roman" w:hAnsi="Times New Roman" w:cs="Times New Roman"/>
@@ -2915,21 +2715,12 @@
         </w:rPr>
         <w:t>A</w:t>
       </w:r>
-      <w:proofErr w:type="spellEnd"/>
-      <w:r>
-        <w:rPr>
-          <w:rFonts w:ascii="Times New Roman" w:hAnsi="Times New Roman" w:cs="Times New Roman"/>
-          <w:bCs/>
-        </w:rPr>
-        <w:t xml:space="preserve"> = </w:t>
-      </w:r>
-      <w:proofErr w:type="spellStart"/>
-      <w:r>
-        <w:rPr>
-          <w:rFonts w:ascii="Times New Roman" w:hAnsi="Times New Roman" w:cs="Times New Roman"/>
-          <w:bCs/>
-        </w:rPr>
-        <w:t>λ</w:t>
+      <w:r>
+        <w:rPr>
+          <w:rFonts w:ascii="Times New Roman" w:hAnsi="Times New Roman" w:cs="Times New Roman"/>
+          <w:bCs/>
+        </w:rPr>
+        <w:t xml:space="preserve"> = λ</w:t>
       </w:r>
       <w:r>
         <w:rPr>
@@ -2939,7 +2730,6 @@
         </w:rPr>
         <w:t>C</w:t>
       </w:r>
-      <w:proofErr w:type="spellEnd"/>
       <w:r>
         <w:rPr>
           <w:rFonts w:ascii="Times New Roman" w:hAnsi="Times New Roman" w:cs="Times New Roman"/>
@@ -2969,7 +2759,6 @@
         </w:rPr>
         <w:t xml:space="preserve">Figure 7 shows the average number of collision frames for node A, while </w:t>
       </w:r>
-      <w:proofErr w:type="spellStart"/>
       <w:r>
         <w:rPr>
           <w:rFonts w:ascii="Times New Roman" w:hAnsi="Times New Roman" w:cs="Times New Roman"/>
@@ -2985,21 +2774,12 @@
         </w:rPr>
         <w:t>A</w:t>
       </w:r>
-      <w:proofErr w:type="spellEnd"/>
-      <w:r>
-        <w:rPr>
-          <w:rFonts w:ascii="Times New Roman" w:hAnsi="Times New Roman" w:cs="Times New Roman"/>
-          <w:bCs/>
-        </w:rPr>
-        <w:t xml:space="preserve"> = </w:t>
-      </w:r>
-      <w:proofErr w:type="spellStart"/>
-      <w:r>
-        <w:rPr>
-          <w:rFonts w:ascii="Times New Roman" w:hAnsi="Times New Roman" w:cs="Times New Roman"/>
-          <w:bCs/>
-        </w:rPr>
-        <w:t>λ</w:t>
+      <w:r>
+        <w:rPr>
+          <w:rFonts w:ascii="Times New Roman" w:hAnsi="Times New Roman" w:cs="Times New Roman"/>
+          <w:bCs/>
+        </w:rPr>
+        <w:t xml:space="preserve"> = λ</w:t>
       </w:r>
       <w:r>
         <w:rPr>
@@ -3009,7 +2789,6 @@
         </w:rPr>
         <w:t>C</w:t>
       </w:r>
-      <w:proofErr w:type="spellEnd"/>
       <w:r>
         <w:rPr>
           <w:rFonts w:ascii="Times New Roman" w:hAnsi="Times New Roman" w:cs="Times New Roman"/>
@@ -3023,23 +2802,7 @@
           <w:rFonts w:ascii="Times New Roman" w:hAnsi="Times New Roman" w:cs="Times New Roman"/>
           <w:bCs/>
         </w:rPr>
-        <w:t xml:space="preserve"> over the 1000 simulation tests. What we can immediately observe is that this figure is identical to Figure 5. What this, and common sense, tells us is that anytime there is a collision involving node A, it also colliding with and involving node C. One node cannot have a collision without the other node involved. </w:t>
-      </w:r>
-      <w:proofErr w:type="gramStart"/>
-      <w:r>
-        <w:rPr>
-          <w:rFonts w:ascii="Times New Roman" w:hAnsi="Times New Roman" w:cs="Times New Roman"/>
-          <w:bCs/>
-        </w:rPr>
-        <w:t>Therefore</w:t>
-      </w:r>
-      <w:proofErr w:type="gramEnd"/>
-      <w:r>
-        <w:rPr>
-          <w:rFonts w:ascii="Times New Roman" w:hAnsi="Times New Roman" w:cs="Times New Roman"/>
-          <w:bCs/>
-        </w:rPr>
-        <w:t xml:space="preserve"> each node’s count of collisions is identical.</w:t>
+        <w:t xml:space="preserve"> over the 1000 simulation tests. What we can immediately observe is that this figure is identical to Figure 5. What this, and common sense, tells us is that anytime there is a collision involving node A, it also colliding with and involving node C. One node cannot have a collision without the other node involved. Therefore each node’s count of collisions is identical.</w:t>
       </w:r>
     </w:p>
     <w:p>
@@ -3064,13 +2827,13 @@
         </w:rPr>
         <w:lastRenderedPageBreak/>
         <w:drawing>
-          <wp:inline distT="0" distB="0" distL="0" distR="0" wp14:anchorId="5BB6E422" wp14:editId="55735D61">
-            <wp:extent cx="5880735" cy="3583940"/>
-            <wp:effectExtent l="0" t="0" r="5715" b="0"/>
-            <wp:docPr id="17" name="Chart 17">
+          <wp:inline distT="0" distB="0" distL="0" distR="0" wp14:anchorId="100ED48F" wp14:editId="681F6353">
+            <wp:extent cx="5943600" cy="3706495"/>
+            <wp:effectExtent l="0" t="0" r="0" b="1905"/>
+            <wp:docPr id="8" name="Chart 8">
               <a:extLst xmlns:a="http://schemas.openxmlformats.org/drawingml/2006/main">
                 <a:ext uri="{FF2B5EF4-FFF2-40B4-BE49-F238E27FC236}">
-                  <a16:creationId xmlns:a16="http://schemas.microsoft.com/office/drawing/2014/main" xmlns:w16se="http://schemas.microsoft.com/office/word/2015/wordml/symex" xmlns:w16cid="http://schemas.microsoft.com/office/word/2016/wordml/cid" xmlns:w="http://schemas.openxmlformats.org/wordprocessingml/2006/main" xmlns:w10="urn:schemas-microsoft-com:office:word" xmlns:v="urn:schemas-microsoft-com:vml" xmlns:o="urn:schemas-microsoft-com:office:office" xmlns:am3d="http://schemas.microsoft.com/office/drawing/2017/model3d" xmlns:aink="http://schemas.microsoft.com/office/drawing/2016/ink" xmlns:cx8="http://schemas.microsoft.com/office/drawing/2016/5/14/chartex" xmlns:cx7="http://schemas.microsoft.com/office/drawing/2016/5/13/chartex" xmlns:cx6="http://schemas.microsoft.com/office/drawing/2016/5/12/chartex" xmlns:cx5="http://schemas.microsoft.com/office/drawing/2016/5/11/chartex" xmlns:cx4="http://schemas.microsoft.com/office/drawing/2016/5/10/chartex" xmlns:cx3="http://schemas.microsoft.com/office/drawing/2016/5/9/chartex" xmlns:cx2="http://schemas.microsoft.com/office/drawing/2015/10/21/chartex" xmlns:cx1="http://schemas.microsoft.com/office/drawing/2015/9/8/chartex" xmlns:cx="http://schemas.microsoft.com/office/drawing/2014/chartex" xmlns="" id="{00000000-0008-0000-0000-00000E000000}"/>
+                  <a16:creationId xmlns:xdr="http://schemas.openxmlformats.org/drawingml/2006/spreadsheetDrawing" xmlns:a16="http://schemas.microsoft.com/office/drawing/2014/main" xmlns="" xmlns:lc="http://schemas.openxmlformats.org/drawingml/2006/lockedCanvas" id="{00000000-0008-0000-0000-00000E000000}"/>
                 </a:ext>
               </a:extLst>
             </wp:docPr>
@@ -3128,7 +2891,13 @@
         </w:rPr>
         <w:t xml:space="preserve"> (</w:t>
       </w:r>
-      <w:proofErr w:type="spellStart"/>
+      <w:r>
+        <w:rPr>
+          <w:rFonts w:ascii="Times New Roman" w:hAnsi="Times New Roman" w:cs="Times New Roman"/>
+          <w:bCs/>
+        </w:rPr>
+        <w:t>2</w:t>
+      </w:r>
       <w:r>
         <w:rPr>
           <w:rFonts w:ascii="Times New Roman" w:hAnsi="Times New Roman" w:cs="Times New Roman"/>
@@ -3144,20 +2913,12 @@
         </w:rPr>
         <w:t>A</w:t>
       </w:r>
-      <w:proofErr w:type="spellEnd"/>
       <w:r>
         <w:rPr>
           <w:rFonts w:ascii="Times New Roman" w:hAnsi="Times New Roman" w:cs="Times New Roman"/>
           <w:bCs/>
         </w:rPr>
         <w:t xml:space="preserve"> = </w:t>
-      </w:r>
-      <w:r>
-        <w:rPr>
-          <w:rFonts w:ascii="Times New Roman" w:hAnsi="Times New Roman" w:cs="Times New Roman"/>
-          <w:bCs/>
-        </w:rPr>
-        <w:t>2</w:t>
       </w:r>
       <w:r>
         <w:rPr>
@@ -3225,15 +2986,7 @@
           <w:rFonts w:ascii="Times New Roman" w:hAnsi="Times New Roman" w:cs="Times New Roman"/>
           <w:bCs/>
         </w:rPr>
-        <w:t xml:space="preserve"> = </w:t>
-      </w:r>
-      <w:proofErr w:type="spellStart"/>
-      <w:r>
-        <w:rPr>
-          <w:rFonts w:ascii="Times New Roman" w:hAnsi="Times New Roman" w:cs="Times New Roman"/>
-          <w:bCs/>
-        </w:rPr>
-        <w:t>λ</w:t>
+        <w:t xml:space="preserve"> = λ</w:t>
       </w:r>
       <w:r>
         <w:rPr>
@@ -3243,7 +2996,6 @@
         </w:rPr>
         <w:t>C</w:t>
       </w:r>
-      <w:proofErr w:type="spellEnd"/>
       <w:r>
         <w:rPr>
           <w:rFonts w:ascii="Times New Roman" w:hAnsi="Times New Roman" w:cs="Times New Roman"/>
@@ -3288,13 +3040,13 @@
         </w:rPr>
         <w:lastRenderedPageBreak/>
         <w:drawing>
-          <wp:inline distT="0" distB="0" distL="0" distR="0" wp14:anchorId="7616C760" wp14:editId="2F24AD16">
-            <wp:extent cx="5943600" cy="3576955"/>
-            <wp:effectExtent l="0" t="0" r="0" b="4445"/>
-            <wp:docPr id="18" name="Chart 18">
+          <wp:inline distT="0" distB="0" distL="0" distR="0" wp14:anchorId="6EE45EAA" wp14:editId="657A5AFA">
+            <wp:extent cx="5943600" cy="3598545"/>
+            <wp:effectExtent l="0" t="0" r="0" b="8255"/>
+            <wp:docPr id="9" name="Chart 9">
               <a:extLst xmlns:a="http://schemas.openxmlformats.org/drawingml/2006/main">
                 <a:ext uri="{FF2B5EF4-FFF2-40B4-BE49-F238E27FC236}">
-                  <a16:creationId xmlns:a16="http://schemas.microsoft.com/office/drawing/2014/main" xmlns:w16se="http://schemas.microsoft.com/office/word/2015/wordml/symex" xmlns:w16cid="http://schemas.microsoft.com/office/word/2016/wordml/cid" xmlns:w="http://schemas.openxmlformats.org/wordprocessingml/2006/main" xmlns:w10="urn:schemas-microsoft-com:office:word" xmlns:v="urn:schemas-microsoft-com:vml" xmlns:o="urn:schemas-microsoft-com:office:office" xmlns:am3d="http://schemas.microsoft.com/office/drawing/2017/model3d" xmlns:aink="http://schemas.microsoft.com/office/drawing/2016/ink" xmlns:cx8="http://schemas.microsoft.com/office/drawing/2016/5/14/chartex" xmlns:cx7="http://schemas.microsoft.com/office/drawing/2016/5/13/chartex" xmlns:cx6="http://schemas.microsoft.com/office/drawing/2016/5/12/chartex" xmlns:cx5="http://schemas.microsoft.com/office/drawing/2016/5/11/chartex" xmlns:cx4="http://schemas.microsoft.com/office/drawing/2016/5/10/chartex" xmlns:cx3="http://schemas.microsoft.com/office/drawing/2016/5/9/chartex" xmlns:cx2="http://schemas.microsoft.com/office/drawing/2015/10/21/chartex" xmlns:cx1="http://schemas.microsoft.com/office/drawing/2015/9/8/chartex" xmlns:cx="http://schemas.microsoft.com/office/drawing/2014/chartex" xmlns="" id="{00000000-0008-0000-0000-00000F000000}"/>
+                  <a16:creationId xmlns:xdr="http://schemas.openxmlformats.org/drawingml/2006/spreadsheetDrawing" xmlns:a16="http://schemas.microsoft.com/office/drawing/2014/main" xmlns="" xmlns:lc="http://schemas.openxmlformats.org/drawingml/2006/lockedCanvas" id="{00000000-0008-0000-0000-00000F000000}"/>
                 </a:ext>
               </a:extLst>
             </wp:docPr>
@@ -3351,7 +3103,6 @@
         </w:rPr>
         <w:t>(</w:t>
       </w:r>
-      <w:proofErr w:type="spellStart"/>
       <w:r>
         <w:rPr>
           <w:rFonts w:ascii="Times New Roman" w:hAnsi="Times New Roman" w:cs="Times New Roman"/>
@@ -3367,21 +3118,12 @@
         </w:rPr>
         <w:t>A</w:t>
       </w:r>
-      <w:proofErr w:type="spellEnd"/>
-      <w:r>
-        <w:rPr>
-          <w:rFonts w:ascii="Times New Roman" w:hAnsi="Times New Roman" w:cs="Times New Roman"/>
-          <w:bCs/>
-        </w:rPr>
-        <w:t xml:space="preserve"> = </w:t>
-      </w:r>
-      <w:proofErr w:type="spellStart"/>
-      <w:r>
-        <w:rPr>
-          <w:rFonts w:ascii="Times New Roman" w:hAnsi="Times New Roman" w:cs="Times New Roman"/>
-          <w:bCs/>
-        </w:rPr>
-        <w:t>λ</w:t>
+      <w:r>
+        <w:rPr>
+          <w:rFonts w:ascii="Times New Roman" w:hAnsi="Times New Roman" w:cs="Times New Roman"/>
+          <w:bCs/>
+        </w:rPr>
+        <w:t xml:space="preserve"> = λ</w:t>
       </w:r>
       <w:r>
         <w:rPr>
@@ -3391,7 +3133,6 @@
         </w:rPr>
         <w:t>C</w:t>
       </w:r>
-      <w:proofErr w:type="spellEnd"/>
       <w:r>
         <w:rPr>
           <w:rFonts w:ascii="Times New Roman" w:hAnsi="Times New Roman" w:cs="Times New Roman"/>
@@ -3420,13 +3161,13 @@
           <w:noProof/>
         </w:rPr>
         <w:drawing>
-          <wp:inline distT="0" distB="0" distL="0" distR="0" wp14:anchorId="686A3BC3" wp14:editId="1F6A80E7">
-            <wp:extent cx="5943600" cy="3576955"/>
-            <wp:effectExtent l="0" t="0" r="0" b="4445"/>
-            <wp:docPr id="19" name="Chart 19">
+          <wp:inline distT="0" distB="0" distL="0" distR="0" wp14:anchorId="7BA0C188" wp14:editId="6A7C44D0">
+            <wp:extent cx="5943600" cy="3598545"/>
+            <wp:effectExtent l="0" t="0" r="0" b="8255"/>
+            <wp:docPr id="10" name="Chart 10">
               <a:extLst xmlns:a="http://schemas.openxmlformats.org/drawingml/2006/main">
                 <a:ext uri="{FF2B5EF4-FFF2-40B4-BE49-F238E27FC236}">
-                  <a16:creationId xmlns:a16="http://schemas.microsoft.com/office/drawing/2014/main" xmlns:w16se="http://schemas.microsoft.com/office/word/2015/wordml/symex" xmlns:w16cid="http://schemas.microsoft.com/office/word/2016/wordml/cid" xmlns:w="http://schemas.openxmlformats.org/wordprocessingml/2006/main" xmlns:w10="urn:schemas-microsoft-com:office:word" xmlns:v="urn:schemas-microsoft-com:vml" xmlns:o="urn:schemas-microsoft-com:office:office" xmlns:am3d="http://schemas.microsoft.com/office/drawing/2017/model3d" xmlns:aink="http://schemas.microsoft.com/office/drawing/2016/ink" xmlns:cx8="http://schemas.microsoft.com/office/drawing/2016/5/14/chartex" xmlns:cx7="http://schemas.microsoft.com/office/drawing/2016/5/13/chartex" xmlns:cx6="http://schemas.microsoft.com/office/drawing/2016/5/12/chartex" xmlns:cx5="http://schemas.microsoft.com/office/drawing/2016/5/11/chartex" xmlns:cx4="http://schemas.microsoft.com/office/drawing/2016/5/10/chartex" xmlns:cx3="http://schemas.microsoft.com/office/drawing/2016/5/9/chartex" xmlns:cx2="http://schemas.microsoft.com/office/drawing/2015/10/21/chartex" xmlns:cx1="http://schemas.microsoft.com/office/drawing/2015/9/8/chartex" xmlns:cx="http://schemas.microsoft.com/office/drawing/2014/chartex" xmlns="" id="{00000000-0008-0000-0000-000010000000}"/>
+                  <a16:creationId xmlns:xdr="http://schemas.openxmlformats.org/drawingml/2006/spreadsheetDrawing" xmlns:a16="http://schemas.microsoft.com/office/drawing/2014/main" xmlns="" xmlns:lc="http://schemas.openxmlformats.org/drawingml/2006/lockedCanvas" id="{00000000-0008-0000-0000-000010000000}"/>
                 </a:ext>
               </a:extLst>
             </wp:docPr>
@@ -3475,7 +3216,13 @@
         </w:rPr>
         <w:t>(</w:t>
       </w:r>
-      <w:proofErr w:type="spellStart"/>
+      <w:r>
+        <w:rPr>
+          <w:rFonts w:ascii="Times New Roman" w:hAnsi="Times New Roman" w:cs="Times New Roman"/>
+          <w:bCs/>
+        </w:rPr>
+        <w:t>2</w:t>
+      </w:r>
       <w:r>
         <w:rPr>
           <w:rFonts w:ascii="Times New Roman" w:hAnsi="Times New Roman" w:cs="Times New Roman"/>
@@ -3491,7 +3238,6 @@
         </w:rPr>
         <w:t>A</w:t>
       </w:r>
-      <w:proofErr w:type="spellEnd"/>
       <w:r>
         <w:rPr>
           <w:rFonts w:ascii="Times New Roman" w:hAnsi="Times New Roman" w:cs="Times New Roman"/>
@@ -3499,13 +3245,8 @@
         </w:rPr>
         <w:t xml:space="preserve"> = </w:t>
       </w:r>
-      <w:r>
-        <w:rPr>
-          <w:rFonts w:ascii="Times New Roman" w:hAnsi="Times New Roman" w:cs="Times New Roman"/>
-          <w:bCs/>
-        </w:rPr>
-        <w:t>2</w:t>
-      </w:r>
+      <w:bookmarkStart w:id="0" w:name="_GoBack"/>
+      <w:bookmarkEnd w:id="0"/>
       <w:r>
         <w:rPr>
           <w:rFonts w:ascii="Times New Roman" w:hAnsi="Times New Roman" w:cs="Times New Roman"/>
@@ -4238,7 +3979,7 @@
             <c:showPercent val="0"/>
             <c:showBubbleSize val="0"/>
             <c:showLeaderLines val="0"/>
-            <c:extLst xmlns:c16r2="http://schemas.microsoft.com/office/drawing/2015/06/chart">
+            <c:extLst>
               <c:ext xmlns:c15="http://schemas.microsoft.com/office/drawing/2012/chart" uri="{CE6537A1-D6FC-4f65-9D91-7224C49458BB}">
                 <c15:showLeaderLines val="1"/>
                 <c15:leaderLines>
@@ -4291,7 +4032,7 @@
                   <c:v>1.1964</c:v>
                 </c:pt>
                 <c:pt idx="2">
-                  <c:v>2.372399999999998</c:v>
+                  <c:v>2.372399999999999</c:v>
                 </c:pt>
                 <c:pt idx="3">
                   <c:v>2.49</c:v>
@@ -4300,11 +4041,6 @@
             </c:numRef>
           </c:yVal>
           <c:smooth val="1"/>
-          <c:extLst xmlns:c16r2="http://schemas.microsoft.com/office/drawing/2015/06/chart">
-            <c:ext xmlns:c16="http://schemas.microsoft.com/office/drawing/2014/chart" uri="{C3380CC4-5D6E-409C-BE32-E72D297353CC}">
-              <c16:uniqueId val="{00000000-E321-4DFB-8FFD-10BF181E997B}"/>
-            </c:ext>
-          </c:extLst>
         </c:ser>
         <c:ser>
           <c:idx val="3"/>
@@ -4382,28 +4118,6 @@
             </c:spPr>
           </c:marker>
           <c:dLbls>
-            <c:dLbl>
-              <c:idx val="3"/>
-              <c:layout>
-                <c:manualLayout>
-                  <c:x val="0.0165490611750454"/>
-                  <c:y val="-0.0595288831145188"/>
-                </c:manualLayout>
-              </c:layout>
-              <c:dLblPos val="r"/>
-              <c:showLegendKey val="0"/>
-              <c:showVal val="1"/>
-              <c:showCatName val="0"/>
-              <c:showSerName val="0"/>
-              <c:showPercent val="0"/>
-              <c:showBubbleSize val="0"/>
-              <c:extLst xmlns:c16r2="http://schemas.microsoft.com/office/drawing/2015/06/chart">
-                <c:ext xmlns:c16="http://schemas.microsoft.com/office/drawing/2014/chart" uri="{C3380CC4-5D6E-409C-BE32-E72D297353CC}">
-                  <c16:uniqueId val="{00000009-E321-4DFB-8FFD-10BF181E997B}"/>
-                </c:ext>
-                <c:ext xmlns:c15="http://schemas.microsoft.com/office/drawing/2012/chart" uri="{CE6537A1-D6FC-4f65-9D91-7224C49458BB}"/>
-              </c:extLst>
-            </c:dLbl>
             <c:spPr>
               <a:noFill/>
               <a:ln>
@@ -4440,7 +4154,7 @@
             <c:showPercent val="0"/>
             <c:showBubbleSize val="0"/>
             <c:showLeaderLines val="0"/>
-            <c:extLst xmlns:c16r2="http://schemas.microsoft.com/office/drawing/2015/06/chart">
+            <c:extLst>
               <c:ext xmlns:c15="http://schemas.microsoft.com/office/drawing/2012/chart" uri="{CE6537A1-D6FC-4f65-9D91-7224C49458BB}">
                 <c15:showLeaderLines val="1"/>
                 <c15:leaderLines>
@@ -4502,11 +4216,6 @@
             </c:numRef>
           </c:yVal>
           <c:smooth val="1"/>
-          <c:extLst xmlns:c16r2="http://schemas.microsoft.com/office/drawing/2015/06/chart">
-            <c:ext xmlns:c16="http://schemas.microsoft.com/office/drawing/2014/chart" uri="{C3380CC4-5D6E-409C-BE32-E72D297353CC}">
-              <c16:uniqueId val="{00000001-E321-4DFB-8FFD-10BF181E997B}"/>
-            </c:ext>
-          </c:extLst>
         </c:ser>
         <c:ser>
           <c:idx val="0"/>
@@ -4619,7 +4328,7 @@
             <c:showPercent val="0"/>
             <c:showBubbleSize val="0"/>
             <c:showLeaderLines val="0"/>
-            <c:extLst xmlns:c16r2="http://schemas.microsoft.com/office/drawing/2015/06/chart">
+            <c:extLst>
               <c:ext xmlns:c15="http://schemas.microsoft.com/office/drawing/2012/chart" uri="{CE6537A1-D6FC-4f65-9D91-7224C49458BB}">
                 <c15:showLeaderLines val="1"/>
                 <c15:leaderLines>
@@ -4681,11 +4390,6 @@
             </c:numRef>
           </c:yVal>
           <c:smooth val="1"/>
-          <c:extLst xmlns:c16r2="http://schemas.microsoft.com/office/drawing/2015/06/chart">
-            <c:ext xmlns:c16="http://schemas.microsoft.com/office/drawing/2014/chart" uri="{C3380CC4-5D6E-409C-BE32-E72D297353CC}">
-              <c16:uniqueId val="{00000002-E321-4DFB-8FFD-10BF181E997B}"/>
-            </c:ext>
-          </c:extLst>
         </c:ser>
         <c:ser>
           <c:idx val="1"/>
@@ -4825,79 +4529,8 @@
                 </a:outerShdw>
               </a:effectLst>
             </c:spPr>
-            <c:extLst xmlns:c16r2="http://schemas.microsoft.com/office/drawing/2015/06/chart">
-              <c:ext xmlns:c16="http://schemas.microsoft.com/office/drawing/2014/chart" uri="{C3380CC4-5D6E-409C-BE32-E72D297353CC}">
-                <c16:uniqueId val="{00000004-E321-4DFB-8FFD-10BF181E997B}"/>
-              </c:ext>
-            </c:extLst>
           </c:dPt>
           <c:dLbls>
-            <c:dLbl>
-              <c:idx val="0"/>
-              <c:layout>
-                <c:manualLayout>
-                  <c:x val="-0.0524252977993136"/>
-                  <c:y val="-0.105071009581501"/>
-                </c:manualLayout>
-              </c:layout>
-              <c:dLblPos val="r"/>
-              <c:showLegendKey val="0"/>
-              <c:showVal val="1"/>
-              <c:showCatName val="0"/>
-              <c:showSerName val="0"/>
-              <c:showPercent val="0"/>
-              <c:showBubbleSize val="0"/>
-              <c:extLst xmlns:c16r2="http://schemas.microsoft.com/office/drawing/2015/06/chart">
-                <c:ext xmlns:c16="http://schemas.microsoft.com/office/drawing/2014/chart" uri="{C3380CC4-5D6E-409C-BE32-E72D297353CC}">
-                  <c16:uniqueId val="{00000006-E321-4DFB-8FFD-10BF181E997B}"/>
-                </c:ext>
-                <c:ext xmlns:c15="http://schemas.microsoft.com/office/drawing/2012/chart" uri="{CE6537A1-D6FC-4f65-9D91-7224C49458BB}"/>
-              </c:extLst>
-            </c:dLbl>
-            <c:dLbl>
-              <c:idx val="1"/>
-              <c:layout>
-                <c:manualLayout>
-                  <c:x val="-0.0353312807052965"/>
-                  <c:y val="-0.0945612880891202"/>
-                </c:manualLayout>
-              </c:layout>
-              <c:dLblPos val="r"/>
-              <c:showLegendKey val="0"/>
-              <c:showVal val="1"/>
-              <c:showCatName val="0"/>
-              <c:showSerName val="0"/>
-              <c:showPercent val="0"/>
-              <c:showBubbleSize val="0"/>
-              <c:extLst xmlns:c16r2="http://schemas.microsoft.com/office/drawing/2015/06/chart">
-                <c:ext xmlns:c16="http://schemas.microsoft.com/office/drawing/2014/chart" uri="{C3380CC4-5D6E-409C-BE32-E72D297353CC}">
-                  <c16:uniqueId val="{00000007-E321-4DFB-8FFD-10BF181E997B}"/>
-                </c:ext>
-                <c:ext xmlns:c15="http://schemas.microsoft.com/office/drawing/2012/chart" uri="{CE6537A1-D6FC-4f65-9D91-7224C49458BB}"/>
-              </c:extLst>
-            </c:dLbl>
-            <c:dLbl>
-              <c:idx val="2"/>
-              <c:layout>
-                <c:manualLayout>
-                  <c:x val="-0.0139637593377751"/>
-                  <c:y val="-0.0875548070942"/>
-                </c:manualLayout>
-              </c:layout>
-              <c:dLblPos val="r"/>
-              <c:showLegendKey val="0"/>
-              <c:showVal val="1"/>
-              <c:showCatName val="0"/>
-              <c:showSerName val="0"/>
-              <c:showPercent val="0"/>
-              <c:showBubbleSize val="0"/>
-              <c:extLst xmlns:c16r2="http://schemas.microsoft.com/office/drawing/2015/06/chart">
-                <c:ext xmlns:c16="http://schemas.microsoft.com/office/drawing/2014/chart" uri="{C3380CC4-5D6E-409C-BE32-E72D297353CC}">
-                  <c16:uniqueId val="{00000008-E321-4DFB-8FFD-10BF181E997B}"/>
-                </c:ext>
-                <c:ext xmlns:c15="http://schemas.microsoft.com/office/drawing/2012/chart" uri="{CE6537A1-D6FC-4f65-9D91-7224C49458BB}"/>
-              </c:extLst>
-            </c:dLbl>
             <c:spPr>
               <a:noFill/>
               <a:ln>
@@ -4934,7 +4567,7 @@
             <c:showPercent val="0"/>
             <c:showBubbleSize val="0"/>
             <c:showLeaderLines val="0"/>
-            <c:extLst xmlns:c16r2="http://schemas.microsoft.com/office/drawing/2015/06/chart">
+            <c:extLst>
               <c:ext xmlns:c15="http://schemas.microsoft.com/office/drawing/2012/chart" uri="{CE6537A1-D6FC-4f65-9D91-7224C49458BB}">
                 <c15:showLeaderLines val="1"/>
                 <c15:leaderLines>
@@ -4981,26 +4614,21 @@
                 <c:formatCode>General</c:formatCode>
                 <c:ptCount val="4"/>
                 <c:pt idx="0">
-                  <c:v>0.5988</c:v>
+                  <c:v>0.6012</c:v>
                 </c:pt>
                 <c:pt idx="1">
                   <c:v>1.1964</c:v>
                 </c:pt>
                 <c:pt idx="2">
-                  <c:v>2.379599999999999</c:v>
+                  <c:v>2.392799999999999</c:v>
                 </c:pt>
                 <c:pt idx="3">
-                  <c:v>2.6316</c:v>
+                  <c:v>2.6796</c:v>
                 </c:pt>
               </c:numCache>
             </c:numRef>
           </c:yVal>
           <c:smooth val="1"/>
-          <c:extLst xmlns:c16r2="http://schemas.microsoft.com/office/drawing/2015/06/chart">
-            <c:ext xmlns:c16="http://schemas.microsoft.com/office/drawing/2014/chart" uri="{C3380CC4-5D6E-409C-BE32-E72D297353CC}">
-              <c16:uniqueId val="{00000005-E321-4DFB-8FFD-10BF181E997B}"/>
-            </c:ext>
-          </c:extLst>
         </c:ser>
         <c:dLbls>
           <c:dLblPos val="t"/>
@@ -5011,11 +4639,11 @@
           <c:showPercent val="0"/>
           <c:showBubbleSize val="0"/>
         </c:dLbls>
-        <c:axId val="858277264"/>
-        <c:axId val="786560944"/>
+        <c:axId val="784697872"/>
+        <c:axId val="784664064"/>
       </c:scatterChart>
       <c:valAx>
-        <c:axId val="858277264"/>
+        <c:axId val="784697872"/>
         <c:scaling>
           <c:orientation val="minMax"/>
         </c:scaling>
@@ -5062,6 +4690,10 @@
                     <a:effectLst/>
                   </a:rPr>
                   <a:t>frames/sec</a:t>
+                </a:r>
+                <a:r>
+                  <a:rPr lang="en-US" sz="900" b="1" i="0" u="none" strike="noStrike" cap="none" baseline="0"/>
+                  <a:t> </a:t>
                 </a:r>
                 <a:r>
                   <a:rPr lang="en-US" cap="none" baseline="0"/>
@@ -5132,12 +4764,12 @@
             <a:endParaRPr lang="en-US"/>
           </a:p>
         </c:txPr>
-        <c:crossAx val="786560944"/>
+        <c:crossAx val="784664064"/>
         <c:crosses val="autoZero"/>
         <c:crossBetween val="midCat"/>
       </c:valAx>
       <c:valAx>
-        <c:axId val="786560944"/>
+        <c:axId val="784664064"/>
         <c:scaling>
           <c:orientation val="minMax"/>
         </c:scaling>
@@ -5250,7 +4882,7 @@
             <a:endParaRPr lang="en-US"/>
           </a:p>
         </c:txPr>
-        <c:crossAx val="858277264"/>
+        <c:crossAx val="784697872"/>
         <c:crosses val="autoZero"/>
         <c:crossBetween val="midCat"/>
       </c:valAx>
@@ -5565,7 +5197,7 @@
             <c:showPercent val="0"/>
             <c:showBubbleSize val="0"/>
             <c:showLeaderLines val="0"/>
-            <c:extLst xmlns:c16r2="http://schemas.microsoft.com/office/drawing/2015/06/chart">
+            <c:extLst>
               <c:ext xmlns:c15="http://schemas.microsoft.com/office/drawing/2012/chart" uri="{CE6537A1-D6FC-4f65-9D91-7224C49458BB}">
                 <c15:showLeaderLines val="1"/>
                 <c15:leaderLines>
@@ -5627,11 +5259,6 @@
             </c:numRef>
           </c:yVal>
           <c:smooth val="1"/>
-          <c:extLst xmlns:c16r2="http://schemas.microsoft.com/office/drawing/2015/06/chart">
-            <c:ext xmlns:c16="http://schemas.microsoft.com/office/drawing/2014/chart" uri="{C3380CC4-5D6E-409C-BE32-E72D297353CC}">
-              <c16:uniqueId val="{00000000-E60C-4CD9-B80C-89E5B3118EF8}"/>
-            </c:ext>
-          </c:extLst>
         </c:ser>
         <c:ser>
           <c:idx val="1"/>
@@ -5745,7 +5372,7 @@
             <c:showPercent val="0"/>
             <c:showBubbleSize val="0"/>
             <c:showLeaderLines val="0"/>
-            <c:extLst xmlns:c16r2="http://schemas.microsoft.com/office/drawing/2015/06/chart">
+            <c:extLst>
               <c:ext xmlns:c15="http://schemas.microsoft.com/office/drawing/2012/chart" uri="{CE6537A1-D6FC-4f65-9D91-7224C49458BB}">
                 <c15:showLeaderLines val="1"/>
                 <c15:leaderLines>
@@ -5807,11 +5434,6 @@
             </c:numRef>
           </c:yVal>
           <c:smooth val="1"/>
-          <c:extLst xmlns:c16r2="http://schemas.microsoft.com/office/drawing/2015/06/chart">
-            <c:ext xmlns:c16="http://schemas.microsoft.com/office/drawing/2014/chart" uri="{C3380CC4-5D6E-409C-BE32-E72D297353CC}">
-              <c16:uniqueId val="{00000001-E60C-4CD9-B80C-89E5B3118EF8}"/>
-            </c:ext>
-          </c:extLst>
         </c:ser>
         <c:ser>
           <c:idx val="2"/>
@@ -5924,7 +5546,7 @@
             <c:showPercent val="0"/>
             <c:showBubbleSize val="0"/>
             <c:showLeaderLines val="0"/>
-            <c:extLst xmlns:c16r2="http://schemas.microsoft.com/office/drawing/2015/06/chart">
+            <c:extLst>
               <c:ext xmlns:c15="http://schemas.microsoft.com/office/drawing/2012/chart" uri="{CE6537A1-D6FC-4f65-9D91-7224C49458BB}">
                 <c15:showLeaderLines val="1"/>
                 <c15:leaderLines>
@@ -5974,7 +5596,7 @@
                   <c:v>2.00513</c:v>
                 </c:pt>
                 <c:pt idx="1">
-                  <c:v>2.065056999999999</c:v>
+                  <c:v>2.065057</c:v>
                 </c:pt>
                 <c:pt idx="2">
                   <c:v>2.279903</c:v>
@@ -5986,11 +5608,6 @@
             </c:numRef>
           </c:yVal>
           <c:smooth val="1"/>
-          <c:extLst xmlns:c16r2="http://schemas.microsoft.com/office/drawing/2015/06/chart">
-            <c:ext xmlns:c16="http://schemas.microsoft.com/office/drawing/2014/chart" uri="{C3380CC4-5D6E-409C-BE32-E72D297353CC}">
-              <c16:uniqueId val="{00000002-E60C-4CD9-B80C-89E5B3118EF8}"/>
-            </c:ext>
-          </c:extLst>
         </c:ser>
         <c:ser>
           <c:idx val="3"/>
@@ -6104,7 +5721,7 @@
             <c:showPercent val="0"/>
             <c:showBubbleSize val="0"/>
             <c:showLeaderLines val="0"/>
-            <c:extLst xmlns:c16r2="http://schemas.microsoft.com/office/drawing/2015/06/chart">
+            <c:extLst>
               <c:ext xmlns:c15="http://schemas.microsoft.com/office/drawing/2012/chart" uri="{CE6537A1-D6FC-4f65-9D91-7224C49458BB}">
                 <c15:showLeaderLines val="1"/>
                 <c15:leaderLines>
@@ -6151,26 +5768,21 @@
                 <c:formatCode>0.000</c:formatCode>
                 <c:ptCount val="4"/>
                 <c:pt idx="0">
-                  <c:v>2.003488</c:v>
+                  <c:v>1.997002</c:v>
                 </c:pt>
                 <c:pt idx="1">
-                  <c:v>1.994013</c:v>
+                  <c:v>1.994554</c:v>
                 </c:pt>
                 <c:pt idx="2">
-                  <c:v>2.740239</c:v>
+                  <c:v>2.905804</c:v>
                 </c:pt>
                 <c:pt idx="3">
-                  <c:v>3.763107</c:v>
+                  <c:v>3.687085</c:v>
                 </c:pt>
               </c:numCache>
             </c:numRef>
           </c:yVal>
           <c:smooth val="1"/>
-          <c:extLst xmlns:c16r2="http://schemas.microsoft.com/office/drawing/2015/06/chart">
-            <c:ext xmlns:c16="http://schemas.microsoft.com/office/drawing/2014/chart" uri="{C3380CC4-5D6E-409C-BE32-E72D297353CC}">
-              <c16:uniqueId val="{00000003-E60C-4CD9-B80C-89E5B3118EF8}"/>
-            </c:ext>
-          </c:extLst>
         </c:ser>
         <c:dLbls>
           <c:dLblPos val="t"/>
@@ -6181,11 +5793,11 @@
           <c:showPercent val="0"/>
           <c:showBubbleSize val="0"/>
         </c:dLbls>
-        <c:axId val="802893920"/>
-        <c:axId val="802897312"/>
+        <c:axId val="786376736"/>
+        <c:axId val="786353568"/>
       </c:scatterChart>
       <c:valAx>
-        <c:axId val="802893920"/>
+        <c:axId val="786376736"/>
         <c:scaling>
           <c:orientation val="minMax"/>
         </c:scaling>
@@ -6292,12 +5904,12 @@
             <a:endParaRPr lang="en-US"/>
           </a:p>
         </c:txPr>
-        <c:crossAx val="802897312"/>
+        <c:crossAx val="786353568"/>
         <c:crosses val="autoZero"/>
         <c:crossBetween val="midCat"/>
       </c:valAx>
       <c:valAx>
-        <c:axId val="802897312"/>
+        <c:axId val="786353568"/>
         <c:scaling>
           <c:orientation val="minMax"/>
         </c:scaling>
@@ -6404,7 +6016,7 @@
             <a:endParaRPr lang="en-US"/>
           </a:p>
         </c:txPr>
-        <c:crossAx val="802893920"/>
+        <c:crossAx val="786376736"/>
         <c:crosses val="autoZero"/>
         <c:crossBetween val="midCat"/>
       </c:valAx>
@@ -6679,50 +6291,6 @@
             </c:spPr>
           </c:marker>
           <c:dLbls>
-            <c:dLbl>
-              <c:idx val="2"/>
-              <c:layout>
-                <c:manualLayout>
-                  <c:x val="-0.0411432465172622"/>
-                  <c:y val="0.0347723429984734"/>
-                </c:manualLayout>
-              </c:layout>
-              <c:dLblPos val="r"/>
-              <c:showLegendKey val="0"/>
-              <c:showVal val="1"/>
-              <c:showCatName val="0"/>
-              <c:showSerName val="0"/>
-              <c:showPercent val="0"/>
-              <c:showBubbleSize val="0"/>
-              <c:extLst xmlns:c16r2="http://schemas.microsoft.com/office/drawing/2015/06/chart">
-                <c:ext xmlns:c16="http://schemas.microsoft.com/office/drawing/2014/chart" uri="{C3380CC4-5D6E-409C-BE32-E72D297353CC}">
-                  <c16:uniqueId val="{00000007-FA24-4CCD-8650-F39198021407}"/>
-                </c:ext>
-                <c:ext xmlns:c15="http://schemas.microsoft.com/office/drawing/2012/chart" uri="{CE6537A1-D6FC-4f65-9D91-7224C49458BB}"/>
-              </c:extLst>
-            </c:dLbl>
-            <c:dLbl>
-              <c:idx val="3"/>
-              <c:layout>
-                <c:manualLayout>
-                  <c:x val="-0.0646475200215358"/>
-                  <c:y val="0.0173991671819341"/>
-                </c:manualLayout>
-              </c:layout>
-              <c:dLblPos val="r"/>
-              <c:showLegendKey val="0"/>
-              <c:showVal val="1"/>
-              <c:showCatName val="0"/>
-              <c:showSerName val="0"/>
-              <c:showPercent val="0"/>
-              <c:showBubbleSize val="0"/>
-              <c:extLst xmlns:c16r2="http://schemas.microsoft.com/office/drawing/2015/06/chart">
-                <c:ext xmlns:c16="http://schemas.microsoft.com/office/drawing/2014/chart" uri="{C3380CC4-5D6E-409C-BE32-E72D297353CC}">
-                  <c16:uniqueId val="{00000008-FA24-4CCD-8650-F39198021407}"/>
-                </c:ext>
-                <c:ext xmlns:c15="http://schemas.microsoft.com/office/drawing/2012/chart" uri="{CE6537A1-D6FC-4f65-9D91-7224C49458BB}"/>
-              </c:extLst>
-            </c:dLbl>
             <c:spPr>
               <a:noFill/>
               <a:ln>
@@ -6759,7 +6327,7 @@
             <c:showPercent val="0"/>
             <c:showBubbleSize val="0"/>
             <c:showLeaderLines val="0"/>
-            <c:extLst xmlns:c16r2="http://schemas.microsoft.com/office/drawing/2015/06/chart">
+            <c:extLst>
               <c:ext xmlns:c15="http://schemas.microsoft.com/office/drawing/2012/chart" uri="{CE6537A1-D6FC-4f65-9D91-7224C49458BB}">
                 <c15:showLeaderLines val="1"/>
                 <c15:leaderLines>
@@ -6821,11 +6389,6 @@
             </c:numRef>
           </c:yVal>
           <c:smooth val="1"/>
-          <c:extLst xmlns:c16r2="http://schemas.microsoft.com/office/drawing/2015/06/chart">
-            <c:ext xmlns:c16="http://schemas.microsoft.com/office/drawing/2014/chart" uri="{C3380CC4-5D6E-409C-BE32-E72D297353CC}">
-              <c16:uniqueId val="{00000000-FA24-4CCD-8650-F39198021407}"/>
-            </c:ext>
-          </c:extLst>
         </c:ser>
         <c:ser>
           <c:idx val="1"/>
@@ -6966,79 +6529,8 @@
                 </a:outerShdw>
               </a:effectLst>
             </c:spPr>
-            <c:extLst xmlns:c16r2="http://schemas.microsoft.com/office/drawing/2015/06/chart">
-              <c:ext xmlns:c16="http://schemas.microsoft.com/office/drawing/2014/chart" uri="{C3380CC4-5D6E-409C-BE32-E72D297353CC}">
-                <c16:uniqueId val="{00000002-FA24-4CCD-8650-F39198021407}"/>
-              </c:ext>
-            </c:extLst>
           </c:dPt>
           <c:dLbls>
-            <c:dLbl>
-              <c:idx val="1"/>
-              <c:layout>
-                <c:manualLayout>
-                  <c:x val="-0.0582372636112794"/>
-                  <c:y val="-0.0173471844511444"/>
-                </c:manualLayout>
-              </c:layout>
-              <c:dLblPos val="r"/>
-              <c:showLegendKey val="0"/>
-              <c:showVal val="1"/>
-              <c:showCatName val="0"/>
-              <c:showSerName val="0"/>
-              <c:showPercent val="0"/>
-              <c:showBubbleSize val="0"/>
-              <c:extLst xmlns:c16r2="http://schemas.microsoft.com/office/drawing/2015/06/chart">
-                <c:ext xmlns:c16="http://schemas.microsoft.com/office/drawing/2014/chart" uri="{C3380CC4-5D6E-409C-BE32-E72D297353CC}">
-                  <c16:uniqueId val="{0000000C-FA24-4CCD-8650-F39198021407}"/>
-                </c:ext>
-                <c:ext xmlns:c15="http://schemas.microsoft.com/office/drawing/2012/chart" uri="{CE6537A1-D6FC-4f65-9D91-7224C49458BB}"/>
-              </c:extLst>
-            </c:dLbl>
-            <c:dLbl>
-              <c:idx val="2"/>
-              <c:layout>
-                <c:manualLayout>
-                  <c:x val="-0.0347329901070059"/>
-                  <c:y val="-0.027771089941068"/>
-                </c:manualLayout>
-              </c:layout>
-              <c:dLblPos val="r"/>
-              <c:showLegendKey val="0"/>
-              <c:showVal val="1"/>
-              <c:showCatName val="0"/>
-              <c:showSerName val="0"/>
-              <c:showPercent val="0"/>
-              <c:showBubbleSize val="0"/>
-              <c:extLst xmlns:c16r2="http://schemas.microsoft.com/office/drawing/2015/06/chart">
-                <c:ext xmlns:c16="http://schemas.microsoft.com/office/drawing/2014/chart" uri="{C3380CC4-5D6E-409C-BE32-E72D297353CC}">
-                  <c16:uniqueId val="{00000009-FA24-4CCD-8650-F39198021407}"/>
-                </c:ext>
-                <c:ext xmlns:c15="http://schemas.microsoft.com/office/drawing/2012/chart" uri="{CE6537A1-D6FC-4f65-9D91-7224C49458BB}"/>
-              </c:extLst>
-            </c:dLbl>
-            <c:dLbl>
-              <c:idx val="3"/>
-              <c:layout>
-                <c:manualLayout>
-                  <c:x val="-0.0261859815599973"/>
-                  <c:y val="-0.0347203602676837"/>
-                </c:manualLayout>
-              </c:layout>
-              <c:dLblPos val="r"/>
-              <c:showLegendKey val="0"/>
-              <c:showVal val="1"/>
-              <c:showCatName val="0"/>
-              <c:showSerName val="0"/>
-              <c:showPercent val="0"/>
-              <c:showBubbleSize val="0"/>
-              <c:extLst xmlns:c16r2="http://schemas.microsoft.com/office/drawing/2015/06/chart">
-                <c:ext xmlns:c16="http://schemas.microsoft.com/office/drawing/2014/chart" uri="{C3380CC4-5D6E-409C-BE32-E72D297353CC}">
-                  <c16:uniqueId val="{00000002-FA24-4CCD-8650-F39198021407}"/>
-                </c:ext>
-                <c:ext xmlns:c15="http://schemas.microsoft.com/office/drawing/2012/chart" uri="{CE6537A1-D6FC-4f65-9D91-7224C49458BB}"/>
-              </c:extLst>
-            </c:dLbl>
             <c:spPr>
               <a:noFill/>
               <a:ln>
@@ -7075,7 +6567,7 @@
             <c:showPercent val="0"/>
             <c:showBubbleSize val="0"/>
             <c:showLeaderLines val="0"/>
-            <c:extLst xmlns:c16r2="http://schemas.microsoft.com/office/drawing/2015/06/chart">
+            <c:extLst>
               <c:ext xmlns:c15="http://schemas.microsoft.com/office/drawing/2012/chart" uri="{CE6537A1-D6FC-4f65-9D91-7224C49458BB}">
                 <c15:showLeaderLines val="1"/>
                 <c15:leaderLines>
@@ -7137,11 +6629,6 @@
             </c:numRef>
           </c:yVal>
           <c:smooth val="1"/>
-          <c:extLst xmlns:c16r2="http://schemas.microsoft.com/office/drawing/2015/06/chart">
-            <c:ext xmlns:c16="http://schemas.microsoft.com/office/drawing/2014/chart" uri="{C3380CC4-5D6E-409C-BE32-E72D297353CC}">
-              <c16:uniqueId val="{00000003-FA24-4CCD-8650-F39198021407}"/>
-            </c:ext>
-          </c:extLst>
         </c:ser>
         <c:ser>
           <c:idx val="2"/>
@@ -7218,50 +6705,6 @@
             </c:spPr>
           </c:marker>
           <c:dLbls>
-            <c:dLbl>
-              <c:idx val="1"/>
-              <c:layout>
-                <c:manualLayout>
-                  <c:x val="-0.0026817080557238"/>
-                  <c:y val="0.00697526169201059"/>
-                </c:manualLayout>
-              </c:layout>
-              <c:dLblPos val="r"/>
-              <c:showLegendKey val="0"/>
-              <c:showVal val="1"/>
-              <c:showCatName val="0"/>
-              <c:showSerName val="0"/>
-              <c:showPercent val="0"/>
-              <c:showBubbleSize val="0"/>
-              <c:extLst xmlns:c16r2="http://schemas.microsoft.com/office/drawing/2015/06/chart">
-                <c:ext xmlns:c16="http://schemas.microsoft.com/office/drawing/2014/chart" uri="{C3380CC4-5D6E-409C-BE32-E72D297353CC}">
-                  <c16:uniqueId val="{0000000B-FA24-4CCD-8650-F39198021407}"/>
-                </c:ext>
-                <c:ext xmlns:c15="http://schemas.microsoft.com/office/drawing/2012/chart" uri="{CE6537A1-D6FC-4f65-9D91-7224C49458BB}"/>
-              </c:extLst>
-            </c:dLbl>
-            <c:dLbl>
-              <c:idx val="2"/>
-              <c:layout>
-                <c:manualLayout>
-                  <c:x val="-0.0454167507907665"/>
-                  <c:y val="0.0347723429984733"/>
-                </c:manualLayout>
-              </c:layout>
-              <c:dLblPos val="r"/>
-              <c:showLegendKey val="0"/>
-              <c:showVal val="1"/>
-              <c:showCatName val="0"/>
-              <c:showSerName val="0"/>
-              <c:showPercent val="0"/>
-              <c:showBubbleSize val="0"/>
-              <c:extLst xmlns:c16r2="http://schemas.microsoft.com/office/drawing/2015/06/chart">
-                <c:ext xmlns:c16="http://schemas.microsoft.com/office/drawing/2014/chart" uri="{C3380CC4-5D6E-409C-BE32-E72D297353CC}">
-                  <c16:uniqueId val="{00000006-FA24-4CCD-8650-F39198021407}"/>
-                </c:ext>
-                <c:ext xmlns:c15="http://schemas.microsoft.com/office/drawing/2012/chart" uri="{CE6537A1-D6FC-4f65-9D91-7224C49458BB}"/>
-              </c:extLst>
-            </c:dLbl>
             <c:spPr>
               <a:noFill/>
               <a:ln>
@@ -7298,7 +6741,7 @@
             <c:showPercent val="0"/>
             <c:showBubbleSize val="0"/>
             <c:showLeaderLines val="0"/>
-            <c:extLst xmlns:c16r2="http://schemas.microsoft.com/office/drawing/2015/06/chart">
+            <c:extLst>
               <c:ext xmlns:c15="http://schemas.microsoft.com/office/drawing/2012/chart" uri="{CE6537A1-D6FC-4f65-9D91-7224C49458BB}">
                 <c15:showLeaderLines val="1"/>
                 <c15:leaderLines>
@@ -7360,11 +6803,6 @@
             </c:numRef>
           </c:yVal>
           <c:smooth val="1"/>
-          <c:extLst xmlns:c16r2="http://schemas.microsoft.com/office/drawing/2015/06/chart">
-            <c:ext xmlns:c16="http://schemas.microsoft.com/office/drawing/2014/chart" uri="{C3380CC4-5D6E-409C-BE32-E72D297353CC}">
-              <c16:uniqueId val="{00000004-FA24-4CCD-8650-F39198021407}"/>
-            </c:ext>
-          </c:extLst>
         </c:ser>
         <c:ser>
           <c:idx val="3"/>
@@ -7442,28 +6880,6 @@
             </c:spPr>
           </c:marker>
           <c:dLbls>
-            <c:dLbl>
-              <c:idx val="1"/>
-              <c:layout>
-                <c:manualLayout>
-                  <c:x val="-0.0432799986540144"/>
-                  <c:y val="-0.0729413470640701"/>
-                </c:manualLayout>
-              </c:layout>
-              <c:dLblPos val="r"/>
-              <c:showLegendKey val="0"/>
-              <c:showVal val="1"/>
-              <c:showCatName val="0"/>
-              <c:showSerName val="0"/>
-              <c:showPercent val="0"/>
-              <c:showBubbleSize val="0"/>
-              <c:extLst xmlns:c16r2="http://schemas.microsoft.com/office/drawing/2015/06/chart">
-                <c:ext xmlns:c16="http://schemas.microsoft.com/office/drawing/2014/chart" uri="{C3380CC4-5D6E-409C-BE32-E72D297353CC}">
-                  <c16:uniqueId val="{0000000A-FA24-4CCD-8650-F39198021407}"/>
-                </c:ext>
-                <c:ext xmlns:c15="http://schemas.microsoft.com/office/drawing/2012/chart" uri="{CE6537A1-D6FC-4f65-9D91-7224C49458BB}"/>
-              </c:extLst>
-            </c:dLbl>
             <c:spPr>
               <a:noFill/>
               <a:ln>
@@ -7500,7 +6916,7 @@
             <c:showPercent val="0"/>
             <c:showBubbleSize val="0"/>
             <c:showLeaderLines val="0"/>
-            <c:extLst xmlns:c16r2="http://schemas.microsoft.com/office/drawing/2015/06/chart">
+            <c:extLst>
               <c:ext xmlns:c15="http://schemas.microsoft.com/office/drawing/2012/chart" uri="{CE6537A1-D6FC-4f65-9D91-7224C49458BB}">
                 <c15:showLeaderLines val="1"/>
                 <c15:leaderLines>
@@ -7550,23 +6966,18 @@
                   <c:v>1.1988</c:v>
                 </c:pt>
                 <c:pt idx="1">
-                  <c:v>2.3904</c:v>
+                  <c:v>2.391599999999999</c:v>
                 </c:pt>
                 <c:pt idx="2">
-                  <c:v>3.879599999999999</c:v>
+                  <c:v>3.9516</c:v>
                 </c:pt>
                 <c:pt idx="3">
-                  <c:v>4.2024</c:v>
+                  <c:v>4.1856</c:v>
                 </c:pt>
               </c:numCache>
             </c:numRef>
           </c:yVal>
           <c:smooth val="1"/>
-          <c:extLst xmlns:c16r2="http://schemas.microsoft.com/office/drawing/2015/06/chart">
-            <c:ext xmlns:c16="http://schemas.microsoft.com/office/drawing/2014/chart" uri="{C3380CC4-5D6E-409C-BE32-E72D297353CC}">
-              <c16:uniqueId val="{00000005-FA24-4CCD-8650-F39198021407}"/>
-            </c:ext>
-          </c:extLst>
         </c:ser>
         <c:dLbls>
           <c:dLblPos val="t"/>
@@ -7577,11 +6988,11 @@
           <c:showPercent val="0"/>
           <c:showBubbleSize val="0"/>
         </c:dLbls>
-        <c:axId val="897035552"/>
-        <c:axId val="856173392"/>
+        <c:axId val="784801776"/>
+        <c:axId val="784804320"/>
       </c:scatterChart>
       <c:valAx>
-        <c:axId val="897035552"/>
+        <c:axId val="784801776"/>
         <c:scaling>
           <c:orientation val="minMax"/>
         </c:scaling>
@@ -7698,12 +7109,12 @@
             <a:endParaRPr lang="en-US"/>
           </a:p>
         </c:txPr>
-        <c:crossAx val="856173392"/>
+        <c:crossAx val="784804320"/>
         <c:crosses val="autoZero"/>
         <c:crossBetween val="midCat"/>
       </c:valAx>
       <c:valAx>
-        <c:axId val="856173392"/>
+        <c:axId val="784804320"/>
         <c:scaling>
           <c:orientation val="minMax"/>
         </c:scaling>
@@ -7810,7 +7221,7 @@
             <a:endParaRPr lang="en-US"/>
           </a:p>
         </c:txPr>
-        <c:crossAx val="897035552"/>
+        <c:crossAx val="784801776"/>
         <c:crosses val="autoZero"/>
         <c:crossBetween val="midCat"/>
       </c:valAx>
@@ -8125,7 +7536,7 @@
             <c:showPercent val="0"/>
             <c:showBubbleSize val="0"/>
             <c:showLeaderLines val="0"/>
-            <c:extLst xmlns:c16r2="http://schemas.microsoft.com/office/drawing/2015/06/chart">
+            <c:extLst>
               <c:ext xmlns:c15="http://schemas.microsoft.com/office/drawing/2012/chart" uri="{CE6537A1-D6FC-4f65-9D91-7224C49458BB}">
                 <c15:showLeaderLines val="1"/>
                 <c15:leaderLines>
@@ -8187,11 +7598,6 @@
             </c:numRef>
           </c:yVal>
           <c:smooth val="1"/>
-          <c:extLst xmlns:c16r2="http://schemas.microsoft.com/office/drawing/2015/06/chart">
-            <c:ext xmlns:c16="http://schemas.microsoft.com/office/drawing/2014/chart" uri="{C3380CC4-5D6E-409C-BE32-E72D297353CC}">
-              <c16:uniqueId val="{00000000-234D-4B3C-B548-FC856BA5211C}"/>
-            </c:ext>
-          </c:extLst>
         </c:ser>
         <c:ser>
           <c:idx val="1"/>
@@ -8269,28 +7675,6 @@
             </c:spPr>
           </c:marker>
           <c:dLbls>
-            <c:dLbl>
-              <c:idx val="2"/>
-              <c:layout>
-                <c:manualLayout>
-                  <c:x val="-0.100972306346322"/>
-                  <c:y val="-0.0624090172911529"/>
-                </c:manualLayout>
-              </c:layout>
-              <c:dLblPos val="r"/>
-              <c:showLegendKey val="0"/>
-              <c:showVal val="1"/>
-              <c:showCatName val="0"/>
-              <c:showSerName val="0"/>
-              <c:showPercent val="0"/>
-              <c:showBubbleSize val="0"/>
-              <c:extLst xmlns:c16r2="http://schemas.microsoft.com/office/drawing/2015/06/chart">
-                <c:ext xmlns:c16="http://schemas.microsoft.com/office/drawing/2014/chart" uri="{C3380CC4-5D6E-409C-BE32-E72D297353CC}">
-                  <c16:uniqueId val="{00000007-234D-4B3C-B548-FC856BA5211C}"/>
-                </c:ext>
-                <c:ext xmlns:c15="http://schemas.microsoft.com/office/drawing/2012/chart" uri="{CE6537A1-D6FC-4f65-9D91-7224C49458BB}"/>
-              </c:extLst>
-            </c:dLbl>
             <c:spPr>
               <a:noFill/>
               <a:ln>
@@ -8327,7 +7711,7 @@
             <c:showPercent val="0"/>
             <c:showBubbleSize val="0"/>
             <c:showLeaderLines val="0"/>
-            <c:extLst xmlns:c16r2="http://schemas.microsoft.com/office/drawing/2015/06/chart">
+            <c:extLst>
               <c:ext xmlns:c15="http://schemas.microsoft.com/office/drawing/2012/chart" uri="{CE6537A1-D6FC-4f65-9D91-7224C49458BB}">
                 <c15:showLeaderLines val="1"/>
                 <c15:leaderLines>
@@ -8383,17 +7767,12 @@
                   <c:v>2.391599999999999</c:v>
                 </c:pt>
                 <c:pt idx="3">
-                  <c:v>2.831999999999998</c:v>
+                  <c:v>2.831999999999999</c:v>
                 </c:pt>
               </c:numCache>
             </c:numRef>
           </c:yVal>
           <c:smooth val="1"/>
-          <c:extLst xmlns:c16r2="http://schemas.microsoft.com/office/drawing/2015/06/chart">
-            <c:ext xmlns:c16="http://schemas.microsoft.com/office/drawing/2014/chart" uri="{C3380CC4-5D6E-409C-BE32-E72D297353CC}">
-              <c16:uniqueId val="{00000001-234D-4B3C-B548-FC856BA5211C}"/>
-            </c:ext>
-          </c:extLst>
         </c:ser>
         <c:ser>
           <c:idx val="2"/>
@@ -8470,28 +7849,6 @@
             </c:spPr>
           </c:marker>
           <c:dLbls>
-            <c:dLbl>
-              <c:idx val="1"/>
-              <c:layout>
-                <c:manualLayout>
-                  <c:x val="-0.0774680328420487"/>
-                  <c:y val="-0.0728148445544203"/>
-                </c:manualLayout>
-              </c:layout>
-              <c:dLblPos val="r"/>
-              <c:showLegendKey val="0"/>
-              <c:showVal val="1"/>
-              <c:showCatName val="0"/>
-              <c:showSerName val="0"/>
-              <c:showPercent val="0"/>
-              <c:showBubbleSize val="0"/>
-              <c:extLst xmlns:c16r2="http://schemas.microsoft.com/office/drawing/2015/06/chart">
-                <c:ext xmlns:c16="http://schemas.microsoft.com/office/drawing/2014/chart" uri="{C3380CC4-5D6E-409C-BE32-E72D297353CC}">
-                  <c16:uniqueId val="{00000005-234D-4B3C-B548-FC856BA5211C}"/>
-                </c:ext>
-                <c:ext xmlns:c15="http://schemas.microsoft.com/office/drawing/2012/chart" uri="{CE6537A1-D6FC-4f65-9D91-7224C49458BB}"/>
-              </c:extLst>
-            </c:dLbl>
             <c:spPr>
               <a:noFill/>
               <a:ln>
@@ -8528,7 +7885,7 @@
             <c:showPercent val="0"/>
             <c:showBubbleSize val="0"/>
             <c:showLeaderLines val="0"/>
-            <c:extLst xmlns:c16r2="http://schemas.microsoft.com/office/drawing/2015/06/chart">
+            <c:extLst>
               <c:ext xmlns:c15="http://schemas.microsoft.com/office/drawing/2012/chart" uri="{CE6537A1-D6FC-4f65-9D91-7224C49458BB}">
                 <c15:showLeaderLines val="1"/>
                 <c15:leaderLines>
@@ -8590,11 +7947,6 @@
             </c:numRef>
           </c:yVal>
           <c:smooth val="1"/>
-          <c:extLst xmlns:c16r2="http://schemas.microsoft.com/office/drawing/2015/06/chart">
-            <c:ext xmlns:c16="http://schemas.microsoft.com/office/drawing/2014/chart" uri="{C3380CC4-5D6E-409C-BE32-E72D297353CC}">
-              <c16:uniqueId val="{00000002-234D-4B3C-B548-FC856BA5211C}"/>
-            </c:ext>
-          </c:extLst>
         </c:ser>
         <c:ser>
           <c:idx val="3"/>
@@ -8672,72 +8024,6 @@
             </c:spPr>
           </c:marker>
           <c:dLbls>
-            <c:dLbl>
-              <c:idx val="1"/>
-              <c:layout>
-                <c:manualLayout>
-                  <c:x val="-0.0731945285685443"/>
-                  <c:y val="-0.00344266279930416"/>
-                </c:manualLayout>
-              </c:layout>
-              <c:dLblPos val="r"/>
-              <c:showLegendKey val="0"/>
-              <c:showVal val="1"/>
-              <c:showCatName val="0"/>
-              <c:showSerName val="0"/>
-              <c:showPercent val="0"/>
-              <c:showBubbleSize val="0"/>
-              <c:extLst xmlns:c16r2="http://schemas.microsoft.com/office/drawing/2015/06/chart">
-                <c:ext xmlns:c16="http://schemas.microsoft.com/office/drawing/2014/chart" uri="{C3380CC4-5D6E-409C-BE32-E72D297353CC}">
-                  <c16:uniqueId val="{00000004-234D-4B3C-B548-FC856BA5211C}"/>
-                </c:ext>
-                <c:ext xmlns:c15="http://schemas.microsoft.com/office/drawing/2012/chart" uri="{CE6537A1-D6FC-4f65-9D91-7224C49458BB}"/>
-              </c:extLst>
-            </c:dLbl>
-            <c:dLbl>
-              <c:idx val="2"/>
-              <c:layout>
-                <c:manualLayout>
-                  <c:x val="-0.0860150413890572"/>
-                  <c:y val="0.00349455537620746"/>
-                </c:manualLayout>
-              </c:layout>
-              <c:dLblPos val="r"/>
-              <c:showLegendKey val="0"/>
-              <c:showVal val="1"/>
-              <c:showCatName val="0"/>
-              <c:showSerName val="0"/>
-              <c:showPercent val="0"/>
-              <c:showBubbleSize val="0"/>
-              <c:extLst xmlns:c16r2="http://schemas.microsoft.com/office/drawing/2015/06/chart">
-                <c:ext xmlns:c16="http://schemas.microsoft.com/office/drawing/2014/chart" uri="{C3380CC4-5D6E-409C-BE32-E72D297353CC}">
-                  <c16:uniqueId val="{00000006-234D-4B3C-B548-FC856BA5211C}"/>
-                </c:ext>
-                <c:ext xmlns:c15="http://schemas.microsoft.com/office/drawing/2012/chart" uri="{CE6537A1-D6FC-4f65-9D91-7224C49458BB}"/>
-              </c:extLst>
-            </c:dLbl>
-            <c:dLbl>
-              <c:idx val="3"/>
-              <c:layout>
-                <c:manualLayout>
-                  <c:x val="0.0122755569015412"/>
-                  <c:y val="-0.0069112718870599"/>
-                </c:manualLayout>
-              </c:layout>
-              <c:dLblPos val="r"/>
-              <c:showLegendKey val="0"/>
-              <c:showVal val="1"/>
-              <c:showCatName val="0"/>
-              <c:showSerName val="0"/>
-              <c:showPercent val="0"/>
-              <c:showBubbleSize val="0"/>
-              <c:extLst xmlns:c16r2="http://schemas.microsoft.com/office/drawing/2015/06/chart">
-                <c:ext xmlns:c16="http://schemas.microsoft.com/office/drawing/2014/chart" uri="{C3380CC4-5D6E-409C-BE32-E72D297353CC}">
-                  <c16:uniqueId val="{00000008-234D-4B3C-B548-FC856BA5211C}"/>
-                </c:ext>
-                <c:ext xmlns:c15="http://schemas.microsoft.com/office/drawing/2012/chart" uri="{CE6537A1-D6FC-4f65-9D91-7224C49458BB}"/>
-              </c:extLst>
-            </c:dLbl>
             <c:spPr>
               <a:noFill/>
               <a:ln>
@@ -8774,7 +8060,7 @@
             <c:showPercent val="0"/>
             <c:showBubbleSize val="0"/>
             <c:showLeaderLines val="0"/>
-            <c:extLst xmlns:c16r2="http://schemas.microsoft.com/office/drawing/2015/06/chart">
+            <c:extLst>
               <c:ext xmlns:c15="http://schemas.microsoft.com/office/drawing/2012/chart" uri="{CE6537A1-D6FC-4f65-9D91-7224C49458BB}">
                 <c15:showLeaderLines val="1"/>
                 <c15:leaderLines>
@@ -8821,26 +8107,21 @@
                 <c:formatCode>0.000</c:formatCode>
                 <c:ptCount val="4"/>
                 <c:pt idx="0">
-                  <c:v>0.5988</c:v>
+                  <c:v>0.6</c:v>
                 </c:pt>
                 <c:pt idx="1">
-                  <c:v>1.194</c:v>
+                  <c:v>1.1976</c:v>
                 </c:pt>
                 <c:pt idx="2">
-                  <c:v>2.388</c:v>
+                  <c:v>2.3868</c:v>
                 </c:pt>
                 <c:pt idx="3">
-                  <c:v>2.6556</c:v>
+                  <c:v>2.6304</c:v>
                 </c:pt>
               </c:numCache>
             </c:numRef>
           </c:yVal>
           <c:smooth val="1"/>
-          <c:extLst xmlns:c16r2="http://schemas.microsoft.com/office/drawing/2015/06/chart">
-            <c:ext xmlns:c16="http://schemas.microsoft.com/office/drawing/2014/chart" uri="{C3380CC4-5D6E-409C-BE32-E72D297353CC}">
-              <c16:uniqueId val="{00000003-234D-4B3C-B548-FC856BA5211C}"/>
-            </c:ext>
-          </c:extLst>
         </c:ser>
         <c:dLbls>
           <c:showLegendKey val="0"/>
@@ -8850,11 +8131,11 @@
           <c:showPercent val="0"/>
           <c:showBubbleSize val="0"/>
         </c:dLbls>
-        <c:axId val="858112832"/>
-        <c:axId val="788058400"/>
+        <c:axId val="784347584"/>
+        <c:axId val="784350976"/>
       </c:scatterChart>
       <c:valAx>
-        <c:axId val="858112832"/>
+        <c:axId val="784347584"/>
         <c:scaling>
           <c:orientation val="minMax"/>
         </c:scaling>
@@ -8971,12 +8252,12 @@
             <a:endParaRPr lang="en-US"/>
           </a:p>
         </c:txPr>
-        <c:crossAx val="788058400"/>
+        <c:crossAx val="784350976"/>
         <c:crosses val="autoZero"/>
         <c:crossBetween val="midCat"/>
       </c:valAx>
       <c:valAx>
-        <c:axId val="788058400"/>
+        <c:axId val="784350976"/>
         <c:scaling>
           <c:orientation val="minMax"/>
         </c:scaling>
@@ -9089,7 +8370,7 @@
             <a:endParaRPr lang="en-US"/>
           </a:p>
         </c:txPr>
-        <c:crossAx val="858112832"/>
+        <c:crossAx val="784347584"/>
         <c:crosses val="autoZero"/>
         <c:crossBetween val="midCat"/>
       </c:valAx>
@@ -9222,13 +8503,13 @@
             </a:r>
             <a:r>
               <a:rPr lang="en-US" baseline="0"/>
-              <a:t> 2</a:t>
+              <a:t> </a:t>
             </a:r>
             <a:r>
               <a:rPr lang="en-US" sz="1600" b="1" i="0" u="none" strike="noStrike" baseline="0">
                 <a:effectLst/>
               </a:rPr>
-              <a:t>λ</a:t>
+              <a:t>2λ</a:t>
             </a:r>
             <a:r>
               <a:rPr lang="en-US" sz="1600" b="1" i="0" u="none" strike="noStrike" baseline="-25000">
@@ -9404,7 +8685,7 @@
             <c:showPercent val="0"/>
             <c:showBubbleSize val="0"/>
             <c:showLeaderLines val="0"/>
-            <c:extLst xmlns:c16r2="http://schemas.microsoft.com/office/drawing/2015/06/chart">
+            <c:extLst>
               <c:ext xmlns:c15="http://schemas.microsoft.com/office/drawing/2012/chart" uri="{CE6537A1-D6FC-4f65-9D91-7224C49458BB}">
                 <c15:showLeaderLines val="1"/>
                 <c15:leaderLines>
@@ -9466,11 +8747,6 @@
             </c:numRef>
           </c:yVal>
           <c:smooth val="1"/>
-          <c:extLst xmlns:c16r2="http://schemas.microsoft.com/office/drawing/2015/06/chart">
-            <c:ext xmlns:c16="http://schemas.microsoft.com/office/drawing/2014/chart" uri="{C3380CC4-5D6E-409C-BE32-E72D297353CC}">
-              <c16:uniqueId val="{00000000-A87C-459C-AFD8-BFF06DEECE86}"/>
-            </c:ext>
-          </c:extLst>
         </c:ser>
         <c:ser>
           <c:idx val="1"/>
@@ -9584,7 +8860,7 @@
             <c:showPercent val="0"/>
             <c:showBubbleSize val="0"/>
             <c:showLeaderLines val="0"/>
-            <c:extLst xmlns:c16r2="http://schemas.microsoft.com/office/drawing/2015/06/chart">
+            <c:extLst>
               <c:ext xmlns:c15="http://schemas.microsoft.com/office/drawing/2012/chart" uri="{CE6537A1-D6FC-4f65-9D91-7224C49458BB}">
                 <c15:showLeaderLines val="1"/>
                 <c15:leaderLines>
@@ -9646,11 +8922,6 @@
             </c:numRef>
           </c:yVal>
           <c:smooth val="1"/>
-          <c:extLst xmlns:c16r2="http://schemas.microsoft.com/office/drawing/2015/06/chart">
-            <c:ext xmlns:c16="http://schemas.microsoft.com/office/drawing/2014/chart" uri="{C3380CC4-5D6E-409C-BE32-E72D297353CC}">
-              <c16:uniqueId val="{00000001-A87C-459C-AFD8-BFF06DEECE86}"/>
-            </c:ext>
-          </c:extLst>
         </c:ser>
         <c:ser>
           <c:idx val="2"/>
@@ -9763,7 +9034,7 @@
             <c:showPercent val="0"/>
             <c:showBubbleSize val="0"/>
             <c:showLeaderLines val="0"/>
-            <c:extLst xmlns:c16r2="http://schemas.microsoft.com/office/drawing/2015/06/chart">
+            <c:extLst>
               <c:ext xmlns:c15="http://schemas.microsoft.com/office/drawing/2012/chart" uri="{CE6537A1-D6FC-4f65-9D91-7224C49458BB}">
                 <c15:showLeaderLines val="1"/>
                 <c15:leaderLines>
@@ -9819,17 +9090,12 @@
                   <c:v>1.1208</c:v>
                 </c:pt>
                 <c:pt idx="3">
-                  <c:v>1.433999999999999</c:v>
+                  <c:v>1.434</c:v>
                 </c:pt>
               </c:numCache>
             </c:numRef>
           </c:yVal>
           <c:smooth val="1"/>
-          <c:extLst xmlns:c16r2="http://schemas.microsoft.com/office/drawing/2015/06/chart">
-            <c:ext xmlns:c16="http://schemas.microsoft.com/office/drawing/2014/chart" uri="{C3380CC4-5D6E-409C-BE32-E72D297353CC}">
-              <c16:uniqueId val="{00000002-A87C-459C-AFD8-BFF06DEECE86}"/>
-            </c:ext>
-          </c:extLst>
         </c:ser>
         <c:ser>
           <c:idx val="3"/>
@@ -9943,7 +9209,7 @@
             <c:showPercent val="0"/>
             <c:showBubbleSize val="0"/>
             <c:showLeaderLines val="0"/>
-            <c:extLst xmlns:c16r2="http://schemas.microsoft.com/office/drawing/2015/06/chart">
+            <c:extLst>
               <c:ext xmlns:c15="http://schemas.microsoft.com/office/drawing/2012/chart" uri="{CE6537A1-D6FC-4f65-9D91-7224C49458BB}">
                 <c15:showLeaderLines val="1"/>
                 <c15:leaderLines>
@@ -9990,26 +9256,21 @@
                 <c:formatCode>0.000</c:formatCode>
                 <c:ptCount val="4"/>
                 <c:pt idx="0">
-                  <c:v>0.5976</c:v>
+                  <c:v>0.6</c:v>
                 </c:pt>
                 <c:pt idx="1">
                   <c:v>1.1988</c:v>
                 </c:pt>
                 <c:pt idx="2">
-                  <c:v>1.4148</c:v>
+                  <c:v>1.3596</c:v>
                 </c:pt>
                 <c:pt idx="3">
-                  <c:v>1.116</c:v>
+                  <c:v>1.1352</c:v>
                 </c:pt>
               </c:numCache>
             </c:numRef>
           </c:yVal>
           <c:smooth val="1"/>
-          <c:extLst xmlns:c16r2="http://schemas.microsoft.com/office/drawing/2015/06/chart">
-            <c:ext xmlns:c16="http://schemas.microsoft.com/office/drawing/2014/chart" uri="{C3380CC4-5D6E-409C-BE32-E72D297353CC}">
-              <c16:uniqueId val="{00000003-A87C-459C-AFD8-BFF06DEECE86}"/>
-            </c:ext>
-          </c:extLst>
         </c:ser>
         <c:dLbls>
           <c:dLblPos val="t"/>
@@ -10020,11 +9281,11 @@
           <c:showPercent val="0"/>
           <c:showBubbleSize val="0"/>
         </c:dLbls>
-        <c:axId val="786717904"/>
-        <c:axId val="858205504"/>
+        <c:axId val="784374352"/>
+        <c:axId val="784377744"/>
       </c:scatterChart>
       <c:valAx>
-        <c:axId val="786717904"/>
+        <c:axId val="784374352"/>
         <c:scaling>
           <c:orientation val="minMax"/>
         </c:scaling>
@@ -10141,12 +9402,12 @@
             <a:endParaRPr lang="en-US"/>
           </a:p>
         </c:txPr>
-        <c:crossAx val="858205504"/>
+        <c:crossAx val="784377744"/>
         <c:crosses val="autoZero"/>
         <c:crossBetween val="midCat"/>
       </c:valAx>
       <c:valAx>
-        <c:axId val="858205504"/>
+        <c:axId val="784377744"/>
         <c:scaling>
           <c:orientation val="minMax"/>
         </c:scaling>
@@ -10259,7 +9520,7 @@
             <a:endParaRPr lang="en-US"/>
           </a:p>
         </c:txPr>
-        <c:crossAx val="786717904"/>
+        <c:crossAx val="784374352"/>
         <c:crosses val="autoZero"/>
         <c:crossBetween val="midCat"/>
       </c:valAx>
@@ -10534,28 +9795,6 @@
             </c:spPr>
           </c:marker>
           <c:dLbls>
-            <c:dLbl>
-              <c:idx val="3"/>
-              <c:layout>
-                <c:manualLayout>
-                  <c:x val="-0.0124786324786326"/>
-                  <c:y val="0.0173239242863194"/>
-                </c:manualLayout>
-              </c:layout>
-              <c:dLblPos val="r"/>
-              <c:showLegendKey val="0"/>
-              <c:showVal val="1"/>
-              <c:showCatName val="0"/>
-              <c:showSerName val="0"/>
-              <c:showPercent val="0"/>
-              <c:showBubbleSize val="0"/>
-              <c:extLst xmlns:c16r2="http://schemas.microsoft.com/office/drawing/2015/06/chart">
-                <c:ext xmlns:c16="http://schemas.microsoft.com/office/drawing/2014/chart" uri="{C3380CC4-5D6E-409C-BE32-E72D297353CC}">
-                  <c16:uniqueId val="{00000005-B0BD-46C7-9D05-61F2D7A868DE}"/>
-                </c:ext>
-                <c:ext xmlns:c15="http://schemas.microsoft.com/office/drawing/2012/chart" uri="{CE6537A1-D6FC-4f65-9D91-7224C49458BB}"/>
-              </c:extLst>
-            </c:dLbl>
             <c:spPr>
               <a:noFill/>
               <a:ln>
@@ -10592,7 +9831,7 @@
             <c:showPercent val="0"/>
             <c:showBubbleSize val="0"/>
             <c:showLeaderLines val="0"/>
-            <c:extLst xmlns:c16r2="http://schemas.microsoft.com/office/drawing/2015/06/chart">
+            <c:extLst>
               <c:ext xmlns:c15="http://schemas.microsoft.com/office/drawing/2012/chart" uri="{CE6537A1-D6FC-4f65-9D91-7224C49458BB}">
                 <c15:showLeaderLines val="1"/>
                 <c15:leaderLines>
@@ -10654,11 +9893,6 @@
             </c:numRef>
           </c:yVal>
           <c:smooth val="1"/>
-          <c:extLst xmlns:c16r2="http://schemas.microsoft.com/office/drawing/2015/06/chart">
-            <c:ext xmlns:c16="http://schemas.microsoft.com/office/drawing/2014/chart" uri="{C3380CC4-5D6E-409C-BE32-E72D297353CC}">
-              <c16:uniqueId val="{00000000-B0BD-46C7-9D05-61F2D7A868DE}"/>
-            </c:ext>
-          </c:extLst>
         </c:ser>
         <c:ser>
           <c:idx val="1"/>
@@ -10736,72 +9970,6 @@
             </c:spPr>
           </c:marker>
           <c:dLbls>
-            <c:dLbl>
-              <c:idx val="1"/>
-              <c:layout>
-                <c:manualLayout>
-                  <c:x val="-0.0118803418803419"/>
-                  <c:y val="0.00694509709379218"/>
-                </c:manualLayout>
-              </c:layout>
-              <c:dLblPos val="r"/>
-              <c:showLegendKey val="0"/>
-              <c:showVal val="1"/>
-              <c:showCatName val="0"/>
-              <c:showSerName val="0"/>
-              <c:showPercent val="0"/>
-              <c:showBubbleSize val="0"/>
-              <c:extLst xmlns:c16r2="http://schemas.microsoft.com/office/drawing/2015/06/chart">
-                <c:ext xmlns:c16="http://schemas.microsoft.com/office/drawing/2014/chart" uri="{C3380CC4-5D6E-409C-BE32-E72D297353CC}">
-                  <c16:uniqueId val="{00000007-B0BD-46C7-9D05-61F2D7A868DE}"/>
-                </c:ext>
-                <c:ext xmlns:c15="http://schemas.microsoft.com/office/drawing/2012/chart" uri="{CE6537A1-D6FC-4f65-9D91-7224C49458BB}"/>
-              </c:extLst>
-            </c:dLbl>
-            <c:dLbl>
-              <c:idx val="2"/>
-              <c:layout>
-                <c:manualLayout>
-                  <c:x val="-0.0338461538461538"/>
-                  <c:y val="0.0242431424146708"/>
-                </c:manualLayout>
-              </c:layout>
-              <c:dLblPos val="r"/>
-              <c:showLegendKey val="0"/>
-              <c:showVal val="1"/>
-              <c:showCatName val="0"/>
-              <c:showSerName val="0"/>
-              <c:showPercent val="0"/>
-              <c:showBubbleSize val="0"/>
-              <c:extLst xmlns:c16r2="http://schemas.microsoft.com/office/drawing/2015/06/chart">
-                <c:ext xmlns:c16="http://schemas.microsoft.com/office/drawing/2014/chart" uri="{C3380CC4-5D6E-409C-BE32-E72D297353CC}">
-                  <c16:uniqueId val="{00000006-B0BD-46C7-9D05-61F2D7A868DE}"/>
-                </c:ext>
-                <c:ext xmlns:c15="http://schemas.microsoft.com/office/drawing/2012/chart" uri="{CE6537A1-D6FC-4f65-9D91-7224C49458BB}"/>
-              </c:extLst>
-            </c:dLbl>
-            <c:dLbl>
-              <c:idx val="3"/>
-              <c:layout>
-                <c:manualLayout>
-                  <c:x val="-0.0124786324786326"/>
-                  <c:y val="-0.0103529482270866"/>
-                </c:manualLayout>
-              </c:layout>
-              <c:dLblPos val="r"/>
-              <c:showLegendKey val="0"/>
-              <c:showVal val="1"/>
-              <c:showCatName val="0"/>
-              <c:showSerName val="0"/>
-              <c:showPercent val="0"/>
-              <c:showBubbleSize val="0"/>
-              <c:extLst xmlns:c16r2="http://schemas.microsoft.com/office/drawing/2015/06/chart">
-                <c:ext xmlns:c16="http://schemas.microsoft.com/office/drawing/2014/chart" uri="{C3380CC4-5D6E-409C-BE32-E72D297353CC}">
-                  <c16:uniqueId val="{00000004-B0BD-46C7-9D05-61F2D7A868DE}"/>
-                </c:ext>
-                <c:ext xmlns:c15="http://schemas.microsoft.com/office/drawing/2012/chart" uri="{CE6537A1-D6FC-4f65-9D91-7224C49458BB}"/>
-              </c:extLst>
-            </c:dLbl>
             <c:spPr>
               <a:noFill/>
               <a:ln>
@@ -10838,7 +10006,7 @@
             <c:showPercent val="0"/>
             <c:showBubbleSize val="0"/>
             <c:showLeaderLines val="0"/>
-            <c:extLst xmlns:c16r2="http://schemas.microsoft.com/office/drawing/2015/06/chart">
+            <c:extLst>
               <c:ext xmlns:c15="http://schemas.microsoft.com/office/drawing/2012/chart" uri="{CE6537A1-D6FC-4f65-9D91-7224C49458BB}">
                 <c15:showLeaderLines val="1"/>
                 <c15:leaderLines>
@@ -10900,11 +10068,6 @@
             </c:numRef>
           </c:yVal>
           <c:smooth val="1"/>
-          <c:extLst xmlns:c16r2="http://schemas.microsoft.com/office/drawing/2015/06/chart">
-            <c:ext xmlns:c16="http://schemas.microsoft.com/office/drawing/2014/chart" uri="{C3380CC4-5D6E-409C-BE32-E72D297353CC}">
-              <c16:uniqueId val="{00000001-B0BD-46C7-9D05-61F2D7A868DE}"/>
-            </c:ext>
-          </c:extLst>
         </c:ser>
         <c:ser>
           <c:idx val="2"/>
@@ -11017,7 +10180,7 @@
             <c:showPercent val="0"/>
             <c:showBubbleSize val="0"/>
             <c:showLeaderLines val="0"/>
-            <c:extLst xmlns:c16r2="http://schemas.microsoft.com/office/drawing/2015/06/chart">
+            <c:extLst>
               <c:ext xmlns:c15="http://schemas.microsoft.com/office/drawing/2012/chart" uri="{CE6537A1-D6FC-4f65-9D91-7224C49458BB}">
                 <c15:showLeaderLines val="1"/>
                 <c15:leaderLines>
@@ -11079,11 +10242,6 @@
             </c:numRef>
           </c:yVal>
           <c:smooth val="1"/>
-          <c:extLst xmlns:c16r2="http://schemas.microsoft.com/office/drawing/2015/06/chart">
-            <c:ext xmlns:c16="http://schemas.microsoft.com/office/drawing/2014/chart" uri="{C3380CC4-5D6E-409C-BE32-E72D297353CC}">
-              <c16:uniqueId val="{00000002-B0BD-46C7-9D05-61F2D7A868DE}"/>
-            </c:ext>
-          </c:extLst>
         </c:ser>
         <c:ser>
           <c:idx val="3"/>
@@ -11161,28 +10319,6 @@
             </c:spPr>
           </c:marker>
           <c:dLbls>
-            <c:dLbl>
-              <c:idx val="2"/>
-              <c:layout>
-                <c:manualLayout>
-                  <c:x val="-0.0408547008547009"/>
-                  <c:y val="0.0450007967997254"/>
-                </c:manualLayout>
-              </c:layout>
-              <c:dLblPos val="r"/>
-              <c:showLegendKey val="0"/>
-              <c:showVal val="1"/>
-              <c:showCatName val="0"/>
-              <c:showSerName val="0"/>
-              <c:showPercent val="0"/>
-              <c:showBubbleSize val="0"/>
-              <c:extLst xmlns:c16r2="http://schemas.microsoft.com/office/drawing/2015/06/chart">
-                <c:ext xmlns:c16="http://schemas.microsoft.com/office/drawing/2014/chart" uri="{C3380CC4-5D6E-409C-BE32-E72D297353CC}">
-                  <c16:uniqueId val="{00000000-6762-4529-8874-5E294200B7C6}"/>
-                </c:ext>
-                <c:ext xmlns:c15="http://schemas.microsoft.com/office/drawing/2012/chart" uri="{CE6537A1-D6FC-4f65-9D91-7224C49458BB}"/>
-              </c:extLst>
-            </c:dLbl>
             <c:spPr>
               <a:noFill/>
               <a:ln>
@@ -11219,7 +10355,7 @@
             <c:showPercent val="0"/>
             <c:showBubbleSize val="0"/>
             <c:showLeaderLines val="0"/>
-            <c:extLst xmlns:c16r2="http://schemas.microsoft.com/office/drawing/2015/06/chart">
+            <c:extLst>
               <c:ext xmlns:c15="http://schemas.microsoft.com/office/drawing/2012/chart" uri="{CE6537A1-D6FC-4f65-9D91-7224C49458BB}">
                 <c15:showLeaderLines val="1"/>
                 <c15:leaderLines>
@@ -11266,26 +10402,21 @@
                 <c:formatCode>General</c:formatCode>
                 <c:ptCount val="4"/>
                 <c:pt idx="0">
-                  <c:v>41.0</c:v>
+                  <c:v>38.0</c:v>
                 </c:pt>
                 <c:pt idx="1">
-                  <c:v>298.0</c:v>
+                  <c:v>229.0</c:v>
                 </c:pt>
                 <c:pt idx="2">
-                  <c:v>1447.0</c:v>
+                  <c:v>653.0</c:v>
                 </c:pt>
                 <c:pt idx="3">
-                  <c:v>177.0</c:v>
+                  <c:v>154.0</c:v>
                 </c:pt>
               </c:numCache>
             </c:numRef>
           </c:yVal>
           <c:smooth val="1"/>
-          <c:extLst xmlns:c16r2="http://schemas.microsoft.com/office/drawing/2015/06/chart">
-            <c:ext xmlns:c16="http://schemas.microsoft.com/office/drawing/2014/chart" uri="{C3380CC4-5D6E-409C-BE32-E72D297353CC}">
-              <c16:uniqueId val="{00000003-B0BD-46C7-9D05-61F2D7A868DE}"/>
-            </c:ext>
-          </c:extLst>
         </c:ser>
         <c:dLbls>
           <c:dLblPos val="t"/>
@@ -11296,11 +10427,11 @@
           <c:showPercent val="0"/>
           <c:showBubbleSize val="0"/>
         </c:dLbls>
-        <c:axId val="897182480"/>
-        <c:axId val="897185872"/>
+        <c:axId val="784432880"/>
+        <c:axId val="784482288"/>
       </c:scatterChart>
       <c:valAx>
-        <c:axId val="897182480"/>
+        <c:axId val="784432880"/>
         <c:scaling>
           <c:orientation val="minMax"/>
         </c:scaling>
@@ -11417,12 +10548,12 @@
             <a:endParaRPr lang="en-US"/>
           </a:p>
         </c:txPr>
-        <c:crossAx val="897185872"/>
+        <c:crossAx val="784482288"/>
         <c:crosses val="autoZero"/>
         <c:crossBetween val="midCat"/>
       </c:valAx>
       <c:valAx>
-        <c:axId val="897185872"/>
+        <c:axId val="784482288"/>
         <c:scaling>
           <c:orientation val="minMax"/>
         </c:scaling>
@@ -11532,7 +10663,7 @@
             <a:endParaRPr lang="en-US"/>
           </a:p>
         </c:txPr>
-        <c:crossAx val="897182480"/>
+        <c:crossAx val="784432880"/>
         <c:crosses val="autoZero"/>
         <c:crossBetween val="midCat"/>
       </c:valAx>
@@ -11665,13 +10796,13 @@
             </a:r>
             <a:r>
               <a:rPr lang="en-US" baseline="0"/>
-              <a:t> 2</a:t>
+              <a:t> </a:t>
             </a:r>
             <a:r>
               <a:rPr lang="en-US" sz="1600" b="1" i="0" u="none" strike="noStrike" baseline="0">
                 <a:effectLst/>
               </a:rPr>
-              <a:t>λ</a:t>
+              <a:t>2λ</a:t>
             </a:r>
             <a:r>
               <a:rPr lang="en-US" sz="1600" b="1" i="0" u="none" strike="noStrike" baseline="-25000">
@@ -11811,94 +10942,6 @@
             </c:spPr>
           </c:marker>
           <c:dLbls>
-            <c:dLbl>
-              <c:idx val="0"/>
-              <c:layout>
-                <c:manualLayout>
-                  <c:x val="0.00735042735042731"/>
-                  <c:y val="-0.00689333916291081"/>
-                </c:manualLayout>
-              </c:layout>
-              <c:dLblPos val="r"/>
-              <c:showLegendKey val="0"/>
-              <c:showVal val="1"/>
-              <c:showCatName val="0"/>
-              <c:showSerName val="0"/>
-              <c:showPercent val="0"/>
-              <c:showBubbleSize val="0"/>
-              <c:extLst xmlns:c16r2="http://schemas.microsoft.com/office/drawing/2015/06/chart">
-                <c:ext xmlns:c16="http://schemas.microsoft.com/office/drawing/2014/chart" uri="{C3380CC4-5D6E-409C-BE32-E72D297353CC}">
-                  <c16:uniqueId val="{0000000B-3F71-49B9-93D5-BCDB552925E8}"/>
-                </c:ext>
-                <c:ext xmlns:c15="http://schemas.microsoft.com/office/drawing/2012/chart" uri="{CE6537A1-D6FC-4f65-9D91-7224C49458BB}"/>
-              </c:extLst>
-            </c:dLbl>
-            <c:dLbl>
-              <c:idx val="1"/>
-              <c:layout>
-                <c:manualLayout>
-                  <c:x val="-0.0167521367521368"/>
-                  <c:y val="0.0173239242863194"/>
-                </c:manualLayout>
-              </c:layout>
-              <c:dLblPos val="r"/>
-              <c:showLegendKey val="0"/>
-              <c:showVal val="1"/>
-              <c:showCatName val="0"/>
-              <c:showSerName val="0"/>
-              <c:showPercent val="0"/>
-              <c:showBubbleSize val="0"/>
-              <c:extLst xmlns:c16r2="http://schemas.microsoft.com/office/drawing/2015/06/chart">
-                <c:ext xmlns:c16="http://schemas.microsoft.com/office/drawing/2014/chart" uri="{C3380CC4-5D6E-409C-BE32-E72D297353CC}">
-                  <c16:uniqueId val="{0000000A-3F71-49B9-93D5-BCDB552925E8}"/>
-                </c:ext>
-                <c:ext xmlns:c15="http://schemas.microsoft.com/office/drawing/2012/chart" uri="{CE6537A1-D6FC-4f65-9D91-7224C49458BB}"/>
-              </c:extLst>
-            </c:dLbl>
-            <c:dLbl>
-              <c:idx val="2"/>
-              <c:layout>
-                <c:manualLayout>
-                  <c:x val="-0.00820512820512828"/>
-                  <c:y val="0.0173239242863193"/>
-                </c:manualLayout>
-              </c:layout>
-              <c:dLblPos val="r"/>
-              <c:showLegendKey val="0"/>
-              <c:showVal val="1"/>
-              <c:showCatName val="0"/>
-              <c:showSerName val="0"/>
-              <c:showPercent val="0"/>
-              <c:showBubbleSize val="0"/>
-              <c:extLst xmlns:c16r2="http://schemas.microsoft.com/office/drawing/2015/06/chart">
-                <c:ext xmlns:c16="http://schemas.microsoft.com/office/drawing/2014/chart" uri="{C3380CC4-5D6E-409C-BE32-E72D297353CC}">
-                  <c16:uniqueId val="{00000007-3F71-49B9-93D5-BCDB552925E8}"/>
-                </c:ext>
-                <c:ext xmlns:c15="http://schemas.microsoft.com/office/drawing/2012/chart" uri="{CE6537A1-D6FC-4f65-9D91-7224C49458BB}"/>
-              </c:extLst>
-            </c:dLbl>
-            <c:dLbl>
-              <c:idx val="3"/>
-              <c:layout>
-                <c:manualLayout>
-                  <c:x val="-0.0466666666666667"/>
-                  <c:y val="0.0242431424146708"/>
-                </c:manualLayout>
-              </c:layout>
-              <c:dLblPos val="r"/>
-              <c:showLegendKey val="0"/>
-              <c:showVal val="1"/>
-              <c:showCatName val="0"/>
-              <c:showSerName val="0"/>
-              <c:showPercent val="0"/>
-              <c:showBubbleSize val="0"/>
-              <c:extLst xmlns:c16r2="http://schemas.microsoft.com/office/drawing/2015/06/chart">
-                <c:ext xmlns:c16="http://schemas.microsoft.com/office/drawing/2014/chart" uri="{C3380CC4-5D6E-409C-BE32-E72D297353CC}">
-                  <c16:uniqueId val="{00000006-3F71-49B9-93D5-BCDB552925E8}"/>
-                </c:ext>
-                <c:ext xmlns:c15="http://schemas.microsoft.com/office/drawing/2012/chart" uri="{CE6537A1-D6FC-4f65-9D91-7224C49458BB}"/>
-              </c:extLst>
-            </c:dLbl>
             <c:spPr>
               <a:noFill/>
               <a:ln>
@@ -11935,7 +10978,7 @@
             <c:showPercent val="0"/>
             <c:showBubbleSize val="0"/>
             <c:showLeaderLines val="0"/>
-            <c:extLst xmlns:c16r2="http://schemas.microsoft.com/office/drawing/2015/06/chart">
+            <c:extLst>
               <c:ext xmlns:c15="http://schemas.microsoft.com/office/drawing/2012/chart" uri="{CE6537A1-D6FC-4f65-9D91-7224C49458BB}">
                 <c15:showLeaderLines val="1"/>
                 <c15:leaderLines>
@@ -11997,11 +11040,6 @@
             </c:numRef>
           </c:yVal>
           <c:smooth val="1"/>
-          <c:extLst xmlns:c16r2="http://schemas.microsoft.com/office/drawing/2015/06/chart">
-            <c:ext xmlns:c16="http://schemas.microsoft.com/office/drawing/2014/chart" uri="{C3380CC4-5D6E-409C-BE32-E72D297353CC}">
-              <c16:uniqueId val="{00000000-3F71-49B9-93D5-BCDB552925E8}"/>
-            </c:ext>
-          </c:extLst>
         </c:ser>
         <c:ser>
           <c:idx val="1"/>
@@ -12079,94 +11117,6 @@
             </c:spPr>
           </c:marker>
           <c:dLbls>
-            <c:dLbl>
-              <c:idx val="0"/>
-              <c:layout>
-                <c:manualLayout>
-                  <c:x val="-0.0482051282051282"/>
-                  <c:y val="-0.0276509935479653"/>
-                </c:manualLayout>
-              </c:layout>
-              <c:dLblPos val="r"/>
-              <c:showLegendKey val="0"/>
-              <c:showVal val="1"/>
-              <c:showCatName val="0"/>
-              <c:showSerName val="0"/>
-              <c:showPercent val="0"/>
-              <c:showBubbleSize val="0"/>
-              <c:extLst xmlns:c16r2="http://schemas.microsoft.com/office/drawing/2015/06/chart">
-                <c:ext xmlns:c16="http://schemas.microsoft.com/office/drawing/2014/chart" uri="{C3380CC4-5D6E-409C-BE32-E72D297353CC}">
-                  <c16:uniqueId val="{00000008-3F71-49B9-93D5-BCDB552925E8}"/>
-                </c:ext>
-                <c:ext xmlns:c15="http://schemas.microsoft.com/office/drawing/2012/chart" uri="{CE6537A1-D6FC-4f65-9D91-7224C49458BB}"/>
-              </c:extLst>
-            </c:dLbl>
-            <c:dLbl>
-              <c:idx val="1"/>
-              <c:layout>
-                <c:manualLayout>
-                  <c:x val="-0.0274358974358974"/>
-                  <c:y val="-0.0276509935479654"/>
-                </c:manualLayout>
-              </c:layout>
-              <c:dLblPos val="r"/>
-              <c:showLegendKey val="0"/>
-              <c:showVal val="1"/>
-              <c:showCatName val="0"/>
-              <c:showSerName val="0"/>
-              <c:showPercent val="0"/>
-              <c:showBubbleSize val="0"/>
-              <c:extLst xmlns:c16r2="http://schemas.microsoft.com/office/drawing/2015/06/chart">
-                <c:ext xmlns:c16="http://schemas.microsoft.com/office/drawing/2014/chart" uri="{C3380CC4-5D6E-409C-BE32-E72D297353CC}">
-                  <c16:uniqueId val="{00000009-3F71-49B9-93D5-BCDB552925E8}"/>
-                </c:ext>
-                <c:ext xmlns:c15="http://schemas.microsoft.com/office/drawing/2012/chart" uri="{CE6537A1-D6FC-4f65-9D91-7224C49458BB}"/>
-              </c:extLst>
-            </c:dLbl>
-            <c:dLbl>
-              <c:idx val="2"/>
-              <c:layout>
-                <c:manualLayout>
-                  <c:x val="-0.0231623931623932"/>
-                  <c:y val="-0.031110602612141"/>
-                </c:manualLayout>
-              </c:layout>
-              <c:dLblPos val="r"/>
-              <c:showLegendKey val="0"/>
-              <c:showVal val="1"/>
-              <c:showCatName val="0"/>
-              <c:showSerName val="0"/>
-              <c:showPercent val="0"/>
-              <c:showBubbleSize val="0"/>
-              <c:extLst xmlns:c16r2="http://schemas.microsoft.com/office/drawing/2015/06/chart">
-                <c:ext xmlns:c16="http://schemas.microsoft.com/office/drawing/2014/chart" uri="{C3380CC4-5D6E-409C-BE32-E72D297353CC}">
-                  <c16:uniqueId val="{00000004-3F71-49B9-93D5-BCDB552925E8}"/>
-                </c:ext>
-                <c:ext xmlns:c15="http://schemas.microsoft.com/office/drawing/2012/chart" uri="{CE6537A1-D6FC-4f65-9D91-7224C49458BB}"/>
-              </c:extLst>
-            </c:dLbl>
-            <c:dLbl>
-              <c:idx val="3"/>
-              <c:layout>
-                <c:manualLayout>
-                  <c:x val="-0.0317094017094018"/>
-                  <c:y val="-0.031110602612141"/>
-                </c:manualLayout>
-              </c:layout>
-              <c:dLblPos val="r"/>
-              <c:showLegendKey val="0"/>
-              <c:showVal val="1"/>
-              <c:showCatName val="0"/>
-              <c:showSerName val="0"/>
-              <c:showPercent val="0"/>
-              <c:showBubbleSize val="0"/>
-              <c:extLst xmlns:c16r2="http://schemas.microsoft.com/office/drawing/2015/06/chart">
-                <c:ext xmlns:c16="http://schemas.microsoft.com/office/drawing/2014/chart" uri="{C3380CC4-5D6E-409C-BE32-E72D297353CC}">
-                  <c16:uniqueId val="{00000005-3F71-49B9-93D5-BCDB552925E8}"/>
-                </c:ext>
-                <c:ext xmlns:c15="http://schemas.microsoft.com/office/drawing/2012/chart" uri="{CE6537A1-D6FC-4f65-9D91-7224C49458BB}"/>
-              </c:extLst>
-            </c:dLbl>
             <c:spPr>
               <a:noFill/>
               <a:ln>
@@ -12203,7 +11153,7 @@
             <c:showPercent val="0"/>
             <c:showBubbleSize val="0"/>
             <c:showLeaderLines val="0"/>
-            <c:extLst xmlns:c16r2="http://schemas.microsoft.com/office/drawing/2015/06/chart">
+            <c:extLst>
               <c:ext xmlns:c15="http://schemas.microsoft.com/office/drawing/2012/chart" uri="{CE6537A1-D6FC-4f65-9D91-7224C49458BB}">
                 <c15:showLeaderLines val="1"/>
                 <c15:leaderLines>
@@ -12265,11 +11215,6 @@
             </c:numRef>
           </c:yVal>
           <c:smooth val="1"/>
-          <c:extLst xmlns:c16r2="http://schemas.microsoft.com/office/drawing/2015/06/chart">
-            <c:ext xmlns:c16="http://schemas.microsoft.com/office/drawing/2014/chart" uri="{C3380CC4-5D6E-409C-BE32-E72D297353CC}">
-              <c16:uniqueId val="{00000001-3F71-49B9-93D5-BCDB552925E8}"/>
-            </c:ext>
-          </c:extLst>
         </c:ser>
         <c:ser>
           <c:idx val="2"/>
@@ -12382,7 +11327,7 @@
             <c:showPercent val="0"/>
             <c:showBubbleSize val="0"/>
             <c:showLeaderLines val="0"/>
-            <c:extLst xmlns:c16r2="http://schemas.microsoft.com/office/drawing/2015/06/chart">
+            <c:extLst>
               <c:ext xmlns:c15="http://schemas.microsoft.com/office/drawing/2012/chart" uri="{CE6537A1-D6FC-4f65-9D91-7224C49458BB}">
                 <c15:showLeaderLines val="1"/>
                 <c15:leaderLines>
@@ -12444,11 +11389,6 @@
             </c:numRef>
           </c:yVal>
           <c:smooth val="1"/>
-          <c:extLst xmlns:c16r2="http://schemas.microsoft.com/office/drawing/2015/06/chart">
-            <c:ext xmlns:c16="http://schemas.microsoft.com/office/drawing/2014/chart" uri="{C3380CC4-5D6E-409C-BE32-E72D297353CC}">
-              <c16:uniqueId val="{00000002-3F71-49B9-93D5-BCDB552925E8}"/>
-            </c:ext>
-          </c:extLst>
         </c:ser>
         <c:ser>
           <c:idx val="3"/>
@@ -12562,7 +11502,7 @@
             <c:showPercent val="0"/>
             <c:showBubbleSize val="0"/>
             <c:showLeaderLines val="0"/>
-            <c:extLst xmlns:c16r2="http://schemas.microsoft.com/office/drawing/2015/06/chart">
+            <c:extLst>
               <c:ext xmlns:c15="http://schemas.microsoft.com/office/drawing/2012/chart" uri="{CE6537A1-D6FC-4f65-9D91-7224C49458BB}">
                 <c15:showLeaderLines val="1"/>
                 <c15:leaderLines>
@@ -12609,26 +11549,21 @@
                 <c:formatCode>General</c:formatCode>
                 <c:ptCount val="4"/>
                 <c:pt idx="0">
-                  <c:v>115.0</c:v>
+                  <c:v>100.0</c:v>
                 </c:pt>
                 <c:pt idx="1">
-                  <c:v>882.0</c:v>
+                  <c:v>489.0</c:v>
                 </c:pt>
                 <c:pt idx="2">
-                  <c:v>159.0</c:v>
+                  <c:v>138.0</c:v>
                 </c:pt>
                 <c:pt idx="3">
-                  <c:v>106.0</c:v>
+                  <c:v>110.0</c:v>
                 </c:pt>
               </c:numCache>
             </c:numRef>
           </c:yVal>
           <c:smooth val="1"/>
-          <c:extLst xmlns:c16r2="http://schemas.microsoft.com/office/drawing/2015/06/chart">
-            <c:ext xmlns:c16="http://schemas.microsoft.com/office/drawing/2014/chart" uri="{C3380CC4-5D6E-409C-BE32-E72D297353CC}">
-              <c16:uniqueId val="{00000003-3F71-49B9-93D5-BCDB552925E8}"/>
-            </c:ext>
-          </c:extLst>
         </c:ser>
         <c:dLbls>
           <c:dLblPos val="t"/>
@@ -12639,11 +11574,11 @@
           <c:showPercent val="0"/>
           <c:showBubbleSize val="0"/>
         </c:dLbls>
-        <c:axId val="897073376"/>
-        <c:axId val="897076768"/>
+        <c:axId val="784906736"/>
+        <c:axId val="784613664"/>
       </c:scatterChart>
       <c:valAx>
-        <c:axId val="897073376"/>
+        <c:axId val="784906736"/>
         <c:scaling>
           <c:orientation val="minMax"/>
         </c:scaling>
@@ -12760,12 +11695,12 @@
             <a:endParaRPr lang="en-US"/>
           </a:p>
         </c:txPr>
-        <c:crossAx val="897076768"/>
+        <c:crossAx val="784613664"/>
         <c:crosses val="autoZero"/>
         <c:crossBetween val="midCat"/>
       </c:valAx>
       <c:valAx>
-        <c:axId val="897076768"/>
+        <c:axId val="784613664"/>
         <c:scaling>
           <c:orientation val="minMax"/>
         </c:scaling>
@@ -12872,7 +11807,7 @@
             <a:endParaRPr lang="en-US"/>
           </a:p>
         </c:txPr>
-        <c:crossAx val="897073376"/>
+        <c:crossAx val="784906736"/>
         <c:crosses val="autoZero"/>
         <c:crossBetween val="midCat"/>
       </c:valAx>
@@ -13183,7 +12118,7 @@
             <c:showPercent val="0"/>
             <c:showBubbleSize val="0"/>
             <c:showLeaderLines val="0"/>
-            <c:extLst xmlns:c16r2="http://schemas.microsoft.com/office/drawing/2015/06/chart">
+            <c:extLst>
               <c:ext xmlns:c15="http://schemas.microsoft.com/office/drawing/2012/chart" uri="{CE6537A1-D6FC-4f65-9D91-7224C49458BB}">
                 <c15:showLeaderLines val="1"/>
                 <c15:leaderLines>
@@ -13245,11 +12180,6 @@
             </c:numRef>
           </c:yVal>
           <c:smooth val="1"/>
-          <c:extLst xmlns:c16r2="http://schemas.microsoft.com/office/drawing/2015/06/chart">
-            <c:ext xmlns:c16="http://schemas.microsoft.com/office/drawing/2014/chart" uri="{C3380CC4-5D6E-409C-BE32-E72D297353CC}">
-              <c16:uniqueId val="{00000000-EAC2-4D5A-8EC8-0B0093A54093}"/>
-            </c:ext>
-          </c:extLst>
         </c:ser>
         <c:ser>
           <c:idx val="1"/>
@@ -13363,7 +12293,7 @@
             <c:showPercent val="0"/>
             <c:showBubbleSize val="0"/>
             <c:showLeaderLines val="0"/>
-            <c:extLst xmlns:c16r2="http://schemas.microsoft.com/office/drawing/2015/06/chart">
+            <c:extLst>
               <c:ext xmlns:c15="http://schemas.microsoft.com/office/drawing/2012/chart" uri="{CE6537A1-D6FC-4f65-9D91-7224C49458BB}">
                 <c15:showLeaderLines val="1"/>
                 <c15:leaderLines>
@@ -13425,11 +12355,6 @@
             </c:numRef>
           </c:yVal>
           <c:smooth val="1"/>
-          <c:extLst xmlns:c16r2="http://schemas.microsoft.com/office/drawing/2015/06/chart">
-            <c:ext xmlns:c16="http://schemas.microsoft.com/office/drawing/2014/chart" uri="{C3380CC4-5D6E-409C-BE32-E72D297353CC}">
-              <c16:uniqueId val="{00000001-EAC2-4D5A-8EC8-0B0093A54093}"/>
-            </c:ext>
-          </c:extLst>
         </c:ser>
         <c:ser>
           <c:idx val="2"/>
@@ -13542,7 +12467,7 @@
             <c:showPercent val="0"/>
             <c:showBubbleSize val="0"/>
             <c:showLeaderLines val="0"/>
-            <c:extLst xmlns:c16r2="http://schemas.microsoft.com/office/drawing/2015/06/chart">
+            <c:extLst>
               <c:ext xmlns:c15="http://schemas.microsoft.com/office/drawing/2012/chart" uri="{CE6537A1-D6FC-4f65-9D91-7224C49458BB}">
                 <c15:showLeaderLines val="1"/>
                 <c15:leaderLines>
@@ -13604,11 +12529,6 @@
             </c:numRef>
           </c:yVal>
           <c:smooth val="1"/>
-          <c:extLst xmlns:c16r2="http://schemas.microsoft.com/office/drawing/2015/06/chart">
-            <c:ext xmlns:c16="http://schemas.microsoft.com/office/drawing/2014/chart" uri="{C3380CC4-5D6E-409C-BE32-E72D297353CC}">
-              <c16:uniqueId val="{00000002-EAC2-4D5A-8EC8-0B0093A54093}"/>
-            </c:ext>
-          </c:extLst>
         </c:ser>
         <c:ser>
           <c:idx val="3"/>
@@ -13722,7 +12642,7 @@
             <c:showPercent val="0"/>
             <c:showBubbleSize val="0"/>
             <c:showLeaderLines val="0"/>
-            <c:extLst xmlns:c16r2="http://schemas.microsoft.com/office/drawing/2015/06/chart">
+            <c:extLst>
               <c:ext xmlns:c15="http://schemas.microsoft.com/office/drawing/2012/chart" uri="{CE6537A1-D6FC-4f65-9D91-7224C49458BB}">
                 <c15:showLeaderLines val="1"/>
                 <c15:leaderLines>
@@ -13769,26 +12689,21 @@
                 <c:formatCode>General</c:formatCode>
                 <c:ptCount val="4"/>
                 <c:pt idx="0">
-                  <c:v>41.0</c:v>
+                  <c:v>38.0</c:v>
                 </c:pt>
                 <c:pt idx="1">
-                  <c:v>298.0</c:v>
+                  <c:v>229.0</c:v>
                 </c:pt>
                 <c:pt idx="2">
-                  <c:v>1447.0</c:v>
+                  <c:v>653.0</c:v>
                 </c:pt>
                 <c:pt idx="3">
-                  <c:v>177.0</c:v>
+                  <c:v>154.0</c:v>
                 </c:pt>
               </c:numCache>
             </c:numRef>
           </c:yVal>
           <c:smooth val="1"/>
-          <c:extLst xmlns:c16r2="http://schemas.microsoft.com/office/drawing/2015/06/chart">
-            <c:ext xmlns:c16="http://schemas.microsoft.com/office/drawing/2014/chart" uri="{C3380CC4-5D6E-409C-BE32-E72D297353CC}">
-              <c16:uniqueId val="{00000003-EAC2-4D5A-8EC8-0B0093A54093}"/>
-            </c:ext>
-          </c:extLst>
         </c:ser>
         <c:dLbls>
           <c:dLblPos val="t"/>
@@ -13799,11 +12714,11 @@
           <c:showPercent val="0"/>
           <c:showBubbleSize val="0"/>
         </c:dLbls>
-        <c:axId val="803034736"/>
-        <c:axId val="803038128"/>
+        <c:axId val="784921072"/>
+        <c:axId val="784741280"/>
       </c:scatterChart>
       <c:valAx>
-        <c:axId val="803034736"/>
+        <c:axId val="784921072"/>
         <c:scaling>
           <c:orientation val="minMax"/>
         </c:scaling>
@@ -13920,12 +12835,12 @@
             <a:endParaRPr lang="en-US"/>
           </a:p>
         </c:txPr>
-        <c:crossAx val="803038128"/>
+        <c:crossAx val="784741280"/>
         <c:crosses val="autoZero"/>
         <c:crossBetween val="midCat"/>
       </c:valAx>
       <c:valAx>
-        <c:axId val="803038128"/>
+        <c:axId val="784741280"/>
         <c:scaling>
           <c:orientation val="minMax"/>
         </c:scaling>
@@ -14034,7 +12949,7 @@
             <a:endParaRPr lang="en-US"/>
           </a:p>
         </c:txPr>
-        <c:crossAx val="803034736"/>
+        <c:crossAx val="784921072"/>
         <c:crosses val="autoZero"/>
         <c:crossBetween val="midCat"/>
       </c:valAx>
@@ -14345,7 +13260,7 @@
             <c:showPercent val="0"/>
             <c:showBubbleSize val="0"/>
             <c:showLeaderLines val="0"/>
-            <c:extLst xmlns:c16r2="http://schemas.microsoft.com/office/drawing/2015/06/chart">
+            <c:extLst>
               <c:ext xmlns:c15="http://schemas.microsoft.com/office/drawing/2012/chart" uri="{CE6537A1-D6FC-4f65-9D91-7224C49458BB}">
                 <c15:showLeaderLines val="1"/>
                 <c15:leaderLines>
@@ -14407,11 +13322,6 @@
             </c:numRef>
           </c:yVal>
           <c:smooth val="1"/>
-          <c:extLst xmlns:c16r2="http://schemas.microsoft.com/office/drawing/2015/06/chart">
-            <c:ext xmlns:c16="http://schemas.microsoft.com/office/drawing/2014/chart" uri="{C3380CC4-5D6E-409C-BE32-E72D297353CC}">
-              <c16:uniqueId val="{00000000-9324-4CD6-B66A-E5F89FC3FC88}"/>
-            </c:ext>
-          </c:extLst>
         </c:ser>
         <c:ser>
           <c:idx val="1"/>
@@ -14525,7 +13435,7 @@
             <c:showPercent val="0"/>
             <c:showBubbleSize val="0"/>
             <c:showLeaderLines val="0"/>
-            <c:extLst xmlns:c16r2="http://schemas.microsoft.com/office/drawing/2015/06/chart">
+            <c:extLst>
               <c:ext xmlns:c15="http://schemas.microsoft.com/office/drawing/2012/chart" uri="{CE6537A1-D6FC-4f65-9D91-7224C49458BB}">
                 <c15:showLeaderLines val="1"/>
                 <c15:leaderLines>
@@ -14587,11 +13497,6 @@
             </c:numRef>
           </c:yVal>
           <c:smooth val="1"/>
-          <c:extLst xmlns:c16r2="http://schemas.microsoft.com/office/drawing/2015/06/chart">
-            <c:ext xmlns:c16="http://schemas.microsoft.com/office/drawing/2014/chart" uri="{C3380CC4-5D6E-409C-BE32-E72D297353CC}">
-              <c16:uniqueId val="{00000001-9324-4CD6-B66A-E5F89FC3FC88}"/>
-            </c:ext>
-          </c:extLst>
         </c:ser>
         <c:ser>
           <c:idx val="2"/>
@@ -14704,7 +13609,7 @@
             <c:showPercent val="0"/>
             <c:showBubbleSize val="0"/>
             <c:showLeaderLines val="0"/>
-            <c:extLst xmlns:c16r2="http://schemas.microsoft.com/office/drawing/2015/06/chart">
+            <c:extLst>
               <c:ext xmlns:c15="http://schemas.microsoft.com/office/drawing/2012/chart" uri="{CE6537A1-D6FC-4f65-9D91-7224C49458BB}">
                 <c15:showLeaderLines val="1"/>
                 <c15:leaderLines>
@@ -14766,11 +13671,6 @@
             </c:numRef>
           </c:yVal>
           <c:smooth val="1"/>
-          <c:extLst xmlns:c16r2="http://schemas.microsoft.com/office/drawing/2015/06/chart">
-            <c:ext xmlns:c16="http://schemas.microsoft.com/office/drawing/2014/chart" uri="{C3380CC4-5D6E-409C-BE32-E72D297353CC}">
-              <c16:uniqueId val="{00000002-9324-4CD6-B66A-E5F89FC3FC88}"/>
-            </c:ext>
-          </c:extLst>
         </c:ser>
         <c:ser>
           <c:idx val="3"/>
@@ -14884,7 +13784,7 @@
             <c:showPercent val="0"/>
             <c:showBubbleSize val="0"/>
             <c:showLeaderLines val="0"/>
-            <c:extLst xmlns:c16r2="http://schemas.microsoft.com/office/drawing/2015/06/chart">
+            <c:extLst>
               <c:ext xmlns:c15="http://schemas.microsoft.com/office/drawing/2012/chart" uri="{CE6537A1-D6FC-4f65-9D91-7224C49458BB}">
                 <c15:showLeaderLines val="1"/>
                 <c15:leaderLines>
@@ -14931,26 +13831,21 @@
                 <c:formatCode>General</c:formatCode>
                 <c:ptCount val="4"/>
                 <c:pt idx="0">
-                  <c:v>115.0</c:v>
+                  <c:v>100.0</c:v>
                 </c:pt>
                 <c:pt idx="1">
-                  <c:v>882.0</c:v>
+                  <c:v>489.0</c:v>
                 </c:pt>
                 <c:pt idx="2">
-                  <c:v>159.0</c:v>
+                  <c:v>138.0</c:v>
                 </c:pt>
                 <c:pt idx="3">
-                  <c:v>106.0</c:v>
+                  <c:v>110.0</c:v>
                 </c:pt>
               </c:numCache>
             </c:numRef>
           </c:yVal>
           <c:smooth val="1"/>
-          <c:extLst xmlns:c16r2="http://schemas.microsoft.com/office/drawing/2015/06/chart">
-            <c:ext xmlns:c16="http://schemas.microsoft.com/office/drawing/2014/chart" uri="{C3380CC4-5D6E-409C-BE32-E72D297353CC}">
-              <c16:uniqueId val="{00000003-9324-4CD6-B66A-E5F89FC3FC88}"/>
-            </c:ext>
-          </c:extLst>
         </c:ser>
         <c:dLbls>
           <c:dLblPos val="t"/>
@@ -14961,11 +13856,11 @@
           <c:showPercent val="0"/>
           <c:showBubbleSize val="0"/>
         </c:dLbls>
-        <c:axId val="802880480"/>
-        <c:axId val="802883872"/>
+        <c:axId val="784652720"/>
+        <c:axId val="784656112"/>
       </c:scatterChart>
       <c:valAx>
-        <c:axId val="802880480"/>
+        <c:axId val="784652720"/>
         <c:scaling>
           <c:orientation val="minMax"/>
         </c:scaling>
@@ -15086,12 +13981,12 @@
             <a:endParaRPr lang="en-US"/>
           </a:p>
         </c:txPr>
-        <c:crossAx val="802883872"/>
+        <c:crossAx val="784656112"/>
         <c:crosses val="autoZero"/>
         <c:crossBetween val="midCat"/>
       </c:valAx>
       <c:valAx>
-        <c:axId val="802883872"/>
+        <c:axId val="784656112"/>
         <c:scaling>
           <c:orientation val="minMax"/>
         </c:scaling>
@@ -15198,7 +14093,7 @@
             <a:endParaRPr lang="en-US"/>
           </a:p>
         </c:txPr>
-        <c:crossAx val="802880480"/>
+        <c:crossAx val="784652720"/>
         <c:crosses val="autoZero"/>
         <c:crossBetween val="midCat"/>
       </c:valAx>
@@ -15513,7 +14408,7 @@
             <c:showPercent val="0"/>
             <c:showBubbleSize val="0"/>
             <c:showLeaderLines val="0"/>
-            <c:extLst xmlns:c16r2="http://schemas.microsoft.com/office/drawing/2015/06/chart">
+            <c:extLst>
               <c:ext xmlns:c15="http://schemas.microsoft.com/office/drawing/2012/chart" uri="{CE6537A1-D6FC-4f65-9D91-7224C49458BB}">
                 <c15:showLeaderLines val="1"/>
                 <c15:leaderLines>
@@ -15575,11 +14470,6 @@
             </c:numRef>
           </c:yVal>
           <c:smooth val="1"/>
-          <c:extLst xmlns:c16r2="http://schemas.microsoft.com/office/drawing/2015/06/chart">
-            <c:ext xmlns:c16="http://schemas.microsoft.com/office/drawing/2014/chart" uri="{C3380CC4-5D6E-409C-BE32-E72D297353CC}">
-              <c16:uniqueId val="{00000000-C7B7-4501-A752-B673801ADC2D}"/>
-            </c:ext>
-          </c:extLst>
         </c:ser>
         <c:ser>
           <c:idx val="1"/>
@@ -15693,7 +14583,7 @@
             <c:showPercent val="0"/>
             <c:showBubbleSize val="0"/>
             <c:showLeaderLines val="0"/>
-            <c:extLst xmlns:c16r2="http://schemas.microsoft.com/office/drawing/2015/06/chart">
+            <c:extLst>
               <c:ext xmlns:c15="http://schemas.microsoft.com/office/drawing/2012/chart" uri="{CE6537A1-D6FC-4f65-9D91-7224C49458BB}">
                 <c15:showLeaderLines val="1"/>
                 <c15:leaderLines>
@@ -15755,11 +14645,6 @@
             </c:numRef>
           </c:yVal>
           <c:smooth val="1"/>
-          <c:extLst xmlns:c16r2="http://schemas.microsoft.com/office/drawing/2015/06/chart">
-            <c:ext xmlns:c16="http://schemas.microsoft.com/office/drawing/2014/chart" uri="{C3380CC4-5D6E-409C-BE32-E72D297353CC}">
-              <c16:uniqueId val="{00000001-C7B7-4501-A752-B673801ADC2D}"/>
-            </c:ext>
-          </c:extLst>
         </c:ser>
         <c:ser>
           <c:idx val="2"/>
@@ -15872,7 +14757,7 @@
             <c:showPercent val="0"/>
             <c:showBubbleSize val="0"/>
             <c:showLeaderLines val="0"/>
-            <c:extLst xmlns:c16r2="http://schemas.microsoft.com/office/drawing/2015/06/chart">
+            <c:extLst>
               <c:ext xmlns:c15="http://schemas.microsoft.com/office/drawing/2012/chart" uri="{CE6537A1-D6FC-4f65-9D91-7224C49458BB}">
                 <c15:showLeaderLines val="1"/>
                 <c15:leaderLines>
@@ -15934,11 +14819,6 @@
             </c:numRef>
           </c:yVal>
           <c:smooth val="1"/>
-          <c:extLst xmlns:c16r2="http://schemas.microsoft.com/office/drawing/2015/06/chart">
-            <c:ext xmlns:c16="http://schemas.microsoft.com/office/drawing/2014/chart" uri="{C3380CC4-5D6E-409C-BE32-E72D297353CC}">
-              <c16:uniqueId val="{00000002-C7B7-4501-A752-B673801ADC2D}"/>
-            </c:ext>
-          </c:extLst>
         </c:ser>
         <c:ser>
           <c:idx val="3"/>
@@ -16052,7 +14932,7 @@
             <c:showPercent val="0"/>
             <c:showBubbleSize val="0"/>
             <c:showLeaderLines val="0"/>
-            <c:extLst xmlns:c16r2="http://schemas.microsoft.com/office/drawing/2015/06/chart">
+            <c:extLst>
               <c:ext xmlns:c15="http://schemas.microsoft.com/office/drawing/2012/chart" uri="{CE6537A1-D6FC-4f65-9D91-7224C49458BB}">
                 <c15:showLeaderLines val="1"/>
                 <c15:leaderLines>
@@ -16099,26 +14979,21 @@
                 <c:formatCode>0.000</c:formatCode>
                 <c:ptCount val="4"/>
                 <c:pt idx="0">
-                  <c:v>0.998769</c:v>
+                  <c:v>1.002402</c:v>
                 </c:pt>
                 <c:pt idx="1">
-                  <c:v>1.002492</c:v>
+                  <c:v>0.998402</c:v>
                 </c:pt>
                 <c:pt idx="2">
-                  <c:v>0.996541</c:v>
+                  <c:v>1.0023</c:v>
                 </c:pt>
                 <c:pt idx="3">
-                  <c:v>0.991319</c:v>
+                  <c:v>1.018965</c:v>
                 </c:pt>
               </c:numCache>
             </c:numRef>
           </c:yVal>
           <c:smooth val="1"/>
-          <c:extLst xmlns:c16r2="http://schemas.microsoft.com/office/drawing/2015/06/chart">
-            <c:ext xmlns:c16="http://schemas.microsoft.com/office/drawing/2014/chart" uri="{C3380CC4-5D6E-409C-BE32-E72D297353CC}">
-              <c16:uniqueId val="{00000003-C7B7-4501-A752-B673801ADC2D}"/>
-            </c:ext>
-          </c:extLst>
         </c:ser>
         <c:dLbls>
           <c:dLblPos val="t"/>
@@ -16129,11 +15004,11 @@
           <c:showPercent val="0"/>
           <c:showBubbleSize val="0"/>
         </c:dLbls>
-        <c:axId val="802610832"/>
-        <c:axId val="802614224"/>
+        <c:axId val="802559776"/>
+        <c:axId val="802729584"/>
       </c:scatterChart>
       <c:valAx>
-        <c:axId val="802610832"/>
+        <c:axId val="802559776"/>
         <c:scaling>
           <c:orientation val="minMax"/>
         </c:scaling>
@@ -16250,12 +15125,12 @@
             <a:endParaRPr lang="en-US"/>
           </a:p>
         </c:txPr>
-        <c:crossAx val="802614224"/>
+        <c:crossAx val="802729584"/>
         <c:crosses val="autoZero"/>
         <c:crossBetween val="midCat"/>
       </c:valAx>
       <c:valAx>
-        <c:axId val="802614224"/>
+        <c:axId val="802729584"/>
         <c:scaling>
           <c:orientation val="minMax"/>
         </c:scaling>
@@ -16362,7 +15237,7 @@
             <a:endParaRPr lang="en-US"/>
           </a:p>
         </c:txPr>
-        <c:crossAx val="802610832"/>
+        <c:crossAx val="802559776"/>
         <c:crosses val="autoZero"/>
         <c:crossBetween val="midCat"/>
       </c:valAx>

</xml_diff>